<commit_message>
Use Case 7: alternative flows
</commit_message>
<xml_diff>
--- a/Use-Cases v0.1.docx
+++ b/Use-Cases v0.1.docx
@@ -10325,7 +10325,7 @@
         <w:rPr>
           <w:lang w:val="el-GR"/>
         </w:rPr>
-        <w:t>Το σύστημα εντοπίζει τη σχετική μίσθωση και ανακτά τα στοιχεία της</w:t>
+        <w:t>Το σύστημα εντοπίζει σχετική μίσθωση και ανακτά τα στοιχεία της</w:t>
       </w:r>
       <w:r>
         <w:rPr>
@@ -10358,19 +10358,37 @@
         <w:rPr>
           <w:lang w:val="el-GR"/>
         </w:rPr>
-        <w:t>Το σύστημα αναλύει τους όρους σύμβασης που ανέκτησε και εντοπίζει την προθεσμία πληρωμής για τον τρέχ</w:t>
-      </w:r>
-      <w:r>
-        <w:rPr>
-          <w:lang w:val="el-GR"/>
-        </w:rPr>
-        <w:t>ο</w:t>
-      </w:r>
-      <w:r>
-        <w:rPr>
-          <w:lang w:val="el-GR"/>
-        </w:rPr>
-        <w:t>ν μήνα.</w:t>
+        <w:t xml:space="preserve">Το σύστημα αναλύει τους όρους </w:t>
+      </w:r>
+      <w:r>
+        <w:rPr>
+          <w:lang w:val="el-GR"/>
+        </w:rPr>
+        <w:t>μίσθωσης</w:t>
+      </w:r>
+      <w:r>
+        <w:rPr>
+          <w:lang w:val="el-GR"/>
+        </w:rPr>
+        <w:t xml:space="preserve"> και </w:t>
+      </w:r>
+      <w:r>
+        <w:rPr>
+          <w:lang w:val="el-GR"/>
+        </w:rPr>
+        <w:t xml:space="preserve">προσδιορίζει την τρέχουσα </w:t>
+      </w:r>
+      <w:r>
+        <w:rPr>
+          <w:lang w:val="el-GR"/>
+        </w:rPr>
+        <w:t xml:space="preserve"> την προθεσμία </w:t>
+      </w:r>
+      <w:r>
+        <w:rPr>
+          <w:lang w:val="el-GR"/>
+        </w:rPr>
+        <w:t>πληρωμής.</w:t>
       </w:r>
     </w:p>
     <w:p>
@@ -10538,7 +10556,13 @@
         <w:rPr>
           <w:lang w:val="el-GR"/>
         </w:rPr>
-        <w:t>Το σύστημα εμφανίζει στον χρήστη την ανάλυση πληρωμής με βάση τα δεδομένα του συμβολαίου και την τρέχουσα οφειλή.</w:t>
+        <w:t xml:space="preserve">Το σύστημα διαπιστώνει ότι </w:t>
+      </w:r>
+      <w:r>
+        <w:rPr>
+          <w:lang w:val="el-GR"/>
+        </w:rPr>
+        <w:t>το υπόλοιπο καλύπτει την οφειλή.</w:t>
       </w:r>
     </w:p>
     <w:p>
@@ -10565,6 +10589,57 @@
         <w:rPr>
           <w:lang w:val="el-GR"/>
         </w:rPr>
+        <w:t xml:space="preserve">Το σύστημα εμφανίζει </w:t>
+      </w:r>
+      <w:r>
+        <w:rPr>
+          <w:lang w:val="el-GR"/>
+        </w:rPr>
+        <w:t xml:space="preserve">την </w:t>
+      </w:r>
+      <w:r>
+        <w:rPr>
+          <w:lang w:val="el-GR"/>
+        </w:rPr>
+        <w:t xml:space="preserve">ανάλυση πληρωμής </w:t>
+      </w:r>
+      <w:r>
+        <w:rPr>
+          <w:lang w:val="el-GR"/>
+        </w:rPr>
+        <w:t>για</w:t>
+      </w:r>
+      <w:r>
+        <w:rPr>
+          <w:lang w:val="el-GR"/>
+        </w:rPr>
+        <w:t xml:space="preserve"> την τρέχουσα οφειλή.</w:t>
+      </w:r>
+    </w:p>
+    <w:p>
+      <w:pPr>
+        <w:pStyle w:val="ListParagraph"/>
+        <w:rPr>
+          <w:lang w:val="el-GR"/>
+        </w:rPr>
+      </w:pPr>
+    </w:p>
+    <w:p>
+      <w:pPr>
+        <w:pStyle w:val="ListParagraph"/>
+        <w:numPr>
+          <w:ilvl w:val="0"/>
+          <w:numId w:val="51"/>
+        </w:numPr>
+        <w:spacing w:line="276" w:lineRule="auto"/>
+        <w:rPr>
+          <w:lang w:val="el-GR"/>
+        </w:rPr>
+      </w:pPr>
+      <w:r>
+        <w:rPr>
+          <w:lang w:val="el-GR"/>
+        </w:rPr>
         <w:t>Ο χρήστης επιβεβαιώνει και προχωρά σε πληρωμή.</w:t>
       </w:r>
     </w:p>
@@ -10619,7 +10694,13 @@
         <w:rPr>
           <w:lang w:val="el-GR"/>
         </w:rPr>
-        <w:t>Το σύστημα αποστέλλει αίτημα πληρωμής στην εξωτερική υπηρεσία τραπεζικού παρόχου για την μεταβίβαση του ενοικίου στον ιδιοκτήτη.</w:t>
+        <w:t>Το σύστημα αποστέλλει αίτημα πληρωμής στην εξωτερική υπηρεσία τραπεζικού παρόχου</w:t>
+      </w:r>
+      <w:r>
+        <w:rPr>
+          <w:lang w:val="el-GR"/>
+        </w:rPr>
+        <w:t>.</w:t>
       </w:r>
     </w:p>
     <w:p>
@@ -10658,7 +10739,13 @@
         <w:rPr>
           <w:lang w:val="el-GR"/>
         </w:rPr>
-        <w:t>αφαιρεί το ποσό από το υπόλοιπο του Ηλεκτρονικού Πορτοφολιού.</w:t>
+        <w:t xml:space="preserve">αφαιρεί το ποσό από το </w:t>
+      </w:r>
+      <w:r>
+        <w:rPr>
+          <w:lang w:val="el-GR"/>
+        </w:rPr>
+        <w:t>πορτοφόλι του χρήστη.</w:t>
       </w:r>
     </w:p>
     <w:p>
@@ -10712,7 +10799,6 @@
         <w:rPr>
           <w:lang w:val="el-GR"/>
         </w:rPr>
-        <w:lastRenderedPageBreak/>
         <w:t xml:space="preserve">Το σύστημα </w:t>
       </w:r>
       <w:r>
@@ -10805,9 +10891,6 @@
     <w:p>
       <w:pPr>
         <w:spacing w:line="276" w:lineRule="auto"/>
-        <w:rPr>
-          <w:lang w:val="el-GR"/>
-        </w:rPr>
       </w:pPr>
     </w:p>
     <w:p>

</xml_diff>

<commit_message>
Use Case 7 completion
</commit_message>
<xml_diff>
--- a/Use-Cases v0.1.docx
+++ b/Use-Cases v0.1.docx
@@ -5339,22 +5339,6 @@
     <w:p>
       <w:pPr>
         <w:pStyle w:val="ListParagraph"/>
-        <w:rPr>
-          <w:lang w:val="el-GR"/>
-        </w:rPr>
-      </w:pPr>
-    </w:p>
-    <w:p>
-      <w:pPr>
-        <w:pStyle w:val="ListParagraph"/>
-        <w:rPr>
-          <w:lang w:val="el-GR"/>
-        </w:rPr>
-      </w:pPr>
-    </w:p>
-    <w:p>
-      <w:pPr>
-        <w:pStyle w:val="ListParagraph"/>
         <w:numPr>
           <w:ilvl w:val="0"/>
           <w:numId w:val="9"/>
@@ -5540,6 +5524,14 @@
         </w:rPr>
         <w:t>Το σύστημα εμφανίζει μήνυμα επιβεβαίωσης καταχώρησης της αξιολόγησης.</w:t>
       </w:r>
+    </w:p>
+    <w:p>
+      <w:pPr>
+        <w:spacing w:line="480" w:lineRule="auto"/>
+        <w:rPr>
+          <w:lang w:val="el-GR"/>
+        </w:rPr>
+      </w:pPr>
     </w:p>
     <w:p>
       <w:pPr>
@@ -6875,6 +6867,44 @@
     </w:p>
     <w:p>
       <w:pPr>
+        <w:pStyle w:val="ListParagraph"/>
+        <w:rPr>
+          <w:b/>
+          <w:bCs/>
+          <w:color w:val="FF0000"/>
+          <w:lang w:val="el-GR"/>
+        </w:rPr>
+      </w:pPr>
+      <w:r>
+        <w:rPr>
+          <w:b/>
+          <w:bCs/>
+          <w:color w:val="FF0000"/>
+          <w:lang w:val="el-GR"/>
+        </w:rPr>
+        <w:t xml:space="preserve">** </w:t>
+      </w:r>
+      <w:r>
+        <w:rPr>
+          <w:b/>
+          <w:bCs/>
+          <w:color w:val="FF0000"/>
+          <w:lang w:val="el-GR"/>
+        </w:rPr>
+        <w:t xml:space="preserve">++ </w:t>
+      </w:r>
+      <w:r>
+        <w:rPr>
+          <w:b/>
+          <w:bCs/>
+          <w:color w:val="FF0000"/>
+          <w:lang w:val="el-GR"/>
+        </w:rPr>
+        <w:t>ιστορικό πληρωμών</w:t>
+      </w:r>
+    </w:p>
+    <w:p>
+      <w:pPr>
         <w:spacing w:line="480" w:lineRule="auto"/>
         <w:rPr>
           <w:b/>
@@ -10955,7 +10985,1324 @@
     </w:p>
     <w:p>
       <w:pPr>
-        <w:pStyle w:val="ListParagraph"/>
+        <w:spacing w:line="360" w:lineRule="auto"/>
+        <w:rPr>
+          <w:b/>
+          <w:bCs/>
+          <w:lang w:val="el-GR"/>
+        </w:rPr>
+      </w:pPr>
+      <w:r>
+        <w:rPr>
+          <w:b/>
+          <w:bCs/>
+          <w:lang w:val="el-GR"/>
+        </w:rPr>
+        <w:t>Εναλλακτική Ροή 1: Δεν υπάρχει ενεργή μίσθωση (Βήμα 3)</w:t>
+      </w:r>
+    </w:p>
+    <w:p>
+      <w:pPr>
+        <w:pStyle w:val="ListParagraph"/>
+        <w:numPr>
+          <w:ilvl w:val="0"/>
+          <w:numId w:val="53"/>
+        </w:numPr>
+        <w:spacing w:line="276" w:lineRule="auto"/>
+        <w:rPr>
+          <w:lang w:val="el-GR"/>
+        </w:rPr>
+      </w:pPr>
+      <w:r>
+        <w:rPr>
+          <w:lang w:val="el-GR"/>
+        </w:rPr>
+        <w:t>Το σύστημα διαπιστώνει ότι ο χρήστης δεν συμμετέχει σε καμία ενεργή μίσθωση.</w:t>
+      </w:r>
+    </w:p>
+    <w:p>
+      <w:pPr>
+        <w:pStyle w:val="ListParagraph"/>
+        <w:spacing w:line="276" w:lineRule="auto"/>
+        <w:rPr>
+          <w:lang w:val="el-GR"/>
+        </w:rPr>
+      </w:pPr>
+    </w:p>
+    <w:p>
+      <w:pPr>
+        <w:pStyle w:val="ListParagraph"/>
+        <w:numPr>
+          <w:ilvl w:val="0"/>
+          <w:numId w:val="53"/>
+        </w:numPr>
+        <w:spacing w:line="276" w:lineRule="auto"/>
+        <w:rPr>
+          <w:lang w:val="el-GR"/>
+        </w:rPr>
+      </w:pPr>
+      <w:r>
+        <w:rPr>
+          <w:lang w:val="el-GR"/>
+        </w:rPr>
+        <w:t>Το σύστημα εμφανίζει σχετικό μήνυμα ότι η πληρωμή δεν μπορεί να συσχετιστεί με κάποιο ενεργό συμβόλαιο ενοικίασης.</w:t>
+      </w:r>
+    </w:p>
+    <w:p>
+      <w:pPr>
+        <w:pStyle w:val="ListParagraph"/>
+        <w:rPr>
+          <w:lang w:val="el-GR"/>
+        </w:rPr>
+      </w:pPr>
+    </w:p>
+    <w:p>
+      <w:pPr>
+        <w:pStyle w:val="ListParagraph"/>
+        <w:numPr>
+          <w:ilvl w:val="0"/>
+          <w:numId w:val="53"/>
+        </w:numPr>
+        <w:spacing w:line="276" w:lineRule="auto"/>
+        <w:rPr>
+          <w:lang w:val="el-GR"/>
+        </w:rPr>
+      </w:pPr>
+      <w:r>
+        <w:rPr>
+          <w:lang w:val="el-GR"/>
+        </w:rPr>
+        <w:t>Ο χρήστης κλείνει το μήνυμα.</w:t>
+      </w:r>
+    </w:p>
+    <w:p>
+      <w:pPr>
+        <w:pStyle w:val="ListParagraph"/>
+        <w:rPr>
+          <w:lang w:val="el-GR"/>
+        </w:rPr>
+      </w:pPr>
+    </w:p>
+    <w:p>
+      <w:pPr>
+        <w:pStyle w:val="ListParagraph"/>
+        <w:numPr>
+          <w:ilvl w:val="0"/>
+          <w:numId w:val="53"/>
+        </w:numPr>
+        <w:spacing w:line="276" w:lineRule="auto"/>
+        <w:rPr>
+          <w:lang w:val="el-GR"/>
+        </w:rPr>
+      </w:pPr>
+      <w:r>
+        <w:rPr>
+          <w:lang w:val="el-GR"/>
+        </w:rPr>
+        <w:t>Το σύστημα επιστρέφει στην αρχική οθόνη.</w:t>
+      </w:r>
+    </w:p>
+    <w:p>
+      <w:pPr>
+        <w:pStyle w:val="ListParagraph"/>
+        <w:rPr>
+          <w:lang w:val="el-GR"/>
+        </w:rPr>
+      </w:pPr>
+    </w:p>
+    <w:p>
+      <w:pPr>
+        <w:pStyle w:val="ListParagraph"/>
+        <w:spacing w:line="276" w:lineRule="auto"/>
+        <w:rPr>
+          <w:lang w:val="el-GR"/>
+        </w:rPr>
+      </w:pPr>
+    </w:p>
+    <w:p>
+      <w:pPr>
+        <w:pStyle w:val="ListParagraph"/>
+        <w:rPr>
+          <w:lang w:val="el-GR"/>
+        </w:rPr>
+      </w:pPr>
+    </w:p>
+    <w:p>
+      <w:pPr>
+        <w:spacing w:line="360" w:lineRule="auto"/>
+        <w:rPr>
+          <w:b/>
+          <w:bCs/>
+          <w:lang w:val="el-GR"/>
+        </w:rPr>
+      </w:pPr>
+      <w:r>
+        <w:rPr>
+          <w:b/>
+          <w:bCs/>
+          <w:lang w:val="el-GR"/>
+        </w:rPr>
+        <w:t xml:space="preserve">Εναλλακτική Ροή </w:t>
+      </w:r>
+      <w:r>
+        <w:rPr>
+          <w:b/>
+          <w:bCs/>
+          <w:lang w:val="el-GR"/>
+        </w:rPr>
+        <w:t>2</w:t>
+      </w:r>
+      <w:r>
+        <w:rPr>
+          <w:b/>
+          <w:bCs/>
+          <w:lang w:val="el-GR"/>
+        </w:rPr>
+        <w:t xml:space="preserve">: </w:t>
+      </w:r>
+      <w:r>
+        <w:rPr>
+          <w:b/>
+          <w:bCs/>
+          <w:lang w:val="el-GR"/>
+        </w:rPr>
+        <w:t>Έχει καταχωρηθεί ήδη πληρωμή για τον τρέχοντα μήνα</w:t>
+      </w:r>
+      <w:r>
+        <w:rPr>
+          <w:b/>
+          <w:bCs/>
+          <w:lang w:val="el-GR"/>
+        </w:rPr>
+        <w:t xml:space="preserve"> (Βήμα </w:t>
+      </w:r>
+      <w:r>
+        <w:rPr>
+          <w:b/>
+          <w:bCs/>
+          <w:lang w:val="el-GR"/>
+        </w:rPr>
+        <w:t>7</w:t>
+      </w:r>
+      <w:r>
+        <w:rPr>
+          <w:b/>
+          <w:bCs/>
+          <w:lang w:val="el-GR"/>
+        </w:rPr>
+        <w:t>)</w:t>
+      </w:r>
+    </w:p>
+    <w:p>
+      <w:pPr>
+        <w:pStyle w:val="ListParagraph"/>
+        <w:numPr>
+          <w:ilvl w:val="0"/>
+          <w:numId w:val="54"/>
+        </w:numPr>
+        <w:spacing w:line="276" w:lineRule="auto"/>
+        <w:rPr>
+          <w:lang w:val="el-GR"/>
+        </w:rPr>
+      </w:pPr>
+      <w:r>
+        <w:rPr>
+          <w:lang w:val="el-GR"/>
+        </w:rPr>
+        <w:t>Το σύστημα διαπιστώνει ότι έχει καταχωρηθεί ήδη πληρωμή για τον τρέχοντα μήνα.</w:t>
+      </w:r>
+    </w:p>
+    <w:p>
+      <w:pPr>
+        <w:pStyle w:val="ListParagraph"/>
+        <w:spacing w:line="276" w:lineRule="auto"/>
+        <w:rPr>
+          <w:lang w:val="el-GR"/>
+        </w:rPr>
+      </w:pPr>
+    </w:p>
+    <w:p>
+      <w:pPr>
+        <w:pStyle w:val="ListParagraph"/>
+        <w:numPr>
+          <w:ilvl w:val="0"/>
+          <w:numId w:val="54"/>
+        </w:numPr>
+        <w:spacing w:line="276" w:lineRule="auto"/>
+        <w:rPr>
+          <w:lang w:val="el-GR"/>
+        </w:rPr>
+      </w:pPr>
+      <w:r>
+        <w:rPr>
+          <w:lang w:val="el-GR"/>
+        </w:rPr>
+        <w:t>Το σύστημα ανακτά από τη βάση δεδομένων το ιστορικό πληρωμών.</w:t>
+      </w:r>
+    </w:p>
+    <w:p>
+      <w:pPr>
+        <w:pStyle w:val="ListParagraph"/>
+        <w:rPr>
+          <w:lang w:val="el-GR"/>
+        </w:rPr>
+      </w:pPr>
+    </w:p>
+    <w:p>
+      <w:pPr>
+        <w:pStyle w:val="ListParagraph"/>
+        <w:numPr>
+          <w:ilvl w:val="0"/>
+          <w:numId w:val="54"/>
+        </w:numPr>
+        <w:spacing w:line="276" w:lineRule="auto"/>
+        <w:rPr>
+          <w:lang w:val="el-GR"/>
+        </w:rPr>
+      </w:pPr>
+      <w:r>
+        <w:rPr>
+          <w:lang w:val="el-GR"/>
+        </w:rPr>
+        <w:t xml:space="preserve">Το σύστημα ανακτά από τη βάση δεδομένων το αποδεικτικό πληρωμής </w:t>
+      </w:r>
+      <w:r>
+        <w:t>PDF</w:t>
+      </w:r>
+      <w:r>
+        <w:rPr>
+          <w:lang w:val="el-GR"/>
+        </w:rPr>
+        <w:t>.</w:t>
+      </w:r>
+    </w:p>
+    <w:p>
+      <w:pPr>
+        <w:pStyle w:val="ListParagraph"/>
+        <w:rPr>
+          <w:lang w:val="el-GR"/>
+        </w:rPr>
+      </w:pPr>
+    </w:p>
+    <w:p>
+      <w:pPr>
+        <w:pStyle w:val="ListParagraph"/>
+        <w:numPr>
+          <w:ilvl w:val="0"/>
+          <w:numId w:val="54"/>
+        </w:numPr>
+        <w:spacing w:line="276" w:lineRule="auto"/>
+        <w:rPr>
+          <w:lang w:val="el-GR"/>
+        </w:rPr>
+      </w:pPr>
+      <w:r>
+        <w:rPr>
+          <w:lang w:val="el-GR"/>
+        </w:rPr>
+        <w:t>Το σύστημα εμφανίζει τις πληροφορίες πληρωμής σε αναδυόμενο παράθυρο.</w:t>
+      </w:r>
+    </w:p>
+    <w:p>
+      <w:pPr>
+        <w:pStyle w:val="ListParagraph"/>
+        <w:rPr>
+          <w:lang w:val="el-GR"/>
+        </w:rPr>
+      </w:pPr>
+    </w:p>
+    <w:p>
+      <w:pPr>
+        <w:pStyle w:val="ListParagraph"/>
+        <w:numPr>
+          <w:ilvl w:val="0"/>
+          <w:numId w:val="54"/>
+        </w:numPr>
+        <w:spacing w:line="276" w:lineRule="auto"/>
+        <w:rPr>
+          <w:lang w:val="el-GR"/>
+        </w:rPr>
+      </w:pPr>
+      <w:r>
+        <w:rPr>
+          <w:lang w:val="el-GR"/>
+        </w:rPr>
+        <w:t>Το σύστημα τερματίζει την διαδικασία πληρωμής ενοικίου.</w:t>
+      </w:r>
+    </w:p>
+    <w:p>
+      <w:pPr>
+        <w:spacing w:line="276" w:lineRule="auto"/>
+        <w:rPr>
+          <w:lang w:val="el-GR"/>
+        </w:rPr>
+      </w:pPr>
+    </w:p>
+    <w:p>
+      <w:pPr>
+        <w:spacing w:line="480" w:lineRule="auto"/>
+        <w:rPr>
+          <w:b/>
+          <w:bCs/>
+          <w:lang w:val="el-GR"/>
+        </w:rPr>
+      </w:pPr>
+      <w:r>
+        <w:rPr>
+          <w:b/>
+          <w:bCs/>
+          <w:lang w:val="el-GR"/>
+        </w:rPr>
+        <w:t>Εναλλακτική Ροή 3 : Εντοπισμός Πολλαπλών οφειλών</w:t>
+      </w:r>
+      <w:r>
+        <w:rPr>
+          <w:b/>
+          <w:bCs/>
+          <w:lang w:val="el-GR"/>
+        </w:rPr>
+        <w:t xml:space="preserve"> (Βήμα 7)</w:t>
+      </w:r>
+    </w:p>
+    <w:p>
+      <w:pPr>
+        <w:pStyle w:val="ListParagraph"/>
+        <w:numPr>
+          <w:ilvl w:val="0"/>
+          <w:numId w:val="56"/>
+        </w:numPr>
+        <w:spacing w:line="480" w:lineRule="auto"/>
+        <w:rPr>
+          <w:lang w:val="el-GR"/>
+        </w:rPr>
+      </w:pPr>
+      <w:r>
+        <w:rPr>
+          <w:lang w:val="el-GR"/>
+        </w:rPr>
+        <w:t>Το σύστημα εντοπίζει πολλαπλές απλήρωτες μηνιαίες οφειλές.</w:t>
+      </w:r>
+    </w:p>
+    <w:p>
+      <w:pPr>
+        <w:pStyle w:val="ListParagraph"/>
+        <w:numPr>
+          <w:ilvl w:val="0"/>
+          <w:numId w:val="56"/>
+        </w:numPr>
+        <w:spacing w:line="480" w:lineRule="auto"/>
+        <w:rPr>
+          <w:lang w:val="el-GR"/>
+        </w:rPr>
+      </w:pPr>
+      <w:r>
+        <w:rPr>
+          <w:lang w:val="el-GR"/>
+        </w:rPr>
+        <w:t>Το σύστημα ανακτά το ιστορικό πληρωμών από τη βάση δεδομένων.</w:t>
+      </w:r>
+    </w:p>
+    <w:p>
+      <w:pPr>
+        <w:pStyle w:val="ListParagraph"/>
+        <w:numPr>
+          <w:ilvl w:val="0"/>
+          <w:numId w:val="56"/>
+        </w:numPr>
+        <w:spacing w:line="480" w:lineRule="auto"/>
+        <w:rPr>
+          <w:lang w:val="el-GR"/>
+        </w:rPr>
+      </w:pPr>
+      <w:r>
+        <w:rPr>
+          <w:lang w:val="el-GR"/>
+        </w:rPr>
+        <w:t>Το σύστημα υπολογίζει το ποσοστό των καθυστερήσεων.</w:t>
+      </w:r>
+    </w:p>
+    <w:p>
+      <w:pPr>
+        <w:pStyle w:val="ListParagraph"/>
+        <w:numPr>
+          <w:ilvl w:val="0"/>
+          <w:numId w:val="56"/>
+        </w:numPr>
+        <w:spacing w:line="480" w:lineRule="auto"/>
+        <w:rPr>
+          <w:lang w:val="el-GR"/>
+        </w:rPr>
+      </w:pPr>
+      <w:r>
+        <w:rPr>
+          <w:lang w:val="el-GR"/>
+        </w:rPr>
+        <w:t>Το σύστημα αξιολογεί τον μέσο όρο καθυστέρησης για τις ληξιπρόθεσμες οφειλές.</w:t>
+      </w:r>
+    </w:p>
+    <w:p>
+      <w:pPr>
+        <w:pStyle w:val="ListParagraph"/>
+        <w:numPr>
+          <w:ilvl w:val="0"/>
+          <w:numId w:val="56"/>
+        </w:numPr>
+        <w:spacing w:line="480" w:lineRule="auto"/>
+        <w:rPr>
+          <w:lang w:val="el-GR"/>
+        </w:rPr>
+      </w:pPr>
+      <w:r>
+        <w:rPr>
+          <w:lang w:val="el-GR"/>
+        </w:rPr>
+        <w:t xml:space="preserve">Το σύστημα υπολογίζει δείκτη φερεγγυότητας με βάση τα δεδομένα που </w:t>
+      </w:r>
+      <w:r>
+        <w:rPr>
+          <w:lang w:val="el-GR"/>
+        </w:rPr>
+        <w:t>σύλλεξε.</w:t>
+      </w:r>
+    </w:p>
+    <w:p>
+      <w:pPr>
+        <w:pStyle w:val="ListParagraph"/>
+        <w:numPr>
+          <w:ilvl w:val="0"/>
+          <w:numId w:val="56"/>
+        </w:numPr>
+        <w:spacing w:line="480" w:lineRule="auto"/>
+        <w:rPr>
+          <w:lang w:val="el-GR"/>
+        </w:rPr>
+      </w:pPr>
+      <w:r>
+        <w:rPr>
+          <w:lang w:val="el-GR"/>
+        </w:rPr>
+        <w:t>Το σύστημα εμφανίζει σχετική προειδοποίηση καθυστερημένων πληρωμών και τον δείκτη φερεγγυότητας.</w:t>
+      </w:r>
+    </w:p>
+    <w:p>
+      <w:pPr>
+        <w:pStyle w:val="ListParagraph"/>
+        <w:numPr>
+          <w:ilvl w:val="0"/>
+          <w:numId w:val="56"/>
+        </w:numPr>
+        <w:spacing w:line="480" w:lineRule="auto"/>
+        <w:rPr>
+          <w:lang w:val="el-GR"/>
+        </w:rPr>
+      </w:pPr>
+      <w:r>
+        <w:rPr>
+          <w:lang w:val="el-GR"/>
+        </w:rPr>
+        <w:t>Το σύστημα επιστρέφει στο βήμα 9 της βασικής ροής.</w:t>
+      </w:r>
+    </w:p>
+    <w:p>
+      <w:pPr>
+        <w:pStyle w:val="ListParagraph"/>
+        <w:spacing w:line="480" w:lineRule="auto"/>
+        <w:rPr>
+          <w:lang w:val="el-GR"/>
+        </w:rPr>
+      </w:pPr>
+    </w:p>
+    <w:p>
+      <w:pPr>
+        <w:spacing w:line="276" w:lineRule="auto"/>
+        <w:rPr>
+          <w:b/>
+          <w:bCs/>
+          <w:lang w:val="el-GR"/>
+        </w:rPr>
+      </w:pPr>
+      <w:r>
+        <w:rPr>
+          <w:b/>
+          <w:bCs/>
+          <w:lang w:val="el-GR"/>
+        </w:rPr>
+        <w:t xml:space="preserve">Εναλλακτική Ροή </w:t>
+      </w:r>
+      <w:r>
+        <w:rPr>
+          <w:b/>
+          <w:bCs/>
+          <w:lang w:val="el-GR"/>
+        </w:rPr>
+        <w:t>4</w:t>
+      </w:r>
+      <w:r>
+        <w:rPr>
+          <w:b/>
+          <w:bCs/>
+          <w:lang w:val="el-GR"/>
+        </w:rPr>
+        <w:t>: Μη διαθέσιμος τρόπος πληρωμής</w:t>
+      </w:r>
+      <w:r>
+        <w:rPr>
+          <w:b/>
+          <w:bCs/>
+          <w:lang w:val="el-GR"/>
+        </w:rPr>
+        <w:t xml:space="preserve"> (Βήμα 9)</w:t>
+      </w:r>
+    </w:p>
+    <w:p>
+      <w:pPr>
+        <w:pStyle w:val="ListParagraph"/>
+        <w:numPr>
+          <w:ilvl w:val="0"/>
+          <w:numId w:val="60"/>
+        </w:numPr>
+        <w:spacing w:line="276" w:lineRule="auto"/>
+        <w:rPr>
+          <w:lang w:val="el-GR"/>
+        </w:rPr>
+      </w:pPr>
+      <w:r>
+        <w:rPr>
+          <w:lang w:val="el-GR"/>
+        </w:rPr>
+        <w:t>Το σύστη</w:t>
+      </w:r>
+      <w:r>
+        <w:rPr>
+          <w:lang w:val="el-GR"/>
+        </w:rPr>
+        <w:t>μα διαπιστώνει ότι δεν έχει οριστεί προεπιλεγμένος τρόπος πληρωμής στο ηλεκτρονικό πορτοφόλι.</w:t>
+      </w:r>
+    </w:p>
+    <w:p>
+      <w:pPr>
+        <w:pStyle w:val="ListParagraph"/>
+        <w:spacing w:line="276" w:lineRule="auto"/>
+        <w:rPr>
+          <w:lang w:val="el-GR"/>
+        </w:rPr>
+      </w:pPr>
+    </w:p>
+    <w:p>
+      <w:pPr>
+        <w:pStyle w:val="ListParagraph"/>
+        <w:numPr>
+          <w:ilvl w:val="0"/>
+          <w:numId w:val="60"/>
+        </w:numPr>
+        <w:spacing w:line="276" w:lineRule="auto"/>
+        <w:rPr>
+          <w:lang w:val="el-GR"/>
+        </w:rPr>
+      </w:pPr>
+      <w:r>
+        <w:rPr>
+          <w:lang w:val="el-GR"/>
+        </w:rPr>
+        <w:t>Το σύστημα εμφανίζει σχετικό μήνυμα στον χρήστη προτρέποντας την καταχώρηση τρόπου πληρωμής για την ολοκλήρωση της διαδικασίας.</w:t>
+      </w:r>
+    </w:p>
+    <w:p>
+      <w:pPr>
+        <w:pStyle w:val="ListParagraph"/>
+        <w:rPr>
+          <w:lang w:val="el-GR"/>
+        </w:rPr>
+      </w:pPr>
+    </w:p>
+    <w:p>
+      <w:pPr>
+        <w:pStyle w:val="ListParagraph"/>
+        <w:numPr>
+          <w:ilvl w:val="0"/>
+          <w:numId w:val="60"/>
+        </w:numPr>
+        <w:spacing w:line="276" w:lineRule="auto"/>
+        <w:rPr>
+          <w:lang w:val="el-GR"/>
+        </w:rPr>
+      </w:pPr>
+      <w:r>
+        <w:rPr>
+          <w:lang w:val="el-GR"/>
+        </w:rPr>
+        <w:t>Ο χρήστης επιλέγει «Προσθήκη Τρόπου Πληρωμής».</w:t>
+      </w:r>
+    </w:p>
+    <w:p>
+      <w:pPr>
+        <w:pStyle w:val="ListParagraph"/>
+        <w:rPr>
+          <w:lang w:val="el-GR"/>
+        </w:rPr>
+      </w:pPr>
+    </w:p>
+    <w:p>
+      <w:pPr>
+        <w:pStyle w:val="ListParagraph"/>
+        <w:numPr>
+          <w:ilvl w:val="0"/>
+          <w:numId w:val="60"/>
+        </w:numPr>
+        <w:spacing w:line="276" w:lineRule="auto"/>
+        <w:rPr>
+          <w:lang w:val="el-GR"/>
+        </w:rPr>
+      </w:pPr>
+      <w:r>
+        <w:rPr>
+          <w:lang w:val="el-GR"/>
+        </w:rPr>
+        <w:t xml:space="preserve">Το σύστημα μεταβαίνει στην περίπτωση χρήστης </w:t>
+      </w:r>
+      <w:r>
+        <w:rPr>
+          <w:lang w:val="el-GR"/>
+        </w:rPr>
+        <w:t>«Προσθήκη Τρόπου Πληρωμής»</w:t>
+      </w:r>
+      <w:r>
+        <w:rPr>
+          <w:lang w:val="el-GR"/>
+        </w:rPr>
+        <w:t>.</w:t>
+      </w:r>
+    </w:p>
+    <w:p>
+      <w:pPr>
+        <w:pStyle w:val="ListParagraph"/>
+        <w:spacing w:line="276" w:lineRule="auto"/>
+        <w:rPr>
+          <w:lang w:val="el-GR"/>
+        </w:rPr>
+      </w:pPr>
+    </w:p>
+    <w:p>
+      <w:pPr>
+        <w:pStyle w:val="ListParagraph"/>
+        <w:numPr>
+          <w:ilvl w:val="0"/>
+          <w:numId w:val="60"/>
+        </w:numPr>
+        <w:spacing w:line="276" w:lineRule="auto"/>
+        <w:rPr>
+          <w:lang w:val="el-GR"/>
+        </w:rPr>
+      </w:pPr>
+      <w:r>
+        <w:rPr>
+          <w:lang w:val="el-GR"/>
+        </w:rPr>
+        <w:t>Το σύστημα διαπιστώνει ολοκλήρωση της περίπτωσης χρήστης και επιστρέφει στο βήμα 10 της βασικής ροής.</w:t>
+      </w:r>
+    </w:p>
+    <w:p>
+      <w:pPr>
+        <w:pStyle w:val="ListParagraph"/>
+        <w:rPr>
+          <w:lang w:val="el-GR"/>
+        </w:rPr>
+      </w:pPr>
+    </w:p>
+    <w:p>
+      <w:pPr>
+        <w:pStyle w:val="ListParagraph"/>
+        <w:spacing w:line="480" w:lineRule="auto"/>
+        <w:rPr>
+          <w:lang w:val="el-GR"/>
+        </w:rPr>
+      </w:pPr>
+    </w:p>
+    <w:p>
+      <w:pPr>
+        <w:pStyle w:val="ListParagraph"/>
+        <w:spacing w:line="480" w:lineRule="auto"/>
+        <w:rPr>
+          <w:lang w:val="el-GR"/>
+        </w:rPr>
+      </w:pPr>
+    </w:p>
+    <w:p>
+      <w:pPr>
+        <w:pStyle w:val="ListParagraph"/>
+        <w:spacing w:line="480" w:lineRule="auto"/>
+        <w:rPr>
+          <w:lang w:val="el-GR"/>
+        </w:rPr>
+      </w:pPr>
+    </w:p>
+    <w:p>
+      <w:pPr>
+        <w:spacing w:line="480" w:lineRule="auto"/>
+        <w:rPr>
+          <w:b/>
+          <w:bCs/>
+          <w:lang w:val="el-GR"/>
+        </w:rPr>
+      </w:pPr>
+      <w:r>
+        <w:rPr>
+          <w:b/>
+          <w:bCs/>
+          <w:lang w:val="el-GR"/>
+        </w:rPr>
+        <w:t xml:space="preserve">Εναλλακτική Ροή </w:t>
+      </w:r>
+      <w:r>
+        <w:rPr>
+          <w:b/>
+          <w:bCs/>
+          <w:lang w:val="el-GR"/>
+        </w:rPr>
+        <w:t>5</w:t>
+      </w:r>
+      <w:r>
+        <w:rPr>
+          <w:b/>
+          <w:bCs/>
+          <w:lang w:val="el-GR"/>
+        </w:rPr>
+        <w:t xml:space="preserve"> :</w:t>
+      </w:r>
+      <w:r>
+        <w:rPr>
+          <w:b/>
+          <w:bCs/>
+          <w:lang w:val="el-GR"/>
+        </w:rPr>
+        <w:t xml:space="preserve"> Ανεπαρκές Υπόλοιπο (Βήμα 11)</w:t>
+      </w:r>
+    </w:p>
+    <w:p>
+      <w:pPr>
+        <w:pStyle w:val="ListParagraph"/>
+        <w:numPr>
+          <w:ilvl w:val="0"/>
+          <w:numId w:val="55"/>
+        </w:numPr>
+        <w:spacing w:line="276" w:lineRule="auto"/>
+        <w:rPr>
+          <w:lang w:val="el-GR"/>
+        </w:rPr>
+      </w:pPr>
+      <w:r>
+        <w:rPr>
+          <w:lang w:val="el-GR"/>
+        </w:rPr>
+        <w:t>Το σύστημα διαπιστώνει ότι το διαθέσιμο υπόλοιπο δεν καλύπτει την οφειλή.</w:t>
+      </w:r>
+    </w:p>
+    <w:p>
+      <w:pPr>
+        <w:pStyle w:val="ListParagraph"/>
+        <w:spacing w:line="276" w:lineRule="auto"/>
+        <w:rPr>
+          <w:lang w:val="el-GR"/>
+        </w:rPr>
+      </w:pPr>
+    </w:p>
+    <w:p>
+      <w:pPr>
+        <w:pStyle w:val="ListParagraph"/>
+        <w:numPr>
+          <w:ilvl w:val="0"/>
+          <w:numId w:val="55"/>
+        </w:numPr>
+        <w:spacing w:line="276" w:lineRule="auto"/>
+        <w:rPr>
+          <w:lang w:val="el-GR"/>
+        </w:rPr>
+      </w:pPr>
+      <w:r>
+        <w:rPr>
+          <w:lang w:val="el-GR"/>
+        </w:rPr>
+        <w:t>Το σύστημα εμφανίζει σχετικό μήνυμα ανεπαρκούς υπολοίπου.</w:t>
+      </w:r>
+    </w:p>
+    <w:p>
+      <w:pPr>
+        <w:pStyle w:val="ListParagraph"/>
+        <w:rPr>
+          <w:lang w:val="el-GR"/>
+        </w:rPr>
+      </w:pPr>
+    </w:p>
+    <w:p>
+      <w:pPr>
+        <w:pStyle w:val="ListParagraph"/>
+        <w:numPr>
+          <w:ilvl w:val="0"/>
+          <w:numId w:val="55"/>
+        </w:numPr>
+        <w:spacing w:line="276" w:lineRule="auto"/>
+        <w:rPr>
+          <w:lang w:val="el-GR"/>
+        </w:rPr>
+      </w:pPr>
+      <w:r>
+        <w:rPr>
+          <w:lang w:val="el-GR"/>
+        </w:rPr>
+        <w:t>Το σύστημα προτρέπει τον χρήστη να μεταβεί στην ενότητα Ανανέωση Υπολοίπου.</w:t>
+      </w:r>
+    </w:p>
+    <w:p>
+      <w:pPr>
+        <w:pStyle w:val="ListParagraph"/>
+        <w:rPr>
+          <w:lang w:val="el-GR"/>
+        </w:rPr>
+      </w:pPr>
+    </w:p>
+    <w:p>
+      <w:pPr>
+        <w:pStyle w:val="ListParagraph"/>
+        <w:numPr>
+          <w:ilvl w:val="0"/>
+          <w:numId w:val="55"/>
+        </w:numPr>
+        <w:spacing w:line="276" w:lineRule="auto"/>
+        <w:rPr>
+          <w:lang w:val="el-GR"/>
+        </w:rPr>
+      </w:pPr>
+      <w:r>
+        <w:rPr>
+          <w:lang w:val="el-GR"/>
+        </w:rPr>
+        <w:t>Ο χρήστης επιλέγει να μεταβεί στην ανανέωση υπολοίπου στο πορτοφόλι του.</w:t>
+      </w:r>
+    </w:p>
+    <w:p>
+      <w:pPr>
+        <w:pStyle w:val="ListParagraph"/>
+        <w:rPr>
+          <w:lang w:val="el-GR"/>
+        </w:rPr>
+      </w:pPr>
+    </w:p>
+    <w:p>
+      <w:pPr>
+        <w:pStyle w:val="ListParagraph"/>
+        <w:numPr>
+          <w:ilvl w:val="0"/>
+          <w:numId w:val="55"/>
+        </w:numPr>
+        <w:spacing w:line="276" w:lineRule="auto"/>
+        <w:rPr>
+          <w:lang w:val="el-GR"/>
+        </w:rPr>
+      </w:pPr>
+      <w:r>
+        <w:rPr>
+          <w:lang w:val="el-GR"/>
+        </w:rPr>
+        <w:t xml:space="preserve">Το σύστημα μεταβαίνει στην περίπτωση χρήστης «Ανανέωση </w:t>
+      </w:r>
+      <w:r>
+        <w:rPr>
+          <w:lang w:val="el-GR"/>
+        </w:rPr>
+        <w:t>Υπολοίπου».</w:t>
+      </w:r>
+    </w:p>
+    <w:p>
+      <w:pPr>
+        <w:pStyle w:val="ListParagraph"/>
+        <w:rPr>
+          <w:lang w:val="el-GR"/>
+        </w:rPr>
+      </w:pPr>
+    </w:p>
+    <w:p>
+      <w:pPr>
+        <w:pStyle w:val="ListParagraph"/>
+        <w:rPr>
+          <w:lang w:val="el-GR"/>
+        </w:rPr>
+      </w:pPr>
+    </w:p>
+    <w:p>
+      <w:pPr>
+        <w:pStyle w:val="ListParagraph"/>
+        <w:rPr>
+          <w:lang w:val="el-GR"/>
+        </w:rPr>
+      </w:pPr>
+    </w:p>
+    <w:p>
+      <w:pPr>
+        <w:rPr>
+          <w:lang w:val="el-GR"/>
+        </w:rPr>
+      </w:pPr>
+    </w:p>
+    <w:p>
+      <w:pPr>
+        <w:spacing w:line="276" w:lineRule="auto"/>
+        <w:rPr>
+          <w:b/>
+          <w:bCs/>
+          <w:lang w:val="el-GR"/>
+        </w:rPr>
+      </w:pPr>
+      <w:r>
+        <w:rPr>
+          <w:b/>
+          <w:bCs/>
+          <w:lang w:val="el-GR"/>
+        </w:rPr>
+        <w:t xml:space="preserve">Εναλλακτική Ροή </w:t>
+      </w:r>
+      <w:r>
+        <w:rPr>
+          <w:b/>
+          <w:bCs/>
+          <w:lang w:val="el-GR"/>
+        </w:rPr>
+        <w:t>6</w:t>
+      </w:r>
+      <w:r>
+        <w:rPr>
+          <w:b/>
+          <w:bCs/>
+          <w:lang w:val="el-GR"/>
+        </w:rPr>
+        <w:t xml:space="preserve"> : Ακύρωση πληρωμής από χρήστη</w:t>
+      </w:r>
+      <w:r>
+        <w:rPr>
+          <w:b/>
+          <w:bCs/>
+          <w:lang w:val="el-GR"/>
+        </w:rPr>
+        <w:t xml:space="preserve"> </w:t>
+      </w:r>
+      <w:r>
+        <w:rPr>
+          <w:b/>
+          <w:bCs/>
+          <w:lang w:val="el-GR"/>
+        </w:rPr>
+        <w:t>Βήμα (12)</w:t>
+      </w:r>
+    </w:p>
+    <w:p>
+      <w:pPr>
+        <w:pStyle w:val="ListParagraph"/>
+        <w:numPr>
+          <w:ilvl w:val="0"/>
+          <w:numId w:val="57"/>
+        </w:numPr>
+        <w:spacing w:line="276" w:lineRule="auto"/>
+        <w:rPr>
+          <w:lang w:val="el-GR"/>
+        </w:rPr>
+      </w:pPr>
+      <w:r>
+        <w:rPr>
+          <w:lang w:val="el-GR"/>
+        </w:rPr>
+        <w:t>Ο χρήστης επιλέγει να ακυρώσει τη διαδικασία πληρωμής.</w:t>
+      </w:r>
+    </w:p>
+    <w:p>
+      <w:pPr>
+        <w:pStyle w:val="ListParagraph"/>
+        <w:spacing w:line="276" w:lineRule="auto"/>
+        <w:rPr>
+          <w:lang w:val="el-GR"/>
+        </w:rPr>
+      </w:pPr>
+    </w:p>
+    <w:p>
+      <w:pPr>
+        <w:pStyle w:val="ListParagraph"/>
+        <w:numPr>
+          <w:ilvl w:val="0"/>
+          <w:numId w:val="57"/>
+        </w:numPr>
+        <w:spacing w:line="276" w:lineRule="auto"/>
+        <w:rPr>
+          <w:lang w:val="el-GR"/>
+        </w:rPr>
+      </w:pPr>
+      <w:r>
+        <w:rPr>
+          <w:lang w:val="el-GR"/>
+        </w:rPr>
+        <w:t>Το σύστημα εμφανίζει σχετικό μήνυμα για απώλεια προόδου.</w:t>
+      </w:r>
+    </w:p>
+    <w:p>
+      <w:pPr>
+        <w:pStyle w:val="ListParagraph"/>
+        <w:rPr>
+          <w:lang w:val="el-GR"/>
+        </w:rPr>
+      </w:pPr>
+    </w:p>
+    <w:p>
+      <w:pPr>
+        <w:pStyle w:val="ListParagraph"/>
+        <w:numPr>
+          <w:ilvl w:val="0"/>
+          <w:numId w:val="57"/>
+        </w:numPr>
+        <w:spacing w:line="276" w:lineRule="auto"/>
+        <w:rPr>
+          <w:lang w:val="el-GR"/>
+        </w:rPr>
+      </w:pPr>
+      <w:r>
+        <w:rPr>
+          <w:lang w:val="el-GR"/>
+        </w:rPr>
+        <w:t>Ο χρήστης επιβεβαιώνει την ακύρωση πληρωμής.</w:t>
+      </w:r>
+    </w:p>
+    <w:p>
+      <w:pPr>
+        <w:pStyle w:val="ListParagraph"/>
+        <w:rPr>
+          <w:lang w:val="el-GR"/>
+        </w:rPr>
+      </w:pPr>
+    </w:p>
+    <w:p>
+      <w:pPr>
+        <w:pStyle w:val="ListParagraph"/>
+        <w:numPr>
+          <w:ilvl w:val="0"/>
+          <w:numId w:val="57"/>
+        </w:numPr>
+        <w:spacing w:line="276" w:lineRule="auto"/>
+        <w:rPr>
+          <w:lang w:val="el-GR"/>
+        </w:rPr>
+      </w:pPr>
+      <w:r>
+        <w:rPr>
+          <w:lang w:val="el-GR"/>
+        </w:rPr>
+        <w:t>Το σύστημα τερματίζει τη διαδικασία πληρωμής ενοικίου και επιστρέφει στην αρχική οθόνη.</w:t>
+      </w:r>
+    </w:p>
+    <w:p>
+      <w:pPr>
+        <w:pStyle w:val="ListParagraph"/>
+        <w:rPr>
+          <w:lang w:val="el-GR"/>
+        </w:rPr>
+      </w:pPr>
+    </w:p>
+    <w:p>
+      <w:pPr>
+        <w:pStyle w:val="ListParagraph"/>
+        <w:rPr>
+          <w:lang w:val="el-GR"/>
+        </w:rPr>
+      </w:pPr>
+    </w:p>
+    <w:p>
+      <w:pPr>
+        <w:spacing w:line="276" w:lineRule="auto"/>
+        <w:rPr>
+          <w:b/>
+          <w:bCs/>
+          <w:lang w:val="el-GR"/>
+        </w:rPr>
+      </w:pPr>
+      <w:r>
+        <w:rPr>
+          <w:b/>
+          <w:bCs/>
+          <w:lang w:val="el-GR"/>
+        </w:rPr>
+        <w:t xml:space="preserve">Εναλλακτική Ροή </w:t>
+      </w:r>
+      <w:r>
+        <w:rPr>
+          <w:b/>
+          <w:bCs/>
+          <w:lang w:val="el-GR"/>
+        </w:rPr>
+        <w:t>7</w:t>
+      </w:r>
+      <w:r>
+        <w:rPr>
+          <w:b/>
+          <w:bCs/>
+          <w:lang w:val="el-GR"/>
+        </w:rPr>
+        <w:t xml:space="preserve">: Σφάλμα Υπηρεσίας Πληρωμών </w:t>
+      </w:r>
+      <w:r>
+        <w:rPr>
+          <w:b/>
+          <w:bCs/>
+          <w:lang w:val="el-GR"/>
+        </w:rPr>
+        <w:t>(Βήμα 16)</w:t>
+      </w:r>
+    </w:p>
+    <w:p>
+      <w:pPr>
+        <w:pStyle w:val="ListParagraph"/>
+        <w:numPr>
+          <w:ilvl w:val="0"/>
+          <w:numId w:val="59"/>
+        </w:numPr>
+        <w:spacing w:line="276" w:lineRule="auto"/>
+        <w:rPr>
+          <w:lang w:val="el-GR"/>
+        </w:rPr>
+      </w:pPr>
+      <w:r>
+        <w:rPr>
+          <w:lang w:val="el-GR"/>
+        </w:rPr>
+        <w:t>Το σύστημα λαμβάνει αρνητική απόκριση από την τραπεζική υπηρεσία.</w:t>
+      </w:r>
+    </w:p>
+    <w:p>
+      <w:pPr>
+        <w:pStyle w:val="ListParagraph"/>
+        <w:spacing w:line="276" w:lineRule="auto"/>
+        <w:ind w:left="1080"/>
+        <w:rPr>
+          <w:lang w:val="el-GR"/>
+        </w:rPr>
+      </w:pPr>
+    </w:p>
+    <w:p>
+      <w:pPr>
+        <w:pStyle w:val="ListParagraph"/>
+        <w:numPr>
+          <w:ilvl w:val="0"/>
+          <w:numId w:val="59"/>
+        </w:numPr>
+        <w:spacing w:line="276" w:lineRule="auto"/>
+        <w:rPr>
+          <w:lang w:val="el-GR"/>
+        </w:rPr>
+      </w:pPr>
+      <w:r>
+        <w:rPr>
+          <w:lang w:val="el-GR"/>
+        </w:rPr>
+        <w:t>Το σύστημα καταγράφει το περιστατικό στο υποσύστημα σφαλμάτων.</w:t>
+      </w:r>
+    </w:p>
+    <w:p>
+      <w:pPr>
+        <w:pStyle w:val="ListParagraph"/>
+        <w:rPr>
+          <w:lang w:val="el-GR"/>
+        </w:rPr>
+      </w:pPr>
+    </w:p>
+    <w:p>
+      <w:pPr>
+        <w:pStyle w:val="ListParagraph"/>
+        <w:numPr>
+          <w:ilvl w:val="0"/>
+          <w:numId w:val="59"/>
+        </w:numPr>
+        <w:spacing w:line="276" w:lineRule="auto"/>
+        <w:rPr>
+          <w:lang w:val="el-GR"/>
+        </w:rPr>
+      </w:pPr>
+      <w:r>
+        <w:rPr>
+          <w:lang w:val="el-GR"/>
+        </w:rPr>
+        <w:t>Το σύστημα εμφανίζει σχετικό μήνυμα αποτυχημένης συναλλαγής προτρέποντας για επανάληψη της διαδικασίας.</w:t>
+      </w:r>
+    </w:p>
+    <w:p>
+      <w:pPr>
+        <w:pStyle w:val="ListParagraph"/>
+        <w:rPr>
+          <w:lang w:val="el-GR"/>
+        </w:rPr>
+      </w:pPr>
+    </w:p>
+    <w:p>
+      <w:pPr>
+        <w:pStyle w:val="ListParagraph"/>
+        <w:numPr>
+          <w:ilvl w:val="0"/>
+          <w:numId w:val="59"/>
+        </w:numPr>
+        <w:spacing w:line="276" w:lineRule="auto"/>
+        <w:rPr>
+          <w:lang w:val="el-GR"/>
+        </w:rPr>
+      </w:pPr>
+      <w:r>
+        <w:rPr>
+          <w:lang w:val="el-GR"/>
+        </w:rPr>
+        <w:t>Ο χρήστης επιλέγει να επαναλάβει τη διαδικασία πληρωμής.</w:t>
+      </w:r>
+    </w:p>
+    <w:p>
+      <w:pPr>
+        <w:pStyle w:val="ListParagraph"/>
+        <w:rPr>
+          <w:lang w:val="el-GR"/>
+        </w:rPr>
+      </w:pPr>
+    </w:p>
+    <w:p>
+      <w:pPr>
+        <w:pStyle w:val="ListParagraph"/>
+        <w:numPr>
+          <w:ilvl w:val="0"/>
+          <w:numId w:val="59"/>
+        </w:numPr>
+        <w:spacing w:line="276" w:lineRule="auto"/>
+        <w:rPr>
+          <w:lang w:val="el-GR"/>
+        </w:rPr>
+      </w:pPr>
+      <w:r>
+        <w:rPr>
+          <w:lang w:val="el-GR"/>
+        </w:rPr>
+        <w:t>Το σύστημα επιστρέφει στο βήμα 15 της βασικής ροής.</w:t>
+      </w:r>
+    </w:p>
+    <w:p>
+      <w:pPr>
+        <w:spacing w:line="276" w:lineRule="auto"/>
+        <w:rPr>
+          <w:b/>
+          <w:bCs/>
+          <w:lang w:val="el-GR"/>
+        </w:rPr>
+      </w:pPr>
+    </w:p>
+    <w:p>
+      <w:pPr>
+        <w:spacing w:line="276" w:lineRule="auto"/>
+        <w:rPr>
+          <w:b/>
+          <w:bCs/>
+          <w:lang w:val="el-GR"/>
+        </w:rPr>
+      </w:pPr>
+    </w:p>
+    <w:p>
+      <w:pPr>
         <w:rPr>
           <w:lang w:val="el-GR"/>
         </w:rPr>
@@ -11574,6 +12921,95 @@
 <file path=word/numbering.xml><?xml version="1.0" encoding="utf-8"?>
 <w:numbering xmlns:wpc="http://schemas.microsoft.com/office/word/2010/wordprocessingCanvas" xmlns:cx="http://schemas.microsoft.com/office/drawing/2014/chartex" xmlns:cx1="http://schemas.microsoft.com/office/drawing/2015/9/8/chartex" xmlns:cx2="http://schemas.microsoft.com/office/drawing/2015/10/21/chartex" xmlns:cx3="http://schemas.microsoft.com/office/drawing/2016/5/9/chartex" xmlns:cx4="http://schemas.microsoft.com/office/drawing/2016/5/10/chartex" xmlns:cx5="http://schemas.microsoft.com/office/drawing/2016/5/11/chartex" xmlns:cx6="http://schemas.microsoft.com/office/drawing/2016/5/12/chartex" xmlns:cx7="http://schemas.microsoft.com/office/drawing/2016/5/13/chartex" xmlns:cx8="http://schemas.microsoft.com/office/drawing/2016/5/14/chartex" xmlns:mc="http://schemas.openxmlformats.org/markup-compatibility/2006" xmlns:aink="http://schemas.microsoft.com/office/drawing/2016/ink" xmlns:am3d="http://schemas.microsoft.com/office/drawing/2017/model3d" xmlns:o="urn:schemas-microsoft-com:office:office" xmlns:oel="http://schemas.microsoft.com/office/2019/extlst" xmlns:r="http://schemas.openxmlformats.org/officeDocument/2006/relationships" xmlns:m="http://schemas.openxmlformats.org/officeDocument/2006/math" xmlns:v="urn:schemas-microsoft-com:vml" xmlns:wp14="http://schemas.microsoft.com/office/word/2010/wordprocessingDrawing" xmlns:wp="http://schemas.openxmlformats.org/drawingml/2006/wordprocessingDrawing" xmlns:w10="urn:schemas-microsoft-com:office:word" xmlns:w="http://schemas.openxmlformats.org/wordprocessingml/2006/main" xmlns:w14="http://schemas.microsoft.com/office/word/2010/wordml" xmlns:w15="http://schemas.microsoft.com/office/word/2012/wordml" xmlns:w16cex="http://schemas.microsoft.com/office/word/2018/wordml/cex" xmlns:w16cid="http://schemas.microsoft.com/office/word/2016/wordml/cid" xmlns:w16="http://schemas.microsoft.com/office/word/2018/wordml" xmlns:w16du="http://schemas.microsoft.com/office/word/2023/wordml/word16du" xmlns:w16sdtdh="http://schemas.microsoft.com/office/word/2020/wordml/sdtdatahash" xmlns:w16sdtfl="http://schemas.microsoft.com/office/word/2024/wordml/sdtformatlock" xmlns:w16se="http://schemas.microsoft.com/office/word/2015/wordml/symex" xmlns:wpg="http://schemas.microsoft.com/office/word/2010/wordprocessingGroup" xmlns:wpi="http://schemas.microsoft.com/office/word/2010/wordprocessingInk" xmlns:wne="http://schemas.microsoft.com/office/word/2006/wordml" xmlns:wps="http://schemas.microsoft.com/office/word/2010/wordprocessingShape" mc:Ignorable="w14 w15 w16se w16cid w16 w16cex w16sdtdh w16sdtfl w16du wp14">
   <w:abstractNum w:abstractNumId="0" w15:restartNumberingAfterBreak="0">
+    <w:nsid w:val="00B126A1"/>
+    <w:multiLevelType w:val="hybridMultilevel"/>
+    <w:tmpl w:val="A9467334"/>
+    <w:lvl w:ilvl="0" w:tplc="0409000F">
+      <w:start w:val="1"/>
+      <w:numFmt w:val="decimal"/>
+      <w:lvlText w:val="%1."/>
+      <w:lvlJc w:val="left"/>
+      <w:pPr>
+        <w:ind w:left="720" w:hanging="360"/>
+      </w:pPr>
+      <w:rPr>
+        <w:rFonts w:hint="default"/>
+      </w:rPr>
+    </w:lvl>
+    <w:lvl w:ilvl="1" w:tplc="04090019" w:tentative="1">
+      <w:start w:val="1"/>
+      <w:numFmt w:val="lowerLetter"/>
+      <w:lvlText w:val="%2."/>
+      <w:lvlJc w:val="left"/>
+      <w:pPr>
+        <w:ind w:left="1440" w:hanging="360"/>
+      </w:pPr>
+    </w:lvl>
+    <w:lvl w:ilvl="2" w:tplc="0409001B" w:tentative="1">
+      <w:start w:val="1"/>
+      <w:numFmt w:val="lowerRoman"/>
+      <w:lvlText w:val="%3."/>
+      <w:lvlJc w:val="right"/>
+      <w:pPr>
+        <w:ind w:left="2160" w:hanging="180"/>
+      </w:pPr>
+    </w:lvl>
+    <w:lvl w:ilvl="3" w:tplc="0409000F" w:tentative="1">
+      <w:start w:val="1"/>
+      <w:numFmt w:val="decimal"/>
+      <w:lvlText w:val="%4."/>
+      <w:lvlJc w:val="left"/>
+      <w:pPr>
+        <w:ind w:left="2880" w:hanging="360"/>
+      </w:pPr>
+    </w:lvl>
+    <w:lvl w:ilvl="4" w:tplc="04090019" w:tentative="1">
+      <w:start w:val="1"/>
+      <w:numFmt w:val="lowerLetter"/>
+      <w:lvlText w:val="%5."/>
+      <w:lvlJc w:val="left"/>
+      <w:pPr>
+        <w:ind w:left="3600" w:hanging="360"/>
+      </w:pPr>
+    </w:lvl>
+    <w:lvl w:ilvl="5" w:tplc="0409001B" w:tentative="1">
+      <w:start w:val="1"/>
+      <w:numFmt w:val="lowerRoman"/>
+      <w:lvlText w:val="%6."/>
+      <w:lvlJc w:val="right"/>
+      <w:pPr>
+        <w:ind w:left="4320" w:hanging="180"/>
+      </w:pPr>
+    </w:lvl>
+    <w:lvl w:ilvl="6" w:tplc="0409000F" w:tentative="1">
+      <w:start w:val="1"/>
+      <w:numFmt w:val="decimal"/>
+      <w:lvlText w:val="%7."/>
+      <w:lvlJc w:val="left"/>
+      <w:pPr>
+        <w:ind w:left="5040" w:hanging="360"/>
+      </w:pPr>
+    </w:lvl>
+    <w:lvl w:ilvl="7" w:tplc="04090019" w:tentative="1">
+      <w:start w:val="1"/>
+      <w:numFmt w:val="lowerLetter"/>
+      <w:lvlText w:val="%8."/>
+      <w:lvlJc w:val="left"/>
+      <w:pPr>
+        <w:ind w:left="5760" w:hanging="360"/>
+      </w:pPr>
+    </w:lvl>
+    <w:lvl w:ilvl="8" w:tplc="0409001B" w:tentative="1">
+      <w:start w:val="1"/>
+      <w:numFmt w:val="lowerRoman"/>
+      <w:lvlText w:val="%9."/>
+      <w:lvlJc w:val="right"/>
+      <w:pPr>
+        <w:ind w:left="6480" w:hanging="180"/>
+      </w:pPr>
+    </w:lvl>
+  </w:abstractNum>
+  <w:abstractNum w:abstractNumId="1" w15:restartNumberingAfterBreak="0">
     <w:nsid w:val="01857F2B"/>
     <w:multiLevelType w:val="hybridMultilevel"/>
     <w:tmpl w:val="E8FED8BE"/>
@@ -11662,7 +13098,7 @@
       </w:pPr>
     </w:lvl>
   </w:abstractNum>
-  <w:abstractNum w:abstractNumId="1" w15:restartNumberingAfterBreak="0">
+  <w:abstractNum w:abstractNumId="2" w15:restartNumberingAfterBreak="0">
     <w:nsid w:val="030222EF"/>
     <w:multiLevelType w:val="hybridMultilevel"/>
     <w:tmpl w:val="C340EECE"/>
@@ -11751,7 +13187,7 @@
       </w:pPr>
     </w:lvl>
   </w:abstractNum>
-  <w:abstractNum w:abstractNumId="2" w15:restartNumberingAfterBreak="0">
+  <w:abstractNum w:abstractNumId="3" w15:restartNumberingAfterBreak="0">
     <w:nsid w:val="032E17D6"/>
     <w:multiLevelType w:val="hybridMultilevel"/>
     <w:tmpl w:val="3A74CEB8"/>
@@ -11840,7 +13276,7 @@
       </w:pPr>
     </w:lvl>
   </w:abstractNum>
-  <w:abstractNum w:abstractNumId="3" w15:restartNumberingAfterBreak="0">
+  <w:abstractNum w:abstractNumId="4" w15:restartNumberingAfterBreak="0">
     <w:nsid w:val="03F03D58"/>
     <w:multiLevelType w:val="hybridMultilevel"/>
     <w:tmpl w:val="8222B4E8"/>
@@ -11929,7 +13365,7 @@
       </w:pPr>
     </w:lvl>
   </w:abstractNum>
-  <w:abstractNum w:abstractNumId="4" w15:restartNumberingAfterBreak="0">
+  <w:abstractNum w:abstractNumId="5" w15:restartNumberingAfterBreak="0">
     <w:nsid w:val="089273A4"/>
     <w:multiLevelType w:val="hybridMultilevel"/>
     <w:tmpl w:val="4F40A196"/>
@@ -12018,7 +13454,7 @@
       </w:pPr>
     </w:lvl>
   </w:abstractNum>
-  <w:abstractNum w:abstractNumId="5" w15:restartNumberingAfterBreak="0">
+  <w:abstractNum w:abstractNumId="6" w15:restartNumberingAfterBreak="0">
     <w:nsid w:val="0A4829C3"/>
     <w:multiLevelType w:val="hybridMultilevel"/>
     <w:tmpl w:val="4ED818D6"/>
@@ -12107,7 +13543,7 @@
       </w:pPr>
     </w:lvl>
   </w:abstractNum>
-  <w:abstractNum w:abstractNumId="6" w15:restartNumberingAfterBreak="0">
+  <w:abstractNum w:abstractNumId="7" w15:restartNumberingAfterBreak="0">
     <w:nsid w:val="0D9A11F5"/>
     <w:multiLevelType w:val="hybridMultilevel"/>
     <w:tmpl w:val="D2603022"/>
@@ -12196,7 +13632,7 @@
       </w:pPr>
     </w:lvl>
   </w:abstractNum>
-  <w:abstractNum w:abstractNumId="7" w15:restartNumberingAfterBreak="0">
+  <w:abstractNum w:abstractNumId="8" w15:restartNumberingAfterBreak="0">
     <w:nsid w:val="0E8F259F"/>
     <w:multiLevelType w:val="hybridMultilevel"/>
     <w:tmpl w:val="90662008"/>
@@ -12285,7 +13721,7 @@
       </w:pPr>
     </w:lvl>
   </w:abstractNum>
-  <w:abstractNum w:abstractNumId="8" w15:restartNumberingAfterBreak="0">
+  <w:abstractNum w:abstractNumId="9" w15:restartNumberingAfterBreak="0">
     <w:nsid w:val="0FF13CA5"/>
     <w:multiLevelType w:val="hybridMultilevel"/>
     <w:tmpl w:val="8B549DBA"/>
@@ -12398,7 +13834,7 @@
       </w:rPr>
     </w:lvl>
   </w:abstractNum>
-  <w:abstractNum w:abstractNumId="9" w15:restartNumberingAfterBreak="0">
+  <w:abstractNum w:abstractNumId="10" w15:restartNumberingAfterBreak="0">
     <w:nsid w:val="11924FD1"/>
     <w:multiLevelType w:val="hybridMultilevel"/>
     <w:tmpl w:val="A3822CBC"/>
@@ -12487,7 +13923,7 @@
       </w:pPr>
     </w:lvl>
   </w:abstractNum>
-  <w:abstractNum w:abstractNumId="10" w15:restartNumberingAfterBreak="0">
+  <w:abstractNum w:abstractNumId="11" w15:restartNumberingAfterBreak="0">
     <w:nsid w:val="12447275"/>
     <w:multiLevelType w:val="hybridMultilevel"/>
     <w:tmpl w:val="71CAD356"/>
@@ -12576,7 +14012,7 @@
       </w:pPr>
     </w:lvl>
   </w:abstractNum>
-  <w:abstractNum w:abstractNumId="11" w15:restartNumberingAfterBreak="0">
+  <w:abstractNum w:abstractNumId="12" w15:restartNumberingAfterBreak="0">
     <w:nsid w:val="157552ED"/>
     <w:multiLevelType w:val="hybridMultilevel"/>
     <w:tmpl w:val="16D677AA"/>
@@ -12665,7 +14101,185 @@
       </w:pPr>
     </w:lvl>
   </w:abstractNum>
-  <w:abstractNum w:abstractNumId="12" w15:restartNumberingAfterBreak="0">
+  <w:abstractNum w:abstractNumId="13" w15:restartNumberingAfterBreak="0">
+    <w:nsid w:val="18495070"/>
+    <w:multiLevelType w:val="hybridMultilevel"/>
+    <w:tmpl w:val="422CEDE8"/>
+    <w:lvl w:ilvl="0" w:tplc="0409000F">
+      <w:start w:val="1"/>
+      <w:numFmt w:val="decimal"/>
+      <w:lvlText w:val="%1."/>
+      <w:lvlJc w:val="left"/>
+      <w:pPr>
+        <w:ind w:left="720" w:hanging="360"/>
+      </w:pPr>
+      <w:rPr>
+        <w:rFonts w:hint="default"/>
+      </w:rPr>
+    </w:lvl>
+    <w:lvl w:ilvl="1" w:tplc="04090019" w:tentative="1">
+      <w:start w:val="1"/>
+      <w:numFmt w:val="lowerLetter"/>
+      <w:lvlText w:val="%2."/>
+      <w:lvlJc w:val="left"/>
+      <w:pPr>
+        <w:ind w:left="1440" w:hanging="360"/>
+      </w:pPr>
+    </w:lvl>
+    <w:lvl w:ilvl="2" w:tplc="0409001B" w:tentative="1">
+      <w:start w:val="1"/>
+      <w:numFmt w:val="lowerRoman"/>
+      <w:lvlText w:val="%3."/>
+      <w:lvlJc w:val="right"/>
+      <w:pPr>
+        <w:ind w:left="2160" w:hanging="180"/>
+      </w:pPr>
+    </w:lvl>
+    <w:lvl w:ilvl="3" w:tplc="0409000F" w:tentative="1">
+      <w:start w:val="1"/>
+      <w:numFmt w:val="decimal"/>
+      <w:lvlText w:val="%4."/>
+      <w:lvlJc w:val="left"/>
+      <w:pPr>
+        <w:ind w:left="2880" w:hanging="360"/>
+      </w:pPr>
+    </w:lvl>
+    <w:lvl w:ilvl="4" w:tplc="04090019" w:tentative="1">
+      <w:start w:val="1"/>
+      <w:numFmt w:val="lowerLetter"/>
+      <w:lvlText w:val="%5."/>
+      <w:lvlJc w:val="left"/>
+      <w:pPr>
+        <w:ind w:left="3600" w:hanging="360"/>
+      </w:pPr>
+    </w:lvl>
+    <w:lvl w:ilvl="5" w:tplc="0409001B" w:tentative="1">
+      <w:start w:val="1"/>
+      <w:numFmt w:val="lowerRoman"/>
+      <w:lvlText w:val="%6."/>
+      <w:lvlJc w:val="right"/>
+      <w:pPr>
+        <w:ind w:left="4320" w:hanging="180"/>
+      </w:pPr>
+    </w:lvl>
+    <w:lvl w:ilvl="6" w:tplc="0409000F" w:tentative="1">
+      <w:start w:val="1"/>
+      <w:numFmt w:val="decimal"/>
+      <w:lvlText w:val="%7."/>
+      <w:lvlJc w:val="left"/>
+      <w:pPr>
+        <w:ind w:left="5040" w:hanging="360"/>
+      </w:pPr>
+    </w:lvl>
+    <w:lvl w:ilvl="7" w:tplc="04090019" w:tentative="1">
+      <w:start w:val="1"/>
+      <w:numFmt w:val="lowerLetter"/>
+      <w:lvlText w:val="%8."/>
+      <w:lvlJc w:val="left"/>
+      <w:pPr>
+        <w:ind w:left="5760" w:hanging="360"/>
+      </w:pPr>
+    </w:lvl>
+    <w:lvl w:ilvl="8" w:tplc="0409001B" w:tentative="1">
+      <w:start w:val="1"/>
+      <w:numFmt w:val="lowerRoman"/>
+      <w:lvlText w:val="%9."/>
+      <w:lvlJc w:val="right"/>
+      <w:pPr>
+        <w:ind w:left="6480" w:hanging="180"/>
+      </w:pPr>
+    </w:lvl>
+  </w:abstractNum>
+  <w:abstractNum w:abstractNumId="14" w15:restartNumberingAfterBreak="0">
+    <w:nsid w:val="1A491E7E"/>
+    <w:multiLevelType w:val="hybridMultilevel"/>
+    <w:tmpl w:val="83409832"/>
+    <w:lvl w:ilvl="0" w:tplc="E3C831CA">
+      <w:start w:val="1"/>
+      <w:numFmt w:val="decimal"/>
+      <w:lvlText w:val="%1."/>
+      <w:lvlJc w:val="left"/>
+      <w:pPr>
+        <w:ind w:left="630" w:hanging="360"/>
+      </w:pPr>
+      <w:rPr>
+        <w:rFonts w:hint="default"/>
+      </w:rPr>
+    </w:lvl>
+    <w:lvl w:ilvl="1" w:tplc="04090019" w:tentative="1">
+      <w:start w:val="1"/>
+      <w:numFmt w:val="lowerLetter"/>
+      <w:lvlText w:val="%2."/>
+      <w:lvlJc w:val="left"/>
+      <w:pPr>
+        <w:ind w:left="1350" w:hanging="360"/>
+      </w:pPr>
+    </w:lvl>
+    <w:lvl w:ilvl="2" w:tplc="0409001B" w:tentative="1">
+      <w:start w:val="1"/>
+      <w:numFmt w:val="lowerRoman"/>
+      <w:lvlText w:val="%3."/>
+      <w:lvlJc w:val="right"/>
+      <w:pPr>
+        <w:ind w:left="2070" w:hanging="180"/>
+      </w:pPr>
+    </w:lvl>
+    <w:lvl w:ilvl="3" w:tplc="0409000F" w:tentative="1">
+      <w:start w:val="1"/>
+      <w:numFmt w:val="decimal"/>
+      <w:lvlText w:val="%4."/>
+      <w:lvlJc w:val="left"/>
+      <w:pPr>
+        <w:ind w:left="2790" w:hanging="360"/>
+      </w:pPr>
+    </w:lvl>
+    <w:lvl w:ilvl="4" w:tplc="04090019" w:tentative="1">
+      <w:start w:val="1"/>
+      <w:numFmt w:val="lowerLetter"/>
+      <w:lvlText w:val="%5."/>
+      <w:lvlJc w:val="left"/>
+      <w:pPr>
+        <w:ind w:left="3510" w:hanging="360"/>
+      </w:pPr>
+    </w:lvl>
+    <w:lvl w:ilvl="5" w:tplc="0409001B" w:tentative="1">
+      <w:start w:val="1"/>
+      <w:numFmt w:val="lowerRoman"/>
+      <w:lvlText w:val="%6."/>
+      <w:lvlJc w:val="right"/>
+      <w:pPr>
+        <w:ind w:left="4230" w:hanging="180"/>
+      </w:pPr>
+    </w:lvl>
+    <w:lvl w:ilvl="6" w:tplc="0409000F" w:tentative="1">
+      <w:start w:val="1"/>
+      <w:numFmt w:val="decimal"/>
+      <w:lvlText w:val="%7."/>
+      <w:lvlJc w:val="left"/>
+      <w:pPr>
+        <w:ind w:left="4950" w:hanging="360"/>
+      </w:pPr>
+    </w:lvl>
+    <w:lvl w:ilvl="7" w:tplc="04090019" w:tentative="1">
+      <w:start w:val="1"/>
+      <w:numFmt w:val="lowerLetter"/>
+      <w:lvlText w:val="%8."/>
+      <w:lvlJc w:val="left"/>
+      <w:pPr>
+        <w:ind w:left="5670" w:hanging="360"/>
+      </w:pPr>
+    </w:lvl>
+    <w:lvl w:ilvl="8" w:tplc="0409001B" w:tentative="1">
+      <w:start w:val="1"/>
+      <w:numFmt w:val="lowerRoman"/>
+      <w:lvlText w:val="%9."/>
+      <w:lvlJc w:val="right"/>
+      <w:pPr>
+        <w:ind w:left="6390" w:hanging="180"/>
+      </w:pPr>
+    </w:lvl>
+  </w:abstractNum>
+  <w:abstractNum w:abstractNumId="15" w15:restartNumberingAfterBreak="0">
     <w:nsid w:val="1F7164C1"/>
     <w:multiLevelType w:val="hybridMultilevel"/>
     <w:tmpl w:val="BC406228"/>
@@ -12754,7 +14368,7 @@
       </w:pPr>
     </w:lvl>
   </w:abstractNum>
-  <w:abstractNum w:abstractNumId="13" w15:restartNumberingAfterBreak="0">
+  <w:abstractNum w:abstractNumId="16" w15:restartNumberingAfterBreak="0">
     <w:nsid w:val="202D178B"/>
     <w:multiLevelType w:val="hybridMultilevel"/>
     <w:tmpl w:val="A9ACA70E"/>
@@ -12843,7 +14457,7 @@
       </w:pPr>
     </w:lvl>
   </w:abstractNum>
-  <w:abstractNum w:abstractNumId="14" w15:restartNumberingAfterBreak="0">
+  <w:abstractNum w:abstractNumId="17" w15:restartNumberingAfterBreak="0">
     <w:nsid w:val="251B46CF"/>
     <w:multiLevelType w:val="hybridMultilevel"/>
     <w:tmpl w:val="2292BF4A"/>
@@ -12932,7 +14546,7 @@
       </w:pPr>
     </w:lvl>
   </w:abstractNum>
-  <w:abstractNum w:abstractNumId="15" w15:restartNumberingAfterBreak="0">
+  <w:abstractNum w:abstractNumId="18" w15:restartNumberingAfterBreak="0">
     <w:nsid w:val="253C39B5"/>
     <w:multiLevelType w:val="hybridMultilevel"/>
     <w:tmpl w:val="FA46FC1E"/>
@@ -13023,7 +14637,7 @@
       </w:pPr>
     </w:lvl>
   </w:abstractNum>
-  <w:abstractNum w:abstractNumId="16" w15:restartNumberingAfterBreak="0">
+  <w:abstractNum w:abstractNumId="19" w15:restartNumberingAfterBreak="0">
     <w:nsid w:val="26843F49"/>
     <w:multiLevelType w:val="hybridMultilevel"/>
     <w:tmpl w:val="8A9ADC10"/>
@@ -13112,7 +14726,96 @@
       </w:pPr>
     </w:lvl>
   </w:abstractNum>
-  <w:abstractNum w:abstractNumId="17" w15:restartNumberingAfterBreak="0">
+  <w:abstractNum w:abstractNumId="20" w15:restartNumberingAfterBreak="0">
+    <w:nsid w:val="30002A55"/>
+    <w:multiLevelType w:val="hybridMultilevel"/>
+    <w:tmpl w:val="7884C2E6"/>
+    <w:lvl w:ilvl="0" w:tplc="0409000F">
+      <w:start w:val="1"/>
+      <w:numFmt w:val="decimal"/>
+      <w:lvlText w:val="%1."/>
+      <w:lvlJc w:val="left"/>
+      <w:pPr>
+        <w:ind w:left="720" w:hanging="360"/>
+      </w:pPr>
+      <w:rPr>
+        <w:rFonts w:hint="default"/>
+      </w:rPr>
+    </w:lvl>
+    <w:lvl w:ilvl="1" w:tplc="04090019" w:tentative="1">
+      <w:start w:val="1"/>
+      <w:numFmt w:val="lowerLetter"/>
+      <w:lvlText w:val="%2."/>
+      <w:lvlJc w:val="left"/>
+      <w:pPr>
+        <w:ind w:left="1440" w:hanging="360"/>
+      </w:pPr>
+    </w:lvl>
+    <w:lvl w:ilvl="2" w:tplc="0409001B" w:tentative="1">
+      <w:start w:val="1"/>
+      <w:numFmt w:val="lowerRoman"/>
+      <w:lvlText w:val="%3."/>
+      <w:lvlJc w:val="right"/>
+      <w:pPr>
+        <w:ind w:left="2160" w:hanging="180"/>
+      </w:pPr>
+    </w:lvl>
+    <w:lvl w:ilvl="3" w:tplc="0409000F" w:tentative="1">
+      <w:start w:val="1"/>
+      <w:numFmt w:val="decimal"/>
+      <w:lvlText w:val="%4."/>
+      <w:lvlJc w:val="left"/>
+      <w:pPr>
+        <w:ind w:left="2880" w:hanging="360"/>
+      </w:pPr>
+    </w:lvl>
+    <w:lvl w:ilvl="4" w:tplc="04090019" w:tentative="1">
+      <w:start w:val="1"/>
+      <w:numFmt w:val="lowerLetter"/>
+      <w:lvlText w:val="%5."/>
+      <w:lvlJc w:val="left"/>
+      <w:pPr>
+        <w:ind w:left="3600" w:hanging="360"/>
+      </w:pPr>
+    </w:lvl>
+    <w:lvl w:ilvl="5" w:tplc="0409001B" w:tentative="1">
+      <w:start w:val="1"/>
+      <w:numFmt w:val="lowerRoman"/>
+      <w:lvlText w:val="%6."/>
+      <w:lvlJc w:val="right"/>
+      <w:pPr>
+        <w:ind w:left="4320" w:hanging="180"/>
+      </w:pPr>
+    </w:lvl>
+    <w:lvl w:ilvl="6" w:tplc="0409000F" w:tentative="1">
+      <w:start w:val="1"/>
+      <w:numFmt w:val="decimal"/>
+      <w:lvlText w:val="%7."/>
+      <w:lvlJc w:val="left"/>
+      <w:pPr>
+        <w:ind w:left="5040" w:hanging="360"/>
+      </w:pPr>
+    </w:lvl>
+    <w:lvl w:ilvl="7" w:tplc="04090019" w:tentative="1">
+      <w:start w:val="1"/>
+      <w:numFmt w:val="lowerLetter"/>
+      <w:lvlText w:val="%8."/>
+      <w:lvlJc w:val="left"/>
+      <w:pPr>
+        <w:ind w:left="5760" w:hanging="360"/>
+      </w:pPr>
+    </w:lvl>
+    <w:lvl w:ilvl="8" w:tplc="0409001B" w:tentative="1">
+      <w:start w:val="1"/>
+      <w:numFmt w:val="lowerRoman"/>
+      <w:lvlText w:val="%9."/>
+      <w:lvlJc w:val="right"/>
+      <w:pPr>
+        <w:ind w:left="6480" w:hanging="180"/>
+      </w:pPr>
+    </w:lvl>
+  </w:abstractNum>
+  <w:abstractNum w:abstractNumId="21" w15:restartNumberingAfterBreak="0">
     <w:nsid w:val="302C385D"/>
     <w:multiLevelType w:val="hybridMultilevel"/>
     <w:tmpl w:val="0E923D1A"/>
@@ -13201,7 +14904,96 @@
       </w:pPr>
     </w:lvl>
   </w:abstractNum>
-  <w:abstractNum w:abstractNumId="18" w15:restartNumberingAfterBreak="0">
+  <w:abstractNum w:abstractNumId="22" w15:restartNumberingAfterBreak="0">
+    <w:nsid w:val="307C4C2B"/>
+    <w:multiLevelType w:val="hybridMultilevel"/>
+    <w:tmpl w:val="B1C677E2"/>
+    <w:lvl w:ilvl="0" w:tplc="0409000F">
+      <w:start w:val="1"/>
+      <w:numFmt w:val="decimal"/>
+      <w:lvlText w:val="%1."/>
+      <w:lvlJc w:val="left"/>
+      <w:pPr>
+        <w:ind w:left="720" w:hanging="360"/>
+      </w:pPr>
+      <w:rPr>
+        <w:rFonts w:hint="default"/>
+      </w:rPr>
+    </w:lvl>
+    <w:lvl w:ilvl="1" w:tplc="04090019" w:tentative="1">
+      <w:start w:val="1"/>
+      <w:numFmt w:val="lowerLetter"/>
+      <w:lvlText w:val="%2."/>
+      <w:lvlJc w:val="left"/>
+      <w:pPr>
+        <w:ind w:left="1440" w:hanging="360"/>
+      </w:pPr>
+    </w:lvl>
+    <w:lvl w:ilvl="2" w:tplc="0409001B" w:tentative="1">
+      <w:start w:val="1"/>
+      <w:numFmt w:val="lowerRoman"/>
+      <w:lvlText w:val="%3."/>
+      <w:lvlJc w:val="right"/>
+      <w:pPr>
+        <w:ind w:left="2160" w:hanging="180"/>
+      </w:pPr>
+    </w:lvl>
+    <w:lvl w:ilvl="3" w:tplc="0409000F" w:tentative="1">
+      <w:start w:val="1"/>
+      <w:numFmt w:val="decimal"/>
+      <w:lvlText w:val="%4."/>
+      <w:lvlJc w:val="left"/>
+      <w:pPr>
+        <w:ind w:left="2880" w:hanging="360"/>
+      </w:pPr>
+    </w:lvl>
+    <w:lvl w:ilvl="4" w:tplc="04090019" w:tentative="1">
+      <w:start w:val="1"/>
+      <w:numFmt w:val="lowerLetter"/>
+      <w:lvlText w:val="%5."/>
+      <w:lvlJc w:val="left"/>
+      <w:pPr>
+        <w:ind w:left="3600" w:hanging="360"/>
+      </w:pPr>
+    </w:lvl>
+    <w:lvl w:ilvl="5" w:tplc="0409001B" w:tentative="1">
+      <w:start w:val="1"/>
+      <w:numFmt w:val="lowerRoman"/>
+      <w:lvlText w:val="%6."/>
+      <w:lvlJc w:val="right"/>
+      <w:pPr>
+        <w:ind w:left="4320" w:hanging="180"/>
+      </w:pPr>
+    </w:lvl>
+    <w:lvl w:ilvl="6" w:tplc="0409000F" w:tentative="1">
+      <w:start w:val="1"/>
+      <w:numFmt w:val="decimal"/>
+      <w:lvlText w:val="%7."/>
+      <w:lvlJc w:val="left"/>
+      <w:pPr>
+        <w:ind w:left="5040" w:hanging="360"/>
+      </w:pPr>
+    </w:lvl>
+    <w:lvl w:ilvl="7" w:tplc="04090019" w:tentative="1">
+      <w:start w:val="1"/>
+      <w:numFmt w:val="lowerLetter"/>
+      <w:lvlText w:val="%8."/>
+      <w:lvlJc w:val="left"/>
+      <w:pPr>
+        <w:ind w:left="5760" w:hanging="360"/>
+      </w:pPr>
+    </w:lvl>
+    <w:lvl w:ilvl="8" w:tplc="0409001B" w:tentative="1">
+      <w:start w:val="1"/>
+      <w:numFmt w:val="lowerRoman"/>
+      <w:lvlText w:val="%9."/>
+      <w:lvlJc w:val="right"/>
+      <w:pPr>
+        <w:ind w:left="6480" w:hanging="180"/>
+      </w:pPr>
+    </w:lvl>
+  </w:abstractNum>
+  <w:abstractNum w:abstractNumId="23" w15:restartNumberingAfterBreak="0">
     <w:nsid w:val="31D616B4"/>
     <w:multiLevelType w:val="hybridMultilevel"/>
     <w:tmpl w:val="71CAD356"/>
@@ -13290,7 +15082,7 @@
       </w:pPr>
     </w:lvl>
   </w:abstractNum>
-  <w:abstractNum w:abstractNumId="19" w15:restartNumberingAfterBreak="0">
+  <w:abstractNum w:abstractNumId="24" w15:restartNumberingAfterBreak="0">
     <w:nsid w:val="320C3D30"/>
     <w:multiLevelType w:val="hybridMultilevel"/>
     <w:tmpl w:val="25F462D8"/>
@@ -13379,7 +15171,7 @@
       </w:pPr>
     </w:lvl>
   </w:abstractNum>
-  <w:abstractNum w:abstractNumId="20" w15:restartNumberingAfterBreak="0">
+  <w:abstractNum w:abstractNumId="25" w15:restartNumberingAfterBreak="0">
     <w:nsid w:val="33434F4E"/>
     <w:multiLevelType w:val="hybridMultilevel"/>
     <w:tmpl w:val="19E260CC"/>
@@ -13468,7 +15260,7 @@
       </w:pPr>
     </w:lvl>
   </w:abstractNum>
-  <w:abstractNum w:abstractNumId="21" w15:restartNumberingAfterBreak="0">
+  <w:abstractNum w:abstractNumId="26" w15:restartNumberingAfterBreak="0">
     <w:nsid w:val="3487500D"/>
     <w:multiLevelType w:val="hybridMultilevel"/>
     <w:tmpl w:val="8EC82FBC"/>
@@ -13557,7 +15349,7 @@
       </w:pPr>
     </w:lvl>
   </w:abstractNum>
-  <w:abstractNum w:abstractNumId="22" w15:restartNumberingAfterBreak="0">
+  <w:abstractNum w:abstractNumId="27" w15:restartNumberingAfterBreak="0">
     <w:nsid w:val="39C27C63"/>
     <w:multiLevelType w:val="hybridMultilevel"/>
     <w:tmpl w:val="EE667AD6"/>
@@ -13646,7 +15438,7 @@
       </w:pPr>
     </w:lvl>
   </w:abstractNum>
-  <w:abstractNum w:abstractNumId="23" w15:restartNumberingAfterBreak="0">
+  <w:abstractNum w:abstractNumId="28" w15:restartNumberingAfterBreak="0">
     <w:nsid w:val="3A102EB8"/>
     <w:multiLevelType w:val="hybridMultilevel"/>
     <w:tmpl w:val="E5F45A98"/>
@@ -13735,7 +15527,7 @@
       </w:pPr>
     </w:lvl>
   </w:abstractNum>
-  <w:abstractNum w:abstractNumId="24" w15:restartNumberingAfterBreak="0">
+  <w:abstractNum w:abstractNumId="29" w15:restartNumberingAfterBreak="0">
     <w:nsid w:val="43D87F6C"/>
     <w:multiLevelType w:val="hybridMultilevel"/>
     <w:tmpl w:val="BB8A2134"/>
@@ -13824,7 +15616,96 @@
       </w:pPr>
     </w:lvl>
   </w:abstractNum>
-  <w:abstractNum w:abstractNumId="25" w15:restartNumberingAfterBreak="0">
+  <w:abstractNum w:abstractNumId="30" w15:restartNumberingAfterBreak="0">
+    <w:nsid w:val="46BE2896"/>
+    <w:multiLevelType w:val="hybridMultilevel"/>
+    <w:tmpl w:val="1F52DB50"/>
+    <w:lvl w:ilvl="0" w:tplc="0409000F">
+      <w:start w:val="1"/>
+      <w:numFmt w:val="decimal"/>
+      <w:lvlText w:val="%1."/>
+      <w:lvlJc w:val="left"/>
+      <w:pPr>
+        <w:ind w:left="720" w:hanging="360"/>
+      </w:pPr>
+      <w:rPr>
+        <w:rFonts w:hint="default"/>
+      </w:rPr>
+    </w:lvl>
+    <w:lvl w:ilvl="1" w:tplc="04090019" w:tentative="1">
+      <w:start w:val="1"/>
+      <w:numFmt w:val="lowerLetter"/>
+      <w:lvlText w:val="%2."/>
+      <w:lvlJc w:val="left"/>
+      <w:pPr>
+        <w:ind w:left="1440" w:hanging="360"/>
+      </w:pPr>
+    </w:lvl>
+    <w:lvl w:ilvl="2" w:tplc="0409001B" w:tentative="1">
+      <w:start w:val="1"/>
+      <w:numFmt w:val="lowerRoman"/>
+      <w:lvlText w:val="%3."/>
+      <w:lvlJc w:val="right"/>
+      <w:pPr>
+        <w:ind w:left="2160" w:hanging="180"/>
+      </w:pPr>
+    </w:lvl>
+    <w:lvl w:ilvl="3" w:tplc="0409000F" w:tentative="1">
+      <w:start w:val="1"/>
+      <w:numFmt w:val="decimal"/>
+      <w:lvlText w:val="%4."/>
+      <w:lvlJc w:val="left"/>
+      <w:pPr>
+        <w:ind w:left="2880" w:hanging="360"/>
+      </w:pPr>
+    </w:lvl>
+    <w:lvl w:ilvl="4" w:tplc="04090019" w:tentative="1">
+      <w:start w:val="1"/>
+      <w:numFmt w:val="lowerLetter"/>
+      <w:lvlText w:val="%5."/>
+      <w:lvlJc w:val="left"/>
+      <w:pPr>
+        <w:ind w:left="3600" w:hanging="360"/>
+      </w:pPr>
+    </w:lvl>
+    <w:lvl w:ilvl="5" w:tplc="0409001B" w:tentative="1">
+      <w:start w:val="1"/>
+      <w:numFmt w:val="lowerRoman"/>
+      <w:lvlText w:val="%6."/>
+      <w:lvlJc w:val="right"/>
+      <w:pPr>
+        <w:ind w:left="4320" w:hanging="180"/>
+      </w:pPr>
+    </w:lvl>
+    <w:lvl w:ilvl="6" w:tplc="0409000F" w:tentative="1">
+      <w:start w:val="1"/>
+      <w:numFmt w:val="decimal"/>
+      <w:lvlText w:val="%7."/>
+      <w:lvlJc w:val="left"/>
+      <w:pPr>
+        <w:ind w:left="5040" w:hanging="360"/>
+      </w:pPr>
+    </w:lvl>
+    <w:lvl w:ilvl="7" w:tplc="04090019" w:tentative="1">
+      <w:start w:val="1"/>
+      <w:numFmt w:val="lowerLetter"/>
+      <w:lvlText w:val="%8."/>
+      <w:lvlJc w:val="left"/>
+      <w:pPr>
+        <w:ind w:left="5760" w:hanging="360"/>
+      </w:pPr>
+    </w:lvl>
+    <w:lvl w:ilvl="8" w:tplc="0409001B" w:tentative="1">
+      <w:start w:val="1"/>
+      <w:numFmt w:val="lowerRoman"/>
+      <w:lvlText w:val="%9."/>
+      <w:lvlJc w:val="right"/>
+      <w:pPr>
+        <w:ind w:left="6480" w:hanging="180"/>
+      </w:pPr>
+    </w:lvl>
+  </w:abstractNum>
+  <w:abstractNum w:abstractNumId="31" w15:restartNumberingAfterBreak="0">
     <w:nsid w:val="470F52C6"/>
     <w:multiLevelType w:val="hybridMultilevel"/>
     <w:tmpl w:val="F8461DAE"/>
@@ -13913,7 +15794,7 @@
       </w:pPr>
     </w:lvl>
   </w:abstractNum>
-  <w:abstractNum w:abstractNumId="26" w15:restartNumberingAfterBreak="0">
+  <w:abstractNum w:abstractNumId="32" w15:restartNumberingAfterBreak="0">
     <w:nsid w:val="477509C4"/>
     <w:multiLevelType w:val="hybridMultilevel"/>
     <w:tmpl w:val="1AA0E584"/>
@@ -14002,7 +15883,7 @@
       </w:pPr>
     </w:lvl>
   </w:abstractNum>
-  <w:abstractNum w:abstractNumId="27" w15:restartNumberingAfterBreak="0">
+  <w:abstractNum w:abstractNumId="33" w15:restartNumberingAfterBreak="0">
     <w:nsid w:val="48A814E6"/>
     <w:multiLevelType w:val="hybridMultilevel"/>
     <w:tmpl w:val="8AFE9C28"/>
@@ -14091,7 +15972,7 @@
       </w:pPr>
     </w:lvl>
   </w:abstractNum>
-  <w:abstractNum w:abstractNumId="28" w15:restartNumberingAfterBreak="0">
+  <w:abstractNum w:abstractNumId="34" w15:restartNumberingAfterBreak="0">
     <w:nsid w:val="509248B2"/>
     <w:multiLevelType w:val="hybridMultilevel"/>
     <w:tmpl w:val="6BE83F8C"/>
@@ -14180,7 +16061,7 @@
       </w:pPr>
     </w:lvl>
   </w:abstractNum>
-  <w:abstractNum w:abstractNumId="29" w15:restartNumberingAfterBreak="0">
+  <w:abstractNum w:abstractNumId="35" w15:restartNumberingAfterBreak="0">
     <w:nsid w:val="520540F6"/>
     <w:multiLevelType w:val="hybridMultilevel"/>
     <w:tmpl w:val="43E65086"/>
@@ -14269,7 +16150,7 @@
       </w:pPr>
     </w:lvl>
   </w:abstractNum>
-  <w:abstractNum w:abstractNumId="30" w15:restartNumberingAfterBreak="0">
+  <w:abstractNum w:abstractNumId="36" w15:restartNumberingAfterBreak="0">
     <w:nsid w:val="55351A5C"/>
     <w:multiLevelType w:val="hybridMultilevel"/>
     <w:tmpl w:val="12D26FEC"/>
@@ -14358,7 +16239,7 @@
       </w:pPr>
     </w:lvl>
   </w:abstractNum>
-  <w:abstractNum w:abstractNumId="31" w15:restartNumberingAfterBreak="0">
+  <w:abstractNum w:abstractNumId="37" w15:restartNumberingAfterBreak="0">
     <w:nsid w:val="5C5E3FF2"/>
     <w:multiLevelType w:val="hybridMultilevel"/>
     <w:tmpl w:val="B0D8EDDC"/>
@@ -14447,7 +16328,7 @@
       </w:pPr>
     </w:lvl>
   </w:abstractNum>
-  <w:abstractNum w:abstractNumId="32" w15:restartNumberingAfterBreak="0">
+  <w:abstractNum w:abstractNumId="38" w15:restartNumberingAfterBreak="0">
     <w:nsid w:val="5CA02B62"/>
     <w:multiLevelType w:val="hybridMultilevel"/>
     <w:tmpl w:val="6A6AFC66"/>
@@ -14536,7 +16417,7 @@
       </w:pPr>
     </w:lvl>
   </w:abstractNum>
-  <w:abstractNum w:abstractNumId="33" w15:restartNumberingAfterBreak="0">
+  <w:abstractNum w:abstractNumId="39" w15:restartNumberingAfterBreak="0">
     <w:nsid w:val="5E507DD5"/>
     <w:multiLevelType w:val="hybridMultilevel"/>
     <w:tmpl w:val="A8C29860"/>
@@ -14625,7 +16506,96 @@
       </w:pPr>
     </w:lvl>
   </w:abstractNum>
-  <w:abstractNum w:abstractNumId="34" w15:restartNumberingAfterBreak="0">
+  <w:abstractNum w:abstractNumId="40" w15:restartNumberingAfterBreak="0">
+    <w:nsid w:val="5F1C1161"/>
+    <w:multiLevelType w:val="hybridMultilevel"/>
+    <w:tmpl w:val="7E3EAD72"/>
+    <w:lvl w:ilvl="0" w:tplc="0409000F">
+      <w:start w:val="1"/>
+      <w:numFmt w:val="decimal"/>
+      <w:lvlText w:val="%1."/>
+      <w:lvlJc w:val="left"/>
+      <w:pPr>
+        <w:ind w:left="720" w:hanging="360"/>
+      </w:pPr>
+      <w:rPr>
+        <w:rFonts w:hint="default"/>
+      </w:rPr>
+    </w:lvl>
+    <w:lvl w:ilvl="1" w:tplc="04090019" w:tentative="1">
+      <w:start w:val="1"/>
+      <w:numFmt w:val="lowerLetter"/>
+      <w:lvlText w:val="%2."/>
+      <w:lvlJc w:val="left"/>
+      <w:pPr>
+        <w:ind w:left="1440" w:hanging="360"/>
+      </w:pPr>
+    </w:lvl>
+    <w:lvl w:ilvl="2" w:tplc="0409001B" w:tentative="1">
+      <w:start w:val="1"/>
+      <w:numFmt w:val="lowerRoman"/>
+      <w:lvlText w:val="%3."/>
+      <w:lvlJc w:val="right"/>
+      <w:pPr>
+        <w:ind w:left="2160" w:hanging="180"/>
+      </w:pPr>
+    </w:lvl>
+    <w:lvl w:ilvl="3" w:tplc="0409000F" w:tentative="1">
+      <w:start w:val="1"/>
+      <w:numFmt w:val="decimal"/>
+      <w:lvlText w:val="%4."/>
+      <w:lvlJc w:val="left"/>
+      <w:pPr>
+        <w:ind w:left="2880" w:hanging="360"/>
+      </w:pPr>
+    </w:lvl>
+    <w:lvl w:ilvl="4" w:tplc="04090019" w:tentative="1">
+      <w:start w:val="1"/>
+      <w:numFmt w:val="lowerLetter"/>
+      <w:lvlText w:val="%5."/>
+      <w:lvlJc w:val="left"/>
+      <w:pPr>
+        <w:ind w:left="3600" w:hanging="360"/>
+      </w:pPr>
+    </w:lvl>
+    <w:lvl w:ilvl="5" w:tplc="0409001B" w:tentative="1">
+      <w:start w:val="1"/>
+      <w:numFmt w:val="lowerRoman"/>
+      <w:lvlText w:val="%6."/>
+      <w:lvlJc w:val="right"/>
+      <w:pPr>
+        <w:ind w:left="4320" w:hanging="180"/>
+      </w:pPr>
+    </w:lvl>
+    <w:lvl w:ilvl="6" w:tplc="0409000F" w:tentative="1">
+      <w:start w:val="1"/>
+      <w:numFmt w:val="decimal"/>
+      <w:lvlText w:val="%7."/>
+      <w:lvlJc w:val="left"/>
+      <w:pPr>
+        <w:ind w:left="5040" w:hanging="360"/>
+      </w:pPr>
+    </w:lvl>
+    <w:lvl w:ilvl="7" w:tplc="04090019" w:tentative="1">
+      <w:start w:val="1"/>
+      <w:numFmt w:val="lowerLetter"/>
+      <w:lvlText w:val="%8."/>
+      <w:lvlJc w:val="left"/>
+      <w:pPr>
+        <w:ind w:left="5760" w:hanging="360"/>
+      </w:pPr>
+    </w:lvl>
+    <w:lvl w:ilvl="8" w:tplc="0409001B" w:tentative="1">
+      <w:start w:val="1"/>
+      <w:numFmt w:val="lowerRoman"/>
+      <w:lvlText w:val="%9."/>
+      <w:lvlJc w:val="right"/>
+      <w:pPr>
+        <w:ind w:left="6480" w:hanging="180"/>
+      </w:pPr>
+    </w:lvl>
+  </w:abstractNum>
+  <w:abstractNum w:abstractNumId="41" w15:restartNumberingAfterBreak="0">
     <w:nsid w:val="6084681B"/>
     <w:multiLevelType w:val="hybridMultilevel"/>
     <w:tmpl w:val="EF0AE9F4"/>
@@ -14714,7 +16684,7 @@
       </w:pPr>
     </w:lvl>
   </w:abstractNum>
-  <w:abstractNum w:abstractNumId="35" w15:restartNumberingAfterBreak="0">
+  <w:abstractNum w:abstractNumId="42" w15:restartNumberingAfterBreak="0">
     <w:nsid w:val="61932078"/>
     <w:multiLevelType w:val="hybridMultilevel"/>
     <w:tmpl w:val="703E835E"/>
@@ -14803,7 +16773,7 @@
       </w:pPr>
     </w:lvl>
   </w:abstractNum>
-  <w:abstractNum w:abstractNumId="36" w15:restartNumberingAfterBreak="0">
+  <w:abstractNum w:abstractNumId="43" w15:restartNumberingAfterBreak="0">
     <w:nsid w:val="63B60F60"/>
     <w:multiLevelType w:val="hybridMultilevel"/>
     <w:tmpl w:val="09C8BD14"/>
@@ -14893,7 +16863,96 @@
       </w:pPr>
     </w:lvl>
   </w:abstractNum>
-  <w:abstractNum w:abstractNumId="37" w15:restartNumberingAfterBreak="0">
+  <w:abstractNum w:abstractNumId="44" w15:restartNumberingAfterBreak="0">
+    <w:nsid w:val="65AC4D7F"/>
+    <w:multiLevelType w:val="hybridMultilevel"/>
+    <w:tmpl w:val="AF4200FA"/>
+    <w:lvl w:ilvl="0" w:tplc="0409000F">
+      <w:start w:val="1"/>
+      <w:numFmt w:val="decimal"/>
+      <w:lvlText w:val="%1."/>
+      <w:lvlJc w:val="left"/>
+      <w:pPr>
+        <w:ind w:left="720" w:hanging="360"/>
+      </w:pPr>
+      <w:rPr>
+        <w:rFonts w:hint="default"/>
+      </w:rPr>
+    </w:lvl>
+    <w:lvl w:ilvl="1" w:tplc="04090019" w:tentative="1">
+      <w:start w:val="1"/>
+      <w:numFmt w:val="lowerLetter"/>
+      <w:lvlText w:val="%2."/>
+      <w:lvlJc w:val="left"/>
+      <w:pPr>
+        <w:ind w:left="1440" w:hanging="360"/>
+      </w:pPr>
+    </w:lvl>
+    <w:lvl w:ilvl="2" w:tplc="0409001B" w:tentative="1">
+      <w:start w:val="1"/>
+      <w:numFmt w:val="lowerRoman"/>
+      <w:lvlText w:val="%3."/>
+      <w:lvlJc w:val="right"/>
+      <w:pPr>
+        <w:ind w:left="2160" w:hanging="180"/>
+      </w:pPr>
+    </w:lvl>
+    <w:lvl w:ilvl="3" w:tplc="0409000F" w:tentative="1">
+      <w:start w:val="1"/>
+      <w:numFmt w:val="decimal"/>
+      <w:lvlText w:val="%4."/>
+      <w:lvlJc w:val="left"/>
+      <w:pPr>
+        <w:ind w:left="2880" w:hanging="360"/>
+      </w:pPr>
+    </w:lvl>
+    <w:lvl w:ilvl="4" w:tplc="04090019" w:tentative="1">
+      <w:start w:val="1"/>
+      <w:numFmt w:val="lowerLetter"/>
+      <w:lvlText w:val="%5."/>
+      <w:lvlJc w:val="left"/>
+      <w:pPr>
+        <w:ind w:left="3600" w:hanging="360"/>
+      </w:pPr>
+    </w:lvl>
+    <w:lvl w:ilvl="5" w:tplc="0409001B" w:tentative="1">
+      <w:start w:val="1"/>
+      <w:numFmt w:val="lowerRoman"/>
+      <w:lvlText w:val="%6."/>
+      <w:lvlJc w:val="right"/>
+      <w:pPr>
+        <w:ind w:left="4320" w:hanging="180"/>
+      </w:pPr>
+    </w:lvl>
+    <w:lvl w:ilvl="6" w:tplc="0409000F" w:tentative="1">
+      <w:start w:val="1"/>
+      <w:numFmt w:val="decimal"/>
+      <w:lvlText w:val="%7."/>
+      <w:lvlJc w:val="left"/>
+      <w:pPr>
+        <w:ind w:left="5040" w:hanging="360"/>
+      </w:pPr>
+    </w:lvl>
+    <w:lvl w:ilvl="7" w:tplc="04090019" w:tentative="1">
+      <w:start w:val="1"/>
+      <w:numFmt w:val="lowerLetter"/>
+      <w:lvlText w:val="%8."/>
+      <w:lvlJc w:val="left"/>
+      <w:pPr>
+        <w:ind w:left="5760" w:hanging="360"/>
+      </w:pPr>
+    </w:lvl>
+    <w:lvl w:ilvl="8" w:tplc="0409001B" w:tentative="1">
+      <w:start w:val="1"/>
+      <w:numFmt w:val="lowerRoman"/>
+      <w:lvlText w:val="%9."/>
+      <w:lvlJc w:val="right"/>
+      <w:pPr>
+        <w:ind w:left="6480" w:hanging="180"/>
+      </w:pPr>
+    </w:lvl>
+  </w:abstractNum>
+  <w:abstractNum w:abstractNumId="45" w15:restartNumberingAfterBreak="0">
     <w:nsid w:val="65CB56C6"/>
     <w:multiLevelType w:val="hybridMultilevel"/>
     <w:tmpl w:val="6ABC44E6"/>
@@ -14982,7 +17041,7 @@
       </w:pPr>
     </w:lvl>
   </w:abstractNum>
-  <w:abstractNum w:abstractNumId="38" w15:restartNumberingAfterBreak="0">
+  <w:abstractNum w:abstractNumId="46" w15:restartNumberingAfterBreak="0">
     <w:nsid w:val="66C30E96"/>
     <w:multiLevelType w:val="hybridMultilevel"/>
     <w:tmpl w:val="F93883E8"/>
@@ -15071,7 +17130,7 @@
       </w:pPr>
     </w:lvl>
   </w:abstractNum>
-  <w:abstractNum w:abstractNumId="39" w15:restartNumberingAfterBreak="0">
+  <w:abstractNum w:abstractNumId="47" w15:restartNumberingAfterBreak="0">
     <w:nsid w:val="67A0424C"/>
     <w:multiLevelType w:val="hybridMultilevel"/>
     <w:tmpl w:val="FE466852"/>
@@ -15160,7 +17219,7 @@
       </w:pPr>
     </w:lvl>
   </w:abstractNum>
-  <w:abstractNum w:abstractNumId="40" w15:restartNumberingAfterBreak="0">
+  <w:abstractNum w:abstractNumId="48" w15:restartNumberingAfterBreak="0">
     <w:nsid w:val="6DB501B6"/>
     <w:multiLevelType w:val="hybridMultilevel"/>
     <w:tmpl w:val="BD7CC0E8"/>
@@ -15273,7 +17332,7 @@
       </w:rPr>
     </w:lvl>
   </w:abstractNum>
-  <w:abstractNum w:abstractNumId="41" w15:restartNumberingAfterBreak="0">
+  <w:abstractNum w:abstractNumId="49" w15:restartNumberingAfterBreak="0">
     <w:nsid w:val="712A1CC7"/>
     <w:multiLevelType w:val="hybridMultilevel"/>
     <w:tmpl w:val="FA7608BE"/>
@@ -15362,7 +17421,7 @@
       </w:pPr>
     </w:lvl>
   </w:abstractNum>
-  <w:abstractNum w:abstractNumId="42" w15:restartNumberingAfterBreak="0">
+  <w:abstractNum w:abstractNumId="50" w15:restartNumberingAfterBreak="0">
     <w:nsid w:val="72C675D9"/>
     <w:multiLevelType w:val="hybridMultilevel"/>
     <w:tmpl w:val="900468D4"/>
@@ -15451,7 +17510,7 @@
       </w:pPr>
     </w:lvl>
   </w:abstractNum>
-  <w:abstractNum w:abstractNumId="43" w15:restartNumberingAfterBreak="0">
+  <w:abstractNum w:abstractNumId="51" w15:restartNumberingAfterBreak="0">
     <w:nsid w:val="737475E1"/>
     <w:multiLevelType w:val="hybridMultilevel"/>
     <w:tmpl w:val="30A21950"/>
@@ -15540,7 +17599,7 @@
       </w:pPr>
     </w:lvl>
   </w:abstractNum>
-  <w:abstractNum w:abstractNumId="44" w15:restartNumberingAfterBreak="0">
+  <w:abstractNum w:abstractNumId="52" w15:restartNumberingAfterBreak="0">
     <w:nsid w:val="74B522CF"/>
     <w:multiLevelType w:val="hybridMultilevel"/>
     <w:tmpl w:val="3DF081D8"/>
@@ -15629,7 +17688,7 @@
       </w:pPr>
     </w:lvl>
   </w:abstractNum>
-  <w:abstractNum w:abstractNumId="45" w15:restartNumberingAfterBreak="0">
+  <w:abstractNum w:abstractNumId="53" w15:restartNumberingAfterBreak="0">
     <w:nsid w:val="767F252C"/>
     <w:multiLevelType w:val="hybridMultilevel"/>
     <w:tmpl w:val="D83ADA3A"/>
@@ -15718,7 +17777,7 @@
       </w:pPr>
     </w:lvl>
   </w:abstractNum>
-  <w:abstractNum w:abstractNumId="46" w15:restartNumberingAfterBreak="0">
+  <w:abstractNum w:abstractNumId="54" w15:restartNumberingAfterBreak="0">
     <w:nsid w:val="788B50FD"/>
     <w:multiLevelType w:val="hybridMultilevel"/>
     <w:tmpl w:val="E33C048E"/>
@@ -15807,7 +17866,7 @@
       </w:pPr>
     </w:lvl>
   </w:abstractNum>
-  <w:abstractNum w:abstractNumId="47" w15:restartNumberingAfterBreak="0">
+  <w:abstractNum w:abstractNumId="55" w15:restartNumberingAfterBreak="0">
     <w:nsid w:val="7AEA359C"/>
     <w:multiLevelType w:val="hybridMultilevel"/>
     <w:tmpl w:val="DA5A6DEE"/>
@@ -15896,7 +17955,7 @@
       </w:pPr>
     </w:lvl>
   </w:abstractNum>
-  <w:abstractNum w:abstractNumId="48" w15:restartNumberingAfterBreak="0">
+  <w:abstractNum w:abstractNumId="56" w15:restartNumberingAfterBreak="0">
     <w:nsid w:val="7BE67EF6"/>
     <w:multiLevelType w:val="hybridMultilevel"/>
     <w:tmpl w:val="A9E2EFEC"/>
@@ -15985,7 +18044,7 @@
       </w:pPr>
     </w:lvl>
   </w:abstractNum>
-  <w:abstractNum w:abstractNumId="49" w15:restartNumberingAfterBreak="0">
+  <w:abstractNum w:abstractNumId="57" w15:restartNumberingAfterBreak="0">
     <w:nsid w:val="7C022CEF"/>
     <w:multiLevelType w:val="hybridMultilevel"/>
     <w:tmpl w:val="2E443114"/>
@@ -16074,7 +18133,7 @@
       </w:pPr>
     </w:lvl>
   </w:abstractNum>
-  <w:abstractNum w:abstractNumId="50" w15:restartNumberingAfterBreak="0">
+  <w:abstractNum w:abstractNumId="58" w15:restartNumberingAfterBreak="0">
     <w:nsid w:val="7E526F96"/>
     <w:multiLevelType w:val="hybridMultilevel"/>
     <w:tmpl w:val="36CA4DDE"/>
@@ -16163,158 +18222,274 @@
       </w:pPr>
     </w:lvl>
   </w:abstractNum>
+  <w:abstractNum w:abstractNumId="59" w15:restartNumberingAfterBreak="0">
+    <w:nsid w:val="7E931566"/>
+    <w:multiLevelType w:val="hybridMultilevel"/>
+    <w:tmpl w:val="381857F2"/>
+    <w:lvl w:ilvl="0" w:tplc="0409000F">
+      <w:start w:val="1"/>
+      <w:numFmt w:val="decimal"/>
+      <w:lvlText w:val="%1."/>
+      <w:lvlJc w:val="left"/>
+      <w:pPr>
+        <w:ind w:left="720" w:hanging="360"/>
+      </w:pPr>
+      <w:rPr>
+        <w:rFonts w:hint="default"/>
+      </w:rPr>
+    </w:lvl>
+    <w:lvl w:ilvl="1" w:tplc="04090019" w:tentative="1">
+      <w:start w:val="1"/>
+      <w:numFmt w:val="lowerLetter"/>
+      <w:lvlText w:val="%2."/>
+      <w:lvlJc w:val="left"/>
+      <w:pPr>
+        <w:ind w:left="1440" w:hanging="360"/>
+      </w:pPr>
+    </w:lvl>
+    <w:lvl w:ilvl="2" w:tplc="0409001B" w:tentative="1">
+      <w:start w:val="1"/>
+      <w:numFmt w:val="lowerRoman"/>
+      <w:lvlText w:val="%3."/>
+      <w:lvlJc w:val="right"/>
+      <w:pPr>
+        <w:ind w:left="2160" w:hanging="180"/>
+      </w:pPr>
+    </w:lvl>
+    <w:lvl w:ilvl="3" w:tplc="0409000F" w:tentative="1">
+      <w:start w:val="1"/>
+      <w:numFmt w:val="decimal"/>
+      <w:lvlText w:val="%4."/>
+      <w:lvlJc w:val="left"/>
+      <w:pPr>
+        <w:ind w:left="2880" w:hanging="360"/>
+      </w:pPr>
+    </w:lvl>
+    <w:lvl w:ilvl="4" w:tplc="04090019" w:tentative="1">
+      <w:start w:val="1"/>
+      <w:numFmt w:val="lowerLetter"/>
+      <w:lvlText w:val="%5."/>
+      <w:lvlJc w:val="left"/>
+      <w:pPr>
+        <w:ind w:left="3600" w:hanging="360"/>
+      </w:pPr>
+    </w:lvl>
+    <w:lvl w:ilvl="5" w:tplc="0409001B" w:tentative="1">
+      <w:start w:val="1"/>
+      <w:numFmt w:val="lowerRoman"/>
+      <w:lvlText w:val="%6."/>
+      <w:lvlJc w:val="right"/>
+      <w:pPr>
+        <w:ind w:left="4320" w:hanging="180"/>
+      </w:pPr>
+    </w:lvl>
+    <w:lvl w:ilvl="6" w:tplc="0409000F" w:tentative="1">
+      <w:start w:val="1"/>
+      <w:numFmt w:val="decimal"/>
+      <w:lvlText w:val="%7."/>
+      <w:lvlJc w:val="left"/>
+      <w:pPr>
+        <w:ind w:left="5040" w:hanging="360"/>
+      </w:pPr>
+    </w:lvl>
+    <w:lvl w:ilvl="7" w:tplc="04090019" w:tentative="1">
+      <w:start w:val="1"/>
+      <w:numFmt w:val="lowerLetter"/>
+      <w:lvlText w:val="%8."/>
+      <w:lvlJc w:val="left"/>
+      <w:pPr>
+        <w:ind w:left="5760" w:hanging="360"/>
+      </w:pPr>
+    </w:lvl>
+    <w:lvl w:ilvl="8" w:tplc="0409001B" w:tentative="1">
+      <w:start w:val="1"/>
+      <w:numFmt w:val="lowerRoman"/>
+      <w:lvlText w:val="%9."/>
+      <w:lvlJc w:val="right"/>
+      <w:pPr>
+        <w:ind w:left="6480" w:hanging="180"/>
+      </w:pPr>
+    </w:lvl>
+  </w:abstractNum>
   <w:num w:numId="1" w16cid:durableId="762066090">
+    <w:abstractNumId w:val="52"/>
+  </w:num>
+  <w:num w:numId="2" w16cid:durableId="678701199">
+    <w:abstractNumId w:val="5"/>
+  </w:num>
+  <w:num w:numId="3" w16cid:durableId="1473675055">
+    <w:abstractNumId w:val="47"/>
+  </w:num>
+  <w:num w:numId="4" w16cid:durableId="473913957">
+    <w:abstractNumId w:val="6"/>
+  </w:num>
+  <w:num w:numId="5" w16cid:durableId="1551071687">
+    <w:abstractNumId w:val="18"/>
+  </w:num>
+  <w:num w:numId="6" w16cid:durableId="1494371188">
+    <w:abstractNumId w:val="15"/>
+  </w:num>
+  <w:num w:numId="7" w16cid:durableId="1735816189">
+    <w:abstractNumId w:val="32"/>
+  </w:num>
+  <w:num w:numId="8" w16cid:durableId="2035500541">
+    <w:abstractNumId w:val="50"/>
+  </w:num>
+  <w:num w:numId="9" w16cid:durableId="585119284">
+    <w:abstractNumId w:val="35"/>
+  </w:num>
+  <w:num w:numId="10" w16cid:durableId="1989164952">
+    <w:abstractNumId w:val="31"/>
+  </w:num>
+  <w:num w:numId="11" w16cid:durableId="310254893">
+    <w:abstractNumId w:val="41"/>
+  </w:num>
+  <w:num w:numId="12" w16cid:durableId="1594588835">
+    <w:abstractNumId w:val="17"/>
+  </w:num>
+  <w:num w:numId="13" w16cid:durableId="1607930790">
+    <w:abstractNumId w:val="21"/>
+  </w:num>
+  <w:num w:numId="14" w16cid:durableId="1562908401">
+    <w:abstractNumId w:val="19"/>
+  </w:num>
+  <w:num w:numId="15" w16cid:durableId="344983210">
+    <w:abstractNumId w:val="37"/>
+  </w:num>
+  <w:num w:numId="16" w16cid:durableId="1449348051">
+    <w:abstractNumId w:val="45"/>
+  </w:num>
+  <w:num w:numId="17" w16cid:durableId="1056733765">
+    <w:abstractNumId w:val="27"/>
+  </w:num>
+  <w:num w:numId="18" w16cid:durableId="267005381">
+    <w:abstractNumId w:val="36"/>
+  </w:num>
+  <w:num w:numId="19" w16cid:durableId="179124019">
+    <w:abstractNumId w:val="11"/>
+  </w:num>
+  <w:num w:numId="20" w16cid:durableId="1049767584">
+    <w:abstractNumId w:val="23"/>
+  </w:num>
+  <w:num w:numId="21" w16cid:durableId="183055058">
+    <w:abstractNumId w:val="2"/>
+  </w:num>
+  <w:num w:numId="22" w16cid:durableId="508712459">
+    <w:abstractNumId w:val="58"/>
+  </w:num>
+  <w:num w:numId="23" w16cid:durableId="1943536121">
+    <w:abstractNumId w:val="16"/>
+  </w:num>
+  <w:num w:numId="24" w16cid:durableId="426195526">
+    <w:abstractNumId w:val="56"/>
+  </w:num>
+  <w:num w:numId="25" w16cid:durableId="1463883268">
+    <w:abstractNumId w:val="39"/>
+  </w:num>
+  <w:num w:numId="26" w16cid:durableId="2140998020">
+    <w:abstractNumId w:val="33"/>
+  </w:num>
+  <w:num w:numId="27" w16cid:durableId="1569875539">
+    <w:abstractNumId w:val="42"/>
+  </w:num>
+  <w:num w:numId="28" w16cid:durableId="1616211520">
+    <w:abstractNumId w:val="29"/>
+  </w:num>
+  <w:num w:numId="29" w16cid:durableId="1692684133">
+    <w:abstractNumId w:val="3"/>
+  </w:num>
+  <w:num w:numId="30" w16cid:durableId="897547314">
+    <w:abstractNumId w:val="10"/>
+  </w:num>
+  <w:num w:numId="31" w16cid:durableId="1470631900">
+    <w:abstractNumId w:val="51"/>
+  </w:num>
+  <w:num w:numId="32" w16cid:durableId="323508029">
+    <w:abstractNumId w:val="1"/>
+  </w:num>
+  <w:num w:numId="33" w16cid:durableId="422802318">
+    <w:abstractNumId w:val="53"/>
+  </w:num>
+  <w:num w:numId="34" w16cid:durableId="484901370">
+    <w:abstractNumId w:val="12"/>
+  </w:num>
+  <w:num w:numId="35" w16cid:durableId="1325468">
+    <w:abstractNumId w:val="26"/>
+  </w:num>
+  <w:num w:numId="36" w16cid:durableId="1774475643">
+    <w:abstractNumId w:val="57"/>
+  </w:num>
+  <w:num w:numId="37" w16cid:durableId="828518055">
+    <w:abstractNumId w:val="43"/>
+  </w:num>
+  <w:num w:numId="38" w16cid:durableId="1412585811">
+    <w:abstractNumId w:val="49"/>
+  </w:num>
+  <w:num w:numId="39" w16cid:durableId="941375811">
+    <w:abstractNumId w:val="54"/>
+  </w:num>
+  <w:num w:numId="40" w16cid:durableId="873689798">
+    <w:abstractNumId w:val="48"/>
+  </w:num>
+  <w:num w:numId="41" w16cid:durableId="2083062867">
+    <w:abstractNumId w:val="9"/>
+  </w:num>
+  <w:num w:numId="42" w16cid:durableId="1570537370">
+    <w:abstractNumId w:val="46"/>
+  </w:num>
+  <w:num w:numId="43" w16cid:durableId="868252384">
+    <w:abstractNumId w:val="4"/>
+  </w:num>
+  <w:num w:numId="44" w16cid:durableId="1816989766">
+    <w:abstractNumId w:val="24"/>
+  </w:num>
+  <w:num w:numId="45" w16cid:durableId="326246437">
+    <w:abstractNumId w:val="34"/>
+  </w:num>
+  <w:num w:numId="46" w16cid:durableId="365910238">
+    <w:abstractNumId w:val="25"/>
+  </w:num>
+  <w:num w:numId="47" w16cid:durableId="1308164984">
+    <w:abstractNumId w:val="8"/>
+  </w:num>
+  <w:num w:numId="48" w16cid:durableId="1617297635">
+    <w:abstractNumId w:val="38"/>
+  </w:num>
+  <w:num w:numId="49" w16cid:durableId="1780368137">
+    <w:abstractNumId w:val="7"/>
+  </w:num>
+  <w:num w:numId="50" w16cid:durableId="328288760">
+    <w:abstractNumId w:val="55"/>
+  </w:num>
+  <w:num w:numId="51" w16cid:durableId="1149054017">
+    <w:abstractNumId w:val="28"/>
+  </w:num>
+  <w:num w:numId="52" w16cid:durableId="2119835597">
+    <w:abstractNumId w:val="20"/>
+  </w:num>
+  <w:num w:numId="53" w16cid:durableId="355469033">
     <w:abstractNumId w:val="44"/>
   </w:num>
-  <w:num w:numId="2" w16cid:durableId="678701199">
-    <w:abstractNumId w:val="4"/>
+  <w:num w:numId="54" w16cid:durableId="1421874614">
+    <w:abstractNumId w:val="30"/>
   </w:num>
-  <w:num w:numId="3" w16cid:durableId="1473675055">
-    <w:abstractNumId w:val="39"/>
+  <w:num w:numId="55" w16cid:durableId="184097463">
+    <w:abstractNumId w:val="13"/>
   </w:num>
-  <w:num w:numId="4" w16cid:durableId="473913957">
-    <w:abstractNumId w:val="5"/>
+  <w:num w:numId="56" w16cid:durableId="1457064613">
+    <w:abstractNumId w:val="59"/>
   </w:num>
-  <w:num w:numId="5" w16cid:durableId="1551071687">
-    <w:abstractNumId w:val="15"/>
+  <w:num w:numId="57" w16cid:durableId="826286377">
+    <w:abstractNumId w:val="0"/>
   </w:num>
-  <w:num w:numId="6" w16cid:durableId="1494371188">
-    <w:abstractNumId w:val="12"/>
+  <w:num w:numId="58" w16cid:durableId="1404258060">
+    <w:abstractNumId w:val="22"/>
   </w:num>
-  <w:num w:numId="7" w16cid:durableId="1735816189">
-    <w:abstractNumId w:val="26"/>
-  </w:num>
-  <w:num w:numId="8" w16cid:durableId="2035500541">
-    <w:abstractNumId w:val="42"/>
-  </w:num>
-  <w:num w:numId="9" w16cid:durableId="585119284">
-    <w:abstractNumId w:val="29"/>
-  </w:num>
-  <w:num w:numId="10" w16cid:durableId="1989164952">
-    <w:abstractNumId w:val="25"/>
-  </w:num>
-  <w:num w:numId="11" w16cid:durableId="310254893">
-    <w:abstractNumId w:val="34"/>
-  </w:num>
-  <w:num w:numId="12" w16cid:durableId="1594588835">
+  <w:num w:numId="59" w16cid:durableId="1864510322">
     <w:abstractNumId w:val="14"/>
   </w:num>
-  <w:num w:numId="13" w16cid:durableId="1607930790">
-    <w:abstractNumId w:val="17"/>
-  </w:num>
-  <w:num w:numId="14" w16cid:durableId="1562908401">
-    <w:abstractNumId w:val="16"/>
-  </w:num>
-  <w:num w:numId="15" w16cid:durableId="344983210">
-    <w:abstractNumId w:val="31"/>
-  </w:num>
-  <w:num w:numId="16" w16cid:durableId="1449348051">
-    <w:abstractNumId w:val="37"/>
-  </w:num>
-  <w:num w:numId="17" w16cid:durableId="1056733765">
-    <w:abstractNumId w:val="22"/>
-  </w:num>
-  <w:num w:numId="18" w16cid:durableId="267005381">
-    <w:abstractNumId w:val="30"/>
-  </w:num>
-  <w:num w:numId="19" w16cid:durableId="179124019">
-    <w:abstractNumId w:val="10"/>
-  </w:num>
-  <w:num w:numId="20" w16cid:durableId="1049767584">
-    <w:abstractNumId w:val="18"/>
-  </w:num>
-  <w:num w:numId="21" w16cid:durableId="183055058">
-    <w:abstractNumId w:val="1"/>
-  </w:num>
-  <w:num w:numId="22" w16cid:durableId="508712459">
-    <w:abstractNumId w:val="50"/>
-  </w:num>
-  <w:num w:numId="23" w16cid:durableId="1943536121">
-    <w:abstractNumId w:val="13"/>
-  </w:num>
-  <w:num w:numId="24" w16cid:durableId="426195526">
-    <w:abstractNumId w:val="48"/>
-  </w:num>
-  <w:num w:numId="25" w16cid:durableId="1463883268">
-    <w:abstractNumId w:val="33"/>
-  </w:num>
-  <w:num w:numId="26" w16cid:durableId="2140998020">
-    <w:abstractNumId w:val="27"/>
-  </w:num>
-  <w:num w:numId="27" w16cid:durableId="1569875539">
-    <w:abstractNumId w:val="35"/>
-  </w:num>
-  <w:num w:numId="28" w16cid:durableId="1616211520">
-    <w:abstractNumId w:val="24"/>
-  </w:num>
-  <w:num w:numId="29" w16cid:durableId="1692684133">
-    <w:abstractNumId w:val="2"/>
-  </w:num>
-  <w:num w:numId="30" w16cid:durableId="897547314">
-    <w:abstractNumId w:val="9"/>
-  </w:num>
-  <w:num w:numId="31" w16cid:durableId="1470631900">
-    <w:abstractNumId w:val="43"/>
-  </w:num>
-  <w:num w:numId="32" w16cid:durableId="323508029">
-    <w:abstractNumId w:val="0"/>
-  </w:num>
-  <w:num w:numId="33" w16cid:durableId="422802318">
-    <w:abstractNumId w:val="45"/>
-  </w:num>
-  <w:num w:numId="34" w16cid:durableId="484901370">
-    <w:abstractNumId w:val="11"/>
-  </w:num>
-  <w:num w:numId="35" w16cid:durableId="1325468">
-    <w:abstractNumId w:val="21"/>
-  </w:num>
-  <w:num w:numId="36" w16cid:durableId="1774475643">
-    <w:abstractNumId w:val="49"/>
-  </w:num>
-  <w:num w:numId="37" w16cid:durableId="828518055">
-    <w:abstractNumId w:val="36"/>
-  </w:num>
-  <w:num w:numId="38" w16cid:durableId="1412585811">
-    <w:abstractNumId w:val="41"/>
-  </w:num>
-  <w:num w:numId="39" w16cid:durableId="941375811">
-    <w:abstractNumId w:val="46"/>
-  </w:num>
-  <w:num w:numId="40" w16cid:durableId="873689798">
+  <w:num w:numId="60" w16cid:durableId="728383420">
     <w:abstractNumId w:val="40"/>
-  </w:num>
-  <w:num w:numId="41" w16cid:durableId="2083062867">
-    <w:abstractNumId w:val="8"/>
-  </w:num>
-  <w:num w:numId="42" w16cid:durableId="1570537370">
-    <w:abstractNumId w:val="38"/>
-  </w:num>
-  <w:num w:numId="43" w16cid:durableId="868252384">
-    <w:abstractNumId w:val="3"/>
-  </w:num>
-  <w:num w:numId="44" w16cid:durableId="1816989766">
-    <w:abstractNumId w:val="19"/>
-  </w:num>
-  <w:num w:numId="45" w16cid:durableId="326246437">
-    <w:abstractNumId w:val="28"/>
-  </w:num>
-  <w:num w:numId="46" w16cid:durableId="365910238">
-    <w:abstractNumId w:val="20"/>
-  </w:num>
-  <w:num w:numId="47" w16cid:durableId="1308164984">
-    <w:abstractNumId w:val="7"/>
-  </w:num>
-  <w:num w:numId="48" w16cid:durableId="1617297635">
-    <w:abstractNumId w:val="32"/>
-  </w:num>
-  <w:num w:numId="49" w16cid:durableId="1780368137">
-    <w:abstractNumId w:val="6"/>
-  </w:num>
-  <w:num w:numId="50" w16cid:durableId="328288760">
-    <w:abstractNumId w:val="47"/>
-  </w:num>
-  <w:num w:numId="51" w16cid:durableId="1149054017">
-    <w:abstractNumId w:val="23"/>
   </w:num>
 </w:numbering>
 </file>

</xml_diff>

<commit_message>
use case 8 completion
</commit_message>
<xml_diff>
--- a/Use-Cases v0.1.docx
+++ b/Use-Cases v0.1.docx
@@ -12293,16 +12293,465 @@
     </w:p>
     <w:p>
       <w:pPr>
-        <w:spacing w:line="276" w:lineRule="auto"/>
-        <w:rPr>
-          <w:b/>
-          <w:bCs/>
-          <w:lang w:val="el-GR"/>
-        </w:rPr>
-      </w:pPr>
-    </w:p>
-    <w:p>
-      <w:pPr>
+        <w:rPr>
+          <w:lang w:val="el-GR"/>
+        </w:rPr>
+      </w:pPr>
+    </w:p>
+    <w:p>
+      <w:pPr>
+        <w:pStyle w:val="ListParagraph"/>
+        <w:numPr>
+          <w:ilvl w:val="0"/>
+          <w:numId w:val="46"/>
+        </w:numPr>
+        <w:spacing w:line="276" w:lineRule="auto"/>
+        <w:rPr>
+          <w:b/>
+          <w:bCs/>
+          <w:sz w:val="32"/>
+          <w:szCs w:val="32"/>
+          <w:lang w:val="el-GR"/>
+        </w:rPr>
+      </w:pPr>
+      <w:r>
+        <w:rPr>
+          <w:b/>
+          <w:bCs/>
+          <w:sz w:val="32"/>
+          <w:szCs w:val="32"/>
+          <w:lang w:val="el-GR"/>
+        </w:rPr>
+        <w:t>Ανανέωση Υπολοίπου</w:t>
+      </w:r>
+    </w:p>
+    <w:p>
+      <w:pPr>
+        <w:pStyle w:val="ListParagraph"/>
+        <w:spacing w:line="276" w:lineRule="auto"/>
+        <w:ind w:left="360"/>
+        <w:rPr>
+          <w:b/>
+          <w:bCs/>
+          <w:sz w:val="32"/>
+          <w:szCs w:val="32"/>
+          <w:lang w:val="el-GR"/>
+        </w:rPr>
+      </w:pPr>
+    </w:p>
+    <w:p>
+      <w:pPr>
+        <w:pStyle w:val="ListParagraph"/>
+        <w:spacing w:line="276" w:lineRule="auto"/>
+        <w:ind w:left="360"/>
+        <w:rPr>
+          <w:lang w:val="el-GR"/>
+        </w:rPr>
+      </w:pPr>
+      <w:r>
+        <w:rPr>
+          <w:rStyle w:val="Strong"/>
+          <w:lang w:val="el-GR"/>
+        </w:rPr>
+        <w:t>Χειριστής</w:t>
+      </w:r>
+      <w:r>
+        <w:rPr>
+          <w:lang w:val="el-GR"/>
+        </w:rPr>
+        <w:t>: Εγγεγραμμένος Χρήστης</w:t>
+      </w:r>
+    </w:p>
+    <w:p>
+      <w:pPr>
+        <w:pStyle w:val="ListParagraph"/>
+        <w:spacing w:line="276" w:lineRule="auto"/>
+        <w:ind w:left="360"/>
+        <w:rPr>
+          <w:lang w:val="el-GR"/>
+        </w:rPr>
+      </w:pPr>
+      <w:r>
+        <w:rPr>
+          <w:lang w:val="el-GR"/>
+        </w:rPr>
+        <w:br/>
+      </w:r>
+      <w:r>
+        <w:rPr>
+          <w:rStyle w:val="Strong"/>
+          <w:lang w:val="el-GR"/>
+        </w:rPr>
+        <w:t>Προϋπόθεση</w:t>
+      </w:r>
+      <w:r>
+        <w:rPr>
+          <w:lang w:val="el-GR"/>
+        </w:rPr>
+        <w:t>: Ο χρήστης έχει πρόσβαση στο προφίλ του και ενεργό Ηλεκτρονικό Πορτοφόλι</w:t>
+      </w:r>
+    </w:p>
+    <w:p>
+      <w:pPr>
+        <w:pStyle w:val="ListParagraph"/>
+        <w:spacing w:line="276" w:lineRule="auto"/>
+        <w:ind w:left="360"/>
+        <w:rPr>
+          <w:lang w:val="el-GR"/>
+        </w:rPr>
+      </w:pPr>
+    </w:p>
+    <w:p>
+      <w:pPr>
+        <w:pStyle w:val="ListParagraph"/>
+        <w:numPr>
+          <w:ilvl w:val="0"/>
+          <w:numId w:val="61"/>
+        </w:numPr>
+        <w:spacing w:line="276" w:lineRule="auto"/>
+        <w:rPr>
+          <w:lang w:val="el-GR"/>
+        </w:rPr>
+      </w:pPr>
+      <w:r>
+        <w:rPr>
+          <w:lang w:val="el-GR"/>
+        </w:rPr>
+        <w:t>Ο χρήστης επείγει «Ανανέωση Υπολοίπου» από την οθόνη την οποία δίνεται η επιλογή αυτή.</w:t>
+      </w:r>
+    </w:p>
+    <w:p>
+      <w:pPr>
+        <w:pStyle w:val="ListParagraph"/>
+        <w:spacing w:line="276" w:lineRule="auto"/>
+        <w:rPr>
+          <w:lang w:val="el-GR"/>
+        </w:rPr>
+      </w:pPr>
+    </w:p>
+    <w:p>
+      <w:pPr>
+        <w:pStyle w:val="ListParagraph"/>
+        <w:numPr>
+          <w:ilvl w:val="0"/>
+          <w:numId w:val="61"/>
+        </w:numPr>
+        <w:spacing w:line="276" w:lineRule="auto"/>
+        <w:rPr>
+          <w:lang w:val="el-GR"/>
+        </w:rPr>
+      </w:pPr>
+      <w:r>
+        <w:rPr>
+          <w:lang w:val="el-GR"/>
+        </w:rPr>
+        <w:t>Το σύστημα ανακτά το αναγνωριστικό του χρήστη και τα δεδομένα για το ψηφιακό του πορτοφόλι.</w:t>
+      </w:r>
+    </w:p>
+    <w:p>
+      <w:pPr>
+        <w:pStyle w:val="ListParagraph"/>
+        <w:rPr>
+          <w:lang w:val="el-GR"/>
+        </w:rPr>
+      </w:pPr>
+    </w:p>
+    <w:p>
+      <w:pPr>
+        <w:pStyle w:val="ListParagraph"/>
+        <w:numPr>
+          <w:ilvl w:val="0"/>
+          <w:numId w:val="61"/>
+        </w:numPr>
+        <w:spacing w:line="276" w:lineRule="auto"/>
+        <w:rPr>
+          <w:lang w:val="el-GR"/>
+        </w:rPr>
+      </w:pPr>
+      <w:r>
+        <w:rPr>
+          <w:lang w:val="el-GR"/>
+        </w:rPr>
+        <w:t>Το σύστημα ελέγχει για συνδεδεμένο τρόπο πληρωμής.</w:t>
+      </w:r>
+    </w:p>
+    <w:p>
+      <w:pPr>
+        <w:pStyle w:val="ListParagraph"/>
+        <w:rPr>
+          <w:lang w:val="el-GR"/>
+        </w:rPr>
+      </w:pPr>
+    </w:p>
+    <w:p>
+      <w:pPr>
+        <w:pStyle w:val="ListParagraph"/>
+        <w:numPr>
+          <w:ilvl w:val="0"/>
+          <w:numId w:val="61"/>
+        </w:numPr>
+        <w:spacing w:line="276" w:lineRule="auto"/>
+        <w:rPr>
+          <w:lang w:val="el-GR"/>
+        </w:rPr>
+      </w:pPr>
+      <w:r>
+        <w:rPr>
+          <w:lang w:val="el-GR"/>
+        </w:rPr>
+        <w:t xml:space="preserve">Το σύστημα εντοπίζει διαθέσιμους τρόπους πληρωμής. </w:t>
+      </w:r>
+    </w:p>
+    <w:p>
+      <w:pPr>
+        <w:pStyle w:val="ListParagraph"/>
+        <w:rPr>
+          <w:lang w:val="el-GR"/>
+        </w:rPr>
+      </w:pPr>
+    </w:p>
+    <w:p>
+      <w:pPr>
+        <w:pStyle w:val="ListParagraph"/>
+        <w:numPr>
+          <w:ilvl w:val="0"/>
+          <w:numId w:val="61"/>
+        </w:numPr>
+        <w:spacing w:line="276" w:lineRule="auto"/>
+        <w:rPr>
+          <w:lang w:val="el-GR"/>
+        </w:rPr>
+      </w:pPr>
+      <w:r>
+        <w:rPr>
+          <w:lang w:val="el-GR"/>
+        </w:rPr>
+        <w:t xml:space="preserve">Το σύστημα εμφανίζει </w:t>
+      </w:r>
+      <w:r>
+        <w:rPr>
+          <w:lang w:val="el-GR"/>
+        </w:rPr>
+        <w:t>φόρμα ανανέωσης με το τρέχον υπόλοιπο και με πεδίο εισαγωγής ποσού.</w:t>
+      </w:r>
+    </w:p>
+    <w:p>
+      <w:pPr>
+        <w:pStyle w:val="ListParagraph"/>
+        <w:rPr>
+          <w:lang w:val="el-GR"/>
+        </w:rPr>
+      </w:pPr>
+    </w:p>
+    <w:p>
+      <w:pPr>
+        <w:pStyle w:val="ListParagraph"/>
+        <w:numPr>
+          <w:ilvl w:val="0"/>
+          <w:numId w:val="61"/>
+        </w:numPr>
+        <w:spacing w:line="276" w:lineRule="auto"/>
+        <w:rPr>
+          <w:lang w:val="el-GR"/>
+        </w:rPr>
+      </w:pPr>
+      <w:r>
+        <w:rPr>
+          <w:lang w:val="el-GR"/>
+        </w:rPr>
+        <w:t>Ο χρήστης εισάγει το ποσό το οποίο επιθυμεί να προσθέσει και επιλέγει μέθοδο πληρωμής.</w:t>
+      </w:r>
+    </w:p>
+    <w:p>
+      <w:pPr>
+        <w:pStyle w:val="ListParagraph"/>
+        <w:rPr>
+          <w:lang w:val="el-GR"/>
+        </w:rPr>
+      </w:pPr>
+    </w:p>
+    <w:p>
+      <w:pPr>
+        <w:pStyle w:val="ListParagraph"/>
+        <w:numPr>
+          <w:ilvl w:val="0"/>
+          <w:numId w:val="61"/>
+        </w:numPr>
+        <w:spacing w:line="276" w:lineRule="auto"/>
+        <w:rPr>
+          <w:lang w:val="el-GR"/>
+        </w:rPr>
+      </w:pPr>
+      <w:r>
+        <w:rPr>
+          <w:lang w:val="el-GR"/>
+        </w:rPr>
+        <w:t>Ο χρήστης επιλέγει «Ολοκλήρωση Κατάθεσης».</w:t>
+      </w:r>
+    </w:p>
+    <w:p>
+      <w:pPr>
+        <w:pStyle w:val="ListParagraph"/>
+        <w:rPr>
+          <w:lang w:val="el-GR"/>
+        </w:rPr>
+      </w:pPr>
+    </w:p>
+    <w:p>
+      <w:pPr>
+        <w:pStyle w:val="ListParagraph"/>
+        <w:numPr>
+          <w:ilvl w:val="0"/>
+          <w:numId w:val="61"/>
+        </w:numPr>
+        <w:spacing w:line="276" w:lineRule="auto"/>
+        <w:rPr>
+          <w:lang w:val="el-GR"/>
+        </w:rPr>
+      </w:pPr>
+      <w:r>
+        <w:rPr>
+          <w:lang w:val="el-GR"/>
+        </w:rPr>
+        <w:t>Το σύστημα επικοινωνεί με τον πάροχο ηλεκτρονικών πληρωμών και μεταβιβάζει το αίτημα.</w:t>
+      </w:r>
+    </w:p>
+    <w:p>
+      <w:pPr>
+        <w:pStyle w:val="ListParagraph"/>
+        <w:rPr>
+          <w:lang w:val="el-GR"/>
+        </w:rPr>
+      </w:pPr>
+    </w:p>
+    <w:p>
+      <w:pPr>
+        <w:pStyle w:val="ListParagraph"/>
+        <w:numPr>
+          <w:ilvl w:val="0"/>
+          <w:numId w:val="61"/>
+        </w:numPr>
+        <w:spacing w:line="276" w:lineRule="auto"/>
+        <w:rPr>
+          <w:lang w:val="el-GR"/>
+        </w:rPr>
+      </w:pPr>
+      <w:r>
+        <w:rPr>
+          <w:lang w:val="el-GR"/>
+        </w:rPr>
+        <w:t>Το σύστημα λαμβάνει θετική απάντηση για επιτυχημένη συναλλαγή.</w:t>
+      </w:r>
+    </w:p>
+    <w:p>
+      <w:pPr>
+        <w:pStyle w:val="ListParagraph"/>
+        <w:rPr>
+          <w:lang w:val="el-GR"/>
+        </w:rPr>
+      </w:pPr>
+    </w:p>
+    <w:p>
+      <w:pPr>
+        <w:pStyle w:val="ListParagraph"/>
+        <w:numPr>
+          <w:ilvl w:val="0"/>
+          <w:numId w:val="61"/>
+        </w:numPr>
+        <w:spacing w:line="276" w:lineRule="auto"/>
+        <w:rPr>
+          <w:lang w:val="el-GR"/>
+        </w:rPr>
+      </w:pPr>
+      <w:r>
+        <w:rPr>
+          <w:lang w:val="el-GR"/>
+        </w:rPr>
+        <w:lastRenderedPageBreak/>
+        <w:t>Το σύστημα εμφανίζει το νέο υπόλοιπο του πορτοφολιού.</w:t>
+      </w:r>
+    </w:p>
+    <w:p>
+      <w:pPr>
+        <w:pStyle w:val="ListParagraph"/>
+        <w:rPr>
+          <w:lang w:val="el-GR"/>
+        </w:rPr>
+      </w:pPr>
+    </w:p>
+    <w:p>
+      <w:pPr>
+        <w:pStyle w:val="ListParagraph"/>
+        <w:numPr>
+          <w:ilvl w:val="0"/>
+          <w:numId w:val="61"/>
+        </w:numPr>
+        <w:spacing w:line="276" w:lineRule="auto"/>
+        <w:rPr>
+          <w:lang w:val="el-GR"/>
+        </w:rPr>
+      </w:pPr>
+      <w:r>
+        <w:rPr>
+          <w:lang w:val="el-GR"/>
+        </w:rPr>
+        <w:t>Το σύστημα αποθηκεύει την ανανέωση υπολοίπου στη βάση δεδομένων.</w:t>
+      </w:r>
+    </w:p>
+    <w:p>
+      <w:pPr>
+        <w:pStyle w:val="ListParagraph"/>
+        <w:rPr>
+          <w:lang w:val="el-GR"/>
+        </w:rPr>
+      </w:pPr>
+    </w:p>
+    <w:p>
+      <w:pPr>
+        <w:pStyle w:val="ListParagraph"/>
+        <w:numPr>
+          <w:ilvl w:val="0"/>
+          <w:numId w:val="61"/>
+        </w:numPr>
+        <w:spacing w:line="276" w:lineRule="auto"/>
+        <w:rPr>
+          <w:lang w:val="el-GR"/>
+        </w:rPr>
+      </w:pPr>
+      <w:r>
+        <w:rPr>
+          <w:lang w:val="el-GR"/>
+        </w:rPr>
+        <w:t>Το σύστημα εμφανίζει σχετικό μήνυμα επιτυχημένης ανανέωσης υπολοίπου και επιστρέφει στο βήμα της ροής που κάλεσε την περίπτωση χρήσης.</w:t>
+      </w:r>
+    </w:p>
+    <w:p>
+      <w:pPr>
+        <w:spacing w:line="276" w:lineRule="auto"/>
+        <w:rPr>
+          <w:lang w:val="el-GR"/>
+        </w:rPr>
+      </w:pPr>
+    </w:p>
+    <w:p>
+      <w:pPr>
+        <w:spacing w:line="276" w:lineRule="auto"/>
+        <w:rPr>
+          <w:lang w:val="el-GR"/>
+        </w:rPr>
+      </w:pPr>
+    </w:p>
+    <w:p>
+      <w:pPr>
+        <w:pStyle w:val="ListParagraph"/>
+        <w:rPr>
+          <w:lang w:val="el-GR"/>
+        </w:rPr>
+      </w:pPr>
+    </w:p>
+    <w:p>
+      <w:pPr>
+        <w:spacing w:line="276" w:lineRule="auto"/>
         <w:rPr>
           <w:lang w:val="el-GR"/>
         </w:rPr>
@@ -15172,6 +15621,95 @@
     </w:lvl>
   </w:abstractNum>
   <w:abstractNum w:abstractNumId="25" w15:restartNumberingAfterBreak="0">
+    <w:nsid w:val="32661DE5"/>
+    <w:multiLevelType w:val="hybridMultilevel"/>
+    <w:tmpl w:val="A530931A"/>
+    <w:lvl w:ilvl="0" w:tplc="0409000F">
+      <w:start w:val="1"/>
+      <w:numFmt w:val="decimal"/>
+      <w:lvlText w:val="%1."/>
+      <w:lvlJc w:val="left"/>
+      <w:pPr>
+        <w:ind w:left="720" w:hanging="360"/>
+      </w:pPr>
+      <w:rPr>
+        <w:rFonts w:hint="default"/>
+      </w:rPr>
+    </w:lvl>
+    <w:lvl w:ilvl="1" w:tplc="04090019" w:tentative="1">
+      <w:start w:val="1"/>
+      <w:numFmt w:val="lowerLetter"/>
+      <w:lvlText w:val="%2."/>
+      <w:lvlJc w:val="left"/>
+      <w:pPr>
+        <w:ind w:left="1440" w:hanging="360"/>
+      </w:pPr>
+    </w:lvl>
+    <w:lvl w:ilvl="2" w:tplc="0409001B" w:tentative="1">
+      <w:start w:val="1"/>
+      <w:numFmt w:val="lowerRoman"/>
+      <w:lvlText w:val="%3."/>
+      <w:lvlJc w:val="right"/>
+      <w:pPr>
+        <w:ind w:left="2160" w:hanging="180"/>
+      </w:pPr>
+    </w:lvl>
+    <w:lvl w:ilvl="3" w:tplc="0409000F" w:tentative="1">
+      <w:start w:val="1"/>
+      <w:numFmt w:val="decimal"/>
+      <w:lvlText w:val="%4."/>
+      <w:lvlJc w:val="left"/>
+      <w:pPr>
+        <w:ind w:left="2880" w:hanging="360"/>
+      </w:pPr>
+    </w:lvl>
+    <w:lvl w:ilvl="4" w:tplc="04090019" w:tentative="1">
+      <w:start w:val="1"/>
+      <w:numFmt w:val="lowerLetter"/>
+      <w:lvlText w:val="%5."/>
+      <w:lvlJc w:val="left"/>
+      <w:pPr>
+        <w:ind w:left="3600" w:hanging="360"/>
+      </w:pPr>
+    </w:lvl>
+    <w:lvl w:ilvl="5" w:tplc="0409001B" w:tentative="1">
+      <w:start w:val="1"/>
+      <w:numFmt w:val="lowerRoman"/>
+      <w:lvlText w:val="%6."/>
+      <w:lvlJc w:val="right"/>
+      <w:pPr>
+        <w:ind w:left="4320" w:hanging="180"/>
+      </w:pPr>
+    </w:lvl>
+    <w:lvl w:ilvl="6" w:tplc="0409000F" w:tentative="1">
+      <w:start w:val="1"/>
+      <w:numFmt w:val="decimal"/>
+      <w:lvlText w:val="%7."/>
+      <w:lvlJc w:val="left"/>
+      <w:pPr>
+        <w:ind w:left="5040" w:hanging="360"/>
+      </w:pPr>
+    </w:lvl>
+    <w:lvl w:ilvl="7" w:tplc="04090019" w:tentative="1">
+      <w:start w:val="1"/>
+      <w:numFmt w:val="lowerLetter"/>
+      <w:lvlText w:val="%8."/>
+      <w:lvlJc w:val="left"/>
+      <w:pPr>
+        <w:ind w:left="5760" w:hanging="360"/>
+      </w:pPr>
+    </w:lvl>
+    <w:lvl w:ilvl="8" w:tplc="0409001B" w:tentative="1">
+      <w:start w:val="1"/>
+      <w:numFmt w:val="lowerRoman"/>
+      <w:lvlText w:val="%9."/>
+      <w:lvlJc w:val="right"/>
+      <w:pPr>
+        <w:ind w:left="6480" w:hanging="180"/>
+      </w:pPr>
+    </w:lvl>
+  </w:abstractNum>
+  <w:abstractNum w:abstractNumId="26" w15:restartNumberingAfterBreak="0">
     <w:nsid w:val="33434F4E"/>
     <w:multiLevelType w:val="hybridMultilevel"/>
     <w:tmpl w:val="19E260CC"/>
@@ -15260,7 +15798,7 @@
       </w:pPr>
     </w:lvl>
   </w:abstractNum>
-  <w:abstractNum w:abstractNumId="26" w15:restartNumberingAfterBreak="0">
+  <w:abstractNum w:abstractNumId="27" w15:restartNumberingAfterBreak="0">
     <w:nsid w:val="3487500D"/>
     <w:multiLevelType w:val="hybridMultilevel"/>
     <w:tmpl w:val="8EC82FBC"/>
@@ -15349,7 +15887,7 @@
       </w:pPr>
     </w:lvl>
   </w:abstractNum>
-  <w:abstractNum w:abstractNumId="27" w15:restartNumberingAfterBreak="0">
+  <w:abstractNum w:abstractNumId="28" w15:restartNumberingAfterBreak="0">
     <w:nsid w:val="39C27C63"/>
     <w:multiLevelType w:val="hybridMultilevel"/>
     <w:tmpl w:val="EE667AD6"/>
@@ -15438,7 +15976,7 @@
       </w:pPr>
     </w:lvl>
   </w:abstractNum>
-  <w:abstractNum w:abstractNumId="28" w15:restartNumberingAfterBreak="0">
+  <w:abstractNum w:abstractNumId="29" w15:restartNumberingAfterBreak="0">
     <w:nsid w:val="3A102EB8"/>
     <w:multiLevelType w:val="hybridMultilevel"/>
     <w:tmpl w:val="E5F45A98"/>
@@ -15527,7 +16065,7 @@
       </w:pPr>
     </w:lvl>
   </w:abstractNum>
-  <w:abstractNum w:abstractNumId="29" w15:restartNumberingAfterBreak="0">
+  <w:abstractNum w:abstractNumId="30" w15:restartNumberingAfterBreak="0">
     <w:nsid w:val="43D87F6C"/>
     <w:multiLevelType w:val="hybridMultilevel"/>
     <w:tmpl w:val="BB8A2134"/>
@@ -15616,7 +16154,7 @@
       </w:pPr>
     </w:lvl>
   </w:abstractNum>
-  <w:abstractNum w:abstractNumId="30" w15:restartNumberingAfterBreak="0">
+  <w:abstractNum w:abstractNumId="31" w15:restartNumberingAfterBreak="0">
     <w:nsid w:val="46BE2896"/>
     <w:multiLevelType w:val="hybridMultilevel"/>
     <w:tmpl w:val="1F52DB50"/>
@@ -15705,7 +16243,7 @@
       </w:pPr>
     </w:lvl>
   </w:abstractNum>
-  <w:abstractNum w:abstractNumId="31" w15:restartNumberingAfterBreak="0">
+  <w:abstractNum w:abstractNumId="32" w15:restartNumberingAfterBreak="0">
     <w:nsid w:val="470F52C6"/>
     <w:multiLevelType w:val="hybridMultilevel"/>
     <w:tmpl w:val="F8461DAE"/>
@@ -15794,7 +16332,7 @@
       </w:pPr>
     </w:lvl>
   </w:abstractNum>
-  <w:abstractNum w:abstractNumId="32" w15:restartNumberingAfterBreak="0">
+  <w:abstractNum w:abstractNumId="33" w15:restartNumberingAfterBreak="0">
     <w:nsid w:val="477509C4"/>
     <w:multiLevelType w:val="hybridMultilevel"/>
     <w:tmpl w:val="1AA0E584"/>
@@ -15883,7 +16421,7 @@
       </w:pPr>
     </w:lvl>
   </w:abstractNum>
-  <w:abstractNum w:abstractNumId="33" w15:restartNumberingAfterBreak="0">
+  <w:abstractNum w:abstractNumId="34" w15:restartNumberingAfterBreak="0">
     <w:nsid w:val="48A814E6"/>
     <w:multiLevelType w:val="hybridMultilevel"/>
     <w:tmpl w:val="8AFE9C28"/>
@@ -15972,7 +16510,7 @@
       </w:pPr>
     </w:lvl>
   </w:abstractNum>
-  <w:abstractNum w:abstractNumId="34" w15:restartNumberingAfterBreak="0">
+  <w:abstractNum w:abstractNumId="35" w15:restartNumberingAfterBreak="0">
     <w:nsid w:val="509248B2"/>
     <w:multiLevelType w:val="hybridMultilevel"/>
     <w:tmpl w:val="6BE83F8C"/>
@@ -16061,7 +16599,7 @@
       </w:pPr>
     </w:lvl>
   </w:abstractNum>
-  <w:abstractNum w:abstractNumId="35" w15:restartNumberingAfterBreak="0">
+  <w:abstractNum w:abstractNumId="36" w15:restartNumberingAfterBreak="0">
     <w:nsid w:val="520540F6"/>
     <w:multiLevelType w:val="hybridMultilevel"/>
     <w:tmpl w:val="43E65086"/>
@@ -16150,7 +16688,7 @@
       </w:pPr>
     </w:lvl>
   </w:abstractNum>
-  <w:abstractNum w:abstractNumId="36" w15:restartNumberingAfterBreak="0">
+  <w:abstractNum w:abstractNumId="37" w15:restartNumberingAfterBreak="0">
     <w:nsid w:val="55351A5C"/>
     <w:multiLevelType w:val="hybridMultilevel"/>
     <w:tmpl w:val="12D26FEC"/>
@@ -16239,7 +16777,7 @@
       </w:pPr>
     </w:lvl>
   </w:abstractNum>
-  <w:abstractNum w:abstractNumId="37" w15:restartNumberingAfterBreak="0">
+  <w:abstractNum w:abstractNumId="38" w15:restartNumberingAfterBreak="0">
     <w:nsid w:val="5C5E3FF2"/>
     <w:multiLevelType w:val="hybridMultilevel"/>
     <w:tmpl w:val="B0D8EDDC"/>
@@ -16328,7 +16866,7 @@
       </w:pPr>
     </w:lvl>
   </w:abstractNum>
-  <w:abstractNum w:abstractNumId="38" w15:restartNumberingAfterBreak="0">
+  <w:abstractNum w:abstractNumId="39" w15:restartNumberingAfterBreak="0">
     <w:nsid w:val="5CA02B62"/>
     <w:multiLevelType w:val="hybridMultilevel"/>
     <w:tmpl w:val="6A6AFC66"/>
@@ -16417,7 +16955,7 @@
       </w:pPr>
     </w:lvl>
   </w:abstractNum>
-  <w:abstractNum w:abstractNumId="39" w15:restartNumberingAfterBreak="0">
+  <w:abstractNum w:abstractNumId="40" w15:restartNumberingAfterBreak="0">
     <w:nsid w:val="5E507DD5"/>
     <w:multiLevelType w:val="hybridMultilevel"/>
     <w:tmpl w:val="A8C29860"/>
@@ -16506,7 +17044,7 @@
       </w:pPr>
     </w:lvl>
   </w:abstractNum>
-  <w:abstractNum w:abstractNumId="40" w15:restartNumberingAfterBreak="0">
+  <w:abstractNum w:abstractNumId="41" w15:restartNumberingAfterBreak="0">
     <w:nsid w:val="5F1C1161"/>
     <w:multiLevelType w:val="hybridMultilevel"/>
     <w:tmpl w:val="7E3EAD72"/>
@@ -16595,7 +17133,7 @@
       </w:pPr>
     </w:lvl>
   </w:abstractNum>
-  <w:abstractNum w:abstractNumId="41" w15:restartNumberingAfterBreak="0">
+  <w:abstractNum w:abstractNumId="42" w15:restartNumberingAfterBreak="0">
     <w:nsid w:val="6084681B"/>
     <w:multiLevelType w:val="hybridMultilevel"/>
     <w:tmpl w:val="EF0AE9F4"/>
@@ -16684,7 +17222,7 @@
       </w:pPr>
     </w:lvl>
   </w:abstractNum>
-  <w:abstractNum w:abstractNumId="42" w15:restartNumberingAfterBreak="0">
+  <w:abstractNum w:abstractNumId="43" w15:restartNumberingAfterBreak="0">
     <w:nsid w:val="61932078"/>
     <w:multiLevelType w:val="hybridMultilevel"/>
     <w:tmpl w:val="703E835E"/>
@@ -16773,7 +17311,7 @@
       </w:pPr>
     </w:lvl>
   </w:abstractNum>
-  <w:abstractNum w:abstractNumId="43" w15:restartNumberingAfterBreak="0">
+  <w:abstractNum w:abstractNumId="44" w15:restartNumberingAfterBreak="0">
     <w:nsid w:val="63B60F60"/>
     <w:multiLevelType w:val="hybridMultilevel"/>
     <w:tmpl w:val="09C8BD14"/>
@@ -16863,7 +17401,7 @@
       </w:pPr>
     </w:lvl>
   </w:abstractNum>
-  <w:abstractNum w:abstractNumId="44" w15:restartNumberingAfterBreak="0">
+  <w:abstractNum w:abstractNumId="45" w15:restartNumberingAfterBreak="0">
     <w:nsid w:val="65AC4D7F"/>
     <w:multiLevelType w:val="hybridMultilevel"/>
     <w:tmpl w:val="AF4200FA"/>
@@ -16952,7 +17490,7 @@
       </w:pPr>
     </w:lvl>
   </w:abstractNum>
-  <w:abstractNum w:abstractNumId="45" w15:restartNumberingAfterBreak="0">
+  <w:abstractNum w:abstractNumId="46" w15:restartNumberingAfterBreak="0">
     <w:nsid w:val="65CB56C6"/>
     <w:multiLevelType w:val="hybridMultilevel"/>
     <w:tmpl w:val="6ABC44E6"/>
@@ -17041,7 +17579,7 @@
       </w:pPr>
     </w:lvl>
   </w:abstractNum>
-  <w:abstractNum w:abstractNumId="46" w15:restartNumberingAfterBreak="0">
+  <w:abstractNum w:abstractNumId="47" w15:restartNumberingAfterBreak="0">
     <w:nsid w:val="66C30E96"/>
     <w:multiLevelType w:val="hybridMultilevel"/>
     <w:tmpl w:val="F93883E8"/>
@@ -17130,7 +17668,7 @@
       </w:pPr>
     </w:lvl>
   </w:abstractNum>
-  <w:abstractNum w:abstractNumId="47" w15:restartNumberingAfterBreak="0">
+  <w:abstractNum w:abstractNumId="48" w15:restartNumberingAfterBreak="0">
     <w:nsid w:val="67A0424C"/>
     <w:multiLevelType w:val="hybridMultilevel"/>
     <w:tmpl w:val="FE466852"/>
@@ -17219,7 +17757,7 @@
       </w:pPr>
     </w:lvl>
   </w:abstractNum>
-  <w:abstractNum w:abstractNumId="48" w15:restartNumberingAfterBreak="0">
+  <w:abstractNum w:abstractNumId="49" w15:restartNumberingAfterBreak="0">
     <w:nsid w:val="6DB501B6"/>
     <w:multiLevelType w:val="hybridMultilevel"/>
     <w:tmpl w:val="BD7CC0E8"/>
@@ -17332,7 +17870,7 @@
       </w:rPr>
     </w:lvl>
   </w:abstractNum>
-  <w:abstractNum w:abstractNumId="49" w15:restartNumberingAfterBreak="0">
+  <w:abstractNum w:abstractNumId="50" w15:restartNumberingAfterBreak="0">
     <w:nsid w:val="712A1CC7"/>
     <w:multiLevelType w:val="hybridMultilevel"/>
     <w:tmpl w:val="FA7608BE"/>
@@ -17421,7 +17959,7 @@
       </w:pPr>
     </w:lvl>
   </w:abstractNum>
-  <w:abstractNum w:abstractNumId="50" w15:restartNumberingAfterBreak="0">
+  <w:abstractNum w:abstractNumId="51" w15:restartNumberingAfterBreak="0">
     <w:nsid w:val="72C675D9"/>
     <w:multiLevelType w:val="hybridMultilevel"/>
     <w:tmpl w:val="900468D4"/>
@@ -17510,7 +18048,7 @@
       </w:pPr>
     </w:lvl>
   </w:abstractNum>
-  <w:abstractNum w:abstractNumId="51" w15:restartNumberingAfterBreak="0">
+  <w:abstractNum w:abstractNumId="52" w15:restartNumberingAfterBreak="0">
     <w:nsid w:val="737475E1"/>
     <w:multiLevelType w:val="hybridMultilevel"/>
     <w:tmpl w:val="30A21950"/>
@@ -17599,7 +18137,7 @@
       </w:pPr>
     </w:lvl>
   </w:abstractNum>
-  <w:abstractNum w:abstractNumId="52" w15:restartNumberingAfterBreak="0">
+  <w:abstractNum w:abstractNumId="53" w15:restartNumberingAfterBreak="0">
     <w:nsid w:val="74B522CF"/>
     <w:multiLevelType w:val="hybridMultilevel"/>
     <w:tmpl w:val="3DF081D8"/>
@@ -17688,7 +18226,7 @@
       </w:pPr>
     </w:lvl>
   </w:abstractNum>
-  <w:abstractNum w:abstractNumId="53" w15:restartNumberingAfterBreak="0">
+  <w:abstractNum w:abstractNumId="54" w15:restartNumberingAfterBreak="0">
     <w:nsid w:val="767F252C"/>
     <w:multiLevelType w:val="hybridMultilevel"/>
     <w:tmpl w:val="D83ADA3A"/>
@@ -17777,7 +18315,7 @@
       </w:pPr>
     </w:lvl>
   </w:abstractNum>
-  <w:abstractNum w:abstractNumId="54" w15:restartNumberingAfterBreak="0">
+  <w:abstractNum w:abstractNumId="55" w15:restartNumberingAfterBreak="0">
     <w:nsid w:val="788B50FD"/>
     <w:multiLevelType w:val="hybridMultilevel"/>
     <w:tmpl w:val="E33C048E"/>
@@ -17866,7 +18404,7 @@
       </w:pPr>
     </w:lvl>
   </w:abstractNum>
-  <w:abstractNum w:abstractNumId="55" w15:restartNumberingAfterBreak="0">
+  <w:abstractNum w:abstractNumId="56" w15:restartNumberingAfterBreak="0">
     <w:nsid w:val="7AEA359C"/>
     <w:multiLevelType w:val="hybridMultilevel"/>
     <w:tmpl w:val="DA5A6DEE"/>
@@ -17955,7 +18493,7 @@
       </w:pPr>
     </w:lvl>
   </w:abstractNum>
-  <w:abstractNum w:abstractNumId="56" w15:restartNumberingAfterBreak="0">
+  <w:abstractNum w:abstractNumId="57" w15:restartNumberingAfterBreak="0">
     <w:nsid w:val="7BE67EF6"/>
     <w:multiLevelType w:val="hybridMultilevel"/>
     <w:tmpl w:val="A9E2EFEC"/>
@@ -18044,7 +18582,7 @@
       </w:pPr>
     </w:lvl>
   </w:abstractNum>
-  <w:abstractNum w:abstractNumId="57" w15:restartNumberingAfterBreak="0">
+  <w:abstractNum w:abstractNumId="58" w15:restartNumberingAfterBreak="0">
     <w:nsid w:val="7C022CEF"/>
     <w:multiLevelType w:val="hybridMultilevel"/>
     <w:tmpl w:val="2E443114"/>
@@ -18133,7 +18671,7 @@
       </w:pPr>
     </w:lvl>
   </w:abstractNum>
-  <w:abstractNum w:abstractNumId="58" w15:restartNumberingAfterBreak="0">
+  <w:abstractNum w:abstractNumId="59" w15:restartNumberingAfterBreak="0">
     <w:nsid w:val="7E526F96"/>
     <w:multiLevelType w:val="hybridMultilevel"/>
     <w:tmpl w:val="36CA4DDE"/>
@@ -18222,7 +18760,7 @@
       </w:pPr>
     </w:lvl>
   </w:abstractNum>
-  <w:abstractNum w:abstractNumId="59" w15:restartNumberingAfterBreak="0">
+  <w:abstractNum w:abstractNumId="60" w15:restartNumberingAfterBreak="0">
     <w:nsid w:val="7E931566"/>
     <w:multiLevelType w:val="hybridMultilevel"/>
     <w:tmpl w:val="381857F2"/>
@@ -18312,13 +18850,13 @@
     </w:lvl>
   </w:abstractNum>
   <w:num w:numId="1" w16cid:durableId="762066090">
-    <w:abstractNumId w:val="52"/>
+    <w:abstractNumId w:val="53"/>
   </w:num>
   <w:num w:numId="2" w16cid:durableId="678701199">
     <w:abstractNumId w:val="5"/>
   </w:num>
   <w:num w:numId="3" w16cid:durableId="1473675055">
-    <w:abstractNumId w:val="47"/>
+    <w:abstractNumId w:val="48"/>
   </w:num>
   <w:num w:numId="4" w16cid:durableId="473913957">
     <w:abstractNumId w:val="6"/>
@@ -18330,19 +18868,19 @@
     <w:abstractNumId w:val="15"/>
   </w:num>
   <w:num w:numId="7" w16cid:durableId="1735816189">
+    <w:abstractNumId w:val="33"/>
+  </w:num>
+  <w:num w:numId="8" w16cid:durableId="2035500541">
+    <w:abstractNumId w:val="51"/>
+  </w:num>
+  <w:num w:numId="9" w16cid:durableId="585119284">
+    <w:abstractNumId w:val="36"/>
+  </w:num>
+  <w:num w:numId="10" w16cid:durableId="1989164952">
     <w:abstractNumId w:val="32"/>
   </w:num>
-  <w:num w:numId="8" w16cid:durableId="2035500541">
-    <w:abstractNumId w:val="50"/>
-  </w:num>
-  <w:num w:numId="9" w16cid:durableId="585119284">
-    <w:abstractNumId w:val="35"/>
-  </w:num>
-  <w:num w:numId="10" w16cid:durableId="1989164952">
-    <w:abstractNumId w:val="31"/>
-  </w:num>
   <w:num w:numId="11" w16cid:durableId="310254893">
-    <w:abstractNumId w:val="41"/>
+    <w:abstractNumId w:val="42"/>
   </w:num>
   <w:num w:numId="12" w16cid:durableId="1594588835">
     <w:abstractNumId w:val="17"/>
@@ -18354,16 +18892,16 @@
     <w:abstractNumId w:val="19"/>
   </w:num>
   <w:num w:numId="15" w16cid:durableId="344983210">
-    <w:abstractNumId w:val="37"/>
+    <w:abstractNumId w:val="38"/>
   </w:num>
   <w:num w:numId="16" w16cid:durableId="1449348051">
-    <w:abstractNumId w:val="45"/>
+    <w:abstractNumId w:val="46"/>
   </w:num>
   <w:num w:numId="17" w16cid:durableId="1056733765">
-    <w:abstractNumId w:val="27"/>
+    <w:abstractNumId w:val="28"/>
   </w:num>
   <w:num w:numId="18" w16cid:durableId="267005381">
-    <w:abstractNumId w:val="36"/>
+    <w:abstractNumId w:val="37"/>
   </w:num>
   <w:num w:numId="19" w16cid:durableId="179124019">
     <w:abstractNumId w:val="11"/>
@@ -18375,25 +18913,25 @@
     <w:abstractNumId w:val="2"/>
   </w:num>
   <w:num w:numId="22" w16cid:durableId="508712459">
-    <w:abstractNumId w:val="58"/>
+    <w:abstractNumId w:val="59"/>
   </w:num>
   <w:num w:numId="23" w16cid:durableId="1943536121">
     <w:abstractNumId w:val="16"/>
   </w:num>
   <w:num w:numId="24" w16cid:durableId="426195526">
-    <w:abstractNumId w:val="56"/>
+    <w:abstractNumId w:val="57"/>
   </w:num>
   <w:num w:numId="25" w16cid:durableId="1463883268">
-    <w:abstractNumId w:val="39"/>
+    <w:abstractNumId w:val="40"/>
   </w:num>
   <w:num w:numId="26" w16cid:durableId="2140998020">
-    <w:abstractNumId w:val="33"/>
+    <w:abstractNumId w:val="34"/>
   </w:num>
   <w:num w:numId="27" w16cid:durableId="1569875539">
-    <w:abstractNumId w:val="42"/>
+    <w:abstractNumId w:val="43"/>
   </w:num>
   <w:num w:numId="28" w16cid:durableId="1616211520">
-    <w:abstractNumId w:val="29"/>
+    <w:abstractNumId w:val="30"/>
   </w:num>
   <w:num w:numId="29" w16cid:durableId="1692684133">
     <w:abstractNumId w:val="3"/>
@@ -18402,40 +18940,40 @@
     <w:abstractNumId w:val="10"/>
   </w:num>
   <w:num w:numId="31" w16cid:durableId="1470631900">
-    <w:abstractNumId w:val="51"/>
+    <w:abstractNumId w:val="52"/>
   </w:num>
   <w:num w:numId="32" w16cid:durableId="323508029">
     <w:abstractNumId w:val="1"/>
   </w:num>
   <w:num w:numId="33" w16cid:durableId="422802318">
-    <w:abstractNumId w:val="53"/>
+    <w:abstractNumId w:val="54"/>
   </w:num>
   <w:num w:numId="34" w16cid:durableId="484901370">
     <w:abstractNumId w:val="12"/>
   </w:num>
   <w:num w:numId="35" w16cid:durableId="1325468">
-    <w:abstractNumId w:val="26"/>
+    <w:abstractNumId w:val="27"/>
   </w:num>
   <w:num w:numId="36" w16cid:durableId="1774475643">
-    <w:abstractNumId w:val="57"/>
+    <w:abstractNumId w:val="58"/>
   </w:num>
   <w:num w:numId="37" w16cid:durableId="828518055">
-    <w:abstractNumId w:val="43"/>
+    <w:abstractNumId w:val="44"/>
   </w:num>
   <w:num w:numId="38" w16cid:durableId="1412585811">
-    <w:abstractNumId w:val="49"/>
+    <w:abstractNumId w:val="50"/>
   </w:num>
   <w:num w:numId="39" w16cid:durableId="941375811">
-    <w:abstractNumId w:val="54"/>
+    <w:abstractNumId w:val="55"/>
   </w:num>
   <w:num w:numId="40" w16cid:durableId="873689798">
-    <w:abstractNumId w:val="48"/>
+    <w:abstractNumId w:val="49"/>
   </w:num>
   <w:num w:numId="41" w16cid:durableId="2083062867">
     <w:abstractNumId w:val="9"/>
   </w:num>
   <w:num w:numId="42" w16cid:durableId="1570537370">
-    <w:abstractNumId w:val="46"/>
+    <w:abstractNumId w:val="47"/>
   </w:num>
   <w:num w:numId="43" w16cid:durableId="868252384">
     <w:abstractNumId w:val="4"/>
@@ -18444,40 +18982,40 @@
     <w:abstractNumId w:val="24"/>
   </w:num>
   <w:num w:numId="45" w16cid:durableId="326246437">
-    <w:abstractNumId w:val="34"/>
+    <w:abstractNumId w:val="35"/>
   </w:num>
   <w:num w:numId="46" w16cid:durableId="365910238">
-    <w:abstractNumId w:val="25"/>
+    <w:abstractNumId w:val="26"/>
   </w:num>
   <w:num w:numId="47" w16cid:durableId="1308164984">
     <w:abstractNumId w:val="8"/>
   </w:num>
   <w:num w:numId="48" w16cid:durableId="1617297635">
-    <w:abstractNumId w:val="38"/>
+    <w:abstractNumId w:val="39"/>
   </w:num>
   <w:num w:numId="49" w16cid:durableId="1780368137">
     <w:abstractNumId w:val="7"/>
   </w:num>
   <w:num w:numId="50" w16cid:durableId="328288760">
-    <w:abstractNumId w:val="55"/>
+    <w:abstractNumId w:val="56"/>
   </w:num>
   <w:num w:numId="51" w16cid:durableId="1149054017">
-    <w:abstractNumId w:val="28"/>
+    <w:abstractNumId w:val="29"/>
   </w:num>
   <w:num w:numId="52" w16cid:durableId="2119835597">
     <w:abstractNumId w:val="20"/>
   </w:num>
   <w:num w:numId="53" w16cid:durableId="355469033">
-    <w:abstractNumId w:val="44"/>
+    <w:abstractNumId w:val="45"/>
   </w:num>
   <w:num w:numId="54" w16cid:durableId="1421874614">
-    <w:abstractNumId w:val="30"/>
+    <w:abstractNumId w:val="31"/>
   </w:num>
   <w:num w:numId="55" w16cid:durableId="184097463">
     <w:abstractNumId w:val="13"/>
   </w:num>
   <w:num w:numId="56" w16cid:durableId="1457064613">
-    <w:abstractNumId w:val="59"/>
+    <w:abstractNumId w:val="60"/>
   </w:num>
   <w:num w:numId="57" w16cid:durableId="826286377">
     <w:abstractNumId w:val="0"/>
@@ -18489,7 +19027,10 @@
     <w:abstractNumId w:val="14"/>
   </w:num>
   <w:num w:numId="60" w16cid:durableId="728383420">
-    <w:abstractNumId w:val="40"/>
+    <w:abstractNumId w:val="41"/>
+  </w:num>
+  <w:num w:numId="61" w16cid:durableId="1113940273">
+    <w:abstractNumId w:val="25"/>
   </w:num>
 </w:numbering>
 </file>

</xml_diff>

<commit_message>
start of use case 10
</commit_message>
<xml_diff>
--- a/Use-Cases v0.1.docx
+++ b/Use-Cases v0.1.docx
@@ -6429,14 +6429,16 @@
         </w:rPr>
         <w:t>Το σύστημα εμφανίζει μήνυμα επιβεβαίωσης καταχώρησης της αξιολόγησης</w:t>
       </w:r>
-    </w:p>
-    <w:p>
-      <w:pPr>
-        <w:pStyle w:val="ListParagraph"/>
-        <w:numPr>
-          <w:ilvl w:val="0"/>
-          <w:numId w:val="9"/>
-        </w:numPr>
+      <w:r>
+        <w:rPr>
+          <w:lang w:val="el-GR"/>
+        </w:rPr>
+        <w:t>.</w:t>
+      </w:r>
+    </w:p>
+    <w:p>
+      <w:pPr>
+        <w:pStyle w:val="ListParagraph"/>
         <w:spacing w:line="276" w:lineRule="auto"/>
         <w:rPr>
           <w:lang w:val="el-GR"/>
@@ -15614,6 +15616,7 @@
         <w:rPr>
           <w:b/>
           <w:bCs/>
+          <w:lang w:val="el-GR"/>
         </w:rPr>
       </w:pPr>
       <w:r>
@@ -15647,6 +15650,7 @@
         <w:rPr>
           <w:b/>
           <w:bCs/>
+          <w:lang w:val="el-GR"/>
         </w:rPr>
       </w:pPr>
     </w:p>
@@ -15758,6 +15762,7 @@
         <w:rPr>
           <w:b/>
           <w:bCs/>
+          <w:lang w:val="el-GR"/>
         </w:rPr>
       </w:pPr>
     </w:p>
@@ -24917,7 +24922,7 @@
 </file>
 
 <file path=customXml/itemProps1.xml><?xml version="1.0" encoding="utf-8"?>
-<ds:datastoreItem xmlns:ds="http://schemas.openxmlformats.org/officeDocument/2006/customXml" ds:itemID="{62371F2B-D2F8-4C4A-9614-AD309A71640A}">
+<ds:datastoreItem xmlns:ds="http://schemas.openxmlformats.org/officeDocument/2006/customXml" ds:itemID="{D9C4B857-A52E-9B47-99C9-D655B4B3F9D8}">
   <ds:schemaRefs>
     <ds:schemaRef ds:uri="http://schemas.openxmlformats.org/officeDocument/2006/bibliography"/>
   </ds:schemaRefs>

</xml_diff>

<commit_message>
competion of use case 10
</commit_message>
<xml_diff>
--- a/Use-Cases v0.1.docx
+++ b/Use-Cases v0.1.docx
@@ -740,7 +740,55 @@
                 <w:noProof/>
                 <w:lang w:val="el-GR"/>
               </w:rPr>
-              <w:t>5. Πιστοποίηση και Αξιολόγηση Λογαριασμού</w:t>
+              <w:t>5. Πιστοποίηση</w:t>
+            </w:r>
+            <w:r>
+              <w:rPr>
+                <w:rStyle w:val="Hyperlink"/>
+                <w:noProof/>
+                <w:lang w:val="el-GR"/>
+              </w:rPr>
+              <w:t xml:space="preserve"> </w:t>
+            </w:r>
+            <w:r>
+              <w:rPr>
+                <w:rStyle w:val="Hyperlink"/>
+                <w:noProof/>
+                <w:lang w:val="el-GR"/>
+              </w:rPr>
+              <w:t xml:space="preserve">και </w:t>
+            </w:r>
+            <w:r>
+              <w:rPr>
+                <w:rStyle w:val="Hyperlink"/>
+                <w:noProof/>
+                <w:lang w:val="el-GR"/>
+              </w:rPr>
+              <w:t>Α</w:t>
+            </w:r>
+            <w:r>
+              <w:rPr>
+                <w:rStyle w:val="Hyperlink"/>
+                <w:noProof/>
+                <w:lang w:val="el-GR"/>
+              </w:rPr>
+              <w:t>ξ</w:t>
+            </w:r>
+            <w:r>
+              <w:rPr>
+                <w:rStyle w:val="Hyperlink"/>
+                <w:noProof/>
+                <w:lang w:val="el-GR"/>
+              </w:rPr>
+              <w:t>ι</w:t>
+            </w:r>
+            <w:r>
+              <w:rPr>
+                <w:rStyle w:val="Hyperlink"/>
+                <w:noProof/>
+                <w:lang w:val="el-GR"/>
+              </w:rPr>
+              <w:t>ολόγηση Λογαριασμού</w:t>
             </w:r>
             <w:r>
               <w:rPr>
@@ -15870,6 +15918,1591 @@
     </w:p>
     <w:p>
       <w:pPr>
+        <w:rPr>
+          <w:lang w:val="el-GR"/>
+        </w:rPr>
+      </w:pPr>
+    </w:p>
+    <w:p>
+      <w:pPr>
+        <w:pStyle w:val="Heading2"/>
+        <w:rPr>
+          <w:b/>
+          <w:bCs/>
+          <w:lang w:val="el-GR"/>
+        </w:rPr>
+      </w:pPr>
+      <w:r>
+        <w:rPr>
+          <w:b/>
+          <w:bCs/>
+        </w:rPr>
+        <w:t xml:space="preserve">10. </w:t>
+      </w:r>
+      <w:r>
+        <w:rPr>
+          <w:b/>
+          <w:bCs/>
+          <w:lang w:val="el-GR"/>
+        </w:rPr>
+        <w:t>Έναρξη Διαδικασίας Ενοικίασης.</w:t>
+      </w:r>
+    </w:p>
+    <w:p>
+      <w:pPr>
+        <w:spacing w:before="100" w:beforeAutospacing="1" w:after="100" w:afterAutospacing="1" w:line="240" w:lineRule="auto"/>
+        <w:rPr>
+          <w:lang w:val="el-GR"/>
+        </w:rPr>
+      </w:pPr>
+      <w:r>
+        <w:rPr>
+          <w:b/>
+          <w:bCs/>
+          <w:lang w:val="el-GR"/>
+        </w:rPr>
+        <w:t>Χειριστής:</w:t>
+      </w:r>
+      <w:r>
+        <w:rPr>
+          <w:lang w:val="el-GR"/>
+        </w:rPr>
+        <w:t xml:space="preserve"> Εγγεγραμμένος Χρήστης (Ιδιοκτήτης)</w:t>
+      </w:r>
+    </w:p>
+    <w:p>
+      <w:pPr>
+        <w:spacing w:before="100" w:beforeAutospacing="1" w:after="100" w:afterAutospacing="1" w:line="240" w:lineRule="auto"/>
+        <w:rPr>
+          <w:lang w:val="el-GR"/>
+        </w:rPr>
+      </w:pPr>
+      <w:r>
+        <w:rPr>
+          <w:b/>
+          <w:bCs/>
+          <w:lang w:val="el-GR"/>
+        </w:rPr>
+        <w:t>Προϋποθέσεις:</w:t>
+      </w:r>
+    </w:p>
+    <w:p>
+      <w:pPr>
+        <w:pStyle w:val="ListParagraph"/>
+        <w:numPr>
+          <w:ilvl w:val="0"/>
+          <w:numId w:val="79"/>
+        </w:numPr>
+        <w:spacing w:before="100" w:beforeAutospacing="1" w:after="100" w:afterAutospacing="1" w:line="240" w:lineRule="auto"/>
+        <w:rPr>
+          <w:lang w:val="el-GR"/>
+        </w:rPr>
+      </w:pPr>
+      <w:r>
+        <w:rPr>
+          <w:lang w:val="el-GR"/>
+        </w:rPr>
+        <w:t>Έχει προηγηθεί επικοινωνία εκτός εφαρμογής μεταξύ ιδιοκτήτη και ενδιαφερόμενου ενοικιαστή.</w:t>
+      </w:r>
+      <w:r>
+        <w:rPr>
+          <w:lang w:val="el-GR"/>
+        </w:rPr>
+        <w:t xml:space="preserve"> </w:t>
+      </w:r>
+    </w:p>
+    <w:p>
+      <w:pPr>
+        <w:pStyle w:val="ListParagraph"/>
+        <w:spacing w:before="100" w:beforeAutospacing="1" w:after="100" w:afterAutospacing="1" w:line="240" w:lineRule="auto"/>
+        <w:ind w:left="360"/>
+        <w:rPr>
+          <w:lang w:val="el-GR"/>
+        </w:rPr>
+      </w:pPr>
+    </w:p>
+    <w:p>
+      <w:pPr>
+        <w:pStyle w:val="ListParagraph"/>
+        <w:numPr>
+          <w:ilvl w:val="0"/>
+          <w:numId w:val="79"/>
+        </w:numPr>
+        <w:spacing w:before="100" w:beforeAutospacing="1" w:after="100" w:afterAutospacing="1" w:line="240" w:lineRule="auto"/>
+        <w:rPr>
+          <w:lang w:val="el-GR"/>
+        </w:rPr>
+      </w:pPr>
+      <w:r>
+        <w:rPr>
+          <w:lang w:val="el-GR"/>
+        </w:rPr>
+        <w:t>Η αγγελία για την οποία ξεκινά η διαδικασία βρίσκεται σε «ενεργή» κατάσταση και έχει δεχτεί δήλωση ενδιαφέροντος από τον ενοικιαστή.</w:t>
+      </w:r>
+    </w:p>
+    <w:p>
+      <w:pPr>
+        <w:pStyle w:val="ListParagraph"/>
+        <w:rPr>
+          <w:lang w:val="el-GR"/>
+        </w:rPr>
+      </w:pPr>
+    </w:p>
+    <w:p>
+      <w:pPr>
+        <w:spacing w:before="100" w:beforeAutospacing="1" w:after="100" w:afterAutospacing="1" w:line="240" w:lineRule="auto"/>
+        <w:rPr>
+          <w:b/>
+          <w:bCs/>
+          <w:lang w:val="el-GR"/>
+        </w:rPr>
+      </w:pPr>
+      <w:r>
+        <w:rPr>
+          <w:b/>
+          <w:bCs/>
+          <w:lang w:val="el-GR"/>
+        </w:rPr>
+        <w:t>Βασική Ροή</w:t>
+      </w:r>
+    </w:p>
+    <w:p>
+      <w:pPr>
+        <w:pStyle w:val="ListParagraph"/>
+        <w:numPr>
+          <w:ilvl w:val="0"/>
+          <w:numId w:val="80"/>
+        </w:numPr>
+        <w:spacing w:before="100" w:beforeAutospacing="1" w:after="100" w:afterAutospacing="1" w:line="240" w:lineRule="auto"/>
+        <w:rPr>
+          <w:lang w:val="el-GR"/>
+        </w:rPr>
+      </w:pPr>
+      <w:r>
+        <w:rPr>
+          <w:lang w:val="el-GR"/>
+        </w:rPr>
+        <w:t>Ο ιδιοκτήτης επιλέγει «Δηλώσεις Ενδιαφέροντος» από την αρχική οθόνη.</w:t>
+      </w:r>
+    </w:p>
+    <w:p>
+      <w:pPr>
+        <w:pStyle w:val="ListParagraph"/>
+        <w:spacing w:before="100" w:beforeAutospacing="1" w:after="100" w:afterAutospacing="1" w:line="240" w:lineRule="auto"/>
+        <w:ind w:left="767"/>
+        <w:rPr>
+          <w:lang w:val="el-GR"/>
+        </w:rPr>
+      </w:pPr>
+    </w:p>
+    <w:p>
+      <w:pPr>
+        <w:pStyle w:val="ListParagraph"/>
+        <w:numPr>
+          <w:ilvl w:val="0"/>
+          <w:numId w:val="80"/>
+        </w:numPr>
+        <w:spacing w:before="100" w:beforeAutospacing="1" w:after="100" w:afterAutospacing="1" w:line="240" w:lineRule="auto"/>
+        <w:rPr>
+          <w:lang w:val="el-GR"/>
+        </w:rPr>
+      </w:pPr>
+      <w:r>
+        <w:rPr>
+          <w:lang w:val="el-GR"/>
+        </w:rPr>
+        <w:t xml:space="preserve">Το σύστημα ανακτά το αναγνωριστικό του </w:t>
+      </w:r>
+      <w:r>
+        <w:rPr>
+          <w:lang w:val="el-GR"/>
+        </w:rPr>
+        <w:t>ιδιοκτήτη</w:t>
+      </w:r>
+      <w:r>
+        <w:rPr>
+          <w:lang w:val="el-GR"/>
+        </w:rPr>
+        <w:t xml:space="preserve"> από την βάση δεδομένων.</w:t>
+      </w:r>
+    </w:p>
+    <w:p>
+      <w:pPr>
+        <w:pStyle w:val="ListParagraph"/>
+        <w:spacing w:before="100" w:beforeAutospacing="1" w:after="100" w:afterAutospacing="1" w:line="240" w:lineRule="auto"/>
+        <w:ind w:left="767"/>
+        <w:rPr>
+          <w:lang w:val="el-GR"/>
+        </w:rPr>
+      </w:pPr>
+    </w:p>
+    <w:p>
+      <w:pPr>
+        <w:pStyle w:val="ListParagraph"/>
+        <w:numPr>
+          <w:ilvl w:val="0"/>
+          <w:numId w:val="80"/>
+        </w:numPr>
+        <w:spacing w:before="100" w:beforeAutospacing="1" w:after="100" w:afterAutospacing="1" w:line="240" w:lineRule="auto"/>
+        <w:rPr>
+          <w:lang w:val="el-GR"/>
+        </w:rPr>
+      </w:pPr>
+      <w:r>
+        <w:rPr>
+          <w:lang w:val="el-GR"/>
+        </w:rPr>
+        <w:t xml:space="preserve">Το σύστημα </w:t>
+      </w:r>
+      <w:r>
+        <w:rPr>
+          <w:lang w:val="el-GR"/>
+        </w:rPr>
+        <w:t xml:space="preserve">αναζητά για </w:t>
+      </w:r>
+      <w:r>
+        <w:rPr>
+          <w:lang w:val="el-GR"/>
+        </w:rPr>
+        <w:t xml:space="preserve">δηλώσεις ενδιαφέροντος </w:t>
+      </w:r>
+      <w:r>
+        <w:rPr>
+          <w:lang w:val="el-GR"/>
+        </w:rPr>
+        <w:t>που σχετίζονται με τις αγγελίες του ιδιοκτήτη</w:t>
+      </w:r>
+      <w:r>
+        <w:rPr>
+          <w:lang w:val="el-GR"/>
+        </w:rPr>
+        <w:t>.</w:t>
+      </w:r>
+    </w:p>
+    <w:p>
+      <w:pPr>
+        <w:pStyle w:val="ListParagraph"/>
+        <w:spacing w:before="100" w:beforeAutospacing="1" w:after="100" w:afterAutospacing="1" w:line="240" w:lineRule="auto"/>
+        <w:ind w:left="767"/>
+        <w:rPr>
+          <w:lang w:val="el-GR"/>
+        </w:rPr>
+      </w:pPr>
+    </w:p>
+    <w:p>
+      <w:pPr>
+        <w:pStyle w:val="ListParagraph"/>
+        <w:numPr>
+          <w:ilvl w:val="0"/>
+          <w:numId w:val="80"/>
+        </w:numPr>
+        <w:spacing w:before="100" w:beforeAutospacing="1" w:after="100" w:afterAutospacing="1" w:line="240" w:lineRule="auto"/>
+        <w:rPr>
+          <w:lang w:val="el-GR"/>
+        </w:rPr>
+      </w:pPr>
+      <w:r>
+        <w:rPr>
+          <w:lang w:val="el-GR"/>
+        </w:rPr>
+        <w:t xml:space="preserve">Το σύστημα εντοπίζει </w:t>
+      </w:r>
+      <w:r>
+        <w:rPr>
+          <w:lang w:val="el-GR"/>
+        </w:rPr>
+        <w:t>επιτυχώς δηλώσεις ενδιαφέροντος και</w:t>
+      </w:r>
+      <w:r>
+        <w:rPr>
+          <w:lang w:val="el-GR"/>
+        </w:rPr>
+        <w:t xml:space="preserve"> ενεργοποιεί </w:t>
+      </w:r>
+      <w:r>
+        <w:rPr>
+          <w:lang w:val="el-GR"/>
+        </w:rPr>
+        <w:t>τη</w:t>
+      </w:r>
+      <w:r>
+        <w:rPr>
+          <w:lang w:val="el-GR"/>
+        </w:rPr>
+        <w:t xml:space="preserve"> διαδικασία</w:t>
+      </w:r>
+      <w:r>
+        <w:rPr>
+          <w:lang w:val="el-GR"/>
+        </w:rPr>
+        <w:t xml:space="preserve"> </w:t>
+      </w:r>
+      <w:r>
+        <w:rPr>
+          <w:lang w:val="el-GR"/>
+        </w:rPr>
+        <w:t>πιστοποίηση</w:t>
+      </w:r>
+      <w:r>
+        <w:rPr>
+          <w:lang w:val="el-GR"/>
+        </w:rPr>
+        <w:t>ς και αξιολόγησης</w:t>
+      </w:r>
+      <w:r>
+        <w:rPr>
+          <w:lang w:val="el-GR"/>
+        </w:rPr>
+        <w:t>.</w:t>
+      </w:r>
+    </w:p>
+    <w:p>
+      <w:pPr>
+        <w:pStyle w:val="ListParagraph"/>
+        <w:spacing w:before="100" w:beforeAutospacing="1" w:after="100" w:afterAutospacing="1" w:line="240" w:lineRule="auto"/>
+        <w:ind w:left="767"/>
+        <w:rPr>
+          <w:lang w:val="el-GR"/>
+        </w:rPr>
+      </w:pPr>
+    </w:p>
+    <w:p>
+      <w:pPr>
+        <w:pStyle w:val="ListParagraph"/>
+        <w:numPr>
+          <w:ilvl w:val="0"/>
+          <w:numId w:val="80"/>
+        </w:numPr>
+        <w:spacing w:before="100" w:beforeAutospacing="1" w:after="100" w:afterAutospacing="1" w:line="240" w:lineRule="auto"/>
+        <w:rPr>
+          <w:lang w:val="el-GR"/>
+        </w:rPr>
+      </w:pPr>
+      <w:r>
+        <w:rPr>
+          <w:lang w:val="el-GR"/>
+        </w:rPr>
+        <w:t>Το σύστημα καλεί την περίπτωση χρήστη  «</w:t>
+      </w:r>
+      <w:r>
+        <w:rPr>
+          <w:lang w:val="el-GR"/>
+        </w:rPr>
+        <w:t>Πιστοποίηση και Αξιολόγηση Λογαριασμού</w:t>
+      </w:r>
+      <w:r>
+        <w:rPr>
+          <w:lang w:val="el-GR"/>
+        </w:rPr>
+        <w:t>»</w:t>
+      </w:r>
+      <w:r>
+        <w:rPr>
+          <w:lang w:val="el-GR"/>
+        </w:rPr>
+        <w:t xml:space="preserve"> </w:t>
+      </w:r>
+      <w:r>
+        <w:rPr>
+          <w:lang w:val="el-GR"/>
+        </w:rPr>
+        <w:t>για κάθε ενδιαφερόμενο</w:t>
+      </w:r>
+      <w:r>
+        <w:rPr>
+          <w:lang w:val="el-GR"/>
+        </w:rPr>
+        <w:t>.</w:t>
+      </w:r>
+    </w:p>
+    <w:p>
+      <w:pPr>
+        <w:pStyle w:val="ListParagraph"/>
+        <w:spacing w:before="100" w:beforeAutospacing="1" w:after="100" w:afterAutospacing="1" w:line="240" w:lineRule="auto"/>
+        <w:ind w:left="767"/>
+        <w:rPr>
+          <w:lang w:val="el-GR"/>
+        </w:rPr>
+      </w:pPr>
+    </w:p>
+    <w:p>
+      <w:pPr>
+        <w:pStyle w:val="ListParagraph"/>
+        <w:numPr>
+          <w:ilvl w:val="0"/>
+          <w:numId w:val="80"/>
+        </w:numPr>
+        <w:spacing w:before="100" w:beforeAutospacing="1" w:after="100" w:afterAutospacing="1" w:line="240" w:lineRule="auto"/>
+        <w:rPr>
+          <w:lang w:val="el-GR"/>
+        </w:rPr>
+      </w:pPr>
+      <w:r>
+        <w:rPr>
+          <w:lang w:val="el-GR"/>
+        </w:rPr>
+        <w:t>Το σύστημα λαμβάνει</w:t>
+      </w:r>
+      <w:r>
+        <w:rPr>
+          <w:lang w:val="el-GR"/>
+        </w:rPr>
+        <w:t xml:space="preserve"> και καταγράφει</w:t>
+      </w:r>
+      <w:r>
+        <w:rPr>
+          <w:lang w:val="el-GR"/>
+        </w:rPr>
+        <w:t xml:space="preserve"> επιτυχώς το </w:t>
+      </w:r>
+      <w:r>
+        <w:t>score</w:t>
+      </w:r>
+      <w:r>
+        <w:rPr>
+          <w:lang w:val="el-GR"/>
+        </w:rPr>
+        <w:t xml:space="preserve"> </w:t>
+      </w:r>
+      <w:r>
+        <w:rPr>
+          <w:lang w:val="el-GR"/>
+        </w:rPr>
+        <w:t>αξιοπιστίας</w:t>
+      </w:r>
+      <w:r>
+        <w:rPr>
+          <w:lang w:val="el-GR"/>
+        </w:rPr>
+        <w:t xml:space="preserve"> </w:t>
+      </w:r>
+      <w:r>
+        <w:rPr>
+          <w:lang w:val="el-GR"/>
+        </w:rPr>
+        <w:t>για</w:t>
+      </w:r>
+      <w:r>
+        <w:rPr>
+          <w:lang w:val="el-GR"/>
+        </w:rPr>
+        <w:t xml:space="preserve"> κάθε </w:t>
+      </w:r>
+      <w:r>
+        <w:rPr>
+          <w:lang w:val="el-GR"/>
+        </w:rPr>
+        <w:t xml:space="preserve">επιτυχώς ταυτοποιημένο </w:t>
+      </w:r>
+      <w:r>
+        <w:rPr>
+          <w:lang w:val="el-GR"/>
+        </w:rPr>
+        <w:t>χρήστη</w:t>
+      </w:r>
+      <w:r>
+        <w:rPr>
+          <w:lang w:val="el-GR"/>
+        </w:rPr>
+        <w:t>.</w:t>
+      </w:r>
+    </w:p>
+    <w:p>
+      <w:pPr>
+        <w:pStyle w:val="ListParagraph"/>
+        <w:spacing w:before="100" w:beforeAutospacing="1" w:after="100" w:afterAutospacing="1" w:line="240" w:lineRule="auto"/>
+        <w:ind w:left="767"/>
+        <w:rPr>
+          <w:lang w:val="el-GR"/>
+        </w:rPr>
+      </w:pPr>
+    </w:p>
+    <w:p>
+      <w:pPr>
+        <w:pStyle w:val="ListParagraph"/>
+        <w:numPr>
+          <w:ilvl w:val="0"/>
+          <w:numId w:val="80"/>
+        </w:numPr>
+        <w:spacing w:before="100" w:beforeAutospacing="1" w:after="100" w:afterAutospacing="1" w:line="240" w:lineRule="auto"/>
+        <w:rPr>
+          <w:lang w:val="el-GR"/>
+        </w:rPr>
+      </w:pPr>
+      <w:r>
+        <w:rPr>
+          <w:lang w:val="el-GR"/>
+        </w:rPr>
+        <w:t xml:space="preserve">Ο </w:t>
+      </w:r>
+      <w:r>
+        <w:rPr>
+          <w:lang w:val="el-GR"/>
+        </w:rPr>
+        <w:t>ιδιοκτήτης επιλέγει έναν ή περισσότερους ενδιαφερόμενους.</w:t>
+      </w:r>
+    </w:p>
+    <w:p>
+      <w:pPr>
+        <w:pStyle w:val="ListParagraph"/>
+        <w:spacing w:before="100" w:beforeAutospacing="1" w:after="100" w:afterAutospacing="1" w:line="240" w:lineRule="auto"/>
+        <w:ind w:left="767"/>
+        <w:rPr>
+          <w:lang w:val="el-GR"/>
+        </w:rPr>
+      </w:pPr>
+    </w:p>
+    <w:p>
+      <w:pPr>
+        <w:pStyle w:val="ListParagraph"/>
+        <w:numPr>
+          <w:ilvl w:val="0"/>
+          <w:numId w:val="80"/>
+        </w:numPr>
+        <w:spacing w:before="100" w:beforeAutospacing="1" w:after="100" w:afterAutospacing="1" w:line="240" w:lineRule="auto"/>
+        <w:rPr>
+          <w:lang w:val="el-GR"/>
+        </w:rPr>
+      </w:pPr>
+      <w:r>
+        <w:rPr>
+          <w:lang w:val="el-GR"/>
+        </w:rPr>
+        <w:t xml:space="preserve">Το σύστημα </w:t>
+      </w:r>
+      <w:r>
+        <w:rPr>
+          <w:lang w:val="el-GR"/>
+        </w:rPr>
+        <w:t>ελέγχει τον τύπο κατοικίας (συγκατοίκηση ή όχι) και τον επιτρεπόμενο αριθμό ενοικιαστών για την αγγελία.</w:t>
+      </w:r>
+    </w:p>
+    <w:p>
+      <w:pPr>
+        <w:pStyle w:val="ListParagraph"/>
+        <w:spacing w:before="100" w:beforeAutospacing="1" w:after="100" w:afterAutospacing="1" w:line="240" w:lineRule="auto"/>
+        <w:ind w:left="767"/>
+        <w:rPr>
+          <w:lang w:val="el-GR"/>
+        </w:rPr>
+      </w:pPr>
+    </w:p>
+    <w:p>
+      <w:pPr>
+        <w:pStyle w:val="ListParagraph"/>
+        <w:numPr>
+          <w:ilvl w:val="0"/>
+          <w:numId w:val="80"/>
+        </w:numPr>
+        <w:spacing w:before="100" w:beforeAutospacing="1" w:after="100" w:afterAutospacing="1" w:line="240" w:lineRule="auto"/>
+        <w:rPr>
+          <w:lang w:val="el-GR"/>
+        </w:rPr>
+      </w:pPr>
+      <w:r>
+        <w:rPr>
+          <w:lang w:val="el-GR"/>
+        </w:rPr>
+        <w:t xml:space="preserve">Το σύστημα διαπιστώνει ο αριθμός των </w:t>
+      </w:r>
+      <w:r>
+        <w:rPr>
+          <w:lang w:val="el-GR"/>
+        </w:rPr>
+        <w:t xml:space="preserve">επιλεγμένων χρηστών είναι </w:t>
+      </w:r>
+      <w:r>
+        <w:rPr>
+          <w:lang w:val="el-GR"/>
+        </w:rPr>
+        <w:t>έγκυρος</w:t>
+      </w:r>
+      <w:r>
+        <w:rPr>
+          <w:lang w:val="el-GR"/>
+        </w:rPr>
+        <w:t xml:space="preserve"> για την συγκεκριμένη αγγελία.</w:t>
+      </w:r>
+    </w:p>
+    <w:p>
+      <w:pPr>
+        <w:pStyle w:val="ListParagraph"/>
+        <w:spacing w:before="100" w:beforeAutospacing="1" w:after="100" w:afterAutospacing="1" w:line="240" w:lineRule="auto"/>
+        <w:ind w:left="767"/>
+        <w:rPr>
+          <w:lang w:val="el-GR"/>
+        </w:rPr>
+      </w:pPr>
+    </w:p>
+    <w:p>
+      <w:pPr>
+        <w:pStyle w:val="ListParagraph"/>
+        <w:numPr>
+          <w:ilvl w:val="0"/>
+          <w:numId w:val="80"/>
+        </w:numPr>
+        <w:spacing w:before="100" w:beforeAutospacing="1" w:after="100" w:afterAutospacing="1" w:line="240" w:lineRule="auto"/>
+        <w:rPr>
+          <w:lang w:val="el-GR"/>
+        </w:rPr>
+      </w:pPr>
+      <w:r>
+        <w:rPr>
+          <w:lang w:val="el-GR"/>
+        </w:rPr>
+        <w:t xml:space="preserve"> Το σύστημα εμφανίζει σχετικό μήνυμα </w:t>
+      </w:r>
+      <w:r>
+        <w:rPr>
+          <w:lang w:val="el-GR"/>
+        </w:rPr>
+        <w:t xml:space="preserve">επιβεβαίωσης και προτρέπει </w:t>
+      </w:r>
+      <w:r>
+        <w:rPr>
+          <w:lang w:val="el-GR"/>
+        </w:rPr>
+        <w:t xml:space="preserve">τον </w:t>
+      </w:r>
+      <w:r>
+        <w:rPr>
+          <w:lang w:val="el-GR"/>
+        </w:rPr>
+        <w:t>ιδιοκτήτη να</w:t>
+      </w:r>
+      <w:r>
+        <w:rPr>
+          <w:lang w:val="el-GR"/>
+        </w:rPr>
+        <w:t xml:space="preserve"> </w:t>
+      </w:r>
+      <w:r>
+        <w:rPr>
+          <w:lang w:val="el-GR"/>
+        </w:rPr>
+        <w:t>ξεκινήσει</w:t>
+      </w:r>
+      <w:r>
+        <w:rPr>
+          <w:lang w:val="el-GR"/>
+        </w:rPr>
+        <w:t xml:space="preserve"> την διαδικασία ενοικίασης. </w:t>
+      </w:r>
+    </w:p>
+    <w:p>
+      <w:pPr>
+        <w:pStyle w:val="ListParagraph"/>
+        <w:spacing w:before="100" w:beforeAutospacing="1" w:after="100" w:afterAutospacing="1" w:line="240" w:lineRule="auto"/>
+        <w:ind w:left="767"/>
+        <w:rPr>
+          <w:lang w:val="el-GR"/>
+        </w:rPr>
+      </w:pPr>
+    </w:p>
+    <w:p>
+      <w:pPr>
+        <w:pStyle w:val="ListParagraph"/>
+        <w:numPr>
+          <w:ilvl w:val="0"/>
+          <w:numId w:val="80"/>
+        </w:numPr>
+        <w:spacing w:before="100" w:beforeAutospacing="1" w:after="100" w:afterAutospacing="1" w:line="240" w:lineRule="auto"/>
+        <w:rPr>
+          <w:lang w:val="el-GR"/>
+        </w:rPr>
+      </w:pPr>
+      <w:r>
+        <w:rPr>
+          <w:lang w:val="el-GR"/>
+        </w:rPr>
+        <w:t>Ο ιδιοκτήτης επιλέγει «Έναρξη Διαδικασίας Ενοικίασης».</w:t>
+      </w:r>
+    </w:p>
+    <w:p>
+      <w:pPr>
+        <w:pStyle w:val="ListParagraph"/>
+        <w:spacing w:before="100" w:beforeAutospacing="1" w:after="100" w:afterAutospacing="1" w:line="240" w:lineRule="auto"/>
+        <w:ind w:left="767"/>
+        <w:rPr>
+          <w:lang w:val="el-GR"/>
+        </w:rPr>
+      </w:pPr>
+    </w:p>
+    <w:p>
+      <w:pPr>
+        <w:pStyle w:val="ListParagraph"/>
+        <w:numPr>
+          <w:ilvl w:val="0"/>
+          <w:numId w:val="80"/>
+        </w:numPr>
+        <w:spacing w:before="100" w:beforeAutospacing="1" w:after="100" w:afterAutospacing="1" w:line="240" w:lineRule="auto"/>
+        <w:rPr>
+          <w:lang w:val="el-GR"/>
+        </w:rPr>
+      </w:pPr>
+      <w:r>
+        <w:rPr>
+          <w:lang w:val="el-GR"/>
+        </w:rPr>
+        <w:t>Το σύστημα δημιουργεί προσωρινή εγγραφή ενοικίασης στη βάση δεδομένων με κατάσταση «Εκκρεμεί Αποδοχή».</w:t>
+      </w:r>
+    </w:p>
+    <w:p>
+      <w:pPr>
+        <w:pStyle w:val="ListParagraph"/>
+        <w:spacing w:before="100" w:beforeAutospacing="1" w:after="100" w:afterAutospacing="1" w:line="240" w:lineRule="auto"/>
+        <w:ind w:left="767"/>
+        <w:rPr>
+          <w:lang w:val="el-GR"/>
+        </w:rPr>
+      </w:pPr>
+    </w:p>
+    <w:p>
+      <w:pPr>
+        <w:pStyle w:val="ListParagraph"/>
+        <w:numPr>
+          <w:ilvl w:val="0"/>
+          <w:numId w:val="80"/>
+        </w:numPr>
+        <w:spacing w:before="100" w:beforeAutospacing="1" w:after="100" w:afterAutospacing="1" w:line="240" w:lineRule="auto"/>
+        <w:rPr>
+          <w:lang w:val="el-GR"/>
+        </w:rPr>
+      </w:pPr>
+      <w:r>
+        <w:rPr>
+          <w:lang w:val="el-GR"/>
+        </w:rPr>
+        <w:t>Το σύστημα ανακτά τους χρήστες που επιλέχθηκαν για τη μίσθωση.</w:t>
+      </w:r>
+    </w:p>
+    <w:p>
+      <w:pPr>
+        <w:pStyle w:val="ListParagraph"/>
+        <w:spacing w:before="100" w:beforeAutospacing="1" w:after="100" w:afterAutospacing="1" w:line="240" w:lineRule="auto"/>
+        <w:ind w:left="767"/>
+        <w:rPr>
+          <w:lang w:val="el-GR"/>
+        </w:rPr>
+      </w:pPr>
+    </w:p>
+    <w:p>
+      <w:pPr>
+        <w:pStyle w:val="ListParagraph"/>
+        <w:numPr>
+          <w:ilvl w:val="0"/>
+          <w:numId w:val="80"/>
+        </w:numPr>
+        <w:spacing w:before="100" w:beforeAutospacing="1" w:after="100" w:afterAutospacing="1" w:line="240" w:lineRule="auto"/>
+        <w:rPr>
+          <w:lang w:val="el-GR"/>
+        </w:rPr>
+      </w:pPr>
+      <w:r>
+        <w:rPr>
+          <w:lang w:val="el-GR"/>
+        </w:rPr>
+        <w:t>Το σύστημα δημιουργεί ειδοποιήσεις «Αίτημα Ενοικίασης» για κάθε χρήστης και τις καταχωρεί στη βάση δεδομένων.</w:t>
+      </w:r>
+    </w:p>
+    <w:p>
+      <w:pPr>
+        <w:pStyle w:val="ListParagraph"/>
+        <w:spacing w:before="100" w:beforeAutospacing="1" w:after="100" w:afterAutospacing="1" w:line="240" w:lineRule="auto"/>
+        <w:ind w:left="767"/>
+        <w:rPr>
+          <w:lang w:val="el-GR"/>
+        </w:rPr>
+      </w:pPr>
+    </w:p>
+    <w:p>
+      <w:pPr>
+        <w:pStyle w:val="ListParagraph"/>
+        <w:numPr>
+          <w:ilvl w:val="0"/>
+          <w:numId w:val="80"/>
+        </w:numPr>
+        <w:spacing w:before="100" w:beforeAutospacing="1" w:after="100" w:afterAutospacing="1" w:line="240" w:lineRule="auto"/>
+        <w:rPr>
+          <w:lang w:val="el-GR"/>
+        </w:rPr>
+      </w:pPr>
+      <w:r>
+        <w:rPr>
+          <w:lang w:val="el-GR"/>
+        </w:rPr>
+        <w:t>Το σύστημα εμφανίζει σχετικό μήνυμα επιτυχημένης αποστολής των αιτημάτων.</w:t>
+      </w:r>
+    </w:p>
+    <w:p>
+      <w:pPr>
+        <w:pStyle w:val="ListParagraph"/>
+        <w:spacing w:before="100" w:beforeAutospacing="1" w:after="100" w:afterAutospacing="1" w:line="240" w:lineRule="auto"/>
+        <w:ind w:left="767"/>
+        <w:rPr>
+          <w:lang w:val="el-GR"/>
+        </w:rPr>
+      </w:pPr>
+    </w:p>
+    <w:p>
+      <w:pPr>
+        <w:pStyle w:val="ListParagraph"/>
+        <w:numPr>
+          <w:ilvl w:val="0"/>
+          <w:numId w:val="80"/>
+        </w:numPr>
+        <w:spacing w:before="100" w:beforeAutospacing="1" w:after="100" w:afterAutospacing="1" w:line="240" w:lineRule="auto"/>
+        <w:rPr>
+          <w:lang w:val="el-GR"/>
+        </w:rPr>
+      </w:pPr>
+      <w:r>
+        <w:rPr>
+          <w:lang w:val="el-GR"/>
+        </w:rPr>
+        <w:t>Το σύστημα επιστρέφει στην αρχική οθόνη.</w:t>
+      </w:r>
+    </w:p>
+    <w:p>
+      <w:pPr>
+        <w:pStyle w:val="ListParagraph"/>
+        <w:spacing w:before="100" w:beforeAutospacing="1" w:after="100" w:afterAutospacing="1" w:line="240" w:lineRule="auto"/>
+        <w:ind w:left="767"/>
+        <w:rPr>
+          <w:lang w:val="el-GR"/>
+        </w:rPr>
+      </w:pPr>
+    </w:p>
+    <w:p>
+      <w:pPr>
+        <w:spacing w:before="100" w:beforeAutospacing="1" w:after="100" w:afterAutospacing="1" w:line="240" w:lineRule="auto"/>
+        <w:rPr>
+          <w:b/>
+          <w:bCs/>
+          <w:lang w:val="el-GR"/>
+        </w:rPr>
+      </w:pPr>
+      <w:r>
+        <w:rPr>
+          <w:b/>
+          <w:bCs/>
+          <w:lang w:val="el-GR"/>
+        </w:rPr>
+        <w:t>Εναλλακτική Ροή 1 : Δεν υπάρχουν δηλώσεις ενδιαφέροντος</w:t>
+      </w:r>
+      <w:r>
+        <w:rPr>
+          <w:b/>
+          <w:bCs/>
+          <w:lang w:val="el-GR"/>
+        </w:rPr>
+        <w:t xml:space="preserve"> (Βήμα 4)</w:t>
+      </w:r>
+    </w:p>
+    <w:p>
+      <w:pPr>
+        <w:pStyle w:val="ListParagraph"/>
+        <w:numPr>
+          <w:ilvl w:val="0"/>
+          <w:numId w:val="81"/>
+        </w:numPr>
+        <w:spacing w:before="100" w:beforeAutospacing="1" w:after="100" w:afterAutospacing="1" w:line="240" w:lineRule="auto"/>
+        <w:rPr>
+          <w:lang w:val="el-GR"/>
+        </w:rPr>
+      </w:pPr>
+      <w:r>
+        <w:rPr>
+          <w:lang w:val="el-GR"/>
+        </w:rPr>
+        <w:t>Το σύστημα διαπιστώνει ότι δεν υπάρχουν ενεργές δηλώσεις ενδιαφέροντος για τις αγγελίες του ιδιοκτήτη.</w:t>
+      </w:r>
+    </w:p>
+    <w:p>
+      <w:pPr>
+        <w:pStyle w:val="ListParagraph"/>
+        <w:spacing w:before="100" w:beforeAutospacing="1" w:after="100" w:afterAutospacing="1" w:line="240" w:lineRule="auto"/>
+        <w:rPr>
+          <w:lang w:val="el-GR"/>
+        </w:rPr>
+      </w:pPr>
+    </w:p>
+    <w:p>
+      <w:pPr>
+        <w:pStyle w:val="ListParagraph"/>
+        <w:numPr>
+          <w:ilvl w:val="0"/>
+          <w:numId w:val="81"/>
+        </w:numPr>
+        <w:spacing w:before="100" w:beforeAutospacing="1" w:after="100" w:afterAutospacing="1" w:line="240" w:lineRule="auto"/>
+        <w:rPr>
+          <w:lang w:val="el-GR"/>
+        </w:rPr>
+      </w:pPr>
+      <w:r>
+        <w:rPr>
+          <w:lang w:val="el-GR"/>
+        </w:rPr>
+        <w:t>Το σύστημα εμφανίζει σχετικό μήνυμα ενημέρωσης προς τον ιδιοκτήτη.</w:t>
+      </w:r>
+    </w:p>
+    <w:p>
+      <w:pPr>
+        <w:pStyle w:val="ListParagraph"/>
+        <w:spacing w:before="100" w:beforeAutospacing="1" w:after="100" w:afterAutospacing="1" w:line="240" w:lineRule="auto"/>
+        <w:rPr>
+          <w:lang w:val="el-GR"/>
+        </w:rPr>
+      </w:pPr>
+    </w:p>
+    <w:p>
+      <w:pPr>
+        <w:pStyle w:val="ListParagraph"/>
+        <w:numPr>
+          <w:ilvl w:val="0"/>
+          <w:numId w:val="81"/>
+        </w:numPr>
+        <w:spacing w:before="100" w:beforeAutospacing="1" w:after="100" w:afterAutospacing="1" w:line="240" w:lineRule="auto"/>
+        <w:rPr>
+          <w:lang w:val="el-GR"/>
+        </w:rPr>
+      </w:pPr>
+      <w:r>
+        <w:rPr>
+          <w:lang w:val="el-GR"/>
+        </w:rPr>
+        <w:t>Ο χρήστης κλείνει το μήνυμα.</w:t>
+      </w:r>
+    </w:p>
+    <w:p>
+      <w:pPr>
+        <w:pStyle w:val="ListParagraph"/>
+        <w:spacing w:before="100" w:beforeAutospacing="1" w:after="100" w:afterAutospacing="1" w:line="240" w:lineRule="auto"/>
+        <w:rPr>
+          <w:lang w:val="el-GR"/>
+        </w:rPr>
+      </w:pPr>
+    </w:p>
+    <w:p>
+      <w:pPr>
+        <w:pStyle w:val="ListParagraph"/>
+        <w:numPr>
+          <w:ilvl w:val="0"/>
+          <w:numId w:val="81"/>
+        </w:numPr>
+        <w:spacing w:before="100" w:beforeAutospacing="1" w:after="100" w:afterAutospacing="1" w:line="240" w:lineRule="auto"/>
+        <w:rPr>
+          <w:lang w:val="el-GR"/>
+        </w:rPr>
+      </w:pPr>
+      <w:r>
+        <w:rPr>
+          <w:lang w:val="el-GR"/>
+        </w:rPr>
+        <w:t>Το σύστημα επιστρέφει στην αρχική οθόνη.</w:t>
+      </w:r>
+    </w:p>
+    <w:p>
+      <w:pPr>
+        <w:pStyle w:val="ListParagraph"/>
+        <w:spacing w:before="100" w:beforeAutospacing="1" w:after="100" w:afterAutospacing="1" w:line="240" w:lineRule="auto"/>
+        <w:rPr>
+          <w:lang w:val="el-GR"/>
+        </w:rPr>
+      </w:pPr>
+    </w:p>
+    <w:p>
+      <w:pPr>
+        <w:spacing w:before="100" w:beforeAutospacing="1" w:after="100" w:afterAutospacing="1" w:line="240" w:lineRule="auto"/>
+        <w:rPr>
+          <w:b/>
+          <w:bCs/>
+          <w:lang w:val="el-GR"/>
+        </w:rPr>
+      </w:pPr>
+      <w:r>
+        <w:rPr>
+          <w:b/>
+          <w:bCs/>
+          <w:lang w:val="el-GR"/>
+        </w:rPr>
+        <w:t xml:space="preserve">Εναλλακτική Ροή </w:t>
+      </w:r>
+      <w:r>
+        <w:rPr>
+          <w:b/>
+          <w:bCs/>
+          <w:lang w:val="el-GR"/>
+        </w:rPr>
+        <w:t>2</w:t>
+      </w:r>
+      <w:r>
+        <w:rPr>
+          <w:b/>
+          <w:bCs/>
+          <w:lang w:val="el-GR"/>
+        </w:rPr>
+        <w:t xml:space="preserve"> : </w:t>
+      </w:r>
+      <w:r>
+        <w:rPr>
+          <w:b/>
+          <w:bCs/>
+          <w:lang w:val="el-GR"/>
+        </w:rPr>
+        <w:t>Σφάλμα κατά την πιστοποίηση χρήστη</w:t>
+      </w:r>
+      <w:r>
+        <w:rPr>
+          <w:b/>
+          <w:bCs/>
+          <w:lang w:val="el-GR"/>
+        </w:rPr>
+        <w:t xml:space="preserve"> (Βήμα </w:t>
+      </w:r>
+      <w:r>
+        <w:rPr>
+          <w:b/>
+          <w:bCs/>
+          <w:lang w:val="el-GR"/>
+        </w:rPr>
+        <w:t>6</w:t>
+      </w:r>
+      <w:r>
+        <w:rPr>
+          <w:b/>
+          <w:bCs/>
+          <w:lang w:val="el-GR"/>
+        </w:rPr>
+        <w:t>)</w:t>
+      </w:r>
+    </w:p>
+    <w:p>
+      <w:pPr>
+        <w:pStyle w:val="ListParagraph"/>
+        <w:numPr>
+          <w:ilvl w:val="0"/>
+          <w:numId w:val="84"/>
+        </w:numPr>
+        <w:spacing w:before="100" w:beforeAutospacing="1" w:after="100" w:afterAutospacing="1" w:line="240" w:lineRule="auto"/>
+        <w:rPr>
+          <w:lang w:val="el-GR"/>
+        </w:rPr>
+      </w:pPr>
+      <w:r>
+        <w:rPr>
+          <w:lang w:val="el-GR"/>
+        </w:rPr>
+        <w:t>Το σύστημα διαπιστώνει ότι η πιστοποίηση για κάποιον από τους επιλεγμένους χρήστες αποτυγχάνει.</w:t>
+      </w:r>
+    </w:p>
+    <w:p>
+      <w:pPr>
+        <w:pStyle w:val="ListParagraph"/>
+        <w:spacing w:before="100" w:beforeAutospacing="1" w:after="100" w:afterAutospacing="1" w:line="240" w:lineRule="auto"/>
+        <w:rPr>
+          <w:lang w:val="el-GR"/>
+        </w:rPr>
+      </w:pPr>
+    </w:p>
+    <w:p>
+      <w:pPr>
+        <w:pStyle w:val="ListParagraph"/>
+        <w:numPr>
+          <w:ilvl w:val="0"/>
+          <w:numId w:val="84"/>
+        </w:numPr>
+        <w:spacing w:before="100" w:beforeAutospacing="1" w:after="100" w:afterAutospacing="1" w:line="240" w:lineRule="auto"/>
+        <w:rPr>
+          <w:lang w:val="el-GR"/>
+        </w:rPr>
+      </w:pPr>
+      <w:r>
+        <w:rPr>
+          <w:lang w:val="el-GR"/>
+        </w:rPr>
+        <w:t>Το σύστημα ανακτά την αιτία της αποτυχίας ταυτοποίησης για κάθε μη έγκυρο χρήστη.</w:t>
+      </w:r>
+    </w:p>
+    <w:p>
+      <w:pPr>
+        <w:pStyle w:val="ListParagraph"/>
+        <w:spacing w:before="100" w:beforeAutospacing="1" w:after="100" w:afterAutospacing="1" w:line="240" w:lineRule="auto"/>
+        <w:rPr>
+          <w:lang w:val="el-GR"/>
+        </w:rPr>
+      </w:pPr>
+    </w:p>
+    <w:p>
+      <w:pPr>
+        <w:pStyle w:val="ListParagraph"/>
+        <w:numPr>
+          <w:ilvl w:val="0"/>
+          <w:numId w:val="84"/>
+        </w:numPr>
+        <w:spacing w:before="100" w:beforeAutospacing="1" w:after="100" w:afterAutospacing="1" w:line="240" w:lineRule="auto"/>
+        <w:rPr>
+          <w:lang w:val="el-GR"/>
+        </w:rPr>
+      </w:pPr>
+      <w:r>
+        <w:rPr>
+          <w:lang w:val="el-GR"/>
+        </w:rPr>
+        <w:t>Το σύστημα προσθέτει ειδική ένδειξη κατάστασης σε μη ταυτοποιημένους χρήστες.</w:t>
+      </w:r>
+    </w:p>
+    <w:p>
+      <w:pPr>
+        <w:pStyle w:val="ListParagraph"/>
+        <w:spacing w:before="100" w:beforeAutospacing="1" w:after="100" w:afterAutospacing="1" w:line="240" w:lineRule="auto"/>
+        <w:rPr>
+          <w:lang w:val="el-GR"/>
+        </w:rPr>
+      </w:pPr>
+    </w:p>
+    <w:p>
+      <w:pPr>
+        <w:pStyle w:val="ListParagraph"/>
+        <w:numPr>
+          <w:ilvl w:val="0"/>
+          <w:numId w:val="84"/>
+        </w:numPr>
+        <w:spacing w:before="100" w:beforeAutospacing="1" w:after="100" w:afterAutospacing="1" w:line="240" w:lineRule="auto"/>
+        <w:rPr>
+          <w:lang w:val="el-GR"/>
+        </w:rPr>
+      </w:pPr>
+      <w:r>
+        <w:rPr>
+          <w:lang w:val="el-GR"/>
+        </w:rPr>
+        <w:t>Το σύστημα μαρκάρει τις εγγραφές ως ανενεργές και απ</w:t>
+      </w:r>
+      <w:r>
+        <w:rPr>
+          <w:lang w:val="el-GR"/>
+        </w:rPr>
+        <w:t>ε</w:t>
+      </w:r>
+      <w:r>
+        <w:rPr>
+          <w:lang w:val="el-GR"/>
+        </w:rPr>
+        <w:t>νεργοποιεί την δυνατότητα επιλογής τους από τον ιδιοκτήτη.</w:t>
+      </w:r>
+    </w:p>
+    <w:p>
+      <w:pPr>
+        <w:pStyle w:val="ListParagraph"/>
+        <w:spacing w:before="100" w:beforeAutospacing="1" w:after="100" w:afterAutospacing="1" w:line="240" w:lineRule="auto"/>
+        <w:rPr>
+          <w:lang w:val="el-GR"/>
+        </w:rPr>
+      </w:pPr>
+    </w:p>
+    <w:p>
+      <w:pPr>
+        <w:pStyle w:val="ListParagraph"/>
+        <w:numPr>
+          <w:ilvl w:val="0"/>
+          <w:numId w:val="84"/>
+        </w:numPr>
+        <w:spacing w:before="100" w:beforeAutospacing="1" w:after="100" w:afterAutospacing="1" w:line="240" w:lineRule="auto"/>
+        <w:rPr>
+          <w:lang w:val="el-GR"/>
+        </w:rPr>
+      </w:pPr>
+      <w:r>
+        <w:rPr>
+          <w:lang w:val="el-GR"/>
+        </w:rPr>
+        <w:t xml:space="preserve">Το σύστημα επιστρέφει στο βήμα </w:t>
+      </w:r>
+      <w:r>
+        <w:rPr>
+          <w:lang w:val="el-GR"/>
+        </w:rPr>
+        <w:t>6 της βασικής ροής.</w:t>
+      </w:r>
+    </w:p>
+    <w:p>
+      <w:pPr>
+        <w:spacing w:before="100" w:beforeAutospacing="1" w:after="100" w:afterAutospacing="1" w:line="240" w:lineRule="auto"/>
+        <w:rPr>
+          <w:lang w:val="el-GR"/>
+        </w:rPr>
+      </w:pPr>
+    </w:p>
+    <w:p>
+      <w:pPr>
+        <w:spacing w:before="100" w:beforeAutospacing="1" w:after="100" w:afterAutospacing="1" w:line="240" w:lineRule="auto"/>
+        <w:rPr>
+          <w:lang w:val="el-GR"/>
+        </w:rPr>
+      </w:pPr>
+    </w:p>
+    <w:p>
+      <w:pPr>
+        <w:spacing w:before="100" w:beforeAutospacing="1" w:after="100" w:afterAutospacing="1" w:line="240" w:lineRule="auto"/>
+        <w:rPr>
+          <w:b/>
+          <w:bCs/>
+          <w:lang w:val="el-GR"/>
+        </w:rPr>
+      </w:pPr>
+      <w:r>
+        <w:rPr>
+          <w:b/>
+          <w:bCs/>
+          <w:lang w:val="el-GR"/>
+        </w:rPr>
+        <w:t xml:space="preserve">Εναλλακτική Ροή </w:t>
+      </w:r>
+      <w:r>
+        <w:rPr>
+          <w:b/>
+          <w:bCs/>
+          <w:lang w:val="el-GR"/>
+        </w:rPr>
+        <w:t>3</w:t>
+      </w:r>
+      <w:r>
+        <w:rPr>
+          <w:b/>
+          <w:bCs/>
+          <w:lang w:val="el-GR"/>
+        </w:rPr>
+        <w:t xml:space="preserve"> : Επιλογή </w:t>
+      </w:r>
+      <w:r>
+        <w:rPr>
+          <w:b/>
+          <w:bCs/>
+          <w:lang w:val="el-GR"/>
+        </w:rPr>
+        <w:t>μη έγκυρου αριθμού</w:t>
+      </w:r>
+      <w:r>
+        <w:rPr>
+          <w:b/>
+          <w:bCs/>
+          <w:lang w:val="el-GR"/>
+        </w:rPr>
+        <w:t xml:space="preserve"> ενοικιαστών (Βήμα 9)</w:t>
+      </w:r>
+    </w:p>
+    <w:p>
+      <w:pPr>
+        <w:pStyle w:val="ListParagraph"/>
+        <w:numPr>
+          <w:ilvl w:val="0"/>
+          <w:numId w:val="85"/>
+        </w:numPr>
+        <w:spacing w:before="100" w:beforeAutospacing="1" w:after="100" w:afterAutospacing="1" w:line="240" w:lineRule="auto"/>
+        <w:rPr>
+          <w:lang w:val="el-GR"/>
+        </w:rPr>
+      </w:pPr>
+      <w:r>
+        <w:rPr>
+          <w:lang w:val="el-GR"/>
+        </w:rPr>
+        <w:t xml:space="preserve">Το σύστημα διαπιστώνει ότι ο ιδιοκτήτης επέλεξε </w:t>
+      </w:r>
+      <w:r>
+        <w:rPr>
+          <w:lang w:val="el-GR"/>
+        </w:rPr>
+        <w:t>μη έγκυρο αριθμό ενοικιαστών για την αγγελία.</w:t>
+      </w:r>
+    </w:p>
+    <w:p>
+      <w:pPr>
+        <w:pStyle w:val="ListParagraph"/>
+        <w:spacing w:before="100" w:beforeAutospacing="1" w:after="100" w:afterAutospacing="1" w:line="240" w:lineRule="auto"/>
+        <w:rPr>
+          <w:lang w:val="el-GR"/>
+        </w:rPr>
+      </w:pPr>
+    </w:p>
+    <w:p>
+      <w:pPr>
+        <w:pStyle w:val="ListParagraph"/>
+        <w:numPr>
+          <w:ilvl w:val="0"/>
+          <w:numId w:val="85"/>
+        </w:numPr>
+        <w:spacing w:before="100" w:beforeAutospacing="1" w:after="100" w:afterAutospacing="1" w:line="240" w:lineRule="auto"/>
+        <w:rPr>
+          <w:lang w:val="el-GR"/>
+        </w:rPr>
+      </w:pPr>
+      <w:r>
+        <w:rPr>
+          <w:lang w:val="el-GR"/>
+        </w:rPr>
+        <w:t>Το σύστημα εμφανίζει σχετικό προειδοποιητικό μήνυμα και προτρέπει τον χρήστη να επιλέξει ξανά.</w:t>
+      </w:r>
+    </w:p>
+    <w:p>
+      <w:pPr>
+        <w:pStyle w:val="ListParagraph"/>
+        <w:spacing w:before="100" w:beforeAutospacing="1" w:after="100" w:afterAutospacing="1" w:line="240" w:lineRule="auto"/>
+        <w:rPr>
+          <w:lang w:val="el-GR"/>
+        </w:rPr>
+      </w:pPr>
+    </w:p>
+    <w:p>
+      <w:pPr>
+        <w:pStyle w:val="ListParagraph"/>
+        <w:numPr>
+          <w:ilvl w:val="0"/>
+          <w:numId w:val="85"/>
+        </w:numPr>
+        <w:spacing w:before="100" w:beforeAutospacing="1" w:after="100" w:afterAutospacing="1" w:line="240" w:lineRule="auto"/>
+        <w:rPr>
+          <w:lang w:val="el-GR"/>
+        </w:rPr>
+      </w:pPr>
+      <w:r>
+        <w:rPr>
+          <w:lang w:val="el-GR"/>
+        </w:rPr>
+        <w:t>Το σύστημα επιστρέφει στο βήμα 7 της βασικής ροής.</w:t>
+      </w:r>
+    </w:p>
+    <w:p>
+      <w:pPr>
+        <w:spacing w:before="100" w:beforeAutospacing="1" w:after="100" w:afterAutospacing="1" w:line="240" w:lineRule="auto"/>
+        <w:rPr>
+          <w:lang w:val="el-GR"/>
+        </w:rPr>
+      </w:pPr>
+    </w:p>
+    <w:p>
+      <w:pPr>
+        <w:spacing w:before="100" w:beforeAutospacing="1" w:after="100" w:afterAutospacing="1" w:line="240" w:lineRule="auto"/>
+        <w:rPr>
+          <w:lang w:val="el-GR"/>
+        </w:rPr>
+      </w:pPr>
+    </w:p>
+    <w:p>
+      <w:pPr>
+        <w:spacing w:before="100" w:beforeAutospacing="1" w:after="100" w:afterAutospacing="1" w:line="240" w:lineRule="auto"/>
+        <w:rPr>
+          <w:lang w:val="el-GR"/>
+        </w:rPr>
+      </w:pPr>
+    </w:p>
+    <w:p>
+      <w:pPr>
+        <w:spacing w:before="100" w:beforeAutospacing="1" w:after="100" w:afterAutospacing="1" w:line="240" w:lineRule="auto"/>
+        <w:rPr>
+          <w:lang w:val="el-GR"/>
+        </w:rPr>
+      </w:pPr>
+    </w:p>
+    <w:p>
+      <w:pPr>
+        <w:spacing w:before="100" w:beforeAutospacing="1" w:after="100" w:afterAutospacing="1" w:line="240" w:lineRule="auto"/>
+        <w:rPr>
+          <w:lang w:val="el-GR"/>
+        </w:rPr>
+      </w:pPr>
+    </w:p>
+    <w:p>
+      <w:pPr>
+        <w:spacing w:before="100" w:beforeAutospacing="1" w:after="100" w:afterAutospacing="1" w:line="240" w:lineRule="auto"/>
+        <w:rPr>
+          <w:lang w:val="el-GR"/>
+        </w:rPr>
+      </w:pPr>
+    </w:p>
+    <w:p>
+      <w:pPr>
+        <w:pStyle w:val="ListParagraph"/>
+        <w:spacing w:before="100" w:beforeAutospacing="1" w:after="100" w:afterAutospacing="1" w:line="240" w:lineRule="auto"/>
+        <w:ind w:left="767"/>
+        <w:rPr>
+          <w:lang w:val="el-GR"/>
+        </w:rPr>
+      </w:pPr>
+    </w:p>
+    <w:p>
+      <w:pPr>
+        <w:pStyle w:val="ListParagraph"/>
+        <w:spacing w:before="100" w:beforeAutospacing="1" w:after="100" w:afterAutospacing="1" w:line="240" w:lineRule="auto"/>
+        <w:ind w:left="767"/>
+        <w:rPr>
+          <w:lang w:val="el-GR"/>
+        </w:rPr>
+      </w:pPr>
+    </w:p>
+    <w:p>
+      <w:pPr>
+        <w:pStyle w:val="ListParagraph"/>
+        <w:spacing w:before="100" w:beforeAutospacing="1" w:after="100" w:afterAutospacing="1" w:line="240" w:lineRule="auto"/>
+        <w:ind w:left="767"/>
+        <w:rPr>
+          <w:lang w:val="el-GR"/>
+        </w:rPr>
+      </w:pPr>
+    </w:p>
+    <w:p>
+      <w:pPr>
+        <w:spacing w:before="100" w:beforeAutospacing="1" w:after="100" w:afterAutospacing="1" w:line="240" w:lineRule="auto"/>
+        <w:rPr>
+          <w:lang w:val="el-GR"/>
+        </w:rPr>
+      </w:pPr>
+    </w:p>
+    <w:p>
+      <w:pPr>
+        <w:spacing w:before="100" w:beforeAutospacing="1" w:after="100" w:afterAutospacing="1" w:line="240" w:lineRule="auto"/>
+        <w:rPr>
+          <w:lang w:val="el-GR"/>
+        </w:rPr>
+      </w:pPr>
+    </w:p>
+    <w:p>
+      <w:pPr>
+        <w:pStyle w:val="ListParagraph"/>
+        <w:spacing w:before="100" w:beforeAutospacing="1" w:after="100" w:afterAutospacing="1" w:line="240" w:lineRule="auto"/>
+        <w:ind w:left="767"/>
+        <w:rPr>
+          <w:lang w:val="el-GR"/>
+        </w:rPr>
+      </w:pPr>
+    </w:p>
+    <w:p>
+      <w:pPr>
+        <w:pStyle w:val="ListParagraph"/>
+        <w:spacing w:before="100" w:beforeAutospacing="1" w:after="100" w:afterAutospacing="1" w:line="240" w:lineRule="auto"/>
+        <w:ind w:left="767"/>
+        <w:rPr>
+          <w:lang w:val="el-GR"/>
+        </w:rPr>
+      </w:pPr>
+    </w:p>
+    <w:p>
+      <w:pPr>
+        <w:spacing w:before="100" w:beforeAutospacing="1" w:after="100" w:afterAutospacing="1" w:line="240" w:lineRule="auto"/>
+        <w:rPr>
+          <w:b/>
+          <w:bCs/>
+          <w:lang w:val="el-GR"/>
+        </w:rPr>
+      </w:pPr>
+      <w:r>
+        <w:rPr>
+          <w:b/>
+          <w:bCs/>
+          <w:lang w:val="el-GR"/>
+        </w:rPr>
+        <w:t xml:space="preserve"> </w:t>
+      </w:r>
+    </w:p>
+    <w:p>
+      <w:pPr>
+        <w:spacing w:before="100" w:beforeAutospacing="1" w:after="100" w:afterAutospacing="1" w:line="240" w:lineRule="auto"/>
+        <w:rPr>
+          <w:b/>
+          <w:bCs/>
+          <w:lang w:val="el-GR"/>
+        </w:rPr>
+      </w:pPr>
+    </w:p>
+    <w:p>
+      <w:pPr>
+        <w:spacing w:before="100" w:beforeAutospacing="1" w:after="100" w:afterAutospacing="1" w:line="240" w:lineRule="auto"/>
+        <w:rPr>
+          <w:rFonts w:ascii="Times New Roman" w:eastAsia="Times New Roman" w:hAnsi="Times New Roman" w:cs="Times New Roman"/>
+          <w:kern w:val="0"/>
+          <w:lang w:val="el-GR"/>
+          <w14:ligatures w14:val="none"/>
+        </w:rPr>
+      </w:pPr>
+    </w:p>
+    <w:p>
+      <w:pPr>
+        <w:spacing w:before="100" w:beforeAutospacing="1" w:after="100" w:afterAutospacing="1" w:line="240" w:lineRule="auto"/>
+        <w:rPr>
+          <w:rFonts w:ascii="Times New Roman" w:eastAsia="Times New Roman" w:hAnsi="Times New Roman" w:cs="Times New Roman"/>
+          <w:kern w:val="0"/>
+          <w:lang w:val="el-GR"/>
+          <w14:ligatures w14:val="none"/>
+        </w:rPr>
+      </w:pPr>
+    </w:p>
+    <w:p>
+      <w:pPr>
+        <w:spacing w:before="100" w:beforeAutospacing="1" w:after="100" w:afterAutospacing="1" w:line="240" w:lineRule="auto"/>
+        <w:rPr>
+          <w:rFonts w:ascii="Times New Roman" w:eastAsia="Times New Roman" w:hAnsi="Times New Roman" w:cs="Times New Roman"/>
+          <w:kern w:val="0"/>
+          <w:lang w:val="el-GR"/>
+          <w14:ligatures w14:val="none"/>
+        </w:rPr>
+      </w:pPr>
+      <w:r>
+        <w:rPr>
+          <w:rFonts w:ascii="Times New Roman" w:eastAsia="Times New Roman" w:hAnsi="Times New Roman" w:cs="Times New Roman"/>
+          <w:b/>
+          <w:bCs/>
+          <w:kern w:val="0"/>
+          <w14:ligatures w14:val="none"/>
+        </w:rPr>
+        <w:lastRenderedPageBreak/>
+        <w:t>Use</w:t>
+      </w:r>
+      <w:r>
+        <w:rPr>
+          <w:rFonts w:ascii="Times New Roman" w:eastAsia="Times New Roman" w:hAnsi="Times New Roman" w:cs="Times New Roman"/>
+          <w:b/>
+          <w:bCs/>
+          <w:kern w:val="0"/>
+          <w:lang w:val="el-GR"/>
+          <w14:ligatures w14:val="none"/>
+        </w:rPr>
+        <w:t xml:space="preserve"> </w:t>
+      </w:r>
+      <w:r>
+        <w:rPr>
+          <w:rFonts w:ascii="Times New Roman" w:eastAsia="Times New Roman" w:hAnsi="Times New Roman" w:cs="Times New Roman"/>
+          <w:b/>
+          <w:bCs/>
+          <w:kern w:val="0"/>
+          <w14:ligatures w14:val="none"/>
+        </w:rPr>
+        <w:t>Case</w:t>
+      </w:r>
+      <w:r>
+        <w:rPr>
+          <w:rFonts w:ascii="Times New Roman" w:eastAsia="Times New Roman" w:hAnsi="Times New Roman" w:cs="Times New Roman"/>
+          <w:b/>
+          <w:bCs/>
+          <w:kern w:val="0"/>
+          <w:lang w:val="el-GR"/>
+          <w14:ligatures w14:val="none"/>
+        </w:rPr>
+        <w:t xml:space="preserve"> 11: Αποδοχή Ενοικίασης &amp; Υποβολή Εγγράφων (Χρήστης)</w:t>
+      </w:r>
+      <w:r>
+        <w:rPr>
+          <w:rFonts w:ascii="Times New Roman" w:eastAsia="Times New Roman" w:hAnsi="Times New Roman" w:cs="Times New Roman"/>
+          <w:kern w:val="0"/>
+          <w:lang w:val="el-GR"/>
+          <w14:ligatures w14:val="none"/>
+        </w:rPr>
+        <w:br/>
+        <w:t>Ο ενοικιαστής αποδέχεται, ανεβάζει έγγραφα και το σύστημα τα ελέγχει.</w:t>
+      </w:r>
+    </w:p>
+    <w:p>
+      <w:pPr>
         <w:jc w:val="center"/>
         <w:rPr>
           <w:lang w:val="el-GR"/>
@@ -15914,11 +17547,6 @@
         <w:rPr>
           <w:lang w:val="el-GR"/>
         </w:rPr>
-      </w:pPr>
-    </w:p>
-    <w:p>
-      <w:pPr>
-        <w:jc w:val="center"/>
       </w:pPr>
     </w:p>
     <w:p>
@@ -16978,6 +18606,92 @@
     </w:lvl>
   </w:abstractNum>
   <w:abstractNum w:abstractNumId="8" w15:restartNumberingAfterBreak="0">
+    <w:nsid w:val="0C304524"/>
+    <w:multiLevelType w:val="hybridMultilevel"/>
+    <w:tmpl w:val="4F2A983C"/>
+    <w:lvl w:ilvl="0" w:tplc="0409000F">
+      <w:start w:val="1"/>
+      <w:numFmt w:val="decimal"/>
+      <w:lvlText w:val="%1."/>
+      <w:lvlJc w:val="left"/>
+      <w:pPr>
+        <w:ind w:left="767" w:hanging="360"/>
+      </w:pPr>
+    </w:lvl>
+    <w:lvl w:ilvl="1" w:tplc="04090019" w:tentative="1">
+      <w:start w:val="1"/>
+      <w:numFmt w:val="lowerLetter"/>
+      <w:lvlText w:val="%2."/>
+      <w:lvlJc w:val="left"/>
+      <w:pPr>
+        <w:ind w:left="1487" w:hanging="360"/>
+      </w:pPr>
+    </w:lvl>
+    <w:lvl w:ilvl="2" w:tplc="0409001B" w:tentative="1">
+      <w:start w:val="1"/>
+      <w:numFmt w:val="lowerRoman"/>
+      <w:lvlText w:val="%3."/>
+      <w:lvlJc w:val="right"/>
+      <w:pPr>
+        <w:ind w:left="2207" w:hanging="180"/>
+      </w:pPr>
+    </w:lvl>
+    <w:lvl w:ilvl="3" w:tplc="0409000F" w:tentative="1">
+      <w:start w:val="1"/>
+      <w:numFmt w:val="decimal"/>
+      <w:lvlText w:val="%4."/>
+      <w:lvlJc w:val="left"/>
+      <w:pPr>
+        <w:ind w:left="2927" w:hanging="360"/>
+      </w:pPr>
+    </w:lvl>
+    <w:lvl w:ilvl="4" w:tplc="04090019" w:tentative="1">
+      <w:start w:val="1"/>
+      <w:numFmt w:val="lowerLetter"/>
+      <w:lvlText w:val="%5."/>
+      <w:lvlJc w:val="left"/>
+      <w:pPr>
+        <w:ind w:left="3647" w:hanging="360"/>
+      </w:pPr>
+    </w:lvl>
+    <w:lvl w:ilvl="5" w:tplc="0409001B" w:tentative="1">
+      <w:start w:val="1"/>
+      <w:numFmt w:val="lowerRoman"/>
+      <w:lvlText w:val="%6."/>
+      <w:lvlJc w:val="right"/>
+      <w:pPr>
+        <w:ind w:left="4367" w:hanging="180"/>
+      </w:pPr>
+    </w:lvl>
+    <w:lvl w:ilvl="6" w:tplc="0409000F" w:tentative="1">
+      <w:start w:val="1"/>
+      <w:numFmt w:val="decimal"/>
+      <w:lvlText w:val="%7."/>
+      <w:lvlJc w:val="left"/>
+      <w:pPr>
+        <w:ind w:left="5087" w:hanging="360"/>
+      </w:pPr>
+    </w:lvl>
+    <w:lvl w:ilvl="7" w:tplc="04090019" w:tentative="1">
+      <w:start w:val="1"/>
+      <w:numFmt w:val="lowerLetter"/>
+      <w:lvlText w:val="%8."/>
+      <w:lvlJc w:val="left"/>
+      <w:pPr>
+        <w:ind w:left="5807" w:hanging="360"/>
+      </w:pPr>
+    </w:lvl>
+    <w:lvl w:ilvl="8" w:tplc="0409001B" w:tentative="1">
+      <w:start w:val="1"/>
+      <w:numFmt w:val="lowerRoman"/>
+      <w:lvlText w:val="%9."/>
+      <w:lvlJc w:val="right"/>
+      <w:pPr>
+        <w:ind w:left="6527" w:hanging="180"/>
+      </w:pPr>
+    </w:lvl>
+  </w:abstractNum>
+  <w:abstractNum w:abstractNumId="9" w15:restartNumberingAfterBreak="0">
     <w:nsid w:val="0D9A11F5"/>
     <w:multiLevelType w:val="hybridMultilevel"/>
     <w:tmpl w:val="D2603022"/>
@@ -17066,7 +18780,7 @@
       </w:pPr>
     </w:lvl>
   </w:abstractNum>
-  <w:abstractNum w:abstractNumId="9" w15:restartNumberingAfterBreak="0">
+  <w:abstractNum w:abstractNumId="10" w15:restartNumberingAfterBreak="0">
     <w:nsid w:val="0E8F259F"/>
     <w:multiLevelType w:val="hybridMultilevel"/>
     <w:tmpl w:val="90662008"/>
@@ -17155,7 +18869,7 @@
       </w:pPr>
     </w:lvl>
   </w:abstractNum>
-  <w:abstractNum w:abstractNumId="10" w15:restartNumberingAfterBreak="0">
+  <w:abstractNum w:abstractNumId="11" w15:restartNumberingAfterBreak="0">
     <w:nsid w:val="0FF13CA5"/>
     <w:multiLevelType w:val="hybridMultilevel"/>
     <w:tmpl w:val="8B549DBA"/>
@@ -17268,7 +18982,7 @@
       </w:rPr>
     </w:lvl>
   </w:abstractNum>
-  <w:abstractNum w:abstractNumId="11" w15:restartNumberingAfterBreak="0">
+  <w:abstractNum w:abstractNumId="12" w15:restartNumberingAfterBreak="0">
     <w:nsid w:val="11924FD1"/>
     <w:multiLevelType w:val="hybridMultilevel"/>
     <w:tmpl w:val="A3822CBC"/>
@@ -17357,7 +19071,7 @@
       </w:pPr>
     </w:lvl>
   </w:abstractNum>
-  <w:abstractNum w:abstractNumId="12" w15:restartNumberingAfterBreak="0">
+  <w:abstractNum w:abstractNumId="13" w15:restartNumberingAfterBreak="0">
     <w:nsid w:val="12447275"/>
     <w:multiLevelType w:val="hybridMultilevel"/>
     <w:tmpl w:val="71CAD356"/>
@@ -17446,7 +19160,7 @@
       </w:pPr>
     </w:lvl>
   </w:abstractNum>
-  <w:abstractNum w:abstractNumId="13" w15:restartNumberingAfterBreak="0">
+  <w:abstractNum w:abstractNumId="14" w15:restartNumberingAfterBreak="0">
     <w:nsid w:val="157552ED"/>
     <w:multiLevelType w:val="hybridMultilevel"/>
     <w:tmpl w:val="16D677AA"/>
@@ -17535,7 +19249,7 @@
       </w:pPr>
     </w:lvl>
   </w:abstractNum>
-  <w:abstractNum w:abstractNumId="14" w15:restartNumberingAfterBreak="0">
+  <w:abstractNum w:abstractNumId="15" w15:restartNumberingAfterBreak="0">
     <w:nsid w:val="172E7ABA"/>
     <w:multiLevelType w:val="hybridMultilevel"/>
     <w:tmpl w:val="AD145EC6"/>
@@ -17648,7 +19362,7 @@
       </w:rPr>
     </w:lvl>
   </w:abstractNum>
-  <w:abstractNum w:abstractNumId="15" w15:restartNumberingAfterBreak="0">
+  <w:abstractNum w:abstractNumId="16" w15:restartNumberingAfterBreak="0">
     <w:nsid w:val="18495070"/>
     <w:multiLevelType w:val="hybridMultilevel"/>
     <w:tmpl w:val="422CEDE8"/>
@@ -17737,7 +19451,7 @@
       </w:pPr>
     </w:lvl>
   </w:abstractNum>
-  <w:abstractNum w:abstractNumId="16" w15:restartNumberingAfterBreak="0">
+  <w:abstractNum w:abstractNumId="17" w15:restartNumberingAfterBreak="0">
     <w:nsid w:val="18872386"/>
     <w:multiLevelType w:val="hybridMultilevel"/>
     <w:tmpl w:val="A97A47DE"/>
@@ -17826,7 +19540,7 @@
       </w:pPr>
     </w:lvl>
   </w:abstractNum>
-  <w:abstractNum w:abstractNumId="17" w15:restartNumberingAfterBreak="0">
+  <w:abstractNum w:abstractNumId="18" w15:restartNumberingAfterBreak="0">
     <w:nsid w:val="1A491E7E"/>
     <w:multiLevelType w:val="hybridMultilevel"/>
     <w:tmpl w:val="83409832"/>
@@ -17915,7 +19629,7 @@
       </w:pPr>
     </w:lvl>
   </w:abstractNum>
-  <w:abstractNum w:abstractNumId="18" w15:restartNumberingAfterBreak="0">
+  <w:abstractNum w:abstractNumId="19" w15:restartNumberingAfterBreak="0">
     <w:nsid w:val="1C981F99"/>
     <w:multiLevelType w:val="hybridMultilevel"/>
     <w:tmpl w:val="076CFC8A"/>
@@ -18004,7 +19718,7 @@
       </w:pPr>
     </w:lvl>
   </w:abstractNum>
-  <w:abstractNum w:abstractNumId="19" w15:restartNumberingAfterBreak="0">
+  <w:abstractNum w:abstractNumId="20" w15:restartNumberingAfterBreak="0">
     <w:nsid w:val="1F7164C1"/>
     <w:multiLevelType w:val="hybridMultilevel"/>
     <w:tmpl w:val="BC406228"/>
@@ -18093,7 +19807,7 @@
       </w:pPr>
     </w:lvl>
   </w:abstractNum>
-  <w:abstractNum w:abstractNumId="20" w15:restartNumberingAfterBreak="0">
+  <w:abstractNum w:abstractNumId="21" w15:restartNumberingAfterBreak="0">
     <w:nsid w:val="202D178B"/>
     <w:multiLevelType w:val="hybridMultilevel"/>
     <w:tmpl w:val="A9ACA70E"/>
@@ -18182,7 +19896,93 @@
       </w:pPr>
     </w:lvl>
   </w:abstractNum>
-  <w:abstractNum w:abstractNumId="21" w15:restartNumberingAfterBreak="0">
+  <w:abstractNum w:abstractNumId="22" w15:restartNumberingAfterBreak="0">
+    <w:nsid w:val="22653B84"/>
+    <w:multiLevelType w:val="hybridMultilevel"/>
+    <w:tmpl w:val="F634D9A0"/>
+    <w:lvl w:ilvl="0" w:tplc="0409000F">
+      <w:start w:val="1"/>
+      <w:numFmt w:val="decimal"/>
+      <w:lvlText w:val="%1."/>
+      <w:lvlJc w:val="left"/>
+      <w:pPr>
+        <w:ind w:left="720" w:hanging="360"/>
+      </w:pPr>
+    </w:lvl>
+    <w:lvl w:ilvl="1" w:tplc="04090019" w:tentative="1">
+      <w:start w:val="1"/>
+      <w:numFmt w:val="lowerLetter"/>
+      <w:lvlText w:val="%2."/>
+      <w:lvlJc w:val="left"/>
+      <w:pPr>
+        <w:ind w:left="1440" w:hanging="360"/>
+      </w:pPr>
+    </w:lvl>
+    <w:lvl w:ilvl="2" w:tplc="0409001B" w:tentative="1">
+      <w:start w:val="1"/>
+      <w:numFmt w:val="lowerRoman"/>
+      <w:lvlText w:val="%3."/>
+      <w:lvlJc w:val="right"/>
+      <w:pPr>
+        <w:ind w:left="2160" w:hanging="180"/>
+      </w:pPr>
+    </w:lvl>
+    <w:lvl w:ilvl="3" w:tplc="0409000F" w:tentative="1">
+      <w:start w:val="1"/>
+      <w:numFmt w:val="decimal"/>
+      <w:lvlText w:val="%4."/>
+      <w:lvlJc w:val="left"/>
+      <w:pPr>
+        <w:ind w:left="2880" w:hanging="360"/>
+      </w:pPr>
+    </w:lvl>
+    <w:lvl w:ilvl="4" w:tplc="04090019" w:tentative="1">
+      <w:start w:val="1"/>
+      <w:numFmt w:val="lowerLetter"/>
+      <w:lvlText w:val="%5."/>
+      <w:lvlJc w:val="left"/>
+      <w:pPr>
+        <w:ind w:left="3600" w:hanging="360"/>
+      </w:pPr>
+    </w:lvl>
+    <w:lvl w:ilvl="5" w:tplc="0409001B" w:tentative="1">
+      <w:start w:val="1"/>
+      <w:numFmt w:val="lowerRoman"/>
+      <w:lvlText w:val="%6."/>
+      <w:lvlJc w:val="right"/>
+      <w:pPr>
+        <w:ind w:left="4320" w:hanging="180"/>
+      </w:pPr>
+    </w:lvl>
+    <w:lvl w:ilvl="6" w:tplc="0409000F" w:tentative="1">
+      <w:start w:val="1"/>
+      <w:numFmt w:val="decimal"/>
+      <w:lvlText w:val="%7."/>
+      <w:lvlJc w:val="left"/>
+      <w:pPr>
+        <w:ind w:left="5040" w:hanging="360"/>
+      </w:pPr>
+    </w:lvl>
+    <w:lvl w:ilvl="7" w:tplc="04090019" w:tentative="1">
+      <w:start w:val="1"/>
+      <w:numFmt w:val="lowerLetter"/>
+      <w:lvlText w:val="%8."/>
+      <w:lvlJc w:val="left"/>
+      <w:pPr>
+        <w:ind w:left="5760" w:hanging="360"/>
+      </w:pPr>
+    </w:lvl>
+    <w:lvl w:ilvl="8" w:tplc="0409001B" w:tentative="1">
+      <w:start w:val="1"/>
+      <w:numFmt w:val="lowerRoman"/>
+      <w:lvlText w:val="%9."/>
+      <w:lvlJc w:val="right"/>
+      <w:pPr>
+        <w:ind w:left="6480" w:hanging="180"/>
+      </w:pPr>
+    </w:lvl>
+  </w:abstractNum>
+  <w:abstractNum w:abstractNumId="23" w15:restartNumberingAfterBreak="0">
     <w:nsid w:val="251B46CF"/>
     <w:multiLevelType w:val="hybridMultilevel"/>
     <w:tmpl w:val="2292BF4A"/>
@@ -18271,7 +20071,7 @@
       </w:pPr>
     </w:lvl>
   </w:abstractNum>
-  <w:abstractNum w:abstractNumId="22" w15:restartNumberingAfterBreak="0">
+  <w:abstractNum w:abstractNumId="24" w15:restartNumberingAfterBreak="0">
     <w:nsid w:val="253C39B5"/>
     <w:multiLevelType w:val="hybridMultilevel"/>
     <w:tmpl w:val="FA46FC1E"/>
@@ -18362,7 +20162,7 @@
       </w:pPr>
     </w:lvl>
   </w:abstractNum>
-  <w:abstractNum w:abstractNumId="23" w15:restartNumberingAfterBreak="0">
+  <w:abstractNum w:abstractNumId="25" w15:restartNumberingAfterBreak="0">
     <w:nsid w:val="26843F49"/>
     <w:multiLevelType w:val="hybridMultilevel"/>
     <w:tmpl w:val="8A9ADC10"/>
@@ -18451,7 +20251,7 @@
       </w:pPr>
     </w:lvl>
   </w:abstractNum>
-  <w:abstractNum w:abstractNumId="24" w15:restartNumberingAfterBreak="0">
+  <w:abstractNum w:abstractNumId="26" w15:restartNumberingAfterBreak="0">
     <w:nsid w:val="2A6361C6"/>
     <w:multiLevelType w:val="hybridMultilevel"/>
     <w:tmpl w:val="5E683246"/>
@@ -18540,7 +20340,7 @@
       </w:pPr>
     </w:lvl>
   </w:abstractNum>
-  <w:abstractNum w:abstractNumId="25" w15:restartNumberingAfterBreak="0">
+  <w:abstractNum w:abstractNumId="27" w15:restartNumberingAfterBreak="0">
     <w:nsid w:val="30002A55"/>
     <w:multiLevelType w:val="hybridMultilevel"/>
     <w:tmpl w:val="7884C2E6"/>
@@ -18629,7 +20429,7 @@
       </w:pPr>
     </w:lvl>
   </w:abstractNum>
-  <w:abstractNum w:abstractNumId="26" w15:restartNumberingAfterBreak="0">
+  <w:abstractNum w:abstractNumId="28" w15:restartNumberingAfterBreak="0">
     <w:nsid w:val="302C385D"/>
     <w:multiLevelType w:val="hybridMultilevel"/>
     <w:tmpl w:val="0E923D1A"/>
@@ -18718,7 +20518,7 @@
       </w:pPr>
     </w:lvl>
   </w:abstractNum>
-  <w:abstractNum w:abstractNumId="27" w15:restartNumberingAfterBreak="0">
+  <w:abstractNum w:abstractNumId="29" w15:restartNumberingAfterBreak="0">
     <w:nsid w:val="307C4C2B"/>
     <w:multiLevelType w:val="hybridMultilevel"/>
     <w:tmpl w:val="B1C677E2"/>
@@ -18807,7 +20607,7 @@
       </w:pPr>
     </w:lvl>
   </w:abstractNum>
-  <w:abstractNum w:abstractNumId="28" w15:restartNumberingAfterBreak="0">
+  <w:abstractNum w:abstractNumId="30" w15:restartNumberingAfterBreak="0">
     <w:nsid w:val="31D616B4"/>
     <w:multiLevelType w:val="hybridMultilevel"/>
     <w:tmpl w:val="71CAD356"/>
@@ -18896,7 +20696,7 @@
       </w:pPr>
     </w:lvl>
   </w:abstractNum>
-  <w:abstractNum w:abstractNumId="29" w15:restartNumberingAfterBreak="0">
+  <w:abstractNum w:abstractNumId="31" w15:restartNumberingAfterBreak="0">
     <w:nsid w:val="320C3D30"/>
     <w:multiLevelType w:val="hybridMultilevel"/>
     <w:tmpl w:val="25F462D8"/>
@@ -18985,7 +20785,7 @@
       </w:pPr>
     </w:lvl>
   </w:abstractNum>
-  <w:abstractNum w:abstractNumId="30" w15:restartNumberingAfterBreak="0">
+  <w:abstractNum w:abstractNumId="32" w15:restartNumberingAfterBreak="0">
     <w:nsid w:val="32661DE5"/>
     <w:multiLevelType w:val="hybridMultilevel"/>
     <w:tmpl w:val="A530931A"/>
@@ -19074,7 +20874,7 @@
       </w:pPr>
     </w:lvl>
   </w:abstractNum>
-  <w:abstractNum w:abstractNumId="31" w15:restartNumberingAfterBreak="0">
+  <w:abstractNum w:abstractNumId="33" w15:restartNumberingAfterBreak="0">
     <w:nsid w:val="33434F4E"/>
     <w:multiLevelType w:val="hybridMultilevel"/>
     <w:tmpl w:val="19E260CC"/>
@@ -19163,7 +20963,7 @@
       </w:pPr>
     </w:lvl>
   </w:abstractNum>
-  <w:abstractNum w:abstractNumId="32" w15:restartNumberingAfterBreak="0">
+  <w:abstractNum w:abstractNumId="34" w15:restartNumberingAfterBreak="0">
     <w:nsid w:val="3487500D"/>
     <w:multiLevelType w:val="hybridMultilevel"/>
     <w:tmpl w:val="8EC82FBC"/>
@@ -19252,7 +21052,93 @@
       </w:pPr>
     </w:lvl>
   </w:abstractNum>
-  <w:abstractNum w:abstractNumId="33" w15:restartNumberingAfterBreak="0">
+  <w:abstractNum w:abstractNumId="35" w15:restartNumberingAfterBreak="0">
+    <w:nsid w:val="37EB6FAD"/>
+    <w:multiLevelType w:val="hybridMultilevel"/>
+    <w:tmpl w:val="FF2E34A4"/>
+    <w:lvl w:ilvl="0" w:tplc="0409000F">
+      <w:start w:val="1"/>
+      <w:numFmt w:val="decimal"/>
+      <w:lvlText w:val="%1."/>
+      <w:lvlJc w:val="left"/>
+      <w:pPr>
+        <w:ind w:left="720" w:hanging="360"/>
+      </w:pPr>
+    </w:lvl>
+    <w:lvl w:ilvl="1" w:tplc="04090019" w:tentative="1">
+      <w:start w:val="1"/>
+      <w:numFmt w:val="lowerLetter"/>
+      <w:lvlText w:val="%2."/>
+      <w:lvlJc w:val="left"/>
+      <w:pPr>
+        <w:ind w:left="1440" w:hanging="360"/>
+      </w:pPr>
+    </w:lvl>
+    <w:lvl w:ilvl="2" w:tplc="0409001B" w:tentative="1">
+      <w:start w:val="1"/>
+      <w:numFmt w:val="lowerRoman"/>
+      <w:lvlText w:val="%3."/>
+      <w:lvlJc w:val="right"/>
+      <w:pPr>
+        <w:ind w:left="2160" w:hanging="180"/>
+      </w:pPr>
+    </w:lvl>
+    <w:lvl w:ilvl="3" w:tplc="0409000F" w:tentative="1">
+      <w:start w:val="1"/>
+      <w:numFmt w:val="decimal"/>
+      <w:lvlText w:val="%4."/>
+      <w:lvlJc w:val="left"/>
+      <w:pPr>
+        <w:ind w:left="2880" w:hanging="360"/>
+      </w:pPr>
+    </w:lvl>
+    <w:lvl w:ilvl="4" w:tplc="04090019" w:tentative="1">
+      <w:start w:val="1"/>
+      <w:numFmt w:val="lowerLetter"/>
+      <w:lvlText w:val="%5."/>
+      <w:lvlJc w:val="left"/>
+      <w:pPr>
+        <w:ind w:left="3600" w:hanging="360"/>
+      </w:pPr>
+    </w:lvl>
+    <w:lvl w:ilvl="5" w:tplc="0409001B" w:tentative="1">
+      <w:start w:val="1"/>
+      <w:numFmt w:val="lowerRoman"/>
+      <w:lvlText w:val="%6."/>
+      <w:lvlJc w:val="right"/>
+      <w:pPr>
+        <w:ind w:left="4320" w:hanging="180"/>
+      </w:pPr>
+    </w:lvl>
+    <w:lvl w:ilvl="6" w:tplc="0409000F" w:tentative="1">
+      <w:start w:val="1"/>
+      <w:numFmt w:val="decimal"/>
+      <w:lvlText w:val="%7."/>
+      <w:lvlJc w:val="left"/>
+      <w:pPr>
+        <w:ind w:left="5040" w:hanging="360"/>
+      </w:pPr>
+    </w:lvl>
+    <w:lvl w:ilvl="7" w:tplc="04090019" w:tentative="1">
+      <w:start w:val="1"/>
+      <w:numFmt w:val="lowerLetter"/>
+      <w:lvlText w:val="%8."/>
+      <w:lvlJc w:val="left"/>
+      <w:pPr>
+        <w:ind w:left="5760" w:hanging="360"/>
+      </w:pPr>
+    </w:lvl>
+    <w:lvl w:ilvl="8" w:tplc="0409001B" w:tentative="1">
+      <w:start w:val="1"/>
+      <w:numFmt w:val="lowerRoman"/>
+      <w:lvlText w:val="%9."/>
+      <w:lvlJc w:val="right"/>
+      <w:pPr>
+        <w:ind w:left="6480" w:hanging="180"/>
+      </w:pPr>
+    </w:lvl>
+  </w:abstractNum>
+  <w:abstractNum w:abstractNumId="36" w15:restartNumberingAfterBreak="0">
     <w:nsid w:val="39AE7DDF"/>
     <w:multiLevelType w:val="hybridMultilevel"/>
     <w:tmpl w:val="08FE7C34"/>
@@ -19341,7 +21227,7 @@
       </w:pPr>
     </w:lvl>
   </w:abstractNum>
-  <w:abstractNum w:abstractNumId="34" w15:restartNumberingAfterBreak="0">
+  <w:abstractNum w:abstractNumId="37" w15:restartNumberingAfterBreak="0">
     <w:nsid w:val="39C27C63"/>
     <w:multiLevelType w:val="hybridMultilevel"/>
     <w:tmpl w:val="EE667AD6"/>
@@ -19430,7 +21316,7 @@
       </w:pPr>
     </w:lvl>
   </w:abstractNum>
-  <w:abstractNum w:abstractNumId="35" w15:restartNumberingAfterBreak="0">
+  <w:abstractNum w:abstractNumId="38" w15:restartNumberingAfterBreak="0">
     <w:nsid w:val="3A102EB8"/>
     <w:multiLevelType w:val="hybridMultilevel"/>
     <w:tmpl w:val="E5F45A98"/>
@@ -19519,7 +21405,93 @@
       </w:pPr>
     </w:lvl>
   </w:abstractNum>
-  <w:abstractNum w:abstractNumId="36" w15:restartNumberingAfterBreak="0">
+  <w:abstractNum w:abstractNumId="39" w15:restartNumberingAfterBreak="0">
+    <w:nsid w:val="3BCE0976"/>
+    <w:multiLevelType w:val="hybridMultilevel"/>
+    <w:tmpl w:val="4B960D08"/>
+    <w:lvl w:ilvl="0" w:tplc="0409000F">
+      <w:start w:val="1"/>
+      <w:numFmt w:val="decimal"/>
+      <w:lvlText w:val="%1."/>
+      <w:lvlJc w:val="left"/>
+      <w:pPr>
+        <w:ind w:left="1440" w:hanging="360"/>
+      </w:pPr>
+    </w:lvl>
+    <w:lvl w:ilvl="1" w:tplc="04090019" w:tentative="1">
+      <w:start w:val="1"/>
+      <w:numFmt w:val="lowerLetter"/>
+      <w:lvlText w:val="%2."/>
+      <w:lvlJc w:val="left"/>
+      <w:pPr>
+        <w:ind w:left="2160" w:hanging="360"/>
+      </w:pPr>
+    </w:lvl>
+    <w:lvl w:ilvl="2" w:tplc="0409001B" w:tentative="1">
+      <w:start w:val="1"/>
+      <w:numFmt w:val="lowerRoman"/>
+      <w:lvlText w:val="%3."/>
+      <w:lvlJc w:val="right"/>
+      <w:pPr>
+        <w:ind w:left="2880" w:hanging="180"/>
+      </w:pPr>
+    </w:lvl>
+    <w:lvl w:ilvl="3" w:tplc="0409000F" w:tentative="1">
+      <w:start w:val="1"/>
+      <w:numFmt w:val="decimal"/>
+      <w:lvlText w:val="%4."/>
+      <w:lvlJc w:val="left"/>
+      <w:pPr>
+        <w:ind w:left="3600" w:hanging="360"/>
+      </w:pPr>
+    </w:lvl>
+    <w:lvl w:ilvl="4" w:tplc="04090019" w:tentative="1">
+      <w:start w:val="1"/>
+      <w:numFmt w:val="lowerLetter"/>
+      <w:lvlText w:val="%5."/>
+      <w:lvlJc w:val="left"/>
+      <w:pPr>
+        <w:ind w:left="4320" w:hanging="360"/>
+      </w:pPr>
+    </w:lvl>
+    <w:lvl w:ilvl="5" w:tplc="0409001B" w:tentative="1">
+      <w:start w:val="1"/>
+      <w:numFmt w:val="lowerRoman"/>
+      <w:lvlText w:val="%6."/>
+      <w:lvlJc w:val="right"/>
+      <w:pPr>
+        <w:ind w:left="5040" w:hanging="180"/>
+      </w:pPr>
+    </w:lvl>
+    <w:lvl w:ilvl="6" w:tplc="0409000F" w:tentative="1">
+      <w:start w:val="1"/>
+      <w:numFmt w:val="decimal"/>
+      <w:lvlText w:val="%7."/>
+      <w:lvlJc w:val="left"/>
+      <w:pPr>
+        <w:ind w:left="5760" w:hanging="360"/>
+      </w:pPr>
+    </w:lvl>
+    <w:lvl w:ilvl="7" w:tplc="04090019" w:tentative="1">
+      <w:start w:val="1"/>
+      <w:numFmt w:val="lowerLetter"/>
+      <w:lvlText w:val="%8."/>
+      <w:lvlJc w:val="left"/>
+      <w:pPr>
+        <w:ind w:left="6480" w:hanging="360"/>
+      </w:pPr>
+    </w:lvl>
+    <w:lvl w:ilvl="8" w:tplc="0409001B" w:tentative="1">
+      <w:start w:val="1"/>
+      <w:numFmt w:val="lowerRoman"/>
+      <w:lvlText w:val="%9."/>
+      <w:lvlJc w:val="right"/>
+      <w:pPr>
+        <w:ind w:left="7200" w:hanging="180"/>
+      </w:pPr>
+    </w:lvl>
+  </w:abstractNum>
+  <w:abstractNum w:abstractNumId="40" w15:restartNumberingAfterBreak="0">
     <w:nsid w:val="43D87F6C"/>
     <w:multiLevelType w:val="hybridMultilevel"/>
     <w:tmpl w:val="BB8A2134"/>
@@ -19608,7 +21580,7 @@
       </w:pPr>
     </w:lvl>
   </w:abstractNum>
-  <w:abstractNum w:abstractNumId="37" w15:restartNumberingAfterBreak="0">
+  <w:abstractNum w:abstractNumId="41" w15:restartNumberingAfterBreak="0">
     <w:nsid w:val="46BE2896"/>
     <w:multiLevelType w:val="hybridMultilevel"/>
     <w:tmpl w:val="1F52DB50"/>
@@ -19697,7 +21669,7 @@
       </w:pPr>
     </w:lvl>
   </w:abstractNum>
-  <w:abstractNum w:abstractNumId="38" w15:restartNumberingAfterBreak="0">
+  <w:abstractNum w:abstractNumId="42" w15:restartNumberingAfterBreak="0">
     <w:nsid w:val="470F52C6"/>
     <w:multiLevelType w:val="hybridMultilevel"/>
     <w:tmpl w:val="F8461DAE"/>
@@ -19786,7 +21758,7 @@
       </w:pPr>
     </w:lvl>
   </w:abstractNum>
-  <w:abstractNum w:abstractNumId="39" w15:restartNumberingAfterBreak="0">
+  <w:abstractNum w:abstractNumId="43" w15:restartNumberingAfterBreak="0">
     <w:nsid w:val="477509C4"/>
     <w:multiLevelType w:val="hybridMultilevel"/>
     <w:tmpl w:val="1AA0E584"/>
@@ -19875,7 +21847,7 @@
       </w:pPr>
     </w:lvl>
   </w:abstractNum>
-  <w:abstractNum w:abstractNumId="40" w15:restartNumberingAfterBreak="0">
+  <w:abstractNum w:abstractNumId="44" w15:restartNumberingAfterBreak="0">
     <w:nsid w:val="48A814E6"/>
     <w:multiLevelType w:val="hybridMultilevel"/>
     <w:tmpl w:val="8AFE9C28"/>
@@ -19964,7 +21936,7 @@
       </w:pPr>
     </w:lvl>
   </w:abstractNum>
-  <w:abstractNum w:abstractNumId="41" w15:restartNumberingAfterBreak="0">
+  <w:abstractNum w:abstractNumId="45" w15:restartNumberingAfterBreak="0">
     <w:nsid w:val="509248B2"/>
     <w:multiLevelType w:val="hybridMultilevel"/>
     <w:tmpl w:val="6BE83F8C"/>
@@ -20053,7 +22025,7 @@
       </w:pPr>
     </w:lvl>
   </w:abstractNum>
-  <w:abstractNum w:abstractNumId="42" w15:restartNumberingAfterBreak="0">
+  <w:abstractNum w:abstractNumId="46" w15:restartNumberingAfterBreak="0">
     <w:nsid w:val="51A32634"/>
     <w:multiLevelType w:val="hybridMultilevel"/>
     <w:tmpl w:val="0C0682EA"/>
@@ -20142,7 +22114,7 @@
       </w:pPr>
     </w:lvl>
   </w:abstractNum>
-  <w:abstractNum w:abstractNumId="43" w15:restartNumberingAfterBreak="0">
+  <w:abstractNum w:abstractNumId="47" w15:restartNumberingAfterBreak="0">
     <w:nsid w:val="520540F6"/>
     <w:multiLevelType w:val="hybridMultilevel"/>
     <w:tmpl w:val="43E65086"/>
@@ -20231,7 +22203,7 @@
       </w:pPr>
     </w:lvl>
   </w:abstractNum>
-  <w:abstractNum w:abstractNumId="44" w15:restartNumberingAfterBreak="0">
+  <w:abstractNum w:abstractNumId="48" w15:restartNumberingAfterBreak="0">
     <w:nsid w:val="53B104C1"/>
     <w:multiLevelType w:val="hybridMultilevel"/>
     <w:tmpl w:val="ADB6B2A0"/>
@@ -20320,7 +22292,7 @@
       </w:pPr>
     </w:lvl>
   </w:abstractNum>
-  <w:abstractNum w:abstractNumId="45" w15:restartNumberingAfterBreak="0">
+  <w:abstractNum w:abstractNumId="49" w15:restartNumberingAfterBreak="0">
     <w:nsid w:val="55265BFA"/>
     <w:multiLevelType w:val="hybridMultilevel"/>
     <w:tmpl w:val="18248306"/>
@@ -20409,7 +22381,7 @@
       </w:pPr>
     </w:lvl>
   </w:abstractNum>
-  <w:abstractNum w:abstractNumId="46" w15:restartNumberingAfterBreak="0">
+  <w:abstractNum w:abstractNumId="50" w15:restartNumberingAfterBreak="0">
     <w:nsid w:val="55351A5C"/>
     <w:multiLevelType w:val="hybridMultilevel"/>
     <w:tmpl w:val="12D26FEC"/>
@@ -20498,7 +22470,7 @@
       </w:pPr>
     </w:lvl>
   </w:abstractNum>
-  <w:abstractNum w:abstractNumId="47" w15:restartNumberingAfterBreak="0">
+  <w:abstractNum w:abstractNumId="51" w15:restartNumberingAfterBreak="0">
     <w:nsid w:val="596C53E5"/>
     <w:multiLevelType w:val="hybridMultilevel"/>
     <w:tmpl w:val="AACCDAA8"/>
@@ -20587,7 +22559,7 @@
       </w:pPr>
     </w:lvl>
   </w:abstractNum>
-  <w:abstractNum w:abstractNumId="48" w15:restartNumberingAfterBreak="0">
+  <w:abstractNum w:abstractNumId="52" w15:restartNumberingAfterBreak="0">
     <w:nsid w:val="5AD264BB"/>
     <w:multiLevelType w:val="hybridMultilevel"/>
     <w:tmpl w:val="5FF012C6"/>
@@ -20676,7 +22648,7 @@
       </w:pPr>
     </w:lvl>
   </w:abstractNum>
-  <w:abstractNum w:abstractNumId="49" w15:restartNumberingAfterBreak="0">
+  <w:abstractNum w:abstractNumId="53" w15:restartNumberingAfterBreak="0">
     <w:nsid w:val="5AF654AE"/>
     <w:multiLevelType w:val="hybridMultilevel"/>
     <w:tmpl w:val="34FAC18C"/>
@@ -20765,7 +22737,7 @@
       </w:pPr>
     </w:lvl>
   </w:abstractNum>
-  <w:abstractNum w:abstractNumId="50" w15:restartNumberingAfterBreak="0">
+  <w:abstractNum w:abstractNumId="54" w15:restartNumberingAfterBreak="0">
     <w:nsid w:val="5AFB236D"/>
     <w:multiLevelType w:val="hybridMultilevel"/>
     <w:tmpl w:val="713458EA"/>
@@ -20854,7 +22826,7 @@
       </w:pPr>
     </w:lvl>
   </w:abstractNum>
-  <w:abstractNum w:abstractNumId="51" w15:restartNumberingAfterBreak="0">
+  <w:abstractNum w:abstractNumId="55" w15:restartNumberingAfterBreak="0">
     <w:nsid w:val="5C5E3FF2"/>
     <w:multiLevelType w:val="hybridMultilevel"/>
     <w:tmpl w:val="B0D8EDDC"/>
@@ -20943,7 +22915,7 @@
       </w:pPr>
     </w:lvl>
   </w:abstractNum>
-  <w:abstractNum w:abstractNumId="52" w15:restartNumberingAfterBreak="0">
+  <w:abstractNum w:abstractNumId="56" w15:restartNumberingAfterBreak="0">
     <w:nsid w:val="5CA02B62"/>
     <w:multiLevelType w:val="hybridMultilevel"/>
     <w:tmpl w:val="6A6AFC66"/>
@@ -21032,7 +23004,7 @@
       </w:pPr>
     </w:lvl>
   </w:abstractNum>
-  <w:abstractNum w:abstractNumId="53" w15:restartNumberingAfterBreak="0">
+  <w:abstractNum w:abstractNumId="57" w15:restartNumberingAfterBreak="0">
     <w:nsid w:val="5E507DD5"/>
     <w:multiLevelType w:val="hybridMultilevel"/>
     <w:tmpl w:val="A8C29860"/>
@@ -21121,7 +23093,7 @@
       </w:pPr>
     </w:lvl>
   </w:abstractNum>
-  <w:abstractNum w:abstractNumId="54" w15:restartNumberingAfterBreak="0">
+  <w:abstractNum w:abstractNumId="58" w15:restartNumberingAfterBreak="0">
     <w:nsid w:val="5F1C1161"/>
     <w:multiLevelType w:val="hybridMultilevel"/>
     <w:tmpl w:val="7E3EAD72"/>
@@ -21210,7 +23182,7 @@
       </w:pPr>
     </w:lvl>
   </w:abstractNum>
-  <w:abstractNum w:abstractNumId="55" w15:restartNumberingAfterBreak="0">
+  <w:abstractNum w:abstractNumId="59" w15:restartNumberingAfterBreak="0">
     <w:nsid w:val="6084681B"/>
     <w:multiLevelType w:val="hybridMultilevel"/>
     <w:tmpl w:val="EF0AE9F4"/>
@@ -21299,7 +23271,7 @@
       </w:pPr>
     </w:lvl>
   </w:abstractNum>
-  <w:abstractNum w:abstractNumId="56" w15:restartNumberingAfterBreak="0">
+  <w:abstractNum w:abstractNumId="60" w15:restartNumberingAfterBreak="0">
     <w:nsid w:val="61932078"/>
     <w:multiLevelType w:val="hybridMultilevel"/>
     <w:tmpl w:val="703E835E"/>
@@ -21388,7 +23360,7 @@
       </w:pPr>
     </w:lvl>
   </w:abstractNum>
-  <w:abstractNum w:abstractNumId="57" w15:restartNumberingAfterBreak="0">
+  <w:abstractNum w:abstractNumId="61" w15:restartNumberingAfterBreak="0">
     <w:nsid w:val="621A39A7"/>
     <w:multiLevelType w:val="hybridMultilevel"/>
     <w:tmpl w:val="DBB673F0"/>
@@ -21477,7 +23449,7 @@
       </w:pPr>
     </w:lvl>
   </w:abstractNum>
-  <w:abstractNum w:abstractNumId="58" w15:restartNumberingAfterBreak="0">
+  <w:abstractNum w:abstractNumId="62" w15:restartNumberingAfterBreak="0">
     <w:nsid w:val="63B60F60"/>
     <w:multiLevelType w:val="hybridMultilevel"/>
     <w:tmpl w:val="09C8BD14"/>
@@ -21567,7 +23539,7 @@
       </w:pPr>
     </w:lvl>
   </w:abstractNum>
-  <w:abstractNum w:abstractNumId="59" w15:restartNumberingAfterBreak="0">
+  <w:abstractNum w:abstractNumId="63" w15:restartNumberingAfterBreak="0">
     <w:nsid w:val="65AC4D7F"/>
     <w:multiLevelType w:val="hybridMultilevel"/>
     <w:tmpl w:val="AF4200FA"/>
@@ -21656,7 +23628,7 @@
       </w:pPr>
     </w:lvl>
   </w:abstractNum>
-  <w:abstractNum w:abstractNumId="60" w15:restartNumberingAfterBreak="0">
+  <w:abstractNum w:abstractNumId="64" w15:restartNumberingAfterBreak="0">
     <w:nsid w:val="65CB56C6"/>
     <w:multiLevelType w:val="hybridMultilevel"/>
     <w:tmpl w:val="6ABC44E6"/>
@@ -21745,7 +23717,156 @@
       </w:pPr>
     </w:lvl>
   </w:abstractNum>
-  <w:abstractNum w:abstractNumId="61" w15:restartNumberingAfterBreak="0">
+  <w:abstractNum w:abstractNumId="65" w15:restartNumberingAfterBreak="0">
+    <w:nsid w:val="665805A0"/>
+    <w:multiLevelType w:val="multilevel"/>
+    <w:tmpl w:val="EF5650DC"/>
+    <w:lvl w:ilvl="0">
+      <w:start w:val="1"/>
+      <w:numFmt w:val="bullet"/>
+      <w:lvlText w:val=""/>
+      <w:lvlJc w:val="left"/>
+      <w:pPr>
+        <w:tabs>
+          <w:tab w:val="num" w:pos="360"/>
+        </w:tabs>
+        <w:ind w:left="360" w:hanging="360"/>
+      </w:pPr>
+      <w:rPr>
+        <w:rFonts w:ascii="Symbol" w:hAnsi="Symbol" w:hint="default"/>
+        <w:sz w:val="20"/>
+      </w:rPr>
+    </w:lvl>
+    <w:lvl w:ilvl="1" w:tentative="1">
+      <w:start w:val="1"/>
+      <w:numFmt w:val="bullet"/>
+      <w:lvlText w:val="o"/>
+      <w:lvlJc w:val="left"/>
+      <w:pPr>
+        <w:tabs>
+          <w:tab w:val="num" w:pos="1080"/>
+        </w:tabs>
+        <w:ind w:left="1080" w:hanging="360"/>
+      </w:pPr>
+      <w:rPr>
+        <w:rFonts w:ascii="Courier New" w:hAnsi="Courier New" w:hint="default"/>
+        <w:sz w:val="20"/>
+      </w:rPr>
+    </w:lvl>
+    <w:lvl w:ilvl="2" w:tentative="1">
+      <w:start w:val="1"/>
+      <w:numFmt w:val="bullet"/>
+      <w:lvlText w:val=""/>
+      <w:lvlJc w:val="left"/>
+      <w:pPr>
+        <w:tabs>
+          <w:tab w:val="num" w:pos="1800"/>
+        </w:tabs>
+        <w:ind w:left="1800" w:hanging="360"/>
+      </w:pPr>
+      <w:rPr>
+        <w:rFonts w:ascii="Wingdings" w:hAnsi="Wingdings" w:hint="default"/>
+        <w:sz w:val="20"/>
+      </w:rPr>
+    </w:lvl>
+    <w:lvl w:ilvl="3" w:tentative="1">
+      <w:start w:val="1"/>
+      <w:numFmt w:val="bullet"/>
+      <w:lvlText w:val=""/>
+      <w:lvlJc w:val="left"/>
+      <w:pPr>
+        <w:tabs>
+          <w:tab w:val="num" w:pos="2520"/>
+        </w:tabs>
+        <w:ind w:left="2520" w:hanging="360"/>
+      </w:pPr>
+      <w:rPr>
+        <w:rFonts w:ascii="Wingdings" w:hAnsi="Wingdings" w:hint="default"/>
+        <w:sz w:val="20"/>
+      </w:rPr>
+    </w:lvl>
+    <w:lvl w:ilvl="4" w:tentative="1">
+      <w:start w:val="1"/>
+      <w:numFmt w:val="bullet"/>
+      <w:lvlText w:val=""/>
+      <w:lvlJc w:val="left"/>
+      <w:pPr>
+        <w:tabs>
+          <w:tab w:val="num" w:pos="3240"/>
+        </w:tabs>
+        <w:ind w:left="3240" w:hanging="360"/>
+      </w:pPr>
+      <w:rPr>
+        <w:rFonts w:ascii="Wingdings" w:hAnsi="Wingdings" w:hint="default"/>
+        <w:sz w:val="20"/>
+      </w:rPr>
+    </w:lvl>
+    <w:lvl w:ilvl="5" w:tentative="1">
+      <w:start w:val="1"/>
+      <w:numFmt w:val="bullet"/>
+      <w:lvlText w:val=""/>
+      <w:lvlJc w:val="left"/>
+      <w:pPr>
+        <w:tabs>
+          <w:tab w:val="num" w:pos="3960"/>
+        </w:tabs>
+        <w:ind w:left="3960" w:hanging="360"/>
+      </w:pPr>
+      <w:rPr>
+        <w:rFonts w:ascii="Wingdings" w:hAnsi="Wingdings" w:hint="default"/>
+        <w:sz w:val="20"/>
+      </w:rPr>
+    </w:lvl>
+    <w:lvl w:ilvl="6" w:tentative="1">
+      <w:start w:val="1"/>
+      <w:numFmt w:val="bullet"/>
+      <w:lvlText w:val=""/>
+      <w:lvlJc w:val="left"/>
+      <w:pPr>
+        <w:tabs>
+          <w:tab w:val="num" w:pos="4680"/>
+        </w:tabs>
+        <w:ind w:left="4680" w:hanging="360"/>
+      </w:pPr>
+      <w:rPr>
+        <w:rFonts w:ascii="Wingdings" w:hAnsi="Wingdings" w:hint="default"/>
+        <w:sz w:val="20"/>
+      </w:rPr>
+    </w:lvl>
+    <w:lvl w:ilvl="7" w:tentative="1">
+      <w:start w:val="1"/>
+      <w:numFmt w:val="bullet"/>
+      <w:lvlText w:val=""/>
+      <w:lvlJc w:val="left"/>
+      <w:pPr>
+        <w:tabs>
+          <w:tab w:val="num" w:pos="5400"/>
+        </w:tabs>
+        <w:ind w:left="5400" w:hanging="360"/>
+      </w:pPr>
+      <w:rPr>
+        <w:rFonts w:ascii="Wingdings" w:hAnsi="Wingdings" w:hint="default"/>
+        <w:sz w:val="20"/>
+      </w:rPr>
+    </w:lvl>
+    <w:lvl w:ilvl="8" w:tentative="1">
+      <w:start w:val="1"/>
+      <w:numFmt w:val="bullet"/>
+      <w:lvlText w:val=""/>
+      <w:lvlJc w:val="left"/>
+      <w:pPr>
+        <w:tabs>
+          <w:tab w:val="num" w:pos="6120"/>
+        </w:tabs>
+        <w:ind w:left="6120" w:hanging="360"/>
+      </w:pPr>
+      <w:rPr>
+        <w:rFonts w:ascii="Wingdings" w:hAnsi="Wingdings" w:hint="default"/>
+        <w:sz w:val="20"/>
+      </w:rPr>
+    </w:lvl>
+  </w:abstractNum>
+  <w:abstractNum w:abstractNumId="66" w15:restartNumberingAfterBreak="0">
     <w:nsid w:val="66C30E96"/>
     <w:multiLevelType w:val="hybridMultilevel"/>
     <w:tmpl w:val="F93883E8"/>
@@ -21834,7 +23955,7 @@
       </w:pPr>
     </w:lvl>
   </w:abstractNum>
-  <w:abstractNum w:abstractNumId="62" w15:restartNumberingAfterBreak="0">
+  <w:abstractNum w:abstractNumId="67" w15:restartNumberingAfterBreak="0">
     <w:nsid w:val="67A0424C"/>
     <w:multiLevelType w:val="hybridMultilevel"/>
     <w:tmpl w:val="FE466852"/>
@@ -21923,7 +24044,93 @@
       </w:pPr>
     </w:lvl>
   </w:abstractNum>
-  <w:abstractNum w:abstractNumId="63" w15:restartNumberingAfterBreak="0">
+  <w:abstractNum w:abstractNumId="68" w15:restartNumberingAfterBreak="0">
+    <w:nsid w:val="69BD3819"/>
+    <w:multiLevelType w:val="hybridMultilevel"/>
+    <w:tmpl w:val="90DA7CC2"/>
+    <w:lvl w:ilvl="0" w:tplc="0409000F">
+      <w:start w:val="1"/>
+      <w:numFmt w:val="decimal"/>
+      <w:lvlText w:val="%1."/>
+      <w:lvlJc w:val="left"/>
+      <w:pPr>
+        <w:ind w:left="720" w:hanging="360"/>
+      </w:pPr>
+    </w:lvl>
+    <w:lvl w:ilvl="1" w:tplc="04090019" w:tentative="1">
+      <w:start w:val="1"/>
+      <w:numFmt w:val="lowerLetter"/>
+      <w:lvlText w:val="%2."/>
+      <w:lvlJc w:val="left"/>
+      <w:pPr>
+        <w:ind w:left="1440" w:hanging="360"/>
+      </w:pPr>
+    </w:lvl>
+    <w:lvl w:ilvl="2" w:tplc="0409001B" w:tentative="1">
+      <w:start w:val="1"/>
+      <w:numFmt w:val="lowerRoman"/>
+      <w:lvlText w:val="%3."/>
+      <w:lvlJc w:val="right"/>
+      <w:pPr>
+        <w:ind w:left="2160" w:hanging="180"/>
+      </w:pPr>
+    </w:lvl>
+    <w:lvl w:ilvl="3" w:tplc="0409000F" w:tentative="1">
+      <w:start w:val="1"/>
+      <w:numFmt w:val="decimal"/>
+      <w:lvlText w:val="%4."/>
+      <w:lvlJc w:val="left"/>
+      <w:pPr>
+        <w:ind w:left="2880" w:hanging="360"/>
+      </w:pPr>
+    </w:lvl>
+    <w:lvl w:ilvl="4" w:tplc="04090019" w:tentative="1">
+      <w:start w:val="1"/>
+      <w:numFmt w:val="lowerLetter"/>
+      <w:lvlText w:val="%5."/>
+      <w:lvlJc w:val="left"/>
+      <w:pPr>
+        <w:ind w:left="3600" w:hanging="360"/>
+      </w:pPr>
+    </w:lvl>
+    <w:lvl w:ilvl="5" w:tplc="0409001B" w:tentative="1">
+      <w:start w:val="1"/>
+      <w:numFmt w:val="lowerRoman"/>
+      <w:lvlText w:val="%6."/>
+      <w:lvlJc w:val="right"/>
+      <w:pPr>
+        <w:ind w:left="4320" w:hanging="180"/>
+      </w:pPr>
+    </w:lvl>
+    <w:lvl w:ilvl="6" w:tplc="0409000F" w:tentative="1">
+      <w:start w:val="1"/>
+      <w:numFmt w:val="decimal"/>
+      <w:lvlText w:val="%7."/>
+      <w:lvlJc w:val="left"/>
+      <w:pPr>
+        <w:ind w:left="5040" w:hanging="360"/>
+      </w:pPr>
+    </w:lvl>
+    <w:lvl w:ilvl="7" w:tplc="04090019" w:tentative="1">
+      <w:start w:val="1"/>
+      <w:numFmt w:val="lowerLetter"/>
+      <w:lvlText w:val="%8."/>
+      <w:lvlJc w:val="left"/>
+      <w:pPr>
+        <w:ind w:left="5760" w:hanging="360"/>
+      </w:pPr>
+    </w:lvl>
+    <w:lvl w:ilvl="8" w:tplc="0409001B" w:tentative="1">
+      <w:start w:val="1"/>
+      <w:numFmt w:val="lowerRoman"/>
+      <w:lvlText w:val="%9."/>
+      <w:lvlJc w:val="right"/>
+      <w:pPr>
+        <w:ind w:left="6480" w:hanging="180"/>
+      </w:pPr>
+    </w:lvl>
+  </w:abstractNum>
+  <w:abstractNum w:abstractNumId="69" w15:restartNumberingAfterBreak="0">
     <w:nsid w:val="6C8A38C1"/>
     <w:multiLevelType w:val="hybridMultilevel"/>
     <w:tmpl w:val="FBACC0F8"/>
@@ -22012,7 +24219,7 @@
       </w:pPr>
     </w:lvl>
   </w:abstractNum>
-  <w:abstractNum w:abstractNumId="64" w15:restartNumberingAfterBreak="0">
+  <w:abstractNum w:abstractNumId="70" w15:restartNumberingAfterBreak="0">
     <w:nsid w:val="6DB501B6"/>
     <w:multiLevelType w:val="hybridMultilevel"/>
     <w:tmpl w:val="BD7CC0E8"/>
@@ -22125,7 +24332,7 @@
       </w:rPr>
     </w:lvl>
   </w:abstractNum>
-  <w:abstractNum w:abstractNumId="65" w15:restartNumberingAfterBreak="0">
+  <w:abstractNum w:abstractNumId="71" w15:restartNumberingAfterBreak="0">
     <w:nsid w:val="712A1CC7"/>
     <w:multiLevelType w:val="hybridMultilevel"/>
     <w:tmpl w:val="FA7608BE"/>
@@ -22214,7 +24421,7 @@
       </w:pPr>
     </w:lvl>
   </w:abstractNum>
-  <w:abstractNum w:abstractNumId="66" w15:restartNumberingAfterBreak="0">
+  <w:abstractNum w:abstractNumId="72" w15:restartNumberingAfterBreak="0">
     <w:nsid w:val="72C675D9"/>
     <w:multiLevelType w:val="hybridMultilevel"/>
     <w:tmpl w:val="900468D4"/>
@@ -22303,7 +24510,7 @@
       </w:pPr>
     </w:lvl>
   </w:abstractNum>
-  <w:abstractNum w:abstractNumId="67" w15:restartNumberingAfterBreak="0">
+  <w:abstractNum w:abstractNumId="73" w15:restartNumberingAfterBreak="0">
     <w:nsid w:val="737475E1"/>
     <w:multiLevelType w:val="hybridMultilevel"/>
     <w:tmpl w:val="30A21950"/>
@@ -22392,7 +24599,7 @@
       </w:pPr>
     </w:lvl>
   </w:abstractNum>
-  <w:abstractNum w:abstractNumId="68" w15:restartNumberingAfterBreak="0">
+  <w:abstractNum w:abstractNumId="74" w15:restartNumberingAfterBreak="0">
     <w:nsid w:val="74B522CF"/>
     <w:multiLevelType w:val="hybridMultilevel"/>
     <w:tmpl w:val="3DF081D8"/>
@@ -22481,7 +24688,7 @@
       </w:pPr>
     </w:lvl>
   </w:abstractNum>
-  <w:abstractNum w:abstractNumId="69" w15:restartNumberingAfterBreak="0">
+  <w:abstractNum w:abstractNumId="75" w15:restartNumberingAfterBreak="0">
     <w:nsid w:val="767F252C"/>
     <w:multiLevelType w:val="hybridMultilevel"/>
     <w:tmpl w:val="D83ADA3A"/>
@@ -22570,7 +24777,93 @@
       </w:pPr>
     </w:lvl>
   </w:abstractNum>
-  <w:abstractNum w:abstractNumId="70" w15:restartNumberingAfterBreak="0">
+  <w:abstractNum w:abstractNumId="76" w15:restartNumberingAfterBreak="0">
+    <w:nsid w:val="77AC5CAB"/>
+    <w:multiLevelType w:val="hybridMultilevel"/>
+    <w:tmpl w:val="AE7A0F44"/>
+    <w:lvl w:ilvl="0" w:tplc="0409000F">
+      <w:start w:val="1"/>
+      <w:numFmt w:val="decimal"/>
+      <w:lvlText w:val="%1."/>
+      <w:lvlJc w:val="left"/>
+      <w:pPr>
+        <w:ind w:left="720" w:hanging="360"/>
+      </w:pPr>
+    </w:lvl>
+    <w:lvl w:ilvl="1" w:tplc="04090019" w:tentative="1">
+      <w:start w:val="1"/>
+      <w:numFmt w:val="lowerLetter"/>
+      <w:lvlText w:val="%2."/>
+      <w:lvlJc w:val="left"/>
+      <w:pPr>
+        <w:ind w:left="1440" w:hanging="360"/>
+      </w:pPr>
+    </w:lvl>
+    <w:lvl w:ilvl="2" w:tplc="0409001B" w:tentative="1">
+      <w:start w:val="1"/>
+      <w:numFmt w:val="lowerRoman"/>
+      <w:lvlText w:val="%3."/>
+      <w:lvlJc w:val="right"/>
+      <w:pPr>
+        <w:ind w:left="2160" w:hanging="180"/>
+      </w:pPr>
+    </w:lvl>
+    <w:lvl w:ilvl="3" w:tplc="0409000F" w:tentative="1">
+      <w:start w:val="1"/>
+      <w:numFmt w:val="decimal"/>
+      <w:lvlText w:val="%4."/>
+      <w:lvlJc w:val="left"/>
+      <w:pPr>
+        <w:ind w:left="2880" w:hanging="360"/>
+      </w:pPr>
+    </w:lvl>
+    <w:lvl w:ilvl="4" w:tplc="04090019" w:tentative="1">
+      <w:start w:val="1"/>
+      <w:numFmt w:val="lowerLetter"/>
+      <w:lvlText w:val="%5."/>
+      <w:lvlJc w:val="left"/>
+      <w:pPr>
+        <w:ind w:left="3600" w:hanging="360"/>
+      </w:pPr>
+    </w:lvl>
+    <w:lvl w:ilvl="5" w:tplc="0409001B" w:tentative="1">
+      <w:start w:val="1"/>
+      <w:numFmt w:val="lowerRoman"/>
+      <w:lvlText w:val="%6."/>
+      <w:lvlJc w:val="right"/>
+      <w:pPr>
+        <w:ind w:left="4320" w:hanging="180"/>
+      </w:pPr>
+    </w:lvl>
+    <w:lvl w:ilvl="6" w:tplc="0409000F" w:tentative="1">
+      <w:start w:val="1"/>
+      <w:numFmt w:val="decimal"/>
+      <w:lvlText w:val="%7."/>
+      <w:lvlJc w:val="left"/>
+      <w:pPr>
+        <w:ind w:left="5040" w:hanging="360"/>
+      </w:pPr>
+    </w:lvl>
+    <w:lvl w:ilvl="7" w:tplc="04090019" w:tentative="1">
+      <w:start w:val="1"/>
+      <w:numFmt w:val="lowerLetter"/>
+      <w:lvlText w:val="%8."/>
+      <w:lvlJc w:val="left"/>
+      <w:pPr>
+        <w:ind w:left="5760" w:hanging="360"/>
+      </w:pPr>
+    </w:lvl>
+    <w:lvl w:ilvl="8" w:tplc="0409001B" w:tentative="1">
+      <w:start w:val="1"/>
+      <w:numFmt w:val="lowerRoman"/>
+      <w:lvlText w:val="%9."/>
+      <w:lvlJc w:val="right"/>
+      <w:pPr>
+        <w:ind w:left="6480" w:hanging="180"/>
+      </w:pPr>
+    </w:lvl>
+  </w:abstractNum>
+  <w:abstractNum w:abstractNumId="77" w15:restartNumberingAfterBreak="0">
     <w:nsid w:val="77B359C9"/>
     <w:multiLevelType w:val="hybridMultilevel"/>
     <w:tmpl w:val="141015EC"/>
@@ -22659,7 +24952,7 @@
       </w:pPr>
     </w:lvl>
   </w:abstractNum>
-  <w:abstractNum w:abstractNumId="71" w15:restartNumberingAfterBreak="0">
+  <w:abstractNum w:abstractNumId="78" w15:restartNumberingAfterBreak="0">
     <w:nsid w:val="788B50FD"/>
     <w:multiLevelType w:val="hybridMultilevel"/>
     <w:tmpl w:val="E33C048E"/>
@@ -22748,7 +25041,7 @@
       </w:pPr>
     </w:lvl>
   </w:abstractNum>
-  <w:abstractNum w:abstractNumId="72" w15:restartNumberingAfterBreak="0">
+  <w:abstractNum w:abstractNumId="79" w15:restartNumberingAfterBreak="0">
     <w:nsid w:val="7AEA359C"/>
     <w:multiLevelType w:val="hybridMultilevel"/>
     <w:tmpl w:val="DA5A6DEE"/>
@@ -22837,7 +25130,7 @@
       </w:pPr>
     </w:lvl>
   </w:abstractNum>
-  <w:abstractNum w:abstractNumId="73" w15:restartNumberingAfterBreak="0">
+  <w:abstractNum w:abstractNumId="80" w15:restartNumberingAfterBreak="0">
     <w:nsid w:val="7BE67EF6"/>
     <w:multiLevelType w:val="hybridMultilevel"/>
     <w:tmpl w:val="A9E2EFEC"/>
@@ -22926,7 +25219,7 @@
       </w:pPr>
     </w:lvl>
   </w:abstractNum>
-  <w:abstractNum w:abstractNumId="74" w15:restartNumberingAfterBreak="0">
+  <w:abstractNum w:abstractNumId="81" w15:restartNumberingAfterBreak="0">
     <w:nsid w:val="7C022CEF"/>
     <w:multiLevelType w:val="hybridMultilevel"/>
     <w:tmpl w:val="2E443114"/>
@@ -23015,7 +25308,7 @@
       </w:pPr>
     </w:lvl>
   </w:abstractNum>
-  <w:abstractNum w:abstractNumId="75" w15:restartNumberingAfterBreak="0">
+  <w:abstractNum w:abstractNumId="82" w15:restartNumberingAfterBreak="0">
     <w:nsid w:val="7E526F96"/>
     <w:multiLevelType w:val="hybridMultilevel"/>
     <w:tmpl w:val="36CA4DDE"/>
@@ -23104,7 +25397,7 @@
       </w:pPr>
     </w:lvl>
   </w:abstractNum>
-  <w:abstractNum w:abstractNumId="76" w15:restartNumberingAfterBreak="0">
+  <w:abstractNum w:abstractNumId="83" w15:restartNumberingAfterBreak="0">
     <w:nsid w:val="7E931566"/>
     <w:multiLevelType w:val="hybridMultilevel"/>
     <w:tmpl w:val="381857F2"/>
@@ -23193,236 +25486,409 @@
       </w:pPr>
     </w:lvl>
   </w:abstractNum>
+  <w:abstractNum w:abstractNumId="84" w15:restartNumberingAfterBreak="0">
+    <w:nsid w:val="7E9F7E2D"/>
+    <w:multiLevelType w:val="multilevel"/>
+    <w:tmpl w:val="EF5650DC"/>
+    <w:lvl w:ilvl="0">
+      <w:start w:val="1"/>
+      <w:numFmt w:val="bullet"/>
+      <w:lvlText w:val=""/>
+      <w:lvlJc w:val="left"/>
+      <w:pPr>
+        <w:tabs>
+          <w:tab w:val="num" w:pos="360"/>
+        </w:tabs>
+        <w:ind w:left="360" w:hanging="360"/>
+      </w:pPr>
+      <w:rPr>
+        <w:rFonts w:ascii="Symbol" w:hAnsi="Symbol" w:hint="default"/>
+        <w:sz w:val="20"/>
+      </w:rPr>
+    </w:lvl>
+    <w:lvl w:ilvl="1" w:tentative="1">
+      <w:start w:val="1"/>
+      <w:numFmt w:val="bullet"/>
+      <w:lvlText w:val="o"/>
+      <w:lvlJc w:val="left"/>
+      <w:pPr>
+        <w:tabs>
+          <w:tab w:val="num" w:pos="1080"/>
+        </w:tabs>
+        <w:ind w:left="1080" w:hanging="360"/>
+      </w:pPr>
+      <w:rPr>
+        <w:rFonts w:ascii="Courier New" w:hAnsi="Courier New" w:hint="default"/>
+        <w:sz w:val="20"/>
+      </w:rPr>
+    </w:lvl>
+    <w:lvl w:ilvl="2" w:tentative="1">
+      <w:start w:val="1"/>
+      <w:numFmt w:val="bullet"/>
+      <w:lvlText w:val=""/>
+      <w:lvlJc w:val="left"/>
+      <w:pPr>
+        <w:tabs>
+          <w:tab w:val="num" w:pos="1800"/>
+        </w:tabs>
+        <w:ind w:left="1800" w:hanging="360"/>
+      </w:pPr>
+      <w:rPr>
+        <w:rFonts w:ascii="Wingdings" w:hAnsi="Wingdings" w:hint="default"/>
+        <w:sz w:val="20"/>
+      </w:rPr>
+    </w:lvl>
+    <w:lvl w:ilvl="3" w:tentative="1">
+      <w:start w:val="1"/>
+      <w:numFmt w:val="bullet"/>
+      <w:lvlText w:val=""/>
+      <w:lvlJc w:val="left"/>
+      <w:pPr>
+        <w:tabs>
+          <w:tab w:val="num" w:pos="2520"/>
+        </w:tabs>
+        <w:ind w:left="2520" w:hanging="360"/>
+      </w:pPr>
+      <w:rPr>
+        <w:rFonts w:ascii="Wingdings" w:hAnsi="Wingdings" w:hint="default"/>
+        <w:sz w:val="20"/>
+      </w:rPr>
+    </w:lvl>
+    <w:lvl w:ilvl="4" w:tentative="1">
+      <w:start w:val="1"/>
+      <w:numFmt w:val="bullet"/>
+      <w:lvlText w:val=""/>
+      <w:lvlJc w:val="left"/>
+      <w:pPr>
+        <w:tabs>
+          <w:tab w:val="num" w:pos="3240"/>
+        </w:tabs>
+        <w:ind w:left="3240" w:hanging="360"/>
+      </w:pPr>
+      <w:rPr>
+        <w:rFonts w:ascii="Wingdings" w:hAnsi="Wingdings" w:hint="default"/>
+        <w:sz w:val="20"/>
+      </w:rPr>
+    </w:lvl>
+    <w:lvl w:ilvl="5" w:tentative="1">
+      <w:start w:val="1"/>
+      <w:numFmt w:val="bullet"/>
+      <w:lvlText w:val=""/>
+      <w:lvlJc w:val="left"/>
+      <w:pPr>
+        <w:tabs>
+          <w:tab w:val="num" w:pos="3960"/>
+        </w:tabs>
+        <w:ind w:left="3960" w:hanging="360"/>
+      </w:pPr>
+      <w:rPr>
+        <w:rFonts w:ascii="Wingdings" w:hAnsi="Wingdings" w:hint="default"/>
+        <w:sz w:val="20"/>
+      </w:rPr>
+    </w:lvl>
+    <w:lvl w:ilvl="6" w:tentative="1">
+      <w:start w:val="1"/>
+      <w:numFmt w:val="bullet"/>
+      <w:lvlText w:val=""/>
+      <w:lvlJc w:val="left"/>
+      <w:pPr>
+        <w:tabs>
+          <w:tab w:val="num" w:pos="4680"/>
+        </w:tabs>
+        <w:ind w:left="4680" w:hanging="360"/>
+      </w:pPr>
+      <w:rPr>
+        <w:rFonts w:ascii="Wingdings" w:hAnsi="Wingdings" w:hint="default"/>
+        <w:sz w:val="20"/>
+      </w:rPr>
+    </w:lvl>
+    <w:lvl w:ilvl="7" w:tentative="1">
+      <w:start w:val="1"/>
+      <w:numFmt w:val="bullet"/>
+      <w:lvlText w:val=""/>
+      <w:lvlJc w:val="left"/>
+      <w:pPr>
+        <w:tabs>
+          <w:tab w:val="num" w:pos="5400"/>
+        </w:tabs>
+        <w:ind w:left="5400" w:hanging="360"/>
+      </w:pPr>
+      <w:rPr>
+        <w:rFonts w:ascii="Wingdings" w:hAnsi="Wingdings" w:hint="default"/>
+        <w:sz w:val="20"/>
+      </w:rPr>
+    </w:lvl>
+    <w:lvl w:ilvl="8" w:tentative="1">
+      <w:start w:val="1"/>
+      <w:numFmt w:val="bullet"/>
+      <w:lvlText w:val=""/>
+      <w:lvlJc w:val="left"/>
+      <w:pPr>
+        <w:tabs>
+          <w:tab w:val="num" w:pos="6120"/>
+        </w:tabs>
+        <w:ind w:left="6120" w:hanging="360"/>
+      </w:pPr>
+      <w:rPr>
+        <w:rFonts w:ascii="Wingdings" w:hAnsi="Wingdings" w:hint="default"/>
+        <w:sz w:val="20"/>
+      </w:rPr>
+    </w:lvl>
+  </w:abstractNum>
   <w:num w:numId="1" w16cid:durableId="762066090">
-    <w:abstractNumId w:val="68"/>
+    <w:abstractNumId w:val="74"/>
   </w:num>
   <w:num w:numId="2" w16cid:durableId="678701199">
     <w:abstractNumId w:val="5"/>
   </w:num>
   <w:num w:numId="3" w16cid:durableId="1473675055">
-    <w:abstractNumId w:val="62"/>
+    <w:abstractNumId w:val="67"/>
   </w:num>
   <w:num w:numId="4" w16cid:durableId="473913957">
     <w:abstractNumId w:val="6"/>
   </w:num>
   <w:num w:numId="5" w16cid:durableId="1551071687">
-    <w:abstractNumId w:val="22"/>
+    <w:abstractNumId w:val="24"/>
   </w:num>
   <w:num w:numId="6" w16cid:durableId="1494371188">
-    <w:abstractNumId w:val="19"/>
+    <w:abstractNumId w:val="20"/>
   </w:num>
   <w:num w:numId="7" w16cid:durableId="1735816189">
-    <w:abstractNumId w:val="39"/>
+    <w:abstractNumId w:val="43"/>
   </w:num>
   <w:num w:numId="8" w16cid:durableId="2035500541">
-    <w:abstractNumId w:val="66"/>
+    <w:abstractNumId w:val="72"/>
   </w:num>
   <w:num w:numId="9" w16cid:durableId="585119284">
-    <w:abstractNumId w:val="43"/>
+    <w:abstractNumId w:val="47"/>
   </w:num>
   <w:num w:numId="10" w16cid:durableId="1989164952">
-    <w:abstractNumId w:val="38"/>
+    <w:abstractNumId w:val="42"/>
   </w:num>
   <w:num w:numId="11" w16cid:durableId="310254893">
+    <w:abstractNumId w:val="59"/>
+  </w:num>
+  <w:num w:numId="12" w16cid:durableId="1594588835">
+    <w:abstractNumId w:val="23"/>
+  </w:num>
+  <w:num w:numId="13" w16cid:durableId="1607930790">
+    <w:abstractNumId w:val="28"/>
+  </w:num>
+  <w:num w:numId="14" w16cid:durableId="1562908401">
+    <w:abstractNumId w:val="25"/>
+  </w:num>
+  <w:num w:numId="15" w16cid:durableId="344983210">
     <w:abstractNumId w:val="55"/>
   </w:num>
-  <w:num w:numId="12" w16cid:durableId="1594588835">
-    <w:abstractNumId w:val="21"/>
-  </w:num>
-  <w:num w:numId="13" w16cid:durableId="1607930790">
-    <w:abstractNumId w:val="26"/>
-  </w:num>
-  <w:num w:numId="14" w16cid:durableId="1562908401">
-    <w:abstractNumId w:val="23"/>
-  </w:num>
-  <w:num w:numId="15" w16cid:durableId="344983210">
-    <w:abstractNumId w:val="51"/>
-  </w:num>
   <w:num w:numId="16" w16cid:durableId="1449348051">
-    <w:abstractNumId w:val="60"/>
+    <w:abstractNumId w:val="64"/>
   </w:num>
   <w:num w:numId="17" w16cid:durableId="1056733765">
-    <w:abstractNumId w:val="34"/>
+    <w:abstractNumId w:val="37"/>
   </w:num>
   <w:num w:numId="18" w16cid:durableId="267005381">
-    <w:abstractNumId w:val="46"/>
+    <w:abstractNumId w:val="50"/>
   </w:num>
   <w:num w:numId="19" w16cid:durableId="179124019">
-    <w:abstractNumId w:val="12"/>
+    <w:abstractNumId w:val="13"/>
   </w:num>
   <w:num w:numId="20" w16cid:durableId="1049767584">
-    <w:abstractNumId w:val="28"/>
+    <w:abstractNumId w:val="30"/>
   </w:num>
   <w:num w:numId="21" w16cid:durableId="183055058">
     <w:abstractNumId w:val="2"/>
   </w:num>
   <w:num w:numId="22" w16cid:durableId="508712459">
-    <w:abstractNumId w:val="75"/>
+    <w:abstractNumId w:val="82"/>
   </w:num>
   <w:num w:numId="23" w16cid:durableId="1943536121">
-    <w:abstractNumId w:val="20"/>
+    <w:abstractNumId w:val="21"/>
   </w:num>
   <w:num w:numId="24" w16cid:durableId="426195526">
-    <w:abstractNumId w:val="73"/>
+    <w:abstractNumId w:val="80"/>
   </w:num>
   <w:num w:numId="25" w16cid:durableId="1463883268">
-    <w:abstractNumId w:val="53"/>
+    <w:abstractNumId w:val="57"/>
   </w:num>
   <w:num w:numId="26" w16cid:durableId="2140998020">
-    <w:abstractNumId w:val="40"/>
+    <w:abstractNumId w:val="44"/>
   </w:num>
   <w:num w:numId="27" w16cid:durableId="1569875539">
-    <w:abstractNumId w:val="56"/>
+    <w:abstractNumId w:val="60"/>
   </w:num>
   <w:num w:numId="28" w16cid:durableId="1616211520">
-    <w:abstractNumId w:val="36"/>
+    <w:abstractNumId w:val="40"/>
   </w:num>
   <w:num w:numId="29" w16cid:durableId="1692684133">
     <w:abstractNumId w:val="3"/>
   </w:num>
   <w:num w:numId="30" w16cid:durableId="897547314">
-    <w:abstractNumId w:val="11"/>
+    <w:abstractNumId w:val="12"/>
   </w:num>
   <w:num w:numId="31" w16cid:durableId="1470631900">
-    <w:abstractNumId w:val="67"/>
+    <w:abstractNumId w:val="73"/>
   </w:num>
   <w:num w:numId="32" w16cid:durableId="323508029">
     <w:abstractNumId w:val="1"/>
   </w:num>
   <w:num w:numId="33" w16cid:durableId="422802318">
-    <w:abstractNumId w:val="69"/>
+    <w:abstractNumId w:val="75"/>
   </w:num>
   <w:num w:numId="34" w16cid:durableId="484901370">
-    <w:abstractNumId w:val="13"/>
+    <w:abstractNumId w:val="14"/>
   </w:num>
   <w:num w:numId="35" w16cid:durableId="1325468">
-    <w:abstractNumId w:val="32"/>
+    <w:abstractNumId w:val="34"/>
   </w:num>
   <w:num w:numId="36" w16cid:durableId="1774475643">
-    <w:abstractNumId w:val="74"/>
+    <w:abstractNumId w:val="81"/>
   </w:num>
   <w:num w:numId="37" w16cid:durableId="828518055">
-    <w:abstractNumId w:val="58"/>
+    <w:abstractNumId w:val="62"/>
   </w:num>
   <w:num w:numId="38" w16cid:durableId="1412585811">
-    <w:abstractNumId w:val="65"/>
+    <w:abstractNumId w:val="71"/>
   </w:num>
   <w:num w:numId="39" w16cid:durableId="941375811">
-    <w:abstractNumId w:val="71"/>
+    <w:abstractNumId w:val="78"/>
   </w:num>
   <w:num w:numId="40" w16cid:durableId="873689798">
-    <w:abstractNumId w:val="64"/>
+    <w:abstractNumId w:val="70"/>
   </w:num>
   <w:num w:numId="41" w16cid:durableId="2083062867">
-    <w:abstractNumId w:val="10"/>
+    <w:abstractNumId w:val="11"/>
   </w:num>
   <w:num w:numId="42" w16cid:durableId="1570537370">
-    <w:abstractNumId w:val="61"/>
+    <w:abstractNumId w:val="66"/>
   </w:num>
   <w:num w:numId="43" w16cid:durableId="868252384">
     <w:abstractNumId w:val="4"/>
   </w:num>
   <w:num w:numId="44" w16cid:durableId="1816989766">
-    <w:abstractNumId w:val="29"/>
+    <w:abstractNumId w:val="31"/>
   </w:num>
   <w:num w:numId="45" w16cid:durableId="326246437">
+    <w:abstractNumId w:val="45"/>
+  </w:num>
+  <w:num w:numId="46" w16cid:durableId="365910238">
+    <w:abstractNumId w:val="33"/>
+  </w:num>
+  <w:num w:numId="47" w16cid:durableId="1308164984">
+    <w:abstractNumId w:val="10"/>
+  </w:num>
+  <w:num w:numId="48" w16cid:durableId="1617297635">
+    <w:abstractNumId w:val="56"/>
+  </w:num>
+  <w:num w:numId="49" w16cid:durableId="1780368137">
+    <w:abstractNumId w:val="9"/>
+  </w:num>
+  <w:num w:numId="50" w16cid:durableId="328288760">
+    <w:abstractNumId w:val="79"/>
+  </w:num>
+  <w:num w:numId="51" w16cid:durableId="1149054017">
+    <w:abstractNumId w:val="38"/>
+  </w:num>
+  <w:num w:numId="52" w16cid:durableId="2119835597">
+    <w:abstractNumId w:val="27"/>
+  </w:num>
+  <w:num w:numId="53" w16cid:durableId="355469033">
+    <w:abstractNumId w:val="63"/>
+  </w:num>
+  <w:num w:numId="54" w16cid:durableId="1421874614">
     <w:abstractNumId w:val="41"/>
   </w:num>
-  <w:num w:numId="46" w16cid:durableId="365910238">
-    <w:abstractNumId w:val="31"/>
-  </w:num>
-  <w:num w:numId="47" w16cid:durableId="1308164984">
-    <w:abstractNumId w:val="9"/>
-  </w:num>
-  <w:num w:numId="48" w16cid:durableId="1617297635">
-    <w:abstractNumId w:val="52"/>
-  </w:num>
-  <w:num w:numId="49" w16cid:durableId="1780368137">
-    <w:abstractNumId w:val="8"/>
-  </w:num>
-  <w:num w:numId="50" w16cid:durableId="328288760">
-    <w:abstractNumId w:val="72"/>
-  </w:num>
-  <w:num w:numId="51" w16cid:durableId="1149054017">
-    <w:abstractNumId w:val="35"/>
-  </w:num>
-  <w:num w:numId="52" w16cid:durableId="2119835597">
-    <w:abstractNumId w:val="25"/>
-  </w:num>
-  <w:num w:numId="53" w16cid:durableId="355469033">
-    <w:abstractNumId w:val="59"/>
-  </w:num>
-  <w:num w:numId="54" w16cid:durableId="1421874614">
-    <w:abstractNumId w:val="37"/>
-  </w:num>
   <w:num w:numId="55" w16cid:durableId="184097463">
-    <w:abstractNumId w:val="15"/>
+    <w:abstractNumId w:val="16"/>
   </w:num>
   <w:num w:numId="56" w16cid:durableId="1457064613">
-    <w:abstractNumId w:val="76"/>
+    <w:abstractNumId w:val="83"/>
   </w:num>
   <w:num w:numId="57" w16cid:durableId="826286377">
     <w:abstractNumId w:val="0"/>
   </w:num>
   <w:num w:numId="58" w16cid:durableId="1404258060">
-    <w:abstractNumId w:val="27"/>
+    <w:abstractNumId w:val="29"/>
   </w:num>
   <w:num w:numId="59" w16cid:durableId="1864510322">
+    <w:abstractNumId w:val="18"/>
+  </w:num>
+  <w:num w:numId="60" w16cid:durableId="728383420">
+    <w:abstractNumId w:val="58"/>
+  </w:num>
+  <w:num w:numId="61" w16cid:durableId="1113940273">
+    <w:abstractNumId w:val="32"/>
+  </w:num>
+  <w:num w:numId="62" w16cid:durableId="1176379213">
+    <w:abstractNumId w:val="46"/>
+  </w:num>
+  <w:num w:numId="63" w16cid:durableId="1833839020">
+    <w:abstractNumId w:val="61"/>
+  </w:num>
+  <w:num w:numId="64" w16cid:durableId="1002514378">
+    <w:abstractNumId w:val="53"/>
+  </w:num>
+  <w:num w:numId="65" w16cid:durableId="1789736250">
+    <w:abstractNumId w:val="26"/>
+  </w:num>
+  <w:num w:numId="66" w16cid:durableId="1887570295">
+    <w:abstractNumId w:val="51"/>
+  </w:num>
+  <w:num w:numId="67" w16cid:durableId="1245450575">
+    <w:abstractNumId w:val="54"/>
+  </w:num>
+  <w:num w:numId="68" w16cid:durableId="258225140">
+    <w:abstractNumId w:val="48"/>
+  </w:num>
+  <w:num w:numId="69" w16cid:durableId="1160653717">
+    <w:abstractNumId w:val="52"/>
+  </w:num>
+  <w:num w:numId="70" w16cid:durableId="284316820">
+    <w:abstractNumId w:val="19"/>
+  </w:num>
+  <w:num w:numId="71" w16cid:durableId="1485124286">
     <w:abstractNumId w:val="17"/>
   </w:num>
-  <w:num w:numId="60" w16cid:durableId="728383420">
-    <w:abstractNumId w:val="54"/>
+  <w:num w:numId="72" w16cid:durableId="1267076738">
+    <w:abstractNumId w:val="77"/>
   </w:num>
-  <w:num w:numId="61" w16cid:durableId="1113940273">
-    <w:abstractNumId w:val="30"/>
+  <w:num w:numId="73" w16cid:durableId="1743603049">
+    <w:abstractNumId w:val="36"/>
   </w:num>
-  <w:num w:numId="62" w16cid:durableId="1176379213">
-    <w:abstractNumId w:val="42"/>
-  </w:num>
-  <w:num w:numId="63" w16cid:durableId="1833839020">
-    <w:abstractNumId w:val="57"/>
-  </w:num>
-  <w:num w:numId="64" w16cid:durableId="1002514378">
+  <w:num w:numId="74" w16cid:durableId="382556292">
     <w:abstractNumId w:val="49"/>
   </w:num>
-  <w:num w:numId="65" w16cid:durableId="1789736250">
-    <w:abstractNumId w:val="24"/>
-  </w:num>
-  <w:num w:numId="66" w16cid:durableId="1887570295">
-    <w:abstractNumId w:val="47"/>
-  </w:num>
-  <w:num w:numId="67" w16cid:durableId="1245450575">
-    <w:abstractNumId w:val="50"/>
-  </w:num>
-  <w:num w:numId="68" w16cid:durableId="258225140">
-    <w:abstractNumId w:val="44"/>
-  </w:num>
-  <w:num w:numId="69" w16cid:durableId="1160653717">
-    <w:abstractNumId w:val="48"/>
-  </w:num>
-  <w:num w:numId="70" w16cid:durableId="284316820">
-    <w:abstractNumId w:val="18"/>
-  </w:num>
-  <w:num w:numId="71" w16cid:durableId="1485124286">
-    <w:abstractNumId w:val="16"/>
-  </w:num>
-  <w:num w:numId="72" w16cid:durableId="1267076738">
-    <w:abstractNumId w:val="70"/>
-  </w:num>
-  <w:num w:numId="73" w16cid:durableId="1743603049">
-    <w:abstractNumId w:val="33"/>
-  </w:num>
-  <w:num w:numId="74" w16cid:durableId="382556292">
-    <w:abstractNumId w:val="45"/>
-  </w:num>
   <w:num w:numId="75" w16cid:durableId="957952466">
-    <w:abstractNumId w:val="63"/>
+    <w:abstractNumId w:val="69"/>
   </w:num>
   <w:num w:numId="76" w16cid:durableId="559555753">
     <w:abstractNumId w:val="7"/>
   </w:num>
   <w:num w:numId="77" w16cid:durableId="1686129909">
-    <w:abstractNumId w:val="14"/>
+    <w:abstractNumId w:val="15"/>
+  </w:num>
+  <w:num w:numId="78" w16cid:durableId="1224683787">
+    <w:abstractNumId w:val="65"/>
+  </w:num>
+  <w:num w:numId="79" w16cid:durableId="1884444630">
+    <w:abstractNumId w:val="84"/>
+  </w:num>
+  <w:num w:numId="80" w16cid:durableId="1934625982">
+    <w:abstractNumId w:val="8"/>
+  </w:num>
+  <w:num w:numId="81" w16cid:durableId="814832688">
+    <w:abstractNumId w:val="76"/>
+  </w:num>
+  <w:num w:numId="82" w16cid:durableId="1955286403">
+    <w:abstractNumId w:val="68"/>
+  </w:num>
+  <w:num w:numId="83" w16cid:durableId="259534999">
+    <w:abstractNumId w:val="39"/>
+  </w:num>
+  <w:num w:numId="84" w16cid:durableId="508101306">
+    <w:abstractNumId w:val="35"/>
+  </w:num>
+  <w:num w:numId="85" w16cid:durableId="1524320444">
+    <w:abstractNumId w:val="22"/>
   </w:num>
 </w:numbering>
 </file>
@@ -24029,7 +26495,6 @@
   <w:style w:type="character" w:default="1" w:styleId="DefaultParagraphFont">
     <w:name w:val="Default Paragraph Font"/>
     <w:uiPriority w:val="1"/>
-    <w:semiHidden/>
     <w:unhideWhenUsed/>
   </w:style>
   <w:style w:type="table" w:default="1" w:styleId="TableNormal">
@@ -24922,7 +27387,7 @@
 </file>
 
 <file path=customXml/itemProps1.xml><?xml version="1.0" encoding="utf-8"?>
-<ds:datastoreItem xmlns:ds="http://schemas.openxmlformats.org/officeDocument/2006/customXml" ds:itemID="{D9C4B857-A52E-9B47-99C9-D655B4B3F9D8}">
+<ds:datastoreItem xmlns:ds="http://schemas.openxmlformats.org/officeDocument/2006/customXml" ds:itemID="{20961444-285D-0743-801B-F79BEF0BDF6A}">
   <ds:schemaRefs>
     <ds:schemaRef ds:uri="http://schemas.openxmlformats.org/officeDocument/2006/bibliography"/>
   </ds:schemaRefs>

</xml_diff>

<commit_message>
start of use case 11
</commit_message>
<xml_diff>
--- a/Use-Cases v0.1.docx
+++ b/Use-Cases v0.1.docx
@@ -17284,13 +17284,230 @@
     <w:p>
       <w:pPr>
         <w:spacing w:before="100" w:beforeAutospacing="1" w:after="100" w:afterAutospacing="1" w:line="240" w:lineRule="auto"/>
-        <w:rPr>
-          <w:lang w:val="el-GR"/>
-        </w:rPr>
-      </w:pPr>
-    </w:p>
-    <w:p>
-      <w:pPr>
+      </w:pPr>
+    </w:p>
+    <w:p>
+      <w:pPr>
+        <w:pStyle w:val="Heading2"/>
+        <w:rPr>
+          <w:b/>
+          <w:bCs/>
+          <w:lang w:val="el-GR"/>
+        </w:rPr>
+      </w:pPr>
+      <w:r>
+        <w:rPr>
+          <w:b/>
+          <w:bCs/>
+          <w:lang w:val="el-GR"/>
+        </w:rPr>
+        <w:t xml:space="preserve">11. </w:t>
+      </w:r>
+      <w:r>
+        <w:rPr>
+          <w:b/>
+          <w:bCs/>
+          <w:lang w:val="el-GR"/>
+        </w:rPr>
+        <w:t xml:space="preserve">Αποδοχή Αίτησης Ενοικίασης </w:t>
+      </w:r>
+    </w:p>
+    <w:p>
+      <w:pPr>
+        <w:spacing w:before="100" w:beforeAutospacing="1" w:after="100" w:afterAutospacing="1" w:line="240" w:lineRule="auto"/>
+        <w:rPr>
+          <w:lang w:val="el-GR"/>
+        </w:rPr>
+      </w:pPr>
+      <w:r>
+        <w:rPr>
+          <w:b/>
+          <w:bCs/>
+          <w:lang w:val="el-GR"/>
+        </w:rPr>
+        <w:t>Χειριστής:</w:t>
+      </w:r>
+      <w:r>
+        <w:rPr>
+          <w:lang w:val="el-GR"/>
+        </w:rPr>
+        <w:t xml:space="preserve"> Εγγεγραμμένος Χρήστης (Ενοικιαστής)</w:t>
+      </w:r>
+    </w:p>
+    <w:p>
+      <w:pPr>
+        <w:spacing w:before="100" w:beforeAutospacing="1" w:after="100" w:afterAutospacing="1" w:line="240" w:lineRule="auto"/>
+        <w:rPr>
+          <w:b/>
+          <w:bCs/>
+          <w:lang w:val="el-GR"/>
+        </w:rPr>
+      </w:pPr>
+      <w:r>
+        <w:rPr>
+          <w:b/>
+          <w:bCs/>
+          <w:lang w:val="el-GR"/>
+        </w:rPr>
+        <w:t>Προϋποθέσεις :</w:t>
+      </w:r>
+    </w:p>
+    <w:p>
+      <w:pPr>
+        <w:pStyle w:val="ListParagraph"/>
+        <w:numPr>
+          <w:ilvl w:val="0"/>
+          <w:numId w:val="87"/>
+        </w:numPr>
+        <w:spacing w:before="100" w:beforeAutospacing="1" w:after="100" w:afterAutospacing="1" w:line="240" w:lineRule="auto"/>
+        <w:rPr>
+          <w:lang w:val="el-GR"/>
+        </w:rPr>
+      </w:pPr>
+      <w:r>
+        <w:rPr>
+          <w:lang w:val="el-GR"/>
+        </w:rPr>
+        <w:t>Υπάρχει ειδοποίηση ενεργής αίτησης μίσθωσης με κατάσταση «Εκκρεμεί Αποδοχή» για τον συγκεκριμένο χρήστη.</w:t>
+      </w:r>
+    </w:p>
+    <w:p>
+      <w:pPr>
+        <w:pStyle w:val="ListParagraph"/>
+        <w:spacing w:before="100" w:beforeAutospacing="1" w:after="100" w:afterAutospacing="1" w:line="240" w:lineRule="auto"/>
+        <w:ind w:left="360"/>
+        <w:rPr>
+          <w:lang w:val="el-GR"/>
+        </w:rPr>
+      </w:pPr>
+    </w:p>
+    <w:p>
+      <w:pPr>
+        <w:pStyle w:val="ListParagraph"/>
+        <w:numPr>
+          <w:ilvl w:val="0"/>
+          <w:numId w:val="87"/>
+        </w:numPr>
+        <w:spacing w:before="100" w:beforeAutospacing="1" w:after="100" w:afterAutospacing="1" w:line="240" w:lineRule="auto"/>
+        <w:rPr>
+          <w:lang w:val="el-GR"/>
+        </w:rPr>
+      </w:pPr>
+      <w:r>
+        <w:rPr>
+          <w:lang w:val="el-GR"/>
+        </w:rPr>
+        <w:t xml:space="preserve">Το σύστημα συνεργάζεται με την εξωτερική υπηρεσία </w:t>
+      </w:r>
+      <w:proofErr w:type="spellStart"/>
+      <w:r>
+        <w:rPr>
+          <w:b/>
+          <w:bCs/>
+        </w:rPr>
+        <w:t>Onfido</w:t>
+      </w:r>
+      <w:proofErr w:type="spellEnd"/>
+      <w:r>
+        <w:rPr>
+          <w:lang w:val="el-GR"/>
+        </w:rPr>
+        <w:t xml:space="preserve"> (ή παρόμοια) για την επαλήθευση ταυτότητας και εγγράφων.</w:t>
+      </w:r>
+    </w:p>
+    <w:p>
+      <w:pPr>
+        <w:pStyle w:val="ListParagraph"/>
+        <w:spacing w:before="100" w:beforeAutospacing="1" w:after="100" w:afterAutospacing="1" w:line="240" w:lineRule="auto"/>
+        <w:ind w:left="360"/>
+        <w:rPr>
+          <w:lang w:val="el-GR"/>
+        </w:rPr>
+      </w:pPr>
+    </w:p>
+    <w:p>
+      <w:pPr>
+        <w:pStyle w:val="ListParagraph"/>
+        <w:numPr>
+          <w:ilvl w:val="0"/>
+          <w:numId w:val="87"/>
+        </w:numPr>
+        <w:spacing w:before="100" w:beforeAutospacing="1" w:after="100" w:afterAutospacing="1" w:line="240" w:lineRule="auto"/>
+        <w:rPr>
+          <w:lang w:val="el-GR"/>
+        </w:rPr>
+      </w:pPr>
+      <w:r>
+        <w:rPr>
+          <w:lang w:val="el-GR"/>
+        </w:rPr>
+        <w:t xml:space="preserve">Το σύστημα διαθέτει ασφαλή </w:t>
+      </w:r>
+      <w:r>
+        <w:t>API</w:t>
+      </w:r>
+      <w:r>
+        <w:rPr>
+          <w:lang w:val="el-GR"/>
+        </w:rPr>
+        <w:t xml:space="preserve"> επικοινωνία με τον πάροχο, όπου μεταφέρονται κρυπτογραφημένα τα αρχεία και τα </w:t>
+      </w:r>
+      <w:r>
+        <w:rPr>
+          <w:b/>
+          <w:bCs/>
+        </w:rPr>
+        <w:t>metadata</w:t>
+      </w:r>
+      <w:r>
+        <w:rPr>
+          <w:lang w:val="el-GR"/>
+        </w:rPr>
+        <w:t xml:space="preserve"> του χρήστη (ταυτότητα, </w:t>
+      </w:r>
+      <w:r>
+        <w:t>email</w:t>
+      </w:r>
+      <w:r>
+        <w:rPr>
+          <w:lang w:val="el-GR"/>
+        </w:rPr>
+        <w:t>, κ.ά.).</w:t>
+      </w:r>
+    </w:p>
+    <w:p>
+      <w:pPr>
+        <w:spacing w:before="100" w:beforeAutospacing="1" w:after="100" w:afterAutospacing="1" w:line="240" w:lineRule="auto"/>
+        <w:rPr>
+          <w:lang w:val="el-GR"/>
+        </w:rPr>
+      </w:pPr>
+    </w:p>
+    <w:p>
+      <w:pPr>
+        <w:spacing w:before="100" w:beforeAutospacing="1" w:after="100" w:afterAutospacing="1" w:line="240" w:lineRule="auto"/>
+        <w:rPr>
+          <w:b/>
+          <w:bCs/>
+          <w:lang w:val="el-GR"/>
+        </w:rPr>
+      </w:pPr>
+      <w:r>
+        <w:rPr>
+          <w:b/>
+          <w:bCs/>
+          <w:lang w:val="el-GR"/>
+        </w:rPr>
+        <w:t>Βασική Ροή</w:t>
+      </w:r>
+    </w:p>
+    <w:p>
+      <w:pPr>
+        <w:pStyle w:val="ListParagraph"/>
+        <w:numPr>
+          <w:ilvl w:val="0"/>
+          <w:numId w:val="89"/>
+        </w:numPr>
         <w:spacing w:before="100" w:beforeAutospacing="1" w:after="100" w:afterAutospacing="1" w:line="240" w:lineRule="auto"/>
         <w:rPr>
           <w:lang w:val="el-GR"/>
@@ -17455,7 +17672,6 @@
           <w:kern w:val="0"/>
           <w14:ligatures w14:val="none"/>
         </w:rPr>
-        <w:lastRenderedPageBreak/>
         <w:t>Use</w:t>
       </w:r>
       <w:r>
@@ -18339,6 +18555,155 @@
     </w:lvl>
   </w:abstractNum>
   <w:abstractNum w:abstractNumId="5" w15:restartNumberingAfterBreak="0">
+    <w:nsid w:val="05D43FB2"/>
+    <w:multiLevelType w:val="multilevel"/>
+    <w:tmpl w:val="EF5650DC"/>
+    <w:lvl w:ilvl="0">
+      <w:start w:val="1"/>
+      <w:numFmt w:val="bullet"/>
+      <w:lvlText w:val=""/>
+      <w:lvlJc w:val="left"/>
+      <w:pPr>
+        <w:tabs>
+          <w:tab w:val="num" w:pos="360"/>
+        </w:tabs>
+        <w:ind w:left="360" w:hanging="360"/>
+      </w:pPr>
+      <w:rPr>
+        <w:rFonts w:ascii="Symbol" w:hAnsi="Symbol" w:hint="default"/>
+        <w:sz w:val="20"/>
+      </w:rPr>
+    </w:lvl>
+    <w:lvl w:ilvl="1" w:tentative="1">
+      <w:start w:val="1"/>
+      <w:numFmt w:val="bullet"/>
+      <w:lvlText w:val="o"/>
+      <w:lvlJc w:val="left"/>
+      <w:pPr>
+        <w:tabs>
+          <w:tab w:val="num" w:pos="1080"/>
+        </w:tabs>
+        <w:ind w:left="1080" w:hanging="360"/>
+      </w:pPr>
+      <w:rPr>
+        <w:rFonts w:ascii="Courier New" w:hAnsi="Courier New" w:hint="default"/>
+        <w:sz w:val="20"/>
+      </w:rPr>
+    </w:lvl>
+    <w:lvl w:ilvl="2" w:tentative="1">
+      <w:start w:val="1"/>
+      <w:numFmt w:val="bullet"/>
+      <w:lvlText w:val=""/>
+      <w:lvlJc w:val="left"/>
+      <w:pPr>
+        <w:tabs>
+          <w:tab w:val="num" w:pos="1800"/>
+        </w:tabs>
+        <w:ind w:left="1800" w:hanging="360"/>
+      </w:pPr>
+      <w:rPr>
+        <w:rFonts w:ascii="Wingdings" w:hAnsi="Wingdings" w:hint="default"/>
+        <w:sz w:val="20"/>
+      </w:rPr>
+    </w:lvl>
+    <w:lvl w:ilvl="3" w:tentative="1">
+      <w:start w:val="1"/>
+      <w:numFmt w:val="bullet"/>
+      <w:lvlText w:val=""/>
+      <w:lvlJc w:val="left"/>
+      <w:pPr>
+        <w:tabs>
+          <w:tab w:val="num" w:pos="2520"/>
+        </w:tabs>
+        <w:ind w:left="2520" w:hanging="360"/>
+      </w:pPr>
+      <w:rPr>
+        <w:rFonts w:ascii="Wingdings" w:hAnsi="Wingdings" w:hint="default"/>
+        <w:sz w:val="20"/>
+      </w:rPr>
+    </w:lvl>
+    <w:lvl w:ilvl="4" w:tentative="1">
+      <w:start w:val="1"/>
+      <w:numFmt w:val="bullet"/>
+      <w:lvlText w:val=""/>
+      <w:lvlJc w:val="left"/>
+      <w:pPr>
+        <w:tabs>
+          <w:tab w:val="num" w:pos="3240"/>
+        </w:tabs>
+        <w:ind w:left="3240" w:hanging="360"/>
+      </w:pPr>
+      <w:rPr>
+        <w:rFonts w:ascii="Wingdings" w:hAnsi="Wingdings" w:hint="default"/>
+        <w:sz w:val="20"/>
+      </w:rPr>
+    </w:lvl>
+    <w:lvl w:ilvl="5" w:tentative="1">
+      <w:start w:val="1"/>
+      <w:numFmt w:val="bullet"/>
+      <w:lvlText w:val=""/>
+      <w:lvlJc w:val="left"/>
+      <w:pPr>
+        <w:tabs>
+          <w:tab w:val="num" w:pos="3960"/>
+        </w:tabs>
+        <w:ind w:left="3960" w:hanging="360"/>
+      </w:pPr>
+      <w:rPr>
+        <w:rFonts w:ascii="Wingdings" w:hAnsi="Wingdings" w:hint="default"/>
+        <w:sz w:val="20"/>
+      </w:rPr>
+    </w:lvl>
+    <w:lvl w:ilvl="6" w:tentative="1">
+      <w:start w:val="1"/>
+      <w:numFmt w:val="bullet"/>
+      <w:lvlText w:val=""/>
+      <w:lvlJc w:val="left"/>
+      <w:pPr>
+        <w:tabs>
+          <w:tab w:val="num" w:pos="4680"/>
+        </w:tabs>
+        <w:ind w:left="4680" w:hanging="360"/>
+      </w:pPr>
+      <w:rPr>
+        <w:rFonts w:ascii="Wingdings" w:hAnsi="Wingdings" w:hint="default"/>
+        <w:sz w:val="20"/>
+      </w:rPr>
+    </w:lvl>
+    <w:lvl w:ilvl="7" w:tentative="1">
+      <w:start w:val="1"/>
+      <w:numFmt w:val="bullet"/>
+      <w:lvlText w:val=""/>
+      <w:lvlJc w:val="left"/>
+      <w:pPr>
+        <w:tabs>
+          <w:tab w:val="num" w:pos="5400"/>
+        </w:tabs>
+        <w:ind w:left="5400" w:hanging="360"/>
+      </w:pPr>
+      <w:rPr>
+        <w:rFonts w:ascii="Wingdings" w:hAnsi="Wingdings" w:hint="default"/>
+        <w:sz w:val="20"/>
+      </w:rPr>
+    </w:lvl>
+    <w:lvl w:ilvl="8" w:tentative="1">
+      <w:start w:val="1"/>
+      <w:numFmt w:val="bullet"/>
+      <w:lvlText w:val=""/>
+      <w:lvlJc w:val="left"/>
+      <w:pPr>
+        <w:tabs>
+          <w:tab w:val="num" w:pos="6120"/>
+        </w:tabs>
+        <w:ind w:left="6120" w:hanging="360"/>
+      </w:pPr>
+      <w:rPr>
+        <w:rFonts w:ascii="Wingdings" w:hAnsi="Wingdings" w:hint="default"/>
+        <w:sz w:val="20"/>
+      </w:rPr>
+    </w:lvl>
+  </w:abstractNum>
+  <w:abstractNum w:abstractNumId="6" w15:restartNumberingAfterBreak="0">
     <w:nsid w:val="089273A4"/>
     <w:multiLevelType w:val="hybridMultilevel"/>
     <w:tmpl w:val="4F40A196"/>
@@ -18427,7 +18792,7 @@
       </w:pPr>
     </w:lvl>
   </w:abstractNum>
-  <w:abstractNum w:abstractNumId="6" w15:restartNumberingAfterBreak="0">
+  <w:abstractNum w:abstractNumId="7" w15:restartNumberingAfterBreak="0">
     <w:nsid w:val="0A4829C3"/>
     <w:multiLevelType w:val="hybridMultilevel"/>
     <w:tmpl w:val="4ED818D6"/>
@@ -18516,7 +18881,7 @@
       </w:pPr>
     </w:lvl>
   </w:abstractNum>
-  <w:abstractNum w:abstractNumId="7" w15:restartNumberingAfterBreak="0">
+  <w:abstractNum w:abstractNumId="8" w15:restartNumberingAfterBreak="0">
     <w:nsid w:val="0BBC6DDA"/>
     <w:multiLevelType w:val="hybridMultilevel"/>
     <w:tmpl w:val="4B428D52"/>
@@ -18605,7 +18970,7 @@
       </w:pPr>
     </w:lvl>
   </w:abstractNum>
-  <w:abstractNum w:abstractNumId="8" w15:restartNumberingAfterBreak="0">
+  <w:abstractNum w:abstractNumId="9" w15:restartNumberingAfterBreak="0">
     <w:nsid w:val="0C304524"/>
     <w:multiLevelType w:val="hybridMultilevel"/>
     <w:tmpl w:val="4F2A983C"/>
@@ -18691,7 +19056,7 @@
       </w:pPr>
     </w:lvl>
   </w:abstractNum>
-  <w:abstractNum w:abstractNumId="9" w15:restartNumberingAfterBreak="0">
+  <w:abstractNum w:abstractNumId="10" w15:restartNumberingAfterBreak="0">
     <w:nsid w:val="0D9A11F5"/>
     <w:multiLevelType w:val="hybridMultilevel"/>
     <w:tmpl w:val="D2603022"/>
@@ -18780,7 +19145,7 @@
       </w:pPr>
     </w:lvl>
   </w:abstractNum>
-  <w:abstractNum w:abstractNumId="10" w15:restartNumberingAfterBreak="0">
+  <w:abstractNum w:abstractNumId="11" w15:restartNumberingAfterBreak="0">
     <w:nsid w:val="0E8F259F"/>
     <w:multiLevelType w:val="hybridMultilevel"/>
     <w:tmpl w:val="90662008"/>
@@ -18869,7 +19234,7 @@
       </w:pPr>
     </w:lvl>
   </w:abstractNum>
-  <w:abstractNum w:abstractNumId="11" w15:restartNumberingAfterBreak="0">
+  <w:abstractNum w:abstractNumId="12" w15:restartNumberingAfterBreak="0">
     <w:nsid w:val="0FF13CA5"/>
     <w:multiLevelType w:val="hybridMultilevel"/>
     <w:tmpl w:val="8B549DBA"/>
@@ -18982,7 +19347,7 @@
       </w:rPr>
     </w:lvl>
   </w:abstractNum>
-  <w:abstractNum w:abstractNumId="12" w15:restartNumberingAfterBreak="0">
+  <w:abstractNum w:abstractNumId="13" w15:restartNumberingAfterBreak="0">
     <w:nsid w:val="11924FD1"/>
     <w:multiLevelType w:val="hybridMultilevel"/>
     <w:tmpl w:val="A3822CBC"/>
@@ -19071,7 +19436,7 @@
       </w:pPr>
     </w:lvl>
   </w:abstractNum>
-  <w:abstractNum w:abstractNumId="13" w15:restartNumberingAfterBreak="0">
+  <w:abstractNum w:abstractNumId="14" w15:restartNumberingAfterBreak="0">
     <w:nsid w:val="12447275"/>
     <w:multiLevelType w:val="hybridMultilevel"/>
     <w:tmpl w:val="71CAD356"/>
@@ -19160,7 +19525,7 @@
       </w:pPr>
     </w:lvl>
   </w:abstractNum>
-  <w:abstractNum w:abstractNumId="14" w15:restartNumberingAfterBreak="0">
+  <w:abstractNum w:abstractNumId="15" w15:restartNumberingAfterBreak="0">
     <w:nsid w:val="157552ED"/>
     <w:multiLevelType w:val="hybridMultilevel"/>
     <w:tmpl w:val="16D677AA"/>
@@ -19249,7 +19614,7 @@
       </w:pPr>
     </w:lvl>
   </w:abstractNum>
-  <w:abstractNum w:abstractNumId="15" w15:restartNumberingAfterBreak="0">
+  <w:abstractNum w:abstractNumId="16" w15:restartNumberingAfterBreak="0">
     <w:nsid w:val="172E7ABA"/>
     <w:multiLevelType w:val="hybridMultilevel"/>
     <w:tmpl w:val="AD145EC6"/>
@@ -19362,7 +19727,7 @@
       </w:rPr>
     </w:lvl>
   </w:abstractNum>
-  <w:abstractNum w:abstractNumId="16" w15:restartNumberingAfterBreak="0">
+  <w:abstractNum w:abstractNumId="17" w15:restartNumberingAfterBreak="0">
     <w:nsid w:val="18495070"/>
     <w:multiLevelType w:val="hybridMultilevel"/>
     <w:tmpl w:val="422CEDE8"/>
@@ -19451,7 +19816,7 @@
       </w:pPr>
     </w:lvl>
   </w:abstractNum>
-  <w:abstractNum w:abstractNumId="17" w15:restartNumberingAfterBreak="0">
+  <w:abstractNum w:abstractNumId="18" w15:restartNumberingAfterBreak="0">
     <w:nsid w:val="18872386"/>
     <w:multiLevelType w:val="hybridMultilevel"/>
     <w:tmpl w:val="A97A47DE"/>
@@ -19540,7 +19905,120 @@
       </w:pPr>
     </w:lvl>
   </w:abstractNum>
-  <w:abstractNum w:abstractNumId="18" w15:restartNumberingAfterBreak="0">
+  <w:abstractNum w:abstractNumId="19" w15:restartNumberingAfterBreak="0">
+    <w:nsid w:val="1A434251"/>
+    <w:multiLevelType w:val="multilevel"/>
+    <w:tmpl w:val="C7D614F0"/>
+    <w:lvl w:ilvl="0">
+      <w:start w:val="1"/>
+      <w:numFmt w:val="decimal"/>
+      <w:lvlText w:val="%1."/>
+      <w:lvlJc w:val="left"/>
+      <w:pPr>
+        <w:tabs>
+          <w:tab w:val="num" w:pos="720"/>
+        </w:tabs>
+        <w:ind w:left="720" w:hanging="360"/>
+      </w:pPr>
+    </w:lvl>
+    <w:lvl w:ilvl="1" w:tentative="1">
+      <w:start w:val="1"/>
+      <w:numFmt w:val="decimal"/>
+      <w:lvlText w:val="%2."/>
+      <w:lvlJc w:val="left"/>
+      <w:pPr>
+        <w:tabs>
+          <w:tab w:val="num" w:pos="1440"/>
+        </w:tabs>
+        <w:ind w:left="1440" w:hanging="360"/>
+      </w:pPr>
+    </w:lvl>
+    <w:lvl w:ilvl="2" w:tentative="1">
+      <w:start w:val="1"/>
+      <w:numFmt w:val="decimal"/>
+      <w:lvlText w:val="%3."/>
+      <w:lvlJc w:val="left"/>
+      <w:pPr>
+        <w:tabs>
+          <w:tab w:val="num" w:pos="2160"/>
+        </w:tabs>
+        <w:ind w:left="2160" w:hanging="360"/>
+      </w:pPr>
+    </w:lvl>
+    <w:lvl w:ilvl="3" w:tentative="1">
+      <w:start w:val="1"/>
+      <w:numFmt w:val="decimal"/>
+      <w:lvlText w:val="%4."/>
+      <w:lvlJc w:val="left"/>
+      <w:pPr>
+        <w:tabs>
+          <w:tab w:val="num" w:pos="2880"/>
+        </w:tabs>
+        <w:ind w:left="2880" w:hanging="360"/>
+      </w:pPr>
+    </w:lvl>
+    <w:lvl w:ilvl="4" w:tentative="1">
+      <w:start w:val="1"/>
+      <w:numFmt w:val="decimal"/>
+      <w:lvlText w:val="%5."/>
+      <w:lvlJc w:val="left"/>
+      <w:pPr>
+        <w:tabs>
+          <w:tab w:val="num" w:pos="3600"/>
+        </w:tabs>
+        <w:ind w:left="3600" w:hanging="360"/>
+      </w:pPr>
+    </w:lvl>
+    <w:lvl w:ilvl="5" w:tentative="1">
+      <w:start w:val="1"/>
+      <w:numFmt w:val="decimal"/>
+      <w:lvlText w:val="%6."/>
+      <w:lvlJc w:val="left"/>
+      <w:pPr>
+        <w:tabs>
+          <w:tab w:val="num" w:pos="4320"/>
+        </w:tabs>
+        <w:ind w:left="4320" w:hanging="360"/>
+      </w:pPr>
+    </w:lvl>
+    <w:lvl w:ilvl="6" w:tentative="1">
+      <w:start w:val="1"/>
+      <w:numFmt w:val="decimal"/>
+      <w:lvlText w:val="%7."/>
+      <w:lvlJc w:val="left"/>
+      <w:pPr>
+        <w:tabs>
+          <w:tab w:val="num" w:pos="5040"/>
+        </w:tabs>
+        <w:ind w:left="5040" w:hanging="360"/>
+      </w:pPr>
+    </w:lvl>
+    <w:lvl w:ilvl="7" w:tentative="1">
+      <w:start w:val="1"/>
+      <w:numFmt w:val="decimal"/>
+      <w:lvlText w:val="%8."/>
+      <w:lvlJc w:val="left"/>
+      <w:pPr>
+        <w:tabs>
+          <w:tab w:val="num" w:pos="5760"/>
+        </w:tabs>
+        <w:ind w:left="5760" w:hanging="360"/>
+      </w:pPr>
+    </w:lvl>
+    <w:lvl w:ilvl="8" w:tentative="1">
+      <w:start w:val="1"/>
+      <w:numFmt w:val="decimal"/>
+      <w:lvlText w:val="%9."/>
+      <w:lvlJc w:val="left"/>
+      <w:pPr>
+        <w:tabs>
+          <w:tab w:val="num" w:pos="6480"/>
+        </w:tabs>
+        <w:ind w:left="6480" w:hanging="360"/>
+      </w:pPr>
+    </w:lvl>
+  </w:abstractNum>
+  <w:abstractNum w:abstractNumId="20" w15:restartNumberingAfterBreak="0">
     <w:nsid w:val="1A491E7E"/>
     <w:multiLevelType w:val="hybridMultilevel"/>
     <w:tmpl w:val="83409832"/>
@@ -19629,7 +20107,7 @@
       </w:pPr>
     </w:lvl>
   </w:abstractNum>
-  <w:abstractNum w:abstractNumId="19" w15:restartNumberingAfterBreak="0">
+  <w:abstractNum w:abstractNumId="21" w15:restartNumberingAfterBreak="0">
     <w:nsid w:val="1C981F99"/>
     <w:multiLevelType w:val="hybridMultilevel"/>
     <w:tmpl w:val="076CFC8A"/>
@@ -19718,7 +20196,7 @@
       </w:pPr>
     </w:lvl>
   </w:abstractNum>
-  <w:abstractNum w:abstractNumId="20" w15:restartNumberingAfterBreak="0">
+  <w:abstractNum w:abstractNumId="22" w15:restartNumberingAfterBreak="0">
     <w:nsid w:val="1F7164C1"/>
     <w:multiLevelType w:val="hybridMultilevel"/>
     <w:tmpl w:val="BC406228"/>
@@ -19807,7 +20285,7 @@
       </w:pPr>
     </w:lvl>
   </w:abstractNum>
-  <w:abstractNum w:abstractNumId="21" w15:restartNumberingAfterBreak="0">
+  <w:abstractNum w:abstractNumId="23" w15:restartNumberingAfterBreak="0">
     <w:nsid w:val="202D178B"/>
     <w:multiLevelType w:val="hybridMultilevel"/>
     <w:tmpl w:val="A9ACA70E"/>
@@ -19896,7 +20374,7 @@
       </w:pPr>
     </w:lvl>
   </w:abstractNum>
-  <w:abstractNum w:abstractNumId="22" w15:restartNumberingAfterBreak="0">
+  <w:abstractNum w:abstractNumId="24" w15:restartNumberingAfterBreak="0">
     <w:nsid w:val="22653B84"/>
     <w:multiLevelType w:val="hybridMultilevel"/>
     <w:tmpl w:val="F634D9A0"/>
@@ -19982,7 +20460,7 @@
       </w:pPr>
     </w:lvl>
   </w:abstractNum>
-  <w:abstractNum w:abstractNumId="23" w15:restartNumberingAfterBreak="0">
+  <w:abstractNum w:abstractNumId="25" w15:restartNumberingAfterBreak="0">
     <w:nsid w:val="251B46CF"/>
     <w:multiLevelType w:val="hybridMultilevel"/>
     <w:tmpl w:val="2292BF4A"/>
@@ -20071,7 +20549,7 @@
       </w:pPr>
     </w:lvl>
   </w:abstractNum>
-  <w:abstractNum w:abstractNumId="24" w15:restartNumberingAfterBreak="0">
+  <w:abstractNum w:abstractNumId="26" w15:restartNumberingAfterBreak="0">
     <w:nsid w:val="253C39B5"/>
     <w:multiLevelType w:val="hybridMultilevel"/>
     <w:tmpl w:val="FA46FC1E"/>
@@ -20162,7 +20640,7 @@
       </w:pPr>
     </w:lvl>
   </w:abstractNum>
-  <w:abstractNum w:abstractNumId="25" w15:restartNumberingAfterBreak="0">
+  <w:abstractNum w:abstractNumId="27" w15:restartNumberingAfterBreak="0">
     <w:nsid w:val="26843F49"/>
     <w:multiLevelType w:val="hybridMultilevel"/>
     <w:tmpl w:val="8A9ADC10"/>
@@ -20251,7 +20729,7 @@
       </w:pPr>
     </w:lvl>
   </w:abstractNum>
-  <w:abstractNum w:abstractNumId="26" w15:restartNumberingAfterBreak="0">
+  <w:abstractNum w:abstractNumId="28" w15:restartNumberingAfterBreak="0">
     <w:nsid w:val="2A6361C6"/>
     <w:multiLevelType w:val="hybridMultilevel"/>
     <w:tmpl w:val="5E683246"/>
@@ -20340,7 +20818,7 @@
       </w:pPr>
     </w:lvl>
   </w:abstractNum>
-  <w:abstractNum w:abstractNumId="27" w15:restartNumberingAfterBreak="0">
+  <w:abstractNum w:abstractNumId="29" w15:restartNumberingAfterBreak="0">
     <w:nsid w:val="30002A55"/>
     <w:multiLevelType w:val="hybridMultilevel"/>
     <w:tmpl w:val="7884C2E6"/>
@@ -20429,7 +20907,7 @@
       </w:pPr>
     </w:lvl>
   </w:abstractNum>
-  <w:abstractNum w:abstractNumId="28" w15:restartNumberingAfterBreak="0">
+  <w:abstractNum w:abstractNumId="30" w15:restartNumberingAfterBreak="0">
     <w:nsid w:val="302C385D"/>
     <w:multiLevelType w:val="hybridMultilevel"/>
     <w:tmpl w:val="0E923D1A"/>
@@ -20518,7 +20996,7 @@
       </w:pPr>
     </w:lvl>
   </w:abstractNum>
-  <w:abstractNum w:abstractNumId="29" w15:restartNumberingAfterBreak="0">
+  <w:abstractNum w:abstractNumId="31" w15:restartNumberingAfterBreak="0">
     <w:nsid w:val="307C4C2B"/>
     <w:multiLevelType w:val="hybridMultilevel"/>
     <w:tmpl w:val="B1C677E2"/>
@@ -20607,7 +21085,7 @@
       </w:pPr>
     </w:lvl>
   </w:abstractNum>
-  <w:abstractNum w:abstractNumId="30" w15:restartNumberingAfterBreak="0">
+  <w:abstractNum w:abstractNumId="32" w15:restartNumberingAfterBreak="0">
     <w:nsid w:val="31D616B4"/>
     <w:multiLevelType w:val="hybridMultilevel"/>
     <w:tmpl w:val="71CAD356"/>
@@ -20696,7 +21174,7 @@
       </w:pPr>
     </w:lvl>
   </w:abstractNum>
-  <w:abstractNum w:abstractNumId="31" w15:restartNumberingAfterBreak="0">
+  <w:abstractNum w:abstractNumId="33" w15:restartNumberingAfterBreak="0">
     <w:nsid w:val="320C3D30"/>
     <w:multiLevelType w:val="hybridMultilevel"/>
     <w:tmpl w:val="25F462D8"/>
@@ -20785,7 +21263,7 @@
       </w:pPr>
     </w:lvl>
   </w:abstractNum>
-  <w:abstractNum w:abstractNumId="32" w15:restartNumberingAfterBreak="0">
+  <w:abstractNum w:abstractNumId="34" w15:restartNumberingAfterBreak="0">
     <w:nsid w:val="32661DE5"/>
     <w:multiLevelType w:val="hybridMultilevel"/>
     <w:tmpl w:val="A530931A"/>
@@ -20874,7 +21352,7 @@
       </w:pPr>
     </w:lvl>
   </w:abstractNum>
-  <w:abstractNum w:abstractNumId="33" w15:restartNumberingAfterBreak="0">
+  <w:abstractNum w:abstractNumId="35" w15:restartNumberingAfterBreak="0">
     <w:nsid w:val="33434F4E"/>
     <w:multiLevelType w:val="hybridMultilevel"/>
     <w:tmpl w:val="19E260CC"/>
@@ -20963,7 +21441,7 @@
       </w:pPr>
     </w:lvl>
   </w:abstractNum>
-  <w:abstractNum w:abstractNumId="34" w15:restartNumberingAfterBreak="0">
+  <w:abstractNum w:abstractNumId="36" w15:restartNumberingAfterBreak="0">
     <w:nsid w:val="3487500D"/>
     <w:multiLevelType w:val="hybridMultilevel"/>
     <w:tmpl w:val="8EC82FBC"/>
@@ -21052,7 +21530,93 @@
       </w:pPr>
     </w:lvl>
   </w:abstractNum>
-  <w:abstractNum w:abstractNumId="35" w15:restartNumberingAfterBreak="0">
+  <w:abstractNum w:abstractNumId="37" w15:restartNumberingAfterBreak="0">
+    <w:nsid w:val="374F2164"/>
+    <w:multiLevelType w:val="hybridMultilevel"/>
+    <w:tmpl w:val="6406B4B0"/>
+    <w:lvl w:ilvl="0" w:tplc="0409000F">
+      <w:start w:val="1"/>
+      <w:numFmt w:val="decimal"/>
+      <w:lvlText w:val="%1."/>
+      <w:lvlJc w:val="left"/>
+      <w:pPr>
+        <w:ind w:left="720" w:hanging="360"/>
+      </w:pPr>
+    </w:lvl>
+    <w:lvl w:ilvl="1" w:tplc="04090019" w:tentative="1">
+      <w:start w:val="1"/>
+      <w:numFmt w:val="lowerLetter"/>
+      <w:lvlText w:val="%2."/>
+      <w:lvlJc w:val="left"/>
+      <w:pPr>
+        <w:ind w:left="1440" w:hanging="360"/>
+      </w:pPr>
+    </w:lvl>
+    <w:lvl w:ilvl="2" w:tplc="0409001B" w:tentative="1">
+      <w:start w:val="1"/>
+      <w:numFmt w:val="lowerRoman"/>
+      <w:lvlText w:val="%3."/>
+      <w:lvlJc w:val="right"/>
+      <w:pPr>
+        <w:ind w:left="2160" w:hanging="180"/>
+      </w:pPr>
+    </w:lvl>
+    <w:lvl w:ilvl="3" w:tplc="0409000F" w:tentative="1">
+      <w:start w:val="1"/>
+      <w:numFmt w:val="decimal"/>
+      <w:lvlText w:val="%4."/>
+      <w:lvlJc w:val="left"/>
+      <w:pPr>
+        <w:ind w:left="2880" w:hanging="360"/>
+      </w:pPr>
+    </w:lvl>
+    <w:lvl w:ilvl="4" w:tplc="04090019" w:tentative="1">
+      <w:start w:val="1"/>
+      <w:numFmt w:val="lowerLetter"/>
+      <w:lvlText w:val="%5."/>
+      <w:lvlJc w:val="left"/>
+      <w:pPr>
+        <w:ind w:left="3600" w:hanging="360"/>
+      </w:pPr>
+    </w:lvl>
+    <w:lvl w:ilvl="5" w:tplc="0409001B" w:tentative="1">
+      <w:start w:val="1"/>
+      <w:numFmt w:val="lowerRoman"/>
+      <w:lvlText w:val="%6."/>
+      <w:lvlJc w:val="right"/>
+      <w:pPr>
+        <w:ind w:left="4320" w:hanging="180"/>
+      </w:pPr>
+    </w:lvl>
+    <w:lvl w:ilvl="6" w:tplc="0409000F" w:tentative="1">
+      <w:start w:val="1"/>
+      <w:numFmt w:val="decimal"/>
+      <w:lvlText w:val="%7."/>
+      <w:lvlJc w:val="left"/>
+      <w:pPr>
+        <w:ind w:left="5040" w:hanging="360"/>
+      </w:pPr>
+    </w:lvl>
+    <w:lvl w:ilvl="7" w:tplc="04090019" w:tentative="1">
+      <w:start w:val="1"/>
+      <w:numFmt w:val="lowerLetter"/>
+      <w:lvlText w:val="%8."/>
+      <w:lvlJc w:val="left"/>
+      <w:pPr>
+        <w:ind w:left="5760" w:hanging="360"/>
+      </w:pPr>
+    </w:lvl>
+    <w:lvl w:ilvl="8" w:tplc="0409001B" w:tentative="1">
+      <w:start w:val="1"/>
+      <w:numFmt w:val="lowerRoman"/>
+      <w:lvlText w:val="%9."/>
+      <w:lvlJc w:val="right"/>
+      <w:pPr>
+        <w:ind w:left="6480" w:hanging="180"/>
+      </w:pPr>
+    </w:lvl>
+  </w:abstractNum>
+  <w:abstractNum w:abstractNumId="38" w15:restartNumberingAfterBreak="0">
     <w:nsid w:val="37EB6FAD"/>
     <w:multiLevelType w:val="hybridMultilevel"/>
     <w:tmpl w:val="FF2E34A4"/>
@@ -21138,7 +21702,7 @@
       </w:pPr>
     </w:lvl>
   </w:abstractNum>
-  <w:abstractNum w:abstractNumId="36" w15:restartNumberingAfterBreak="0">
+  <w:abstractNum w:abstractNumId="39" w15:restartNumberingAfterBreak="0">
     <w:nsid w:val="39AE7DDF"/>
     <w:multiLevelType w:val="hybridMultilevel"/>
     <w:tmpl w:val="08FE7C34"/>
@@ -21227,7 +21791,7 @@
       </w:pPr>
     </w:lvl>
   </w:abstractNum>
-  <w:abstractNum w:abstractNumId="37" w15:restartNumberingAfterBreak="0">
+  <w:abstractNum w:abstractNumId="40" w15:restartNumberingAfterBreak="0">
     <w:nsid w:val="39C27C63"/>
     <w:multiLevelType w:val="hybridMultilevel"/>
     <w:tmpl w:val="EE667AD6"/>
@@ -21316,7 +21880,7 @@
       </w:pPr>
     </w:lvl>
   </w:abstractNum>
-  <w:abstractNum w:abstractNumId="38" w15:restartNumberingAfterBreak="0">
+  <w:abstractNum w:abstractNumId="41" w15:restartNumberingAfterBreak="0">
     <w:nsid w:val="3A102EB8"/>
     <w:multiLevelType w:val="hybridMultilevel"/>
     <w:tmpl w:val="E5F45A98"/>
@@ -21405,7 +21969,7 @@
       </w:pPr>
     </w:lvl>
   </w:abstractNum>
-  <w:abstractNum w:abstractNumId="39" w15:restartNumberingAfterBreak="0">
+  <w:abstractNum w:abstractNumId="42" w15:restartNumberingAfterBreak="0">
     <w:nsid w:val="3BCE0976"/>
     <w:multiLevelType w:val="hybridMultilevel"/>
     <w:tmpl w:val="4B960D08"/>
@@ -21491,7 +22055,7 @@
       </w:pPr>
     </w:lvl>
   </w:abstractNum>
-  <w:abstractNum w:abstractNumId="40" w15:restartNumberingAfterBreak="0">
+  <w:abstractNum w:abstractNumId="43" w15:restartNumberingAfterBreak="0">
     <w:nsid w:val="43D87F6C"/>
     <w:multiLevelType w:val="hybridMultilevel"/>
     <w:tmpl w:val="BB8A2134"/>
@@ -21580,7 +22144,7 @@
       </w:pPr>
     </w:lvl>
   </w:abstractNum>
-  <w:abstractNum w:abstractNumId="41" w15:restartNumberingAfterBreak="0">
+  <w:abstractNum w:abstractNumId="44" w15:restartNumberingAfterBreak="0">
     <w:nsid w:val="46BE2896"/>
     <w:multiLevelType w:val="hybridMultilevel"/>
     <w:tmpl w:val="1F52DB50"/>
@@ -21669,7 +22233,7 @@
       </w:pPr>
     </w:lvl>
   </w:abstractNum>
-  <w:abstractNum w:abstractNumId="42" w15:restartNumberingAfterBreak="0">
+  <w:abstractNum w:abstractNumId="45" w15:restartNumberingAfterBreak="0">
     <w:nsid w:val="470F52C6"/>
     <w:multiLevelType w:val="hybridMultilevel"/>
     <w:tmpl w:val="F8461DAE"/>
@@ -21758,7 +22322,7 @@
       </w:pPr>
     </w:lvl>
   </w:abstractNum>
-  <w:abstractNum w:abstractNumId="43" w15:restartNumberingAfterBreak="0">
+  <w:abstractNum w:abstractNumId="46" w15:restartNumberingAfterBreak="0">
     <w:nsid w:val="477509C4"/>
     <w:multiLevelType w:val="hybridMultilevel"/>
     <w:tmpl w:val="1AA0E584"/>
@@ -21847,7 +22411,7 @@
       </w:pPr>
     </w:lvl>
   </w:abstractNum>
-  <w:abstractNum w:abstractNumId="44" w15:restartNumberingAfterBreak="0">
+  <w:abstractNum w:abstractNumId="47" w15:restartNumberingAfterBreak="0">
     <w:nsid w:val="48A814E6"/>
     <w:multiLevelType w:val="hybridMultilevel"/>
     <w:tmpl w:val="8AFE9C28"/>
@@ -21936,7 +22500,7 @@
       </w:pPr>
     </w:lvl>
   </w:abstractNum>
-  <w:abstractNum w:abstractNumId="45" w15:restartNumberingAfterBreak="0">
+  <w:abstractNum w:abstractNumId="48" w15:restartNumberingAfterBreak="0">
     <w:nsid w:val="509248B2"/>
     <w:multiLevelType w:val="hybridMultilevel"/>
     <w:tmpl w:val="6BE83F8C"/>
@@ -22025,7 +22589,7 @@
       </w:pPr>
     </w:lvl>
   </w:abstractNum>
-  <w:abstractNum w:abstractNumId="46" w15:restartNumberingAfterBreak="0">
+  <w:abstractNum w:abstractNumId="49" w15:restartNumberingAfterBreak="0">
     <w:nsid w:val="51A32634"/>
     <w:multiLevelType w:val="hybridMultilevel"/>
     <w:tmpl w:val="0C0682EA"/>
@@ -22114,7 +22678,7 @@
       </w:pPr>
     </w:lvl>
   </w:abstractNum>
-  <w:abstractNum w:abstractNumId="47" w15:restartNumberingAfterBreak="0">
+  <w:abstractNum w:abstractNumId="50" w15:restartNumberingAfterBreak="0">
     <w:nsid w:val="520540F6"/>
     <w:multiLevelType w:val="hybridMultilevel"/>
     <w:tmpl w:val="43E65086"/>
@@ -22203,7 +22767,7 @@
       </w:pPr>
     </w:lvl>
   </w:abstractNum>
-  <w:abstractNum w:abstractNumId="48" w15:restartNumberingAfterBreak="0">
+  <w:abstractNum w:abstractNumId="51" w15:restartNumberingAfterBreak="0">
     <w:nsid w:val="53B104C1"/>
     <w:multiLevelType w:val="hybridMultilevel"/>
     <w:tmpl w:val="ADB6B2A0"/>
@@ -22292,7 +22856,7 @@
       </w:pPr>
     </w:lvl>
   </w:abstractNum>
-  <w:abstractNum w:abstractNumId="49" w15:restartNumberingAfterBreak="0">
+  <w:abstractNum w:abstractNumId="52" w15:restartNumberingAfterBreak="0">
     <w:nsid w:val="55265BFA"/>
     <w:multiLevelType w:val="hybridMultilevel"/>
     <w:tmpl w:val="18248306"/>
@@ -22381,7 +22945,7 @@
       </w:pPr>
     </w:lvl>
   </w:abstractNum>
-  <w:abstractNum w:abstractNumId="50" w15:restartNumberingAfterBreak="0">
+  <w:abstractNum w:abstractNumId="53" w15:restartNumberingAfterBreak="0">
     <w:nsid w:val="55351A5C"/>
     <w:multiLevelType w:val="hybridMultilevel"/>
     <w:tmpl w:val="12D26FEC"/>
@@ -22470,7 +23034,7 @@
       </w:pPr>
     </w:lvl>
   </w:abstractNum>
-  <w:abstractNum w:abstractNumId="51" w15:restartNumberingAfterBreak="0">
+  <w:abstractNum w:abstractNumId="54" w15:restartNumberingAfterBreak="0">
     <w:nsid w:val="596C53E5"/>
     <w:multiLevelType w:val="hybridMultilevel"/>
     <w:tmpl w:val="AACCDAA8"/>
@@ -22559,7 +23123,7 @@
       </w:pPr>
     </w:lvl>
   </w:abstractNum>
-  <w:abstractNum w:abstractNumId="52" w15:restartNumberingAfterBreak="0">
+  <w:abstractNum w:abstractNumId="55" w15:restartNumberingAfterBreak="0">
     <w:nsid w:val="5AD264BB"/>
     <w:multiLevelType w:val="hybridMultilevel"/>
     <w:tmpl w:val="5FF012C6"/>
@@ -22648,7 +23212,7 @@
       </w:pPr>
     </w:lvl>
   </w:abstractNum>
-  <w:abstractNum w:abstractNumId="53" w15:restartNumberingAfterBreak="0">
+  <w:abstractNum w:abstractNumId="56" w15:restartNumberingAfterBreak="0">
     <w:nsid w:val="5AF654AE"/>
     <w:multiLevelType w:val="hybridMultilevel"/>
     <w:tmpl w:val="34FAC18C"/>
@@ -22737,7 +23301,7 @@
       </w:pPr>
     </w:lvl>
   </w:abstractNum>
-  <w:abstractNum w:abstractNumId="54" w15:restartNumberingAfterBreak="0">
+  <w:abstractNum w:abstractNumId="57" w15:restartNumberingAfterBreak="0">
     <w:nsid w:val="5AFB236D"/>
     <w:multiLevelType w:val="hybridMultilevel"/>
     <w:tmpl w:val="713458EA"/>
@@ -22826,7 +23390,7 @@
       </w:pPr>
     </w:lvl>
   </w:abstractNum>
-  <w:abstractNum w:abstractNumId="55" w15:restartNumberingAfterBreak="0">
+  <w:abstractNum w:abstractNumId="58" w15:restartNumberingAfterBreak="0">
     <w:nsid w:val="5C5E3FF2"/>
     <w:multiLevelType w:val="hybridMultilevel"/>
     <w:tmpl w:val="B0D8EDDC"/>
@@ -22915,7 +23479,7 @@
       </w:pPr>
     </w:lvl>
   </w:abstractNum>
-  <w:abstractNum w:abstractNumId="56" w15:restartNumberingAfterBreak="0">
+  <w:abstractNum w:abstractNumId="59" w15:restartNumberingAfterBreak="0">
     <w:nsid w:val="5CA02B62"/>
     <w:multiLevelType w:val="hybridMultilevel"/>
     <w:tmpl w:val="6A6AFC66"/>
@@ -23004,7 +23568,7 @@
       </w:pPr>
     </w:lvl>
   </w:abstractNum>
-  <w:abstractNum w:abstractNumId="57" w15:restartNumberingAfterBreak="0">
+  <w:abstractNum w:abstractNumId="60" w15:restartNumberingAfterBreak="0">
     <w:nsid w:val="5E507DD5"/>
     <w:multiLevelType w:val="hybridMultilevel"/>
     <w:tmpl w:val="A8C29860"/>
@@ -23093,7 +23657,7 @@
       </w:pPr>
     </w:lvl>
   </w:abstractNum>
-  <w:abstractNum w:abstractNumId="58" w15:restartNumberingAfterBreak="0">
+  <w:abstractNum w:abstractNumId="61" w15:restartNumberingAfterBreak="0">
     <w:nsid w:val="5F1C1161"/>
     <w:multiLevelType w:val="hybridMultilevel"/>
     <w:tmpl w:val="7E3EAD72"/>
@@ -23182,7 +23746,7 @@
       </w:pPr>
     </w:lvl>
   </w:abstractNum>
-  <w:abstractNum w:abstractNumId="59" w15:restartNumberingAfterBreak="0">
+  <w:abstractNum w:abstractNumId="62" w15:restartNumberingAfterBreak="0">
     <w:nsid w:val="6084681B"/>
     <w:multiLevelType w:val="hybridMultilevel"/>
     <w:tmpl w:val="EF0AE9F4"/>
@@ -23271,7 +23835,7 @@
       </w:pPr>
     </w:lvl>
   </w:abstractNum>
-  <w:abstractNum w:abstractNumId="60" w15:restartNumberingAfterBreak="0">
+  <w:abstractNum w:abstractNumId="63" w15:restartNumberingAfterBreak="0">
     <w:nsid w:val="61932078"/>
     <w:multiLevelType w:val="hybridMultilevel"/>
     <w:tmpl w:val="703E835E"/>
@@ -23360,7 +23924,7 @@
       </w:pPr>
     </w:lvl>
   </w:abstractNum>
-  <w:abstractNum w:abstractNumId="61" w15:restartNumberingAfterBreak="0">
+  <w:abstractNum w:abstractNumId="64" w15:restartNumberingAfterBreak="0">
     <w:nsid w:val="621A39A7"/>
     <w:multiLevelType w:val="hybridMultilevel"/>
     <w:tmpl w:val="DBB673F0"/>
@@ -23449,7 +24013,7 @@
       </w:pPr>
     </w:lvl>
   </w:abstractNum>
-  <w:abstractNum w:abstractNumId="62" w15:restartNumberingAfterBreak="0">
+  <w:abstractNum w:abstractNumId="65" w15:restartNumberingAfterBreak="0">
     <w:nsid w:val="63B60F60"/>
     <w:multiLevelType w:val="hybridMultilevel"/>
     <w:tmpl w:val="09C8BD14"/>
@@ -23539,7 +24103,7 @@
       </w:pPr>
     </w:lvl>
   </w:abstractNum>
-  <w:abstractNum w:abstractNumId="63" w15:restartNumberingAfterBreak="0">
+  <w:abstractNum w:abstractNumId="66" w15:restartNumberingAfterBreak="0">
     <w:nsid w:val="65AC4D7F"/>
     <w:multiLevelType w:val="hybridMultilevel"/>
     <w:tmpl w:val="AF4200FA"/>
@@ -23628,7 +24192,7 @@
       </w:pPr>
     </w:lvl>
   </w:abstractNum>
-  <w:abstractNum w:abstractNumId="64" w15:restartNumberingAfterBreak="0">
+  <w:abstractNum w:abstractNumId="67" w15:restartNumberingAfterBreak="0">
     <w:nsid w:val="65CB56C6"/>
     <w:multiLevelType w:val="hybridMultilevel"/>
     <w:tmpl w:val="6ABC44E6"/>
@@ -23717,7 +24281,7 @@
       </w:pPr>
     </w:lvl>
   </w:abstractNum>
-  <w:abstractNum w:abstractNumId="65" w15:restartNumberingAfterBreak="0">
+  <w:abstractNum w:abstractNumId="68" w15:restartNumberingAfterBreak="0">
     <w:nsid w:val="665805A0"/>
     <w:multiLevelType w:val="multilevel"/>
     <w:tmpl w:val="EF5650DC"/>
@@ -23866,7 +24430,7 @@
       </w:rPr>
     </w:lvl>
   </w:abstractNum>
-  <w:abstractNum w:abstractNumId="66" w15:restartNumberingAfterBreak="0">
+  <w:abstractNum w:abstractNumId="69" w15:restartNumberingAfterBreak="0">
     <w:nsid w:val="66C30E96"/>
     <w:multiLevelType w:val="hybridMultilevel"/>
     <w:tmpl w:val="F93883E8"/>
@@ -23955,7 +24519,7 @@
       </w:pPr>
     </w:lvl>
   </w:abstractNum>
-  <w:abstractNum w:abstractNumId="67" w15:restartNumberingAfterBreak="0">
+  <w:abstractNum w:abstractNumId="70" w15:restartNumberingAfterBreak="0">
     <w:nsid w:val="67A0424C"/>
     <w:multiLevelType w:val="hybridMultilevel"/>
     <w:tmpl w:val="FE466852"/>
@@ -24044,7 +24608,7 @@
       </w:pPr>
     </w:lvl>
   </w:abstractNum>
-  <w:abstractNum w:abstractNumId="68" w15:restartNumberingAfterBreak="0">
+  <w:abstractNum w:abstractNumId="71" w15:restartNumberingAfterBreak="0">
     <w:nsid w:val="69BD3819"/>
     <w:multiLevelType w:val="hybridMultilevel"/>
     <w:tmpl w:val="90DA7CC2"/>
@@ -24130,7 +24694,93 @@
       </w:pPr>
     </w:lvl>
   </w:abstractNum>
-  <w:abstractNum w:abstractNumId="69" w15:restartNumberingAfterBreak="0">
+  <w:abstractNum w:abstractNumId="72" w15:restartNumberingAfterBreak="0">
+    <w:nsid w:val="6AC55B9F"/>
+    <w:multiLevelType w:val="hybridMultilevel"/>
+    <w:tmpl w:val="6DB8994C"/>
+    <w:lvl w:ilvl="0" w:tplc="0409000F">
+      <w:start w:val="1"/>
+      <w:numFmt w:val="decimal"/>
+      <w:lvlText w:val="%1."/>
+      <w:lvlJc w:val="left"/>
+      <w:pPr>
+        <w:ind w:left="720" w:hanging="360"/>
+      </w:pPr>
+    </w:lvl>
+    <w:lvl w:ilvl="1" w:tplc="04090019" w:tentative="1">
+      <w:start w:val="1"/>
+      <w:numFmt w:val="lowerLetter"/>
+      <w:lvlText w:val="%2."/>
+      <w:lvlJc w:val="left"/>
+      <w:pPr>
+        <w:ind w:left="1440" w:hanging="360"/>
+      </w:pPr>
+    </w:lvl>
+    <w:lvl w:ilvl="2" w:tplc="0409001B" w:tentative="1">
+      <w:start w:val="1"/>
+      <w:numFmt w:val="lowerRoman"/>
+      <w:lvlText w:val="%3."/>
+      <w:lvlJc w:val="right"/>
+      <w:pPr>
+        <w:ind w:left="2160" w:hanging="180"/>
+      </w:pPr>
+    </w:lvl>
+    <w:lvl w:ilvl="3" w:tplc="0409000F" w:tentative="1">
+      <w:start w:val="1"/>
+      <w:numFmt w:val="decimal"/>
+      <w:lvlText w:val="%4."/>
+      <w:lvlJc w:val="left"/>
+      <w:pPr>
+        <w:ind w:left="2880" w:hanging="360"/>
+      </w:pPr>
+    </w:lvl>
+    <w:lvl w:ilvl="4" w:tplc="04090019" w:tentative="1">
+      <w:start w:val="1"/>
+      <w:numFmt w:val="lowerLetter"/>
+      <w:lvlText w:val="%5."/>
+      <w:lvlJc w:val="left"/>
+      <w:pPr>
+        <w:ind w:left="3600" w:hanging="360"/>
+      </w:pPr>
+    </w:lvl>
+    <w:lvl w:ilvl="5" w:tplc="0409001B" w:tentative="1">
+      <w:start w:val="1"/>
+      <w:numFmt w:val="lowerRoman"/>
+      <w:lvlText w:val="%6."/>
+      <w:lvlJc w:val="right"/>
+      <w:pPr>
+        <w:ind w:left="4320" w:hanging="180"/>
+      </w:pPr>
+    </w:lvl>
+    <w:lvl w:ilvl="6" w:tplc="0409000F" w:tentative="1">
+      <w:start w:val="1"/>
+      <w:numFmt w:val="decimal"/>
+      <w:lvlText w:val="%7."/>
+      <w:lvlJc w:val="left"/>
+      <w:pPr>
+        <w:ind w:left="5040" w:hanging="360"/>
+      </w:pPr>
+    </w:lvl>
+    <w:lvl w:ilvl="7" w:tplc="04090019" w:tentative="1">
+      <w:start w:val="1"/>
+      <w:numFmt w:val="lowerLetter"/>
+      <w:lvlText w:val="%8."/>
+      <w:lvlJc w:val="left"/>
+      <w:pPr>
+        <w:ind w:left="5760" w:hanging="360"/>
+      </w:pPr>
+    </w:lvl>
+    <w:lvl w:ilvl="8" w:tplc="0409001B" w:tentative="1">
+      <w:start w:val="1"/>
+      <w:numFmt w:val="lowerRoman"/>
+      <w:lvlText w:val="%9."/>
+      <w:lvlJc w:val="right"/>
+      <w:pPr>
+        <w:ind w:left="6480" w:hanging="180"/>
+      </w:pPr>
+    </w:lvl>
+  </w:abstractNum>
+  <w:abstractNum w:abstractNumId="73" w15:restartNumberingAfterBreak="0">
     <w:nsid w:val="6C8A38C1"/>
     <w:multiLevelType w:val="hybridMultilevel"/>
     <w:tmpl w:val="FBACC0F8"/>
@@ -24219,7 +24869,7 @@
       </w:pPr>
     </w:lvl>
   </w:abstractNum>
-  <w:abstractNum w:abstractNumId="70" w15:restartNumberingAfterBreak="0">
+  <w:abstractNum w:abstractNumId="74" w15:restartNumberingAfterBreak="0">
     <w:nsid w:val="6DB501B6"/>
     <w:multiLevelType w:val="hybridMultilevel"/>
     <w:tmpl w:val="BD7CC0E8"/>
@@ -24332,7 +24982,7 @@
       </w:rPr>
     </w:lvl>
   </w:abstractNum>
-  <w:abstractNum w:abstractNumId="71" w15:restartNumberingAfterBreak="0">
+  <w:abstractNum w:abstractNumId="75" w15:restartNumberingAfterBreak="0">
     <w:nsid w:val="712A1CC7"/>
     <w:multiLevelType w:val="hybridMultilevel"/>
     <w:tmpl w:val="FA7608BE"/>
@@ -24421,7 +25071,7 @@
       </w:pPr>
     </w:lvl>
   </w:abstractNum>
-  <w:abstractNum w:abstractNumId="72" w15:restartNumberingAfterBreak="0">
+  <w:abstractNum w:abstractNumId="76" w15:restartNumberingAfterBreak="0">
     <w:nsid w:val="72C675D9"/>
     <w:multiLevelType w:val="hybridMultilevel"/>
     <w:tmpl w:val="900468D4"/>
@@ -24510,7 +25160,7 @@
       </w:pPr>
     </w:lvl>
   </w:abstractNum>
-  <w:abstractNum w:abstractNumId="73" w15:restartNumberingAfterBreak="0">
+  <w:abstractNum w:abstractNumId="77" w15:restartNumberingAfterBreak="0">
     <w:nsid w:val="737475E1"/>
     <w:multiLevelType w:val="hybridMultilevel"/>
     <w:tmpl w:val="30A21950"/>
@@ -24599,7 +25249,7 @@
       </w:pPr>
     </w:lvl>
   </w:abstractNum>
-  <w:abstractNum w:abstractNumId="74" w15:restartNumberingAfterBreak="0">
+  <w:abstractNum w:abstractNumId="78" w15:restartNumberingAfterBreak="0">
     <w:nsid w:val="74B522CF"/>
     <w:multiLevelType w:val="hybridMultilevel"/>
     <w:tmpl w:val="3DF081D8"/>
@@ -24688,7 +25338,7 @@
       </w:pPr>
     </w:lvl>
   </w:abstractNum>
-  <w:abstractNum w:abstractNumId="75" w15:restartNumberingAfterBreak="0">
+  <w:abstractNum w:abstractNumId="79" w15:restartNumberingAfterBreak="0">
     <w:nsid w:val="767F252C"/>
     <w:multiLevelType w:val="hybridMultilevel"/>
     <w:tmpl w:val="D83ADA3A"/>
@@ -24777,7 +25427,7 @@
       </w:pPr>
     </w:lvl>
   </w:abstractNum>
-  <w:abstractNum w:abstractNumId="76" w15:restartNumberingAfterBreak="0">
+  <w:abstractNum w:abstractNumId="80" w15:restartNumberingAfterBreak="0">
     <w:nsid w:val="77AC5CAB"/>
     <w:multiLevelType w:val="hybridMultilevel"/>
     <w:tmpl w:val="AE7A0F44"/>
@@ -24863,7 +25513,7 @@
       </w:pPr>
     </w:lvl>
   </w:abstractNum>
-  <w:abstractNum w:abstractNumId="77" w15:restartNumberingAfterBreak="0">
+  <w:abstractNum w:abstractNumId="81" w15:restartNumberingAfterBreak="0">
     <w:nsid w:val="77B359C9"/>
     <w:multiLevelType w:val="hybridMultilevel"/>
     <w:tmpl w:val="141015EC"/>
@@ -24952,7 +25602,7 @@
       </w:pPr>
     </w:lvl>
   </w:abstractNum>
-  <w:abstractNum w:abstractNumId="78" w15:restartNumberingAfterBreak="0">
+  <w:abstractNum w:abstractNumId="82" w15:restartNumberingAfterBreak="0">
     <w:nsid w:val="788B50FD"/>
     <w:multiLevelType w:val="hybridMultilevel"/>
     <w:tmpl w:val="E33C048E"/>
@@ -25041,7 +25691,7 @@
       </w:pPr>
     </w:lvl>
   </w:abstractNum>
-  <w:abstractNum w:abstractNumId="79" w15:restartNumberingAfterBreak="0">
+  <w:abstractNum w:abstractNumId="83" w15:restartNumberingAfterBreak="0">
     <w:nsid w:val="7AEA359C"/>
     <w:multiLevelType w:val="hybridMultilevel"/>
     <w:tmpl w:val="DA5A6DEE"/>
@@ -25130,7 +25780,7 @@
       </w:pPr>
     </w:lvl>
   </w:abstractNum>
-  <w:abstractNum w:abstractNumId="80" w15:restartNumberingAfterBreak="0">
+  <w:abstractNum w:abstractNumId="84" w15:restartNumberingAfterBreak="0">
     <w:nsid w:val="7BE67EF6"/>
     <w:multiLevelType w:val="hybridMultilevel"/>
     <w:tmpl w:val="A9E2EFEC"/>
@@ -25219,7 +25869,7 @@
       </w:pPr>
     </w:lvl>
   </w:abstractNum>
-  <w:abstractNum w:abstractNumId="81" w15:restartNumberingAfterBreak="0">
+  <w:abstractNum w:abstractNumId="85" w15:restartNumberingAfterBreak="0">
     <w:nsid w:val="7C022CEF"/>
     <w:multiLevelType w:val="hybridMultilevel"/>
     <w:tmpl w:val="2E443114"/>
@@ -25308,7 +25958,7 @@
       </w:pPr>
     </w:lvl>
   </w:abstractNum>
-  <w:abstractNum w:abstractNumId="82" w15:restartNumberingAfterBreak="0">
+  <w:abstractNum w:abstractNumId="86" w15:restartNumberingAfterBreak="0">
     <w:nsid w:val="7E526F96"/>
     <w:multiLevelType w:val="hybridMultilevel"/>
     <w:tmpl w:val="36CA4DDE"/>
@@ -25397,7 +26047,7 @@
       </w:pPr>
     </w:lvl>
   </w:abstractNum>
-  <w:abstractNum w:abstractNumId="83" w15:restartNumberingAfterBreak="0">
+  <w:abstractNum w:abstractNumId="87" w15:restartNumberingAfterBreak="0">
     <w:nsid w:val="7E931566"/>
     <w:multiLevelType w:val="hybridMultilevel"/>
     <w:tmpl w:val="381857F2"/>
@@ -25486,7 +26136,7 @@
       </w:pPr>
     </w:lvl>
   </w:abstractNum>
-  <w:abstractNum w:abstractNumId="84" w15:restartNumberingAfterBreak="0">
+  <w:abstractNum w:abstractNumId="88" w15:restartNumberingAfterBreak="0">
     <w:nsid w:val="7E9F7E2D"/>
     <w:multiLevelType w:val="multilevel"/>
     <w:tmpl w:val="EF5650DC"/>
@@ -25636,259 +26286,271 @@
     </w:lvl>
   </w:abstractNum>
   <w:num w:numId="1" w16cid:durableId="762066090">
-    <w:abstractNumId w:val="74"/>
+    <w:abstractNumId w:val="78"/>
   </w:num>
   <w:num w:numId="2" w16cid:durableId="678701199">
-    <w:abstractNumId w:val="5"/>
+    <w:abstractNumId w:val="6"/>
   </w:num>
   <w:num w:numId="3" w16cid:durableId="1473675055">
+    <w:abstractNumId w:val="70"/>
+  </w:num>
+  <w:num w:numId="4" w16cid:durableId="473913957">
+    <w:abstractNumId w:val="7"/>
+  </w:num>
+  <w:num w:numId="5" w16cid:durableId="1551071687">
+    <w:abstractNumId w:val="26"/>
+  </w:num>
+  <w:num w:numId="6" w16cid:durableId="1494371188">
+    <w:abstractNumId w:val="22"/>
+  </w:num>
+  <w:num w:numId="7" w16cid:durableId="1735816189">
+    <w:abstractNumId w:val="46"/>
+  </w:num>
+  <w:num w:numId="8" w16cid:durableId="2035500541">
+    <w:abstractNumId w:val="76"/>
+  </w:num>
+  <w:num w:numId="9" w16cid:durableId="585119284">
+    <w:abstractNumId w:val="50"/>
+  </w:num>
+  <w:num w:numId="10" w16cid:durableId="1989164952">
+    <w:abstractNumId w:val="45"/>
+  </w:num>
+  <w:num w:numId="11" w16cid:durableId="310254893">
+    <w:abstractNumId w:val="62"/>
+  </w:num>
+  <w:num w:numId="12" w16cid:durableId="1594588835">
+    <w:abstractNumId w:val="25"/>
+  </w:num>
+  <w:num w:numId="13" w16cid:durableId="1607930790">
+    <w:abstractNumId w:val="30"/>
+  </w:num>
+  <w:num w:numId="14" w16cid:durableId="1562908401">
+    <w:abstractNumId w:val="27"/>
+  </w:num>
+  <w:num w:numId="15" w16cid:durableId="344983210">
+    <w:abstractNumId w:val="58"/>
+  </w:num>
+  <w:num w:numId="16" w16cid:durableId="1449348051">
     <w:abstractNumId w:val="67"/>
   </w:num>
-  <w:num w:numId="4" w16cid:durableId="473913957">
-    <w:abstractNumId w:val="6"/>
-  </w:num>
-  <w:num w:numId="5" w16cid:durableId="1551071687">
-    <w:abstractNumId w:val="24"/>
-  </w:num>
-  <w:num w:numId="6" w16cid:durableId="1494371188">
-    <w:abstractNumId w:val="20"/>
-  </w:num>
-  <w:num w:numId="7" w16cid:durableId="1735816189">
-    <w:abstractNumId w:val="43"/>
-  </w:num>
-  <w:num w:numId="8" w16cid:durableId="2035500541">
-    <w:abstractNumId w:val="72"/>
-  </w:num>
-  <w:num w:numId="9" w16cid:durableId="585119284">
-    <w:abstractNumId w:val="47"/>
-  </w:num>
-  <w:num w:numId="10" w16cid:durableId="1989164952">
-    <w:abstractNumId w:val="42"/>
-  </w:num>
-  <w:num w:numId="11" w16cid:durableId="310254893">
-    <w:abstractNumId w:val="59"/>
-  </w:num>
-  <w:num w:numId="12" w16cid:durableId="1594588835">
-    <w:abstractNumId w:val="23"/>
-  </w:num>
-  <w:num w:numId="13" w16cid:durableId="1607930790">
-    <w:abstractNumId w:val="28"/>
-  </w:num>
-  <w:num w:numId="14" w16cid:durableId="1562908401">
-    <w:abstractNumId w:val="25"/>
-  </w:num>
-  <w:num w:numId="15" w16cid:durableId="344983210">
-    <w:abstractNumId w:val="55"/>
-  </w:num>
-  <w:num w:numId="16" w16cid:durableId="1449348051">
-    <w:abstractNumId w:val="64"/>
-  </w:num>
   <w:num w:numId="17" w16cid:durableId="1056733765">
-    <w:abstractNumId w:val="37"/>
+    <w:abstractNumId w:val="40"/>
   </w:num>
   <w:num w:numId="18" w16cid:durableId="267005381">
-    <w:abstractNumId w:val="50"/>
+    <w:abstractNumId w:val="53"/>
   </w:num>
   <w:num w:numId="19" w16cid:durableId="179124019">
-    <w:abstractNumId w:val="13"/>
+    <w:abstractNumId w:val="14"/>
   </w:num>
   <w:num w:numId="20" w16cid:durableId="1049767584">
-    <w:abstractNumId w:val="30"/>
+    <w:abstractNumId w:val="32"/>
   </w:num>
   <w:num w:numId="21" w16cid:durableId="183055058">
     <w:abstractNumId w:val="2"/>
   </w:num>
   <w:num w:numId="22" w16cid:durableId="508712459">
-    <w:abstractNumId w:val="82"/>
+    <w:abstractNumId w:val="86"/>
   </w:num>
   <w:num w:numId="23" w16cid:durableId="1943536121">
-    <w:abstractNumId w:val="21"/>
+    <w:abstractNumId w:val="23"/>
   </w:num>
   <w:num w:numId="24" w16cid:durableId="426195526">
-    <w:abstractNumId w:val="80"/>
+    <w:abstractNumId w:val="84"/>
   </w:num>
   <w:num w:numId="25" w16cid:durableId="1463883268">
-    <w:abstractNumId w:val="57"/>
+    <w:abstractNumId w:val="60"/>
   </w:num>
   <w:num w:numId="26" w16cid:durableId="2140998020">
-    <w:abstractNumId w:val="44"/>
+    <w:abstractNumId w:val="47"/>
   </w:num>
   <w:num w:numId="27" w16cid:durableId="1569875539">
-    <w:abstractNumId w:val="60"/>
+    <w:abstractNumId w:val="63"/>
   </w:num>
   <w:num w:numId="28" w16cid:durableId="1616211520">
-    <w:abstractNumId w:val="40"/>
+    <w:abstractNumId w:val="43"/>
   </w:num>
   <w:num w:numId="29" w16cid:durableId="1692684133">
     <w:abstractNumId w:val="3"/>
   </w:num>
   <w:num w:numId="30" w16cid:durableId="897547314">
-    <w:abstractNumId w:val="12"/>
+    <w:abstractNumId w:val="13"/>
   </w:num>
   <w:num w:numId="31" w16cid:durableId="1470631900">
-    <w:abstractNumId w:val="73"/>
+    <w:abstractNumId w:val="77"/>
   </w:num>
   <w:num w:numId="32" w16cid:durableId="323508029">
     <w:abstractNumId w:val="1"/>
   </w:num>
   <w:num w:numId="33" w16cid:durableId="422802318">
+    <w:abstractNumId w:val="79"/>
+  </w:num>
+  <w:num w:numId="34" w16cid:durableId="484901370">
+    <w:abstractNumId w:val="15"/>
+  </w:num>
+  <w:num w:numId="35" w16cid:durableId="1325468">
+    <w:abstractNumId w:val="36"/>
+  </w:num>
+  <w:num w:numId="36" w16cid:durableId="1774475643">
+    <w:abstractNumId w:val="85"/>
+  </w:num>
+  <w:num w:numId="37" w16cid:durableId="828518055">
+    <w:abstractNumId w:val="65"/>
+  </w:num>
+  <w:num w:numId="38" w16cid:durableId="1412585811">
     <w:abstractNumId w:val="75"/>
   </w:num>
-  <w:num w:numId="34" w16cid:durableId="484901370">
-    <w:abstractNumId w:val="14"/>
-  </w:num>
-  <w:num w:numId="35" w16cid:durableId="1325468">
-    <w:abstractNumId w:val="34"/>
-  </w:num>
-  <w:num w:numId="36" w16cid:durableId="1774475643">
-    <w:abstractNumId w:val="81"/>
-  </w:num>
-  <w:num w:numId="37" w16cid:durableId="828518055">
-    <w:abstractNumId w:val="62"/>
-  </w:num>
-  <w:num w:numId="38" w16cid:durableId="1412585811">
-    <w:abstractNumId w:val="71"/>
-  </w:num>
   <w:num w:numId="39" w16cid:durableId="941375811">
-    <w:abstractNumId w:val="78"/>
+    <w:abstractNumId w:val="82"/>
   </w:num>
   <w:num w:numId="40" w16cid:durableId="873689798">
-    <w:abstractNumId w:val="70"/>
+    <w:abstractNumId w:val="74"/>
   </w:num>
   <w:num w:numId="41" w16cid:durableId="2083062867">
-    <w:abstractNumId w:val="11"/>
+    <w:abstractNumId w:val="12"/>
   </w:num>
   <w:num w:numId="42" w16cid:durableId="1570537370">
-    <w:abstractNumId w:val="66"/>
+    <w:abstractNumId w:val="69"/>
   </w:num>
   <w:num w:numId="43" w16cid:durableId="868252384">
     <w:abstractNumId w:val="4"/>
   </w:num>
   <w:num w:numId="44" w16cid:durableId="1816989766">
-    <w:abstractNumId w:val="31"/>
+    <w:abstractNumId w:val="33"/>
   </w:num>
   <w:num w:numId="45" w16cid:durableId="326246437">
-    <w:abstractNumId w:val="45"/>
+    <w:abstractNumId w:val="48"/>
   </w:num>
   <w:num w:numId="46" w16cid:durableId="365910238">
-    <w:abstractNumId w:val="33"/>
+    <w:abstractNumId w:val="35"/>
   </w:num>
   <w:num w:numId="47" w16cid:durableId="1308164984">
+    <w:abstractNumId w:val="11"/>
+  </w:num>
+  <w:num w:numId="48" w16cid:durableId="1617297635">
+    <w:abstractNumId w:val="59"/>
+  </w:num>
+  <w:num w:numId="49" w16cid:durableId="1780368137">
     <w:abstractNumId w:val="10"/>
   </w:num>
-  <w:num w:numId="48" w16cid:durableId="1617297635">
-    <w:abstractNumId w:val="56"/>
-  </w:num>
-  <w:num w:numId="49" w16cid:durableId="1780368137">
-    <w:abstractNumId w:val="9"/>
-  </w:num>
   <w:num w:numId="50" w16cid:durableId="328288760">
-    <w:abstractNumId w:val="79"/>
+    <w:abstractNumId w:val="83"/>
   </w:num>
   <w:num w:numId="51" w16cid:durableId="1149054017">
-    <w:abstractNumId w:val="38"/>
+    <w:abstractNumId w:val="41"/>
   </w:num>
   <w:num w:numId="52" w16cid:durableId="2119835597">
-    <w:abstractNumId w:val="27"/>
+    <w:abstractNumId w:val="29"/>
   </w:num>
   <w:num w:numId="53" w16cid:durableId="355469033">
-    <w:abstractNumId w:val="63"/>
+    <w:abstractNumId w:val="66"/>
   </w:num>
   <w:num w:numId="54" w16cid:durableId="1421874614">
-    <w:abstractNumId w:val="41"/>
+    <w:abstractNumId w:val="44"/>
   </w:num>
   <w:num w:numId="55" w16cid:durableId="184097463">
-    <w:abstractNumId w:val="16"/>
+    <w:abstractNumId w:val="17"/>
   </w:num>
   <w:num w:numId="56" w16cid:durableId="1457064613">
-    <w:abstractNumId w:val="83"/>
+    <w:abstractNumId w:val="87"/>
   </w:num>
   <w:num w:numId="57" w16cid:durableId="826286377">
     <w:abstractNumId w:val="0"/>
   </w:num>
   <w:num w:numId="58" w16cid:durableId="1404258060">
-    <w:abstractNumId w:val="29"/>
+    <w:abstractNumId w:val="31"/>
   </w:num>
   <w:num w:numId="59" w16cid:durableId="1864510322">
+    <w:abstractNumId w:val="20"/>
+  </w:num>
+  <w:num w:numId="60" w16cid:durableId="728383420">
+    <w:abstractNumId w:val="61"/>
+  </w:num>
+  <w:num w:numId="61" w16cid:durableId="1113940273">
+    <w:abstractNumId w:val="34"/>
+  </w:num>
+  <w:num w:numId="62" w16cid:durableId="1176379213">
+    <w:abstractNumId w:val="49"/>
+  </w:num>
+  <w:num w:numId="63" w16cid:durableId="1833839020">
+    <w:abstractNumId w:val="64"/>
+  </w:num>
+  <w:num w:numId="64" w16cid:durableId="1002514378">
+    <w:abstractNumId w:val="56"/>
+  </w:num>
+  <w:num w:numId="65" w16cid:durableId="1789736250">
+    <w:abstractNumId w:val="28"/>
+  </w:num>
+  <w:num w:numId="66" w16cid:durableId="1887570295">
+    <w:abstractNumId w:val="54"/>
+  </w:num>
+  <w:num w:numId="67" w16cid:durableId="1245450575">
+    <w:abstractNumId w:val="57"/>
+  </w:num>
+  <w:num w:numId="68" w16cid:durableId="258225140">
+    <w:abstractNumId w:val="51"/>
+  </w:num>
+  <w:num w:numId="69" w16cid:durableId="1160653717">
+    <w:abstractNumId w:val="55"/>
+  </w:num>
+  <w:num w:numId="70" w16cid:durableId="284316820">
+    <w:abstractNumId w:val="21"/>
+  </w:num>
+  <w:num w:numId="71" w16cid:durableId="1485124286">
     <w:abstractNumId w:val="18"/>
   </w:num>
-  <w:num w:numId="60" w16cid:durableId="728383420">
-    <w:abstractNumId w:val="58"/>
+  <w:num w:numId="72" w16cid:durableId="1267076738">
+    <w:abstractNumId w:val="81"/>
   </w:num>
-  <w:num w:numId="61" w16cid:durableId="1113940273">
-    <w:abstractNumId w:val="32"/>
+  <w:num w:numId="73" w16cid:durableId="1743603049">
+    <w:abstractNumId w:val="39"/>
   </w:num>
-  <w:num w:numId="62" w16cid:durableId="1176379213">
-    <w:abstractNumId w:val="46"/>
-  </w:num>
-  <w:num w:numId="63" w16cid:durableId="1833839020">
-    <w:abstractNumId w:val="61"/>
-  </w:num>
-  <w:num w:numId="64" w16cid:durableId="1002514378">
-    <w:abstractNumId w:val="53"/>
-  </w:num>
-  <w:num w:numId="65" w16cid:durableId="1789736250">
-    <w:abstractNumId w:val="26"/>
-  </w:num>
-  <w:num w:numId="66" w16cid:durableId="1887570295">
-    <w:abstractNumId w:val="51"/>
-  </w:num>
-  <w:num w:numId="67" w16cid:durableId="1245450575">
-    <w:abstractNumId w:val="54"/>
-  </w:num>
-  <w:num w:numId="68" w16cid:durableId="258225140">
-    <w:abstractNumId w:val="48"/>
-  </w:num>
-  <w:num w:numId="69" w16cid:durableId="1160653717">
+  <w:num w:numId="74" w16cid:durableId="382556292">
     <w:abstractNumId w:val="52"/>
   </w:num>
-  <w:num w:numId="70" w16cid:durableId="284316820">
+  <w:num w:numId="75" w16cid:durableId="957952466">
+    <w:abstractNumId w:val="73"/>
+  </w:num>
+  <w:num w:numId="76" w16cid:durableId="559555753">
+    <w:abstractNumId w:val="8"/>
+  </w:num>
+  <w:num w:numId="77" w16cid:durableId="1686129909">
+    <w:abstractNumId w:val="16"/>
+  </w:num>
+  <w:num w:numId="78" w16cid:durableId="1224683787">
+    <w:abstractNumId w:val="68"/>
+  </w:num>
+  <w:num w:numId="79" w16cid:durableId="1884444630">
+    <w:abstractNumId w:val="88"/>
+  </w:num>
+  <w:num w:numId="80" w16cid:durableId="1934625982">
+    <w:abstractNumId w:val="9"/>
+  </w:num>
+  <w:num w:numId="81" w16cid:durableId="814832688">
+    <w:abstractNumId w:val="80"/>
+  </w:num>
+  <w:num w:numId="82" w16cid:durableId="1955286403">
+    <w:abstractNumId w:val="71"/>
+  </w:num>
+  <w:num w:numId="83" w16cid:durableId="259534999">
+    <w:abstractNumId w:val="42"/>
+  </w:num>
+  <w:num w:numId="84" w16cid:durableId="508101306">
+    <w:abstractNumId w:val="38"/>
+  </w:num>
+  <w:num w:numId="85" w16cid:durableId="1524320444">
+    <w:abstractNumId w:val="24"/>
+  </w:num>
+  <w:num w:numId="86" w16cid:durableId="1283268694">
     <w:abstractNumId w:val="19"/>
   </w:num>
-  <w:num w:numId="71" w16cid:durableId="1485124286">
-    <w:abstractNumId w:val="17"/>
+  <w:num w:numId="87" w16cid:durableId="137966471">
+    <w:abstractNumId w:val="5"/>
   </w:num>
-  <w:num w:numId="72" w16cid:durableId="1267076738">
-    <w:abstractNumId w:val="77"/>
+  <w:num w:numId="88" w16cid:durableId="341592870">
+    <w:abstractNumId w:val="37"/>
   </w:num>
-  <w:num w:numId="73" w16cid:durableId="1743603049">
-    <w:abstractNumId w:val="36"/>
-  </w:num>
-  <w:num w:numId="74" w16cid:durableId="382556292">
-    <w:abstractNumId w:val="49"/>
-  </w:num>
-  <w:num w:numId="75" w16cid:durableId="957952466">
-    <w:abstractNumId w:val="69"/>
-  </w:num>
-  <w:num w:numId="76" w16cid:durableId="559555753">
-    <w:abstractNumId w:val="7"/>
-  </w:num>
-  <w:num w:numId="77" w16cid:durableId="1686129909">
-    <w:abstractNumId w:val="15"/>
-  </w:num>
-  <w:num w:numId="78" w16cid:durableId="1224683787">
-    <w:abstractNumId w:val="65"/>
-  </w:num>
-  <w:num w:numId="79" w16cid:durableId="1884444630">
-    <w:abstractNumId w:val="84"/>
-  </w:num>
-  <w:num w:numId="80" w16cid:durableId="1934625982">
-    <w:abstractNumId w:val="8"/>
-  </w:num>
-  <w:num w:numId="81" w16cid:durableId="814832688">
-    <w:abstractNumId w:val="76"/>
-  </w:num>
-  <w:num w:numId="82" w16cid:durableId="1955286403">
-    <w:abstractNumId w:val="68"/>
-  </w:num>
-  <w:num w:numId="83" w16cid:durableId="259534999">
-    <w:abstractNumId w:val="39"/>
-  </w:num>
-  <w:num w:numId="84" w16cid:durableId="508101306">
-    <w:abstractNumId w:val="35"/>
-  </w:num>
-  <w:num w:numId="85" w16cid:durableId="1524320444">
-    <w:abstractNumId w:val="22"/>
+  <w:num w:numId="89" w16cid:durableId="494809704">
+    <w:abstractNumId w:val="72"/>
   </w:num>
 </w:numbering>
 </file>
@@ -27387,7 +28049,7 @@
 </file>
 
 <file path=customXml/itemProps1.xml><?xml version="1.0" encoding="utf-8"?>
-<ds:datastoreItem xmlns:ds="http://schemas.openxmlformats.org/officeDocument/2006/customXml" ds:itemID="{20961444-285D-0743-801B-F79BEF0BDF6A}">
+<ds:datastoreItem xmlns:ds="http://schemas.openxmlformats.org/officeDocument/2006/customXml" ds:itemID="{7690E2F8-A3D2-5245-A76A-B85F82E6A6D7}">
   <ds:schemaRefs>
     <ds:schemaRef ds:uri="http://schemas.openxmlformats.org/officeDocument/2006/bibliography"/>
   </ds:schemaRefs>

</xml_diff>

<commit_message>
use case 13 completion
</commit_message>
<xml_diff>
--- a/Use-Cases v0.1.docx
+++ b/Use-Cases v0.1.docx
@@ -363,7 +363,7 @@
             </w:rPr>
             <w:fldChar w:fldCharType="separate"/>
           </w:r>
-          <w:hyperlink w:anchor="_Toc194519092" w:history="1">
+          <w:hyperlink w:anchor="_Toc194534905" w:history="1">
             <w:r>
               <w:rPr>
                 <w:rStyle w:val="Hyperlink"/>
@@ -391,7 +391,7 @@
                 <w:noProof/>
                 <w:webHidden/>
               </w:rPr>
-              <w:instrText xml:space="preserve"> PAGEREF _Toc194519092 \h </w:instrText>
+              <w:instrText xml:space="preserve"> PAGEREF _Toc194534905 \h </w:instrText>
             </w:r>
             <w:r>
               <w:rPr>
@@ -437,7 +437,7 @@
               <w:szCs w:val="24"/>
             </w:rPr>
           </w:pPr>
-          <w:hyperlink w:anchor="_Toc194519093" w:history="1">
+          <w:hyperlink w:anchor="_Toc194534906" w:history="1">
             <w:r>
               <w:rPr>
                 <w:rStyle w:val="Hyperlink"/>
@@ -465,7 +465,7 @@
                 <w:noProof/>
                 <w:webHidden/>
               </w:rPr>
-              <w:instrText xml:space="preserve"> PAGEREF _Toc194519093 \h </w:instrText>
+              <w:instrText xml:space="preserve"> PAGEREF _Toc194534906 \h </w:instrText>
             </w:r>
             <w:r>
               <w:rPr>
@@ -511,7 +511,7 @@
               <w:szCs w:val="24"/>
             </w:rPr>
           </w:pPr>
-          <w:hyperlink w:anchor="_Toc194519094" w:history="1">
+          <w:hyperlink w:anchor="_Toc194534907" w:history="1">
             <w:r>
               <w:rPr>
                 <w:rStyle w:val="Hyperlink"/>
@@ -539,7 +539,7 @@
                 <w:noProof/>
                 <w:webHidden/>
               </w:rPr>
-              <w:instrText xml:space="preserve"> PAGEREF _Toc194519094 \h </w:instrText>
+              <w:instrText xml:space="preserve"> PAGEREF _Toc194534907 \h </w:instrText>
             </w:r>
             <w:r>
               <w:rPr>
@@ -585,7 +585,7 @@
               <w:szCs w:val="24"/>
             </w:rPr>
           </w:pPr>
-          <w:hyperlink w:anchor="_Toc194519095" w:history="1">
+          <w:hyperlink w:anchor="_Toc194534908" w:history="1">
             <w:r>
               <w:rPr>
                 <w:rStyle w:val="Hyperlink"/>
@@ -613,7 +613,7 @@
                 <w:noProof/>
                 <w:webHidden/>
               </w:rPr>
-              <w:instrText xml:space="preserve"> PAGEREF _Toc194519095 \h </w:instrText>
+              <w:instrText xml:space="preserve"> PAGEREF _Toc194534908 \h </w:instrText>
             </w:r>
             <w:r>
               <w:rPr>
@@ -659,7 +659,7 @@
               <w:szCs w:val="24"/>
             </w:rPr>
           </w:pPr>
-          <w:hyperlink w:anchor="_Toc194519096" w:history="1">
+          <w:hyperlink w:anchor="_Toc194534909" w:history="1">
             <w:r>
               <w:rPr>
                 <w:rStyle w:val="Hyperlink"/>
@@ -687,7 +687,7 @@
                 <w:noProof/>
                 <w:webHidden/>
               </w:rPr>
-              <w:instrText xml:space="preserve"> PAGEREF _Toc194519096 \h </w:instrText>
+              <w:instrText xml:space="preserve"> PAGEREF _Toc194534909 \h </w:instrText>
             </w:r>
             <w:r>
               <w:rPr>
@@ -733,7 +733,7 @@
               <w:szCs w:val="24"/>
             </w:rPr>
           </w:pPr>
-          <w:hyperlink w:anchor="_Toc194519097" w:history="1">
+          <w:hyperlink w:anchor="_Toc194534910" w:history="1">
             <w:r>
               <w:rPr>
                 <w:rStyle w:val="Hyperlink"/>
@@ -761,7 +761,7 @@
                 <w:noProof/>
                 <w:webHidden/>
               </w:rPr>
-              <w:instrText xml:space="preserve"> PAGEREF _Toc194519097 \h </w:instrText>
+              <w:instrText xml:space="preserve"> PAGEREF _Toc194534910 \h </w:instrText>
             </w:r>
             <w:r>
               <w:rPr>
@@ -807,7 +807,7 @@
               <w:szCs w:val="24"/>
             </w:rPr>
           </w:pPr>
-          <w:hyperlink w:anchor="_Toc194519098" w:history="1">
+          <w:hyperlink w:anchor="_Toc194534911" w:history="1">
             <w:r>
               <w:rPr>
                 <w:rStyle w:val="Hyperlink"/>
@@ -835,7 +835,7 @@
                 <w:noProof/>
                 <w:webHidden/>
               </w:rPr>
-              <w:instrText xml:space="preserve"> PAGEREF _Toc194519098 \h </w:instrText>
+              <w:instrText xml:space="preserve"> PAGEREF _Toc194534911 \h </w:instrText>
             </w:r>
             <w:r>
               <w:rPr>
@@ -881,7 +881,7 @@
               <w:szCs w:val="24"/>
             </w:rPr>
           </w:pPr>
-          <w:hyperlink w:anchor="_Toc194519099" w:history="1">
+          <w:hyperlink w:anchor="_Toc194534912" w:history="1">
             <w:r>
               <w:rPr>
                 <w:rStyle w:val="Hyperlink"/>
@@ -909,7 +909,7 @@
                 <w:noProof/>
                 <w:webHidden/>
               </w:rPr>
-              <w:instrText xml:space="preserve"> PAGEREF _Toc194519099 \h </w:instrText>
+              <w:instrText xml:space="preserve"> PAGEREF _Toc194534912 \h </w:instrText>
             </w:r>
             <w:r>
               <w:rPr>
@@ -955,7 +955,7 @@
               <w:szCs w:val="24"/>
             </w:rPr>
           </w:pPr>
-          <w:hyperlink w:anchor="_Toc194519100" w:history="1">
+          <w:hyperlink w:anchor="_Toc194534913" w:history="1">
             <w:r>
               <w:rPr>
                 <w:rStyle w:val="Hyperlink"/>
@@ -983,7 +983,7 @@
                 <w:noProof/>
                 <w:webHidden/>
               </w:rPr>
-              <w:instrText xml:space="preserve"> PAGEREF _Toc194519100 \h </w:instrText>
+              <w:instrText xml:space="preserve"> PAGEREF _Toc194534913 \h </w:instrText>
             </w:r>
             <w:r>
               <w:rPr>
@@ -1029,7 +1029,7 @@
               <w:szCs w:val="24"/>
             </w:rPr>
           </w:pPr>
-          <w:hyperlink w:anchor="_Toc194519101" w:history="1">
+          <w:hyperlink w:anchor="_Toc194534914" w:history="1">
             <w:r>
               <w:rPr>
                 <w:rStyle w:val="Hyperlink"/>
@@ -1057,7 +1057,7 @@
                 <w:noProof/>
                 <w:webHidden/>
               </w:rPr>
-              <w:instrText xml:space="preserve"> PAGEREF _Toc194519101 \h </w:instrText>
+              <w:instrText xml:space="preserve"> PAGEREF _Toc194534914 \h </w:instrText>
             </w:r>
             <w:r>
               <w:rPr>
@@ -1103,21 +1103,14 @@
               <w:szCs w:val="24"/>
             </w:rPr>
           </w:pPr>
-          <w:hyperlink w:anchor="_Toc194519102" w:history="1">
-            <w:r>
-              <w:rPr>
-                <w:rStyle w:val="Hyperlink"/>
-                <w:noProof/>
-              </w:rPr>
-              <w:t xml:space="preserve">10. </w:t>
-            </w:r>
+          <w:hyperlink w:anchor="_Toc194534915" w:history="1">
             <w:r>
               <w:rPr>
                 <w:rStyle w:val="Hyperlink"/>
                 <w:noProof/>
                 <w:lang w:val="el-GR"/>
               </w:rPr>
-              <w:t>Έναρξη Διαδικασίας Ενοικίασης</w:t>
+              <w:t>10. Έναρξη Διαδικασίας Ενοικίασης</w:t>
             </w:r>
             <w:r>
               <w:rPr>
@@ -1138,7 +1131,7 @@
                 <w:noProof/>
                 <w:webHidden/>
               </w:rPr>
-              <w:instrText xml:space="preserve"> PAGEREF _Toc194519102 \h </w:instrText>
+              <w:instrText xml:space="preserve"> PAGEREF _Toc194534915 \h </w:instrText>
             </w:r>
             <w:r>
               <w:rPr>
@@ -1184,7 +1177,7 @@
               <w:szCs w:val="24"/>
             </w:rPr>
           </w:pPr>
-          <w:hyperlink w:anchor="_Toc194519103" w:history="1">
+          <w:hyperlink w:anchor="_Toc194534916" w:history="1">
             <w:r>
               <w:rPr>
                 <w:rStyle w:val="Hyperlink"/>
@@ -1212,7 +1205,7 @@
                 <w:noProof/>
                 <w:webHidden/>
               </w:rPr>
-              <w:instrText xml:space="preserve"> PAGEREF _Toc194519103 \h </w:instrText>
+              <w:instrText xml:space="preserve"> PAGEREF _Toc194534916 \h </w:instrText>
             </w:r>
             <w:r>
               <w:rPr>
@@ -1244,6 +1237,257 @@
           </w:hyperlink>
         </w:p>
         <w:p>
+          <w:pPr>
+            <w:pStyle w:val="TOC2"/>
+            <w:tabs>
+              <w:tab w:val="right" w:leader="dot" w:pos="9350"/>
+            </w:tabs>
+            <w:rPr>
+              <w:rFonts w:eastAsiaTheme="minorEastAsia"/>
+              <w:b w:val="0"/>
+              <w:bCs w:val="0"/>
+              <w:noProof/>
+              <w:sz w:val="24"/>
+              <w:szCs w:val="24"/>
+            </w:rPr>
+          </w:pPr>
+          <w:hyperlink w:anchor="_Toc194534917" w:history="1">
+            <w:r>
+              <w:rPr>
+                <w:rStyle w:val="Hyperlink"/>
+                <w:noProof/>
+                <w:lang w:val="el-GR"/>
+              </w:rPr>
+              <w:t>12. Οριστικοποίηση Ενοικίασης</w:t>
+            </w:r>
+            <w:r>
+              <w:rPr>
+                <w:noProof/>
+                <w:webHidden/>
+              </w:rPr>
+              <w:tab/>
+            </w:r>
+            <w:r>
+              <w:rPr>
+                <w:noProof/>
+                <w:webHidden/>
+              </w:rPr>
+              <w:fldChar w:fldCharType="begin"/>
+            </w:r>
+            <w:r>
+              <w:rPr>
+                <w:noProof/>
+                <w:webHidden/>
+              </w:rPr>
+              <w:instrText xml:space="preserve"> PAGEREF _Toc194534917 \h </w:instrText>
+            </w:r>
+            <w:r>
+              <w:rPr>
+                <w:noProof/>
+                <w:webHidden/>
+              </w:rPr>
+            </w:r>
+            <w:r>
+              <w:rPr>
+                <w:noProof/>
+                <w:webHidden/>
+              </w:rPr>
+              <w:fldChar w:fldCharType="separate"/>
+            </w:r>
+            <w:r>
+              <w:rPr>
+                <w:noProof/>
+                <w:webHidden/>
+              </w:rPr>
+              <w:t>40</w:t>
+            </w:r>
+            <w:r>
+              <w:rPr>
+                <w:noProof/>
+                <w:webHidden/>
+              </w:rPr>
+              <w:fldChar w:fldCharType="end"/>
+            </w:r>
+          </w:hyperlink>
+        </w:p>
+        <w:p>
+          <w:pPr>
+            <w:pStyle w:val="TOC2"/>
+            <w:tabs>
+              <w:tab w:val="right" w:leader="dot" w:pos="9350"/>
+            </w:tabs>
+            <w:rPr>
+              <w:rFonts w:eastAsiaTheme="minorEastAsia"/>
+              <w:b w:val="0"/>
+              <w:bCs w:val="0"/>
+              <w:noProof/>
+              <w:sz w:val="24"/>
+              <w:szCs w:val="24"/>
+            </w:rPr>
+          </w:pPr>
+          <w:hyperlink w:anchor="_Toc194534918" w:history="1">
+            <w:r>
+              <w:rPr>
+                <w:rStyle w:val="Hyperlink"/>
+                <w:noProof/>
+              </w:rPr>
+              <w:t xml:space="preserve">13. </w:t>
+            </w:r>
+            <w:r>
+              <w:rPr>
+                <w:rStyle w:val="Hyperlink"/>
+                <w:noProof/>
+                <w:lang w:val="el-GR"/>
+              </w:rPr>
+              <w:t>Λήξη Ενοικίασης</w:t>
+            </w:r>
+            <w:r>
+              <w:rPr>
+                <w:noProof/>
+                <w:webHidden/>
+              </w:rPr>
+              <w:tab/>
+            </w:r>
+            <w:r>
+              <w:rPr>
+                <w:noProof/>
+                <w:webHidden/>
+              </w:rPr>
+              <w:fldChar w:fldCharType="begin"/>
+            </w:r>
+            <w:r>
+              <w:rPr>
+                <w:noProof/>
+                <w:webHidden/>
+              </w:rPr>
+              <w:instrText xml:space="preserve"> PAGEREF _Toc194534918 \h </w:instrText>
+            </w:r>
+            <w:r>
+              <w:rPr>
+                <w:noProof/>
+                <w:webHidden/>
+              </w:rPr>
+            </w:r>
+            <w:r>
+              <w:rPr>
+                <w:noProof/>
+                <w:webHidden/>
+              </w:rPr>
+              <w:fldChar w:fldCharType="separate"/>
+            </w:r>
+            <w:r>
+              <w:rPr>
+                <w:noProof/>
+                <w:webHidden/>
+              </w:rPr>
+              <w:t>44</w:t>
+            </w:r>
+            <w:r>
+              <w:rPr>
+                <w:noProof/>
+                <w:webHidden/>
+              </w:rPr>
+              <w:fldChar w:fldCharType="end"/>
+            </w:r>
+          </w:hyperlink>
+        </w:p>
+        <w:p>
+          <w:pPr>
+            <w:pStyle w:val="TOC2"/>
+            <w:tabs>
+              <w:tab w:val="right" w:leader="dot" w:pos="9350"/>
+            </w:tabs>
+            <w:rPr>
+              <w:rFonts w:eastAsiaTheme="minorEastAsia"/>
+              <w:b w:val="0"/>
+              <w:bCs w:val="0"/>
+              <w:noProof/>
+              <w:sz w:val="24"/>
+              <w:szCs w:val="24"/>
+            </w:rPr>
+          </w:pPr>
+          <w:hyperlink w:anchor="_Toc194534919" w:history="1">
+            <w:r>
+              <w:rPr>
+                <w:rStyle w:val="Hyperlink"/>
+                <w:noProof/>
+              </w:rPr>
+              <w:t>1</w:t>
+            </w:r>
+            <w:r>
+              <w:rPr>
+                <w:rStyle w:val="Hyperlink"/>
+                <w:noProof/>
+                <w:lang w:val="el-GR"/>
+              </w:rPr>
+              <w:t>4</w:t>
+            </w:r>
+            <w:r>
+              <w:rPr>
+                <w:rStyle w:val="Hyperlink"/>
+                <w:noProof/>
+              </w:rPr>
+              <w:t xml:space="preserve">. Chat </w:t>
+            </w:r>
+            <w:r>
+              <w:rPr>
+                <w:rStyle w:val="Hyperlink"/>
+                <w:noProof/>
+                <w:lang w:val="el-GR"/>
+              </w:rPr>
+              <w:t>Επικοινωνίας</w:t>
+            </w:r>
+            <w:r>
+              <w:rPr>
+                <w:noProof/>
+                <w:webHidden/>
+              </w:rPr>
+              <w:tab/>
+            </w:r>
+            <w:r>
+              <w:rPr>
+                <w:noProof/>
+                <w:webHidden/>
+              </w:rPr>
+              <w:fldChar w:fldCharType="begin"/>
+            </w:r>
+            <w:r>
+              <w:rPr>
+                <w:noProof/>
+                <w:webHidden/>
+              </w:rPr>
+              <w:instrText xml:space="preserve"> PAGEREF _Toc194534919 \h </w:instrText>
+            </w:r>
+            <w:r>
+              <w:rPr>
+                <w:noProof/>
+                <w:webHidden/>
+              </w:rPr>
+            </w:r>
+            <w:r>
+              <w:rPr>
+                <w:noProof/>
+                <w:webHidden/>
+              </w:rPr>
+              <w:fldChar w:fldCharType="separate"/>
+            </w:r>
+            <w:r>
+              <w:rPr>
+                <w:noProof/>
+                <w:webHidden/>
+              </w:rPr>
+              <w:t>46</w:t>
+            </w:r>
+            <w:r>
+              <w:rPr>
+                <w:noProof/>
+                <w:webHidden/>
+              </w:rPr>
+              <w:fldChar w:fldCharType="end"/>
+            </w:r>
+          </w:hyperlink>
+        </w:p>
+        <w:p>
           <w:r>
             <w:rPr>
               <w:b/>
@@ -1311,27 +1555,6 @@
         </w:rPr>
       </w:pPr>
     </w:p>
-    <w:p>
-      <w:pPr>
-        <w:rPr>
-          <w:lang w:val="el-GR"/>
-        </w:rPr>
-      </w:pPr>
-    </w:p>
-    <w:p>
-      <w:pPr>
-        <w:rPr>
-          <w:lang w:val="el-GR"/>
-        </w:rPr>
-      </w:pPr>
-    </w:p>
-    <w:p>
-      <w:pPr>
-        <w:rPr>
-          <w:lang w:val="el-GR"/>
-        </w:rPr>
-      </w:pPr>
-    </w:p>
     <w:p/>
     <w:p>
       <w:pPr>
@@ -1342,7 +1565,7 @@
           <w:lang w:val="el-GR"/>
         </w:rPr>
       </w:pPr>
-      <w:bookmarkStart w:id="0" w:name="_Toc194519092"/>
+      <w:bookmarkStart w:id="0" w:name="_Toc194534905"/>
       <w:r>
         <w:rPr>
           <w:b/>
@@ -1378,7 +1601,7 @@
           <w:lang w:val="el-GR"/>
         </w:rPr>
       </w:pPr>
-      <w:bookmarkStart w:id="1" w:name="_Toc194519093"/>
+      <w:bookmarkStart w:id="1" w:name="_Toc194534906"/>
       <w:r>
         <w:rPr>
           <w:b/>
@@ -2388,7 +2611,7 @@
           <w:lang w:val="el-GR"/>
         </w:rPr>
       </w:pPr>
-      <w:bookmarkStart w:id="2" w:name="_Toc194519094"/>
+      <w:bookmarkStart w:id="2" w:name="_Toc194534907"/>
       <w:r>
         <w:rPr>
           <w:b/>
@@ -3693,7 +3916,7 @@
           <w:lang w:val="el-GR"/>
         </w:rPr>
       </w:pPr>
-      <w:bookmarkStart w:id="3" w:name="_Toc194519095"/>
+      <w:bookmarkStart w:id="3" w:name="_Toc194534908"/>
       <w:r>
         <w:rPr>
           <w:b/>
@@ -5811,7 +6034,7 @@
           <w:lang w:val="el-GR"/>
         </w:rPr>
       </w:pPr>
-      <w:bookmarkStart w:id="4" w:name="_Toc194519096"/>
+      <w:bookmarkStart w:id="4" w:name="_Toc194534909"/>
       <w:r>
         <w:rPr>
           <w:b/>
@@ -7259,7 +7482,7 @@
           <w:lang w:val="el-GR"/>
         </w:rPr>
       </w:pPr>
-      <w:bookmarkStart w:id="5" w:name="_Toc194519097"/>
+      <w:bookmarkStart w:id="5" w:name="_Toc194534910"/>
       <w:r>
         <w:rPr>
           <w:b/>
@@ -9104,7 +9327,7 @@
           <w:lang w:val="el-GR"/>
         </w:rPr>
       </w:pPr>
-      <w:bookmarkStart w:id="6" w:name="_Toc194519098"/>
+      <w:bookmarkStart w:id="6" w:name="_Toc194534911"/>
       <w:r>
         <w:rPr>
           <w:b/>
@@ -11248,7 +11471,7 @@
           <w:lang w:val="el-GR"/>
         </w:rPr>
       </w:pPr>
-      <w:bookmarkStart w:id="7" w:name="_Toc194519099"/>
+      <w:bookmarkStart w:id="7" w:name="_Toc194534912"/>
       <w:r>
         <w:rPr>
           <w:b/>
@@ -13393,7 +13616,7 @@
           <w:lang w:val="el-GR"/>
         </w:rPr>
       </w:pPr>
-      <w:bookmarkStart w:id="8" w:name="_Toc194519100"/>
+      <w:bookmarkStart w:id="8" w:name="_Toc194534913"/>
       <w:r>
         <w:rPr>
           <w:b/>
@@ -14863,7 +15086,7 @@
           <w:lang w:val="el-GR"/>
         </w:rPr>
       </w:pPr>
-      <w:bookmarkStart w:id="9" w:name="_Toc194519101"/>
+      <w:bookmarkStart w:id="9" w:name="_Toc194534914"/>
       <w:r>
         <w:rPr>
           <w:b/>
@@ -16006,7 +16229,7 @@
           <w:lang w:val="el-GR"/>
         </w:rPr>
       </w:pPr>
-      <w:bookmarkStart w:id="10" w:name="_Toc194519102"/>
+      <w:bookmarkStart w:id="10" w:name="_Toc194534915"/>
       <w:r>
         <w:rPr>
           <w:b/>
@@ -17499,7 +17722,7 @@
           <w:lang w:val="el-GR"/>
         </w:rPr>
       </w:pPr>
-      <w:bookmarkStart w:id="11" w:name="_Toc194519103"/>
+      <w:bookmarkStart w:id="11" w:name="_Toc194534916"/>
       <w:r>
         <w:rPr>
           <w:b/>
@@ -20352,6 +20575,7 @@
           <w:lang w:val="el-GR"/>
         </w:rPr>
       </w:pPr>
+      <w:bookmarkStart w:id="12" w:name="_Toc194534917"/>
       <w:r>
         <w:rPr>
           <w:b/>
@@ -20360,6 +20584,7 @@
         </w:rPr>
         <w:t>12. Οριστικοποίηση Ενοικίασης</w:t>
       </w:r>
+      <w:bookmarkEnd w:id="12"/>
     </w:p>
     <w:p>
       <w:pPr>
@@ -22458,9 +22683,9 @@
         <w:rPr>
           <w:b/>
           <w:bCs/>
-          <w:lang w:val="el-GR"/>
-        </w:rPr>
-      </w:pPr>
+        </w:rPr>
+      </w:pPr>
+      <w:bookmarkStart w:id="13" w:name="_Toc194534918"/>
       <w:r>
         <w:rPr>
           <w:b/>
@@ -22476,17 +22701,901 @@
         </w:rPr>
         <w:t>Λήξη Ενοικίασης</w:t>
       </w:r>
-    </w:p>
-    <w:p>
-      <w:pPr>
-        <w:rPr>
-          <w:lang w:val="el-GR"/>
-        </w:rPr>
-      </w:pPr>
-    </w:p>
-    <w:p>
-      <w:pPr>
-        <w:rPr>
+      <w:bookmarkEnd w:id="13"/>
+    </w:p>
+    <w:p/>
+    <w:p>
+      <w:pPr>
+        <w:rPr>
+          <w:lang w:val="el-GR"/>
+        </w:rPr>
+      </w:pPr>
+      <w:r>
+        <w:rPr>
+          <w:b/>
+          <w:bCs/>
+          <w:lang w:val="el-GR"/>
+        </w:rPr>
+        <w:t>Χειριστής:</w:t>
+      </w:r>
+      <w:r>
+        <w:rPr>
+          <w:lang w:val="el-GR"/>
+        </w:rPr>
+        <w:t xml:space="preserve"> Το σύστημα (</w:t>
+      </w:r>
+      <w:r>
+        <w:t>Triggered</w:t>
+      </w:r>
+      <w:r>
+        <w:rPr>
+          <w:lang w:val="el-GR"/>
+        </w:rPr>
+        <w:t xml:space="preserve"> από την «Πληρωμή Ενοικίου»)</w:t>
+      </w:r>
+    </w:p>
+    <w:p>
+      <w:pPr>
+        <w:rPr>
+          <w:lang w:val="el-GR"/>
+        </w:rPr>
+      </w:pPr>
+      <w:r>
+        <w:rPr>
+          <w:b/>
+          <w:bCs/>
+          <w:lang w:val="el-GR"/>
+        </w:rPr>
+        <w:t>Προϋποθέσεις</w:t>
+      </w:r>
+    </w:p>
+    <w:p>
+      <w:pPr>
+        <w:numPr>
+          <w:ilvl w:val="0"/>
+          <w:numId w:val="112"/>
+        </w:numPr>
+        <w:rPr>
+          <w:lang w:val="el-GR"/>
+        </w:rPr>
+      </w:pPr>
+      <w:r>
+        <w:rPr>
+          <w:lang w:val="el-GR"/>
+        </w:rPr>
+        <w:t>Υπάρχει ενεργή μίσθωση με καταγεγραμμένη ημερομηνία λήξης.</w:t>
+      </w:r>
+    </w:p>
+    <w:p>
+      <w:pPr>
+        <w:numPr>
+          <w:ilvl w:val="0"/>
+          <w:numId w:val="112"/>
+        </w:numPr>
+        <w:rPr>
+          <w:lang w:val="el-GR"/>
+        </w:rPr>
+      </w:pPr>
+      <w:r>
+        <w:rPr>
+          <w:lang w:val="el-GR"/>
+        </w:rPr>
+        <w:t>Έχει καταχωρηθεί πληρωμή για τον τελευταίο μήνα της σύμβασης.</w:t>
+      </w:r>
+    </w:p>
+    <w:p>
+      <w:pPr>
+        <w:rPr>
+          <w:lang w:val="el-GR"/>
+        </w:rPr>
+      </w:pPr>
+    </w:p>
+    <w:p>
+      <w:pPr>
+        <w:rPr>
+          <w:b/>
+          <w:bCs/>
+          <w:lang w:val="el-GR"/>
+        </w:rPr>
+      </w:pPr>
+      <w:r>
+        <w:rPr>
+          <w:b/>
+          <w:bCs/>
+          <w:lang w:val="el-GR"/>
+        </w:rPr>
+        <w:t>Βασική Ροή</w:t>
+      </w:r>
+    </w:p>
+    <w:p>
+      <w:pPr>
+        <w:rPr>
+          <w:b/>
+          <w:bCs/>
+          <w:lang w:val="el-GR"/>
+        </w:rPr>
+      </w:pPr>
+    </w:p>
+    <w:p>
+      <w:pPr>
+        <w:numPr>
+          <w:ilvl w:val="0"/>
+          <w:numId w:val="109"/>
+        </w:numPr>
+        <w:spacing w:line="276" w:lineRule="auto"/>
+        <w:rPr>
+          <w:lang w:val="el-GR"/>
+        </w:rPr>
+      </w:pPr>
+      <w:r>
+        <w:rPr>
+          <w:lang w:val="el-GR"/>
+        </w:rPr>
+        <w:t xml:space="preserve">Το σύστημα λαμβάνει </w:t>
+      </w:r>
+      <w:r>
+        <w:rPr>
+          <w:lang w:val="el-GR"/>
+        </w:rPr>
+        <w:t>αίτημα</w:t>
+      </w:r>
+      <w:r>
+        <w:rPr>
+          <w:lang w:val="el-GR"/>
+        </w:rPr>
+        <w:t xml:space="preserve"> από την περίπτωση χρήσης «Πληρωμή Ενοικίου» ότι πραγματοποιήθηκε πληρωμή για τον τελευταίο μήνα της μίσθωσης</w:t>
+      </w:r>
+      <w:r>
+        <w:rPr>
+          <w:lang w:val="el-GR"/>
+        </w:rPr>
+        <w:t>.</w:t>
+      </w:r>
+    </w:p>
+    <w:p>
+      <w:pPr>
+        <w:numPr>
+          <w:ilvl w:val="0"/>
+          <w:numId w:val="109"/>
+        </w:numPr>
+        <w:spacing w:line="276" w:lineRule="auto"/>
+        <w:rPr>
+          <w:lang w:val="el-GR"/>
+        </w:rPr>
+      </w:pPr>
+      <w:r>
+        <w:rPr>
+          <w:lang w:val="el-GR"/>
+        </w:rPr>
+        <w:t>Το σύστημα διασταυρώνει την ημερομηνία πληρωμής με την ημερομηνία λήξης της σύμβασης.</w:t>
+      </w:r>
+    </w:p>
+    <w:p>
+      <w:pPr>
+        <w:numPr>
+          <w:ilvl w:val="0"/>
+          <w:numId w:val="109"/>
+        </w:numPr>
+        <w:spacing w:line="276" w:lineRule="auto"/>
+        <w:rPr>
+          <w:lang w:val="el-GR"/>
+        </w:rPr>
+      </w:pPr>
+      <w:r>
+        <w:rPr>
+          <w:lang w:val="el-GR"/>
+        </w:rPr>
+        <w:t xml:space="preserve">Το σύστημα επιβεβαιώνει ότι η </w:t>
+      </w:r>
+      <w:r>
+        <w:rPr>
+          <w:lang w:val="el-GR"/>
+        </w:rPr>
+        <w:t>διάρκεια της μίσθωσης έχει ολοκληρωθεί</w:t>
+      </w:r>
+      <w:r>
+        <w:rPr>
+          <w:lang w:val="el-GR"/>
+        </w:rPr>
+        <w:t>.</w:t>
+      </w:r>
+    </w:p>
+    <w:p>
+      <w:pPr>
+        <w:numPr>
+          <w:ilvl w:val="0"/>
+          <w:numId w:val="109"/>
+        </w:numPr>
+        <w:spacing w:line="276" w:lineRule="auto"/>
+        <w:rPr>
+          <w:lang w:val="el-GR"/>
+        </w:rPr>
+      </w:pPr>
+      <w:r>
+        <w:rPr>
+          <w:lang w:val="el-GR"/>
+        </w:rPr>
+        <w:t>Το σύστημα ενημερώνει τη βάση δεδομένων αλλάζοντας την κατάσταση μίσθωσης σε «Ολοκληρωμένη».</w:t>
+      </w:r>
+    </w:p>
+    <w:p>
+      <w:pPr>
+        <w:numPr>
+          <w:ilvl w:val="0"/>
+          <w:numId w:val="109"/>
+        </w:numPr>
+        <w:spacing w:line="276" w:lineRule="auto"/>
+        <w:rPr>
+          <w:lang w:val="el-GR"/>
+        </w:rPr>
+      </w:pPr>
+      <w:r>
+        <w:rPr>
+          <w:lang w:val="el-GR"/>
+        </w:rPr>
+        <w:t xml:space="preserve">Το σύστημα καταχωρεί </w:t>
+      </w:r>
+      <w:r>
+        <w:rPr>
+          <w:lang w:val="el-GR"/>
+        </w:rPr>
+        <w:t xml:space="preserve">σχετική </w:t>
+      </w:r>
+      <w:r>
+        <w:rPr>
+          <w:lang w:val="el-GR"/>
+        </w:rPr>
+        <w:t xml:space="preserve">εγγραφή ολοκλήρωσης </w:t>
+      </w:r>
+      <w:r>
+        <w:rPr>
+          <w:lang w:val="el-GR"/>
+        </w:rPr>
+        <w:t>στη βάση δεδομένων.</w:t>
+      </w:r>
+    </w:p>
+    <w:p>
+      <w:pPr>
+        <w:numPr>
+          <w:ilvl w:val="0"/>
+          <w:numId w:val="109"/>
+        </w:numPr>
+        <w:spacing w:line="276" w:lineRule="auto"/>
+        <w:rPr>
+          <w:lang w:val="el-GR"/>
+        </w:rPr>
+      </w:pPr>
+      <w:r>
+        <w:rPr>
+          <w:lang w:val="el-GR"/>
+        </w:rPr>
+        <w:t xml:space="preserve">Το σύστημα ενημερώνει την </w:t>
+      </w:r>
+      <w:r>
+        <w:rPr>
+          <w:lang w:val="el-GR"/>
+        </w:rPr>
+        <w:t xml:space="preserve">κατάσταση </w:t>
+      </w:r>
+      <w:r>
+        <w:rPr>
+          <w:lang w:val="el-GR"/>
+        </w:rPr>
+        <w:t>αγγελία</w:t>
+      </w:r>
+      <w:r>
+        <w:rPr>
+          <w:lang w:val="el-GR"/>
+        </w:rPr>
+        <w:t>ς</w:t>
+      </w:r>
+      <w:r>
+        <w:rPr>
+          <w:lang w:val="el-GR"/>
+        </w:rPr>
+        <w:t xml:space="preserve"> ως «Μη διαθέσιμη», ώστε να αποκλειστεί από μελλοντικές αναζητήσεις.</w:t>
+      </w:r>
+    </w:p>
+    <w:p>
+      <w:pPr>
+        <w:numPr>
+          <w:ilvl w:val="0"/>
+          <w:numId w:val="109"/>
+        </w:numPr>
+        <w:spacing w:line="276" w:lineRule="auto"/>
+        <w:rPr>
+          <w:lang w:val="el-GR"/>
+        </w:rPr>
+      </w:pPr>
+      <w:r>
+        <w:rPr>
+          <w:lang w:val="el-GR"/>
+        </w:rPr>
+        <w:t xml:space="preserve">Το σύστημα δημιουργεί ειδοποιήσεις για τον ιδιοκτήτη και </w:t>
+      </w:r>
+      <w:r>
+        <w:rPr>
+          <w:lang w:val="el-GR"/>
+        </w:rPr>
+        <w:t xml:space="preserve">τους </w:t>
+      </w:r>
+      <w:r>
+        <w:rPr>
+          <w:lang w:val="el-GR"/>
+        </w:rPr>
+        <w:t>ενοικιαστ</w:t>
+      </w:r>
+      <w:r>
+        <w:rPr>
+          <w:lang w:val="el-GR"/>
+        </w:rPr>
+        <w:t>ές</w:t>
+      </w:r>
+      <w:r>
+        <w:rPr>
+          <w:lang w:val="el-GR"/>
+        </w:rPr>
+        <w:t xml:space="preserve"> σχετικά με την ολοκλήρωση της </w:t>
+      </w:r>
+      <w:r>
+        <w:rPr>
+          <w:lang w:val="el-GR"/>
+        </w:rPr>
+        <w:t>μίσθωσης</w:t>
+      </w:r>
+      <w:r>
+        <w:rPr>
+          <w:lang w:val="el-GR"/>
+        </w:rPr>
+        <w:t>.</w:t>
+      </w:r>
+    </w:p>
+    <w:p>
+      <w:pPr>
+        <w:numPr>
+          <w:ilvl w:val="0"/>
+          <w:numId w:val="109"/>
+        </w:numPr>
+        <w:spacing w:line="276" w:lineRule="auto"/>
+        <w:rPr>
+          <w:lang w:val="el-GR"/>
+        </w:rPr>
+      </w:pPr>
+      <w:r>
+        <w:rPr>
+          <w:lang w:val="el-GR"/>
+        </w:rPr>
+        <w:t>Το σύστημα</w:t>
+      </w:r>
+      <w:r>
+        <w:rPr>
+          <w:lang w:val="el-GR"/>
+        </w:rPr>
+        <w:t xml:space="preserve"> αποθηκεύ</w:t>
+      </w:r>
+      <w:r>
+        <w:rPr>
+          <w:lang w:val="el-GR"/>
+        </w:rPr>
+        <w:t>ει</w:t>
+      </w:r>
+      <w:r>
+        <w:rPr>
+          <w:lang w:val="el-GR"/>
+        </w:rPr>
+        <w:t xml:space="preserve"> </w:t>
+      </w:r>
+      <w:r>
+        <w:rPr>
+          <w:lang w:val="el-GR"/>
+        </w:rPr>
+        <w:t xml:space="preserve">τις ειδοποιήσεις </w:t>
+      </w:r>
+      <w:r>
+        <w:rPr>
+          <w:lang w:val="el-GR"/>
+        </w:rPr>
+        <w:t xml:space="preserve">στη βάση δεδομένων και </w:t>
+      </w:r>
+      <w:r>
+        <w:rPr>
+          <w:lang w:val="el-GR"/>
+        </w:rPr>
+        <w:t xml:space="preserve">τις μαρκάρει </w:t>
+      </w:r>
+      <w:r>
+        <w:rPr>
+          <w:lang w:val="el-GR"/>
+        </w:rPr>
+        <w:t>ως μη αναγνωσμένες.</w:t>
+      </w:r>
+    </w:p>
+    <w:p>
+      <w:pPr>
+        <w:numPr>
+          <w:ilvl w:val="0"/>
+          <w:numId w:val="109"/>
+        </w:numPr>
+        <w:spacing w:line="276" w:lineRule="auto"/>
+        <w:rPr>
+          <w:lang w:val="el-GR"/>
+        </w:rPr>
+      </w:pPr>
+      <w:r>
+        <w:rPr>
+          <w:lang w:val="el-GR"/>
+        </w:rPr>
+        <w:t xml:space="preserve">Το σύστημα ελέγχει </w:t>
+      </w:r>
+      <w:r>
+        <w:rPr>
+          <w:lang w:val="el-GR"/>
+        </w:rPr>
+        <w:t>αν η εξόφληση των πληρωμών ήταν έγκαιρη χωρίς καθυστερήσεις.</w:t>
+      </w:r>
+    </w:p>
+    <w:p>
+      <w:pPr>
+        <w:numPr>
+          <w:ilvl w:val="0"/>
+          <w:numId w:val="109"/>
+        </w:numPr>
+        <w:spacing w:line="276" w:lineRule="auto"/>
+        <w:rPr>
+          <w:lang w:val="el-GR"/>
+        </w:rPr>
+      </w:pPr>
+      <w:r>
+        <w:rPr>
+          <w:lang w:val="el-GR"/>
+        </w:rPr>
+        <w:t xml:space="preserve">Το σύστημα υπολογίζει </w:t>
+      </w:r>
+      <w:r>
+        <w:rPr>
+          <w:lang w:val="el-GR"/>
+        </w:rPr>
+        <w:t xml:space="preserve">νέο </w:t>
+      </w:r>
+      <w:r>
+        <w:rPr>
+          <w:lang w:val="el-GR"/>
+        </w:rPr>
+        <w:t>δείκτη</w:t>
+      </w:r>
+      <w:r>
+        <w:rPr>
+          <w:lang w:val="el-GR"/>
+        </w:rPr>
+        <w:t xml:space="preserve"> φερεγγυότητα</w:t>
+      </w:r>
+      <w:r>
+        <w:rPr>
+          <w:lang w:val="el-GR"/>
+        </w:rPr>
+        <w:t>ς για</w:t>
+      </w:r>
+      <w:r>
+        <w:rPr>
+          <w:lang w:val="el-GR"/>
+        </w:rPr>
+        <w:t xml:space="preserve"> κάθε ενοικιαστή</w:t>
+      </w:r>
+      <w:r>
+        <w:rPr>
+          <w:lang w:val="el-GR"/>
+        </w:rPr>
+        <w:t>.</w:t>
+      </w:r>
+    </w:p>
+    <w:p>
+      <w:pPr>
+        <w:spacing w:line="276" w:lineRule="auto"/>
+        <w:ind w:left="720"/>
+        <w:rPr>
+          <w:lang w:val="el-GR"/>
+        </w:rPr>
+      </w:pPr>
+    </w:p>
+    <w:p>
+      <w:pPr>
+        <w:spacing w:line="276" w:lineRule="auto"/>
+        <w:ind w:left="720"/>
+        <w:rPr>
+          <w:lang w:val="el-GR"/>
+        </w:rPr>
+      </w:pPr>
+    </w:p>
+    <w:p>
+      <w:pPr>
+        <w:spacing w:line="276" w:lineRule="auto"/>
+        <w:ind w:left="720"/>
+        <w:rPr>
+          <w:lang w:val="el-GR"/>
+        </w:rPr>
+      </w:pPr>
+    </w:p>
+    <w:p>
+      <w:pPr>
+        <w:numPr>
+          <w:ilvl w:val="0"/>
+          <w:numId w:val="109"/>
+        </w:numPr>
+        <w:spacing w:line="276" w:lineRule="auto"/>
+        <w:rPr>
+          <w:lang w:val="el-GR"/>
+        </w:rPr>
+      </w:pPr>
+      <w:r>
+        <w:rPr>
+          <w:lang w:val="el-GR"/>
+        </w:rPr>
+        <w:t>Το σύστημα αποθηκεύει τον νέο συντελεστή και τον εμφανίζει σε μελλοντικές δηλώσεις ενδιαφέροντος.</w:t>
+      </w:r>
+    </w:p>
+    <w:p>
+      <w:pPr>
+        <w:numPr>
+          <w:ilvl w:val="0"/>
+          <w:numId w:val="111"/>
+        </w:numPr>
+        <w:rPr>
+          <w:lang w:val="el-GR"/>
+        </w:rPr>
+      </w:pPr>
+      <w:r>
+        <w:rPr>
+          <w:lang w:val="el-GR"/>
+        </w:rPr>
+        <w:t>Το σύστημα</w:t>
+      </w:r>
+      <w:r>
+        <w:rPr>
+          <w:lang w:val="el-GR"/>
+        </w:rPr>
+        <w:t xml:space="preserve"> επιστρέφει στην αρχική οθόνη.</w:t>
+      </w:r>
+    </w:p>
+    <w:p>
+      <w:pPr>
+        <w:rPr>
+          <w:lang w:val="el-GR"/>
+        </w:rPr>
+      </w:pPr>
+    </w:p>
+    <w:p>
+      <w:pPr>
+        <w:rPr>
+          <w:b/>
+          <w:bCs/>
+          <w:lang w:val="el-GR"/>
+        </w:rPr>
+      </w:pPr>
+      <w:r>
+        <w:rPr>
+          <w:b/>
+          <w:bCs/>
+          <w:lang w:val="el-GR"/>
+        </w:rPr>
+        <w:t>Εναλλακτική Ροή 1 : Πρώιμη πληρωμή ενοικίων (Βήμα 3)</w:t>
+      </w:r>
+    </w:p>
+    <w:p>
+      <w:pPr>
+        <w:pStyle w:val="ListParagraph"/>
+        <w:numPr>
+          <w:ilvl w:val="0"/>
+          <w:numId w:val="113"/>
+        </w:numPr>
+        <w:rPr>
+          <w:lang w:val="el-GR"/>
+        </w:rPr>
+      </w:pPr>
+      <w:r>
+        <w:rPr>
+          <w:lang w:val="el-GR"/>
+        </w:rPr>
+        <w:t xml:space="preserve">Το σύστημα διαπιστώνει ότι </w:t>
+      </w:r>
+      <w:r>
+        <w:rPr>
+          <w:lang w:val="el-GR"/>
+        </w:rPr>
+        <w:t>καταχωρήθηκε</w:t>
+      </w:r>
+      <w:r>
+        <w:rPr>
+          <w:lang w:val="el-GR"/>
+        </w:rPr>
+        <w:t xml:space="preserve">  πληρωμή για τον τελευταίο μήνα, </w:t>
+      </w:r>
+      <w:r>
+        <w:rPr>
+          <w:lang w:val="el-GR"/>
+        </w:rPr>
+        <w:t xml:space="preserve">πριν την προβλεπόμενη ημερομηνία λήξης </w:t>
+      </w:r>
+      <w:r>
+        <w:rPr>
+          <w:lang w:val="el-GR"/>
+        </w:rPr>
+        <w:t>της σύμβασης.</w:t>
+      </w:r>
+    </w:p>
+    <w:p>
+      <w:pPr>
+        <w:pStyle w:val="ListParagraph"/>
+        <w:rPr>
+          <w:lang w:val="el-GR"/>
+        </w:rPr>
+      </w:pPr>
+    </w:p>
+    <w:p>
+      <w:pPr>
+        <w:pStyle w:val="ListParagraph"/>
+        <w:numPr>
+          <w:ilvl w:val="0"/>
+          <w:numId w:val="113"/>
+        </w:numPr>
+        <w:rPr>
+          <w:lang w:val="el-GR"/>
+        </w:rPr>
+      </w:pPr>
+      <w:r>
+        <w:rPr>
+          <w:lang w:val="el-GR"/>
+        </w:rPr>
+        <w:t xml:space="preserve">Το σύστημα διαπιστώνει πρώιμη </w:t>
+      </w:r>
+      <w:r>
+        <w:rPr>
+          <w:lang w:val="el-GR"/>
+        </w:rPr>
+        <w:t>εξόφληση</w:t>
+      </w:r>
+      <w:r>
+        <w:rPr>
+          <w:lang w:val="el-GR"/>
+        </w:rPr>
+        <w:t xml:space="preserve"> </w:t>
+      </w:r>
+      <w:r>
+        <w:rPr>
+          <w:lang w:val="el-GR"/>
+        </w:rPr>
+        <w:t>και αυξάνει τον δείκτη φερεγγυότητας του χρήστη ως επιβράβευση.</w:t>
+      </w:r>
+    </w:p>
+    <w:p>
+      <w:pPr>
+        <w:pStyle w:val="ListParagraph"/>
+        <w:rPr>
+          <w:lang w:val="el-GR"/>
+        </w:rPr>
+      </w:pPr>
+    </w:p>
+    <w:p>
+      <w:pPr>
+        <w:pStyle w:val="ListParagraph"/>
+        <w:numPr>
+          <w:ilvl w:val="0"/>
+          <w:numId w:val="113"/>
+        </w:numPr>
+        <w:rPr>
+          <w:lang w:val="el-GR"/>
+        </w:rPr>
+      </w:pPr>
+      <w:r>
+        <w:rPr>
+          <w:lang w:val="el-GR"/>
+        </w:rPr>
+        <w:t>Το σύστημα ενημερώνει τον δείκτη φερεγγυότητας του χρήστη στη βάση δεδομένων.</w:t>
+      </w:r>
+    </w:p>
+    <w:p>
+      <w:pPr>
+        <w:pStyle w:val="ListParagraph"/>
+        <w:rPr>
+          <w:lang w:val="el-GR"/>
+        </w:rPr>
+      </w:pPr>
+    </w:p>
+    <w:p>
+      <w:pPr>
+        <w:pStyle w:val="ListParagraph"/>
+        <w:numPr>
+          <w:ilvl w:val="0"/>
+          <w:numId w:val="113"/>
+        </w:numPr>
+        <w:rPr>
+          <w:lang w:val="el-GR"/>
+        </w:rPr>
+      </w:pPr>
+      <w:r>
+        <w:rPr>
+          <w:lang w:val="el-GR"/>
+        </w:rPr>
+        <w:t xml:space="preserve">Το σύστημα δεν </w:t>
+      </w:r>
+      <w:r>
+        <w:rPr>
+          <w:lang w:val="el-GR"/>
+        </w:rPr>
+        <w:t>ενεργοποιεί την διαδικασία λήξης μίσθωσης.</w:t>
+      </w:r>
+    </w:p>
+    <w:p>
+      <w:pPr>
+        <w:pStyle w:val="ListParagraph"/>
+        <w:rPr>
+          <w:lang w:val="el-GR"/>
+        </w:rPr>
+      </w:pPr>
+    </w:p>
+    <w:p>
+      <w:pPr>
+        <w:pStyle w:val="ListParagraph"/>
+        <w:numPr>
+          <w:ilvl w:val="0"/>
+          <w:numId w:val="113"/>
+        </w:numPr>
+        <w:rPr>
+          <w:lang w:val="el-GR"/>
+        </w:rPr>
+      </w:pPr>
+      <w:r>
+        <w:rPr>
+          <w:lang w:val="el-GR"/>
+        </w:rPr>
+        <w:t>Η ροή επιστρέφει στο βήμα της περίπτωσης χρήσης «Πληρωμή Ενοικίου» που ενεργοποίησε την «Λήξη Ενοικίασης».</w:t>
+      </w:r>
+    </w:p>
+    <w:p>
+      <w:pPr>
+        <w:rPr>
+          <w:lang w:val="el-GR"/>
+        </w:rPr>
+      </w:pPr>
+    </w:p>
+    <w:p>
+      <w:pPr>
+        <w:rPr>
+          <w:b/>
+          <w:bCs/>
+          <w:color w:val="FF0000"/>
+          <w:lang w:val="el-GR"/>
+        </w:rPr>
+      </w:pPr>
+      <w:r>
+        <w:rPr>
+          <w:b/>
+          <w:bCs/>
+          <w:color w:val="FF0000"/>
+          <w:lang w:val="el-GR"/>
+        </w:rPr>
+        <w:t>++ στην πληρωμή εναλλακτική για το αν είναι ο τελευταίος μήνας, αν ναι τότε θα ενημερώνει ότι «</w:t>
+      </w:r>
+      <w:r>
+        <w:rPr>
+          <w:b/>
+          <w:bCs/>
+          <w:color w:val="FF0000"/>
+          <w:lang w:val="el-GR"/>
+        </w:rPr>
+        <w:t>Το σύστημα υπενθυμίζει σε ιδιοκτήτη και ενοικιαστή ότι η παράδοση κλειδιών και τυχόν διαδικασίες αποχώρησης θα πρέπει να διευθετηθούν με προσωπική επικοινωνία.</w:t>
+      </w:r>
+      <w:r>
+        <w:rPr>
+          <w:b/>
+          <w:bCs/>
+          <w:color w:val="FF0000"/>
+          <w:lang w:val="el-GR"/>
+        </w:rPr>
+        <w:t>»</w:t>
+      </w:r>
+    </w:p>
+    <w:p>
+      <w:pPr>
+        <w:rPr>
+          <w:lang w:val="el-GR"/>
+        </w:rPr>
+      </w:pPr>
+    </w:p>
+    <w:p>
+      <w:pPr>
+        <w:rPr>
+          <w:lang w:val="el-GR"/>
+        </w:rPr>
+      </w:pPr>
+    </w:p>
+    <w:p>
+      <w:pPr>
+        <w:rPr>
+          <w:lang w:val="el-GR"/>
+        </w:rPr>
+      </w:pPr>
+    </w:p>
+    <w:p>
+      <w:pPr>
+        <w:spacing w:before="100" w:beforeAutospacing="1" w:after="100" w:afterAutospacing="1" w:line="240" w:lineRule="auto"/>
+        <w:rPr>
+          <w:color w:val="000000" w:themeColor="text1"/>
+          <w:lang w:val="el-GR"/>
+        </w:rPr>
+      </w:pPr>
+    </w:p>
+    <w:p>
+      <w:pPr>
+        <w:spacing w:before="100" w:beforeAutospacing="1" w:after="100" w:afterAutospacing="1" w:line="240" w:lineRule="auto"/>
+        <w:rPr>
+          <w:color w:val="000000" w:themeColor="text1"/>
+          <w:lang w:val="el-GR"/>
+        </w:rPr>
+      </w:pPr>
+    </w:p>
+    <w:p>
+      <w:pPr>
+        <w:spacing w:before="100" w:beforeAutospacing="1" w:after="100" w:afterAutospacing="1" w:line="240" w:lineRule="auto"/>
+        <w:rPr>
+          <w:color w:val="000000" w:themeColor="text1"/>
+          <w:lang w:val="el-GR"/>
+        </w:rPr>
+      </w:pPr>
+    </w:p>
+    <w:p>
+      <w:pPr>
+        <w:pStyle w:val="Heading2"/>
+        <w:rPr>
+          <w:b/>
+          <w:bCs/>
+          <w:lang w:val="el-GR"/>
+        </w:rPr>
+      </w:pPr>
+      <w:bookmarkStart w:id="14" w:name="_Toc194534919"/>
+      <w:r>
+        <w:rPr>
+          <w:b/>
+          <w:bCs/>
+        </w:rPr>
+        <w:t>1</w:t>
+      </w:r>
+      <w:r>
+        <w:rPr>
+          <w:b/>
+          <w:bCs/>
+          <w:lang w:val="el-GR"/>
+        </w:rPr>
+        <w:t>4</w:t>
+      </w:r>
+      <w:r>
+        <w:rPr>
+          <w:b/>
+          <w:bCs/>
+        </w:rPr>
+        <w:t xml:space="preserve">. </w:t>
+      </w:r>
+      <w:r>
+        <w:rPr>
+          <w:b/>
+          <w:bCs/>
+        </w:rPr>
+        <w:t xml:space="preserve">Chat </w:t>
+      </w:r>
+      <w:r>
+        <w:rPr>
+          <w:b/>
+          <w:bCs/>
+          <w:lang w:val="el-GR"/>
+        </w:rPr>
+        <w:t>Επικοινωνίας</w:t>
+      </w:r>
+      <w:bookmarkEnd w:id="14"/>
+    </w:p>
+    <w:p>
+      <w:pPr>
+        <w:spacing w:before="100" w:beforeAutospacing="1" w:after="100" w:afterAutospacing="1" w:line="240" w:lineRule="auto"/>
+        <w:rPr>
+          <w:color w:val="000000" w:themeColor="text1"/>
           <w:lang w:val="el-GR"/>
         </w:rPr>
       </w:pPr>
@@ -23639,6 +24748,119 @@
     </w:lvl>
   </w:abstractNum>
   <w:abstractNum w:abstractNumId="7" w15:restartNumberingAfterBreak="0">
+    <w:nsid w:val="061B59C3"/>
+    <w:multiLevelType w:val="multilevel"/>
+    <w:tmpl w:val="A44EE47A"/>
+    <w:lvl w:ilvl="0">
+      <w:start w:val="13"/>
+      <w:numFmt w:val="decimal"/>
+      <w:lvlText w:val="%1."/>
+      <w:lvlJc w:val="left"/>
+      <w:pPr>
+        <w:tabs>
+          <w:tab w:val="num" w:pos="720"/>
+        </w:tabs>
+        <w:ind w:left="720" w:hanging="360"/>
+      </w:pPr>
+    </w:lvl>
+    <w:lvl w:ilvl="1" w:tentative="1">
+      <w:start w:val="1"/>
+      <w:numFmt w:val="decimal"/>
+      <w:lvlText w:val="%2."/>
+      <w:lvlJc w:val="left"/>
+      <w:pPr>
+        <w:tabs>
+          <w:tab w:val="num" w:pos="1440"/>
+        </w:tabs>
+        <w:ind w:left="1440" w:hanging="360"/>
+      </w:pPr>
+    </w:lvl>
+    <w:lvl w:ilvl="2" w:tentative="1">
+      <w:start w:val="1"/>
+      <w:numFmt w:val="decimal"/>
+      <w:lvlText w:val="%3."/>
+      <w:lvlJc w:val="left"/>
+      <w:pPr>
+        <w:tabs>
+          <w:tab w:val="num" w:pos="2160"/>
+        </w:tabs>
+        <w:ind w:left="2160" w:hanging="360"/>
+      </w:pPr>
+    </w:lvl>
+    <w:lvl w:ilvl="3" w:tentative="1">
+      <w:start w:val="1"/>
+      <w:numFmt w:val="decimal"/>
+      <w:lvlText w:val="%4."/>
+      <w:lvlJc w:val="left"/>
+      <w:pPr>
+        <w:tabs>
+          <w:tab w:val="num" w:pos="2880"/>
+        </w:tabs>
+        <w:ind w:left="2880" w:hanging="360"/>
+      </w:pPr>
+    </w:lvl>
+    <w:lvl w:ilvl="4" w:tentative="1">
+      <w:start w:val="1"/>
+      <w:numFmt w:val="decimal"/>
+      <w:lvlText w:val="%5."/>
+      <w:lvlJc w:val="left"/>
+      <w:pPr>
+        <w:tabs>
+          <w:tab w:val="num" w:pos="3600"/>
+        </w:tabs>
+        <w:ind w:left="3600" w:hanging="360"/>
+      </w:pPr>
+    </w:lvl>
+    <w:lvl w:ilvl="5" w:tentative="1">
+      <w:start w:val="1"/>
+      <w:numFmt w:val="decimal"/>
+      <w:lvlText w:val="%6."/>
+      <w:lvlJc w:val="left"/>
+      <w:pPr>
+        <w:tabs>
+          <w:tab w:val="num" w:pos="4320"/>
+        </w:tabs>
+        <w:ind w:left="4320" w:hanging="360"/>
+      </w:pPr>
+    </w:lvl>
+    <w:lvl w:ilvl="6" w:tentative="1">
+      <w:start w:val="1"/>
+      <w:numFmt w:val="decimal"/>
+      <w:lvlText w:val="%7."/>
+      <w:lvlJc w:val="left"/>
+      <w:pPr>
+        <w:tabs>
+          <w:tab w:val="num" w:pos="5040"/>
+        </w:tabs>
+        <w:ind w:left="5040" w:hanging="360"/>
+      </w:pPr>
+    </w:lvl>
+    <w:lvl w:ilvl="7" w:tentative="1">
+      <w:start w:val="1"/>
+      <w:numFmt w:val="decimal"/>
+      <w:lvlText w:val="%8."/>
+      <w:lvlJc w:val="left"/>
+      <w:pPr>
+        <w:tabs>
+          <w:tab w:val="num" w:pos="5760"/>
+        </w:tabs>
+        <w:ind w:left="5760" w:hanging="360"/>
+      </w:pPr>
+    </w:lvl>
+    <w:lvl w:ilvl="8" w:tentative="1">
+      <w:start w:val="1"/>
+      <w:numFmt w:val="decimal"/>
+      <w:lvlText w:val="%9."/>
+      <w:lvlJc w:val="left"/>
+      <w:pPr>
+        <w:tabs>
+          <w:tab w:val="num" w:pos="6480"/>
+        </w:tabs>
+        <w:ind w:left="6480" w:hanging="360"/>
+      </w:pPr>
+    </w:lvl>
+  </w:abstractNum>
+  <w:abstractNum w:abstractNumId="8" w15:restartNumberingAfterBreak="0">
     <w:nsid w:val="089273A4"/>
     <w:multiLevelType w:val="hybridMultilevel"/>
     <w:tmpl w:val="4F40A196"/>
@@ -23727,7 +24949,7 @@
       </w:pPr>
     </w:lvl>
   </w:abstractNum>
-  <w:abstractNum w:abstractNumId="8" w15:restartNumberingAfterBreak="0">
+  <w:abstractNum w:abstractNumId="9" w15:restartNumberingAfterBreak="0">
     <w:nsid w:val="092B6B47"/>
     <w:multiLevelType w:val="hybridMultilevel"/>
     <w:tmpl w:val="BB227E66"/>
@@ -23813,7 +25035,7 @@
       </w:pPr>
     </w:lvl>
   </w:abstractNum>
-  <w:abstractNum w:abstractNumId="9" w15:restartNumberingAfterBreak="0">
+  <w:abstractNum w:abstractNumId="10" w15:restartNumberingAfterBreak="0">
     <w:nsid w:val="09ED74CC"/>
     <w:multiLevelType w:val="hybridMultilevel"/>
     <w:tmpl w:val="2504656E"/>
@@ -23899,7 +25121,7 @@
       </w:pPr>
     </w:lvl>
   </w:abstractNum>
-  <w:abstractNum w:abstractNumId="10" w15:restartNumberingAfterBreak="0">
+  <w:abstractNum w:abstractNumId="11" w15:restartNumberingAfterBreak="0">
     <w:nsid w:val="0A0A456E"/>
     <w:multiLevelType w:val="hybridMultilevel"/>
     <w:tmpl w:val="BAE0B5F6"/>
@@ -23985,7 +25207,7 @@
       </w:pPr>
     </w:lvl>
   </w:abstractNum>
-  <w:abstractNum w:abstractNumId="11" w15:restartNumberingAfterBreak="0">
+  <w:abstractNum w:abstractNumId="12" w15:restartNumberingAfterBreak="0">
     <w:nsid w:val="0A4829C3"/>
     <w:multiLevelType w:val="hybridMultilevel"/>
     <w:tmpl w:val="4ED818D6"/>
@@ -24074,7 +25296,156 @@
       </w:pPr>
     </w:lvl>
   </w:abstractNum>
-  <w:abstractNum w:abstractNumId="12" w15:restartNumberingAfterBreak="0">
+  <w:abstractNum w:abstractNumId="13" w15:restartNumberingAfterBreak="0">
+    <w:nsid w:val="0AE35654"/>
+    <w:multiLevelType w:val="multilevel"/>
+    <w:tmpl w:val="4DF4F0FA"/>
+    <w:lvl w:ilvl="0">
+      <w:start w:val="1"/>
+      <w:numFmt w:val="bullet"/>
+      <w:lvlText w:val=""/>
+      <w:lvlJc w:val="left"/>
+      <w:pPr>
+        <w:tabs>
+          <w:tab w:val="num" w:pos="720"/>
+        </w:tabs>
+        <w:ind w:left="720" w:hanging="360"/>
+      </w:pPr>
+      <w:rPr>
+        <w:rFonts w:ascii="Symbol" w:hAnsi="Symbol" w:hint="default"/>
+        <w:sz w:val="20"/>
+      </w:rPr>
+    </w:lvl>
+    <w:lvl w:ilvl="1" w:tentative="1">
+      <w:start w:val="1"/>
+      <w:numFmt w:val="bullet"/>
+      <w:lvlText w:val="o"/>
+      <w:lvlJc w:val="left"/>
+      <w:pPr>
+        <w:tabs>
+          <w:tab w:val="num" w:pos="1440"/>
+        </w:tabs>
+        <w:ind w:left="1440" w:hanging="360"/>
+      </w:pPr>
+      <w:rPr>
+        <w:rFonts w:ascii="Courier New" w:hAnsi="Courier New" w:hint="default"/>
+        <w:sz w:val="20"/>
+      </w:rPr>
+    </w:lvl>
+    <w:lvl w:ilvl="2" w:tentative="1">
+      <w:start w:val="1"/>
+      <w:numFmt w:val="bullet"/>
+      <w:lvlText w:val=""/>
+      <w:lvlJc w:val="left"/>
+      <w:pPr>
+        <w:tabs>
+          <w:tab w:val="num" w:pos="2160"/>
+        </w:tabs>
+        <w:ind w:left="2160" w:hanging="360"/>
+      </w:pPr>
+      <w:rPr>
+        <w:rFonts w:ascii="Wingdings" w:hAnsi="Wingdings" w:hint="default"/>
+        <w:sz w:val="20"/>
+      </w:rPr>
+    </w:lvl>
+    <w:lvl w:ilvl="3" w:tentative="1">
+      <w:start w:val="1"/>
+      <w:numFmt w:val="bullet"/>
+      <w:lvlText w:val=""/>
+      <w:lvlJc w:val="left"/>
+      <w:pPr>
+        <w:tabs>
+          <w:tab w:val="num" w:pos="2880"/>
+        </w:tabs>
+        <w:ind w:left="2880" w:hanging="360"/>
+      </w:pPr>
+      <w:rPr>
+        <w:rFonts w:ascii="Wingdings" w:hAnsi="Wingdings" w:hint="default"/>
+        <w:sz w:val="20"/>
+      </w:rPr>
+    </w:lvl>
+    <w:lvl w:ilvl="4" w:tentative="1">
+      <w:start w:val="1"/>
+      <w:numFmt w:val="bullet"/>
+      <w:lvlText w:val=""/>
+      <w:lvlJc w:val="left"/>
+      <w:pPr>
+        <w:tabs>
+          <w:tab w:val="num" w:pos="3600"/>
+        </w:tabs>
+        <w:ind w:left="3600" w:hanging="360"/>
+      </w:pPr>
+      <w:rPr>
+        <w:rFonts w:ascii="Wingdings" w:hAnsi="Wingdings" w:hint="default"/>
+        <w:sz w:val="20"/>
+      </w:rPr>
+    </w:lvl>
+    <w:lvl w:ilvl="5" w:tentative="1">
+      <w:start w:val="1"/>
+      <w:numFmt w:val="bullet"/>
+      <w:lvlText w:val=""/>
+      <w:lvlJc w:val="left"/>
+      <w:pPr>
+        <w:tabs>
+          <w:tab w:val="num" w:pos="4320"/>
+        </w:tabs>
+        <w:ind w:left="4320" w:hanging="360"/>
+      </w:pPr>
+      <w:rPr>
+        <w:rFonts w:ascii="Wingdings" w:hAnsi="Wingdings" w:hint="default"/>
+        <w:sz w:val="20"/>
+      </w:rPr>
+    </w:lvl>
+    <w:lvl w:ilvl="6" w:tentative="1">
+      <w:start w:val="1"/>
+      <w:numFmt w:val="bullet"/>
+      <w:lvlText w:val=""/>
+      <w:lvlJc w:val="left"/>
+      <w:pPr>
+        <w:tabs>
+          <w:tab w:val="num" w:pos="5040"/>
+        </w:tabs>
+        <w:ind w:left="5040" w:hanging="360"/>
+      </w:pPr>
+      <w:rPr>
+        <w:rFonts w:ascii="Wingdings" w:hAnsi="Wingdings" w:hint="default"/>
+        <w:sz w:val="20"/>
+      </w:rPr>
+    </w:lvl>
+    <w:lvl w:ilvl="7" w:tentative="1">
+      <w:start w:val="1"/>
+      <w:numFmt w:val="bullet"/>
+      <w:lvlText w:val=""/>
+      <w:lvlJc w:val="left"/>
+      <w:pPr>
+        <w:tabs>
+          <w:tab w:val="num" w:pos="5760"/>
+        </w:tabs>
+        <w:ind w:left="5760" w:hanging="360"/>
+      </w:pPr>
+      <w:rPr>
+        <w:rFonts w:ascii="Wingdings" w:hAnsi="Wingdings" w:hint="default"/>
+        <w:sz w:val="20"/>
+      </w:rPr>
+    </w:lvl>
+    <w:lvl w:ilvl="8" w:tentative="1">
+      <w:start w:val="1"/>
+      <w:numFmt w:val="bullet"/>
+      <w:lvlText w:val=""/>
+      <w:lvlJc w:val="left"/>
+      <w:pPr>
+        <w:tabs>
+          <w:tab w:val="num" w:pos="6480"/>
+        </w:tabs>
+        <w:ind w:left="6480" w:hanging="360"/>
+      </w:pPr>
+      <w:rPr>
+        <w:rFonts w:ascii="Wingdings" w:hAnsi="Wingdings" w:hint="default"/>
+        <w:sz w:val="20"/>
+      </w:rPr>
+    </w:lvl>
+  </w:abstractNum>
+  <w:abstractNum w:abstractNumId="14" w15:restartNumberingAfterBreak="0">
     <w:nsid w:val="0BBC6DDA"/>
     <w:multiLevelType w:val="hybridMultilevel"/>
     <w:tmpl w:val="4B428D52"/>
@@ -24163,7 +25534,7 @@
       </w:pPr>
     </w:lvl>
   </w:abstractNum>
-  <w:abstractNum w:abstractNumId="13" w15:restartNumberingAfterBreak="0">
+  <w:abstractNum w:abstractNumId="15" w15:restartNumberingAfterBreak="0">
     <w:nsid w:val="0C304524"/>
     <w:multiLevelType w:val="hybridMultilevel"/>
     <w:tmpl w:val="4F2A983C"/>
@@ -24249,7 +25620,7 @@
       </w:pPr>
     </w:lvl>
   </w:abstractNum>
-  <w:abstractNum w:abstractNumId="14" w15:restartNumberingAfterBreak="0">
+  <w:abstractNum w:abstractNumId="16" w15:restartNumberingAfterBreak="0">
     <w:nsid w:val="0D9A11F5"/>
     <w:multiLevelType w:val="hybridMultilevel"/>
     <w:tmpl w:val="D2603022"/>
@@ -24338,7 +25709,7 @@
       </w:pPr>
     </w:lvl>
   </w:abstractNum>
-  <w:abstractNum w:abstractNumId="15" w15:restartNumberingAfterBreak="0">
+  <w:abstractNum w:abstractNumId="17" w15:restartNumberingAfterBreak="0">
     <w:nsid w:val="0E8F259F"/>
     <w:multiLevelType w:val="hybridMultilevel"/>
     <w:tmpl w:val="90662008"/>
@@ -24427,7 +25798,7 @@
       </w:pPr>
     </w:lvl>
   </w:abstractNum>
-  <w:abstractNum w:abstractNumId="16" w15:restartNumberingAfterBreak="0">
+  <w:abstractNum w:abstractNumId="18" w15:restartNumberingAfterBreak="0">
     <w:nsid w:val="0FF13CA5"/>
     <w:multiLevelType w:val="hybridMultilevel"/>
     <w:tmpl w:val="8B549DBA"/>
@@ -24540,7 +25911,7 @@
       </w:rPr>
     </w:lvl>
   </w:abstractNum>
-  <w:abstractNum w:abstractNumId="17" w15:restartNumberingAfterBreak="0">
+  <w:abstractNum w:abstractNumId="19" w15:restartNumberingAfterBreak="0">
     <w:nsid w:val="11924FD1"/>
     <w:multiLevelType w:val="hybridMultilevel"/>
     <w:tmpl w:val="A3822CBC"/>
@@ -24629,7 +26000,7 @@
       </w:pPr>
     </w:lvl>
   </w:abstractNum>
-  <w:abstractNum w:abstractNumId="18" w15:restartNumberingAfterBreak="0">
+  <w:abstractNum w:abstractNumId="20" w15:restartNumberingAfterBreak="0">
     <w:nsid w:val="12447275"/>
     <w:multiLevelType w:val="hybridMultilevel"/>
     <w:tmpl w:val="71CAD356"/>
@@ -24718,7 +26089,7 @@
       </w:pPr>
     </w:lvl>
   </w:abstractNum>
-  <w:abstractNum w:abstractNumId="19" w15:restartNumberingAfterBreak="0">
+  <w:abstractNum w:abstractNumId="21" w15:restartNumberingAfterBreak="0">
     <w:nsid w:val="157552ED"/>
     <w:multiLevelType w:val="hybridMultilevel"/>
     <w:tmpl w:val="16D677AA"/>
@@ -24807,7 +26178,7 @@
       </w:pPr>
     </w:lvl>
   </w:abstractNum>
-  <w:abstractNum w:abstractNumId="20" w15:restartNumberingAfterBreak="0">
+  <w:abstractNum w:abstractNumId="22" w15:restartNumberingAfterBreak="0">
     <w:nsid w:val="159707F5"/>
     <w:multiLevelType w:val="hybridMultilevel"/>
     <w:tmpl w:val="E362A8A4"/>
@@ -24893,7 +26264,7 @@
       </w:pPr>
     </w:lvl>
   </w:abstractNum>
-  <w:abstractNum w:abstractNumId="21" w15:restartNumberingAfterBreak="0">
+  <w:abstractNum w:abstractNumId="23" w15:restartNumberingAfterBreak="0">
     <w:nsid w:val="172E7ABA"/>
     <w:multiLevelType w:val="hybridMultilevel"/>
     <w:tmpl w:val="AD145EC6"/>
@@ -25006,7 +26377,7 @@
       </w:rPr>
     </w:lvl>
   </w:abstractNum>
-  <w:abstractNum w:abstractNumId="22" w15:restartNumberingAfterBreak="0">
+  <w:abstractNum w:abstractNumId="24" w15:restartNumberingAfterBreak="0">
     <w:nsid w:val="18495070"/>
     <w:multiLevelType w:val="hybridMultilevel"/>
     <w:tmpl w:val="422CEDE8"/>
@@ -25095,7 +26466,7 @@
       </w:pPr>
     </w:lvl>
   </w:abstractNum>
-  <w:abstractNum w:abstractNumId="23" w15:restartNumberingAfterBreak="0">
+  <w:abstractNum w:abstractNumId="25" w15:restartNumberingAfterBreak="0">
     <w:nsid w:val="18872386"/>
     <w:multiLevelType w:val="hybridMultilevel"/>
     <w:tmpl w:val="A97A47DE"/>
@@ -25184,7 +26555,7 @@
       </w:pPr>
     </w:lvl>
   </w:abstractNum>
-  <w:abstractNum w:abstractNumId="24" w15:restartNumberingAfterBreak="0">
+  <w:abstractNum w:abstractNumId="26" w15:restartNumberingAfterBreak="0">
     <w:nsid w:val="18B930F7"/>
     <w:multiLevelType w:val="hybridMultilevel"/>
     <w:tmpl w:val="52B8B876"/>
@@ -25270,7 +26641,7 @@
       </w:pPr>
     </w:lvl>
   </w:abstractNum>
-  <w:abstractNum w:abstractNumId="25" w15:restartNumberingAfterBreak="0">
+  <w:abstractNum w:abstractNumId="27" w15:restartNumberingAfterBreak="0">
     <w:nsid w:val="1A434251"/>
     <w:multiLevelType w:val="multilevel"/>
     <w:tmpl w:val="C7D614F0"/>
@@ -25383,7 +26754,7 @@
       </w:pPr>
     </w:lvl>
   </w:abstractNum>
-  <w:abstractNum w:abstractNumId="26" w15:restartNumberingAfterBreak="0">
+  <w:abstractNum w:abstractNumId="28" w15:restartNumberingAfterBreak="0">
     <w:nsid w:val="1A491E7E"/>
     <w:multiLevelType w:val="hybridMultilevel"/>
     <w:tmpl w:val="83409832"/>
@@ -25472,7 +26843,120 @@
       </w:pPr>
     </w:lvl>
   </w:abstractNum>
-  <w:abstractNum w:abstractNumId="27" w15:restartNumberingAfterBreak="0">
+  <w:abstractNum w:abstractNumId="29" w15:restartNumberingAfterBreak="0">
+    <w:nsid w:val="1A9750E7"/>
+    <w:multiLevelType w:val="multilevel"/>
+    <w:tmpl w:val="E84689BA"/>
+    <w:lvl w:ilvl="0">
+      <w:start w:val="1"/>
+      <w:numFmt w:val="decimal"/>
+      <w:lvlText w:val="%1."/>
+      <w:lvlJc w:val="left"/>
+      <w:pPr>
+        <w:tabs>
+          <w:tab w:val="num" w:pos="720"/>
+        </w:tabs>
+        <w:ind w:left="720" w:hanging="360"/>
+      </w:pPr>
+    </w:lvl>
+    <w:lvl w:ilvl="1" w:tentative="1">
+      <w:start w:val="1"/>
+      <w:numFmt w:val="decimal"/>
+      <w:lvlText w:val="%2."/>
+      <w:lvlJc w:val="left"/>
+      <w:pPr>
+        <w:tabs>
+          <w:tab w:val="num" w:pos="1440"/>
+        </w:tabs>
+        <w:ind w:left="1440" w:hanging="360"/>
+      </w:pPr>
+    </w:lvl>
+    <w:lvl w:ilvl="2" w:tentative="1">
+      <w:start w:val="1"/>
+      <w:numFmt w:val="decimal"/>
+      <w:lvlText w:val="%3."/>
+      <w:lvlJc w:val="left"/>
+      <w:pPr>
+        <w:tabs>
+          <w:tab w:val="num" w:pos="2160"/>
+        </w:tabs>
+        <w:ind w:left="2160" w:hanging="360"/>
+      </w:pPr>
+    </w:lvl>
+    <w:lvl w:ilvl="3" w:tentative="1">
+      <w:start w:val="1"/>
+      <w:numFmt w:val="decimal"/>
+      <w:lvlText w:val="%4."/>
+      <w:lvlJc w:val="left"/>
+      <w:pPr>
+        <w:tabs>
+          <w:tab w:val="num" w:pos="2880"/>
+        </w:tabs>
+        <w:ind w:left="2880" w:hanging="360"/>
+      </w:pPr>
+    </w:lvl>
+    <w:lvl w:ilvl="4" w:tentative="1">
+      <w:start w:val="1"/>
+      <w:numFmt w:val="decimal"/>
+      <w:lvlText w:val="%5."/>
+      <w:lvlJc w:val="left"/>
+      <w:pPr>
+        <w:tabs>
+          <w:tab w:val="num" w:pos="3600"/>
+        </w:tabs>
+        <w:ind w:left="3600" w:hanging="360"/>
+      </w:pPr>
+    </w:lvl>
+    <w:lvl w:ilvl="5" w:tentative="1">
+      <w:start w:val="1"/>
+      <w:numFmt w:val="decimal"/>
+      <w:lvlText w:val="%6."/>
+      <w:lvlJc w:val="left"/>
+      <w:pPr>
+        <w:tabs>
+          <w:tab w:val="num" w:pos="4320"/>
+        </w:tabs>
+        <w:ind w:left="4320" w:hanging="360"/>
+      </w:pPr>
+    </w:lvl>
+    <w:lvl w:ilvl="6" w:tentative="1">
+      <w:start w:val="1"/>
+      <w:numFmt w:val="decimal"/>
+      <w:lvlText w:val="%7."/>
+      <w:lvlJc w:val="left"/>
+      <w:pPr>
+        <w:tabs>
+          <w:tab w:val="num" w:pos="5040"/>
+        </w:tabs>
+        <w:ind w:left="5040" w:hanging="360"/>
+      </w:pPr>
+    </w:lvl>
+    <w:lvl w:ilvl="7" w:tentative="1">
+      <w:start w:val="1"/>
+      <w:numFmt w:val="decimal"/>
+      <w:lvlText w:val="%8."/>
+      <w:lvlJc w:val="left"/>
+      <w:pPr>
+        <w:tabs>
+          <w:tab w:val="num" w:pos="5760"/>
+        </w:tabs>
+        <w:ind w:left="5760" w:hanging="360"/>
+      </w:pPr>
+    </w:lvl>
+    <w:lvl w:ilvl="8" w:tentative="1">
+      <w:start w:val="1"/>
+      <w:numFmt w:val="decimal"/>
+      <w:lvlText w:val="%9."/>
+      <w:lvlJc w:val="left"/>
+      <w:pPr>
+        <w:tabs>
+          <w:tab w:val="num" w:pos="6480"/>
+        </w:tabs>
+        <w:ind w:left="6480" w:hanging="360"/>
+      </w:pPr>
+    </w:lvl>
+  </w:abstractNum>
+  <w:abstractNum w:abstractNumId="30" w15:restartNumberingAfterBreak="0">
     <w:nsid w:val="1C981F99"/>
     <w:multiLevelType w:val="hybridMultilevel"/>
     <w:tmpl w:val="076CFC8A"/>
@@ -25561,7 +27045,7 @@
       </w:pPr>
     </w:lvl>
   </w:abstractNum>
-  <w:abstractNum w:abstractNumId="28" w15:restartNumberingAfterBreak="0">
+  <w:abstractNum w:abstractNumId="31" w15:restartNumberingAfterBreak="0">
     <w:nsid w:val="1F523F80"/>
     <w:multiLevelType w:val="hybridMultilevel"/>
     <w:tmpl w:val="A404C91E"/>
@@ -25647,7 +27131,7 @@
       </w:pPr>
     </w:lvl>
   </w:abstractNum>
-  <w:abstractNum w:abstractNumId="29" w15:restartNumberingAfterBreak="0">
+  <w:abstractNum w:abstractNumId="32" w15:restartNumberingAfterBreak="0">
     <w:nsid w:val="1F7164C1"/>
     <w:multiLevelType w:val="hybridMultilevel"/>
     <w:tmpl w:val="BC406228"/>
@@ -25736,7 +27220,7 @@
       </w:pPr>
     </w:lvl>
   </w:abstractNum>
-  <w:abstractNum w:abstractNumId="30" w15:restartNumberingAfterBreak="0">
+  <w:abstractNum w:abstractNumId="33" w15:restartNumberingAfterBreak="0">
     <w:nsid w:val="202D178B"/>
     <w:multiLevelType w:val="hybridMultilevel"/>
     <w:tmpl w:val="A9ACA70E"/>
@@ -25825,7 +27309,7 @@
       </w:pPr>
     </w:lvl>
   </w:abstractNum>
-  <w:abstractNum w:abstractNumId="31" w15:restartNumberingAfterBreak="0">
+  <w:abstractNum w:abstractNumId="34" w15:restartNumberingAfterBreak="0">
     <w:nsid w:val="22653B84"/>
     <w:multiLevelType w:val="hybridMultilevel"/>
     <w:tmpl w:val="F634D9A0"/>
@@ -25911,7 +27395,7 @@
       </w:pPr>
     </w:lvl>
   </w:abstractNum>
-  <w:abstractNum w:abstractNumId="32" w15:restartNumberingAfterBreak="0">
+  <w:abstractNum w:abstractNumId="35" w15:restartNumberingAfterBreak="0">
     <w:nsid w:val="251B46CF"/>
     <w:multiLevelType w:val="hybridMultilevel"/>
     <w:tmpl w:val="2292BF4A"/>
@@ -26000,7 +27484,7 @@
       </w:pPr>
     </w:lvl>
   </w:abstractNum>
-  <w:abstractNum w:abstractNumId="33" w15:restartNumberingAfterBreak="0">
+  <w:abstractNum w:abstractNumId="36" w15:restartNumberingAfterBreak="0">
     <w:nsid w:val="253C39B5"/>
     <w:multiLevelType w:val="hybridMultilevel"/>
     <w:tmpl w:val="FA46FC1E"/>
@@ -26091,7 +27575,7 @@
       </w:pPr>
     </w:lvl>
   </w:abstractNum>
-  <w:abstractNum w:abstractNumId="34" w15:restartNumberingAfterBreak="0">
+  <w:abstractNum w:abstractNumId="37" w15:restartNumberingAfterBreak="0">
     <w:nsid w:val="26843F49"/>
     <w:multiLevelType w:val="hybridMultilevel"/>
     <w:tmpl w:val="8A9ADC10"/>
@@ -26180,7 +27664,7 @@
       </w:pPr>
     </w:lvl>
   </w:abstractNum>
-  <w:abstractNum w:abstractNumId="35" w15:restartNumberingAfterBreak="0">
+  <w:abstractNum w:abstractNumId="38" w15:restartNumberingAfterBreak="0">
     <w:nsid w:val="27EC46A3"/>
     <w:multiLevelType w:val="hybridMultilevel"/>
     <w:tmpl w:val="299241EA"/>
@@ -26266,7 +27750,7 @@
       </w:pPr>
     </w:lvl>
   </w:abstractNum>
-  <w:abstractNum w:abstractNumId="36" w15:restartNumberingAfterBreak="0">
+  <w:abstractNum w:abstractNumId="39" w15:restartNumberingAfterBreak="0">
     <w:nsid w:val="2A6361C6"/>
     <w:multiLevelType w:val="hybridMultilevel"/>
     <w:tmpl w:val="5E683246"/>
@@ -26355,7 +27839,7 @@
       </w:pPr>
     </w:lvl>
   </w:abstractNum>
-  <w:abstractNum w:abstractNumId="37" w15:restartNumberingAfterBreak="0">
+  <w:abstractNum w:abstractNumId="40" w15:restartNumberingAfterBreak="0">
     <w:nsid w:val="30002A55"/>
     <w:multiLevelType w:val="hybridMultilevel"/>
     <w:tmpl w:val="7884C2E6"/>
@@ -26444,7 +27928,7 @@
       </w:pPr>
     </w:lvl>
   </w:abstractNum>
-  <w:abstractNum w:abstractNumId="38" w15:restartNumberingAfterBreak="0">
+  <w:abstractNum w:abstractNumId="41" w15:restartNumberingAfterBreak="0">
     <w:nsid w:val="302C385D"/>
     <w:multiLevelType w:val="hybridMultilevel"/>
     <w:tmpl w:val="0E923D1A"/>
@@ -26533,7 +28017,7 @@
       </w:pPr>
     </w:lvl>
   </w:abstractNum>
-  <w:abstractNum w:abstractNumId="39" w15:restartNumberingAfterBreak="0">
+  <w:abstractNum w:abstractNumId="42" w15:restartNumberingAfterBreak="0">
     <w:nsid w:val="307C4C2B"/>
     <w:multiLevelType w:val="hybridMultilevel"/>
     <w:tmpl w:val="B1C677E2"/>
@@ -26622,7 +28106,7 @@
       </w:pPr>
     </w:lvl>
   </w:abstractNum>
-  <w:abstractNum w:abstractNumId="40" w15:restartNumberingAfterBreak="0">
+  <w:abstractNum w:abstractNumId="43" w15:restartNumberingAfterBreak="0">
     <w:nsid w:val="31D616B4"/>
     <w:multiLevelType w:val="hybridMultilevel"/>
     <w:tmpl w:val="71CAD356"/>
@@ -26711,7 +28195,7 @@
       </w:pPr>
     </w:lvl>
   </w:abstractNum>
-  <w:abstractNum w:abstractNumId="41" w15:restartNumberingAfterBreak="0">
+  <w:abstractNum w:abstractNumId="44" w15:restartNumberingAfterBreak="0">
     <w:nsid w:val="320C3D30"/>
     <w:multiLevelType w:val="hybridMultilevel"/>
     <w:tmpl w:val="25F462D8"/>
@@ -26800,7 +28284,7 @@
       </w:pPr>
     </w:lvl>
   </w:abstractNum>
-  <w:abstractNum w:abstractNumId="42" w15:restartNumberingAfterBreak="0">
+  <w:abstractNum w:abstractNumId="45" w15:restartNumberingAfterBreak="0">
     <w:nsid w:val="32661DE5"/>
     <w:multiLevelType w:val="hybridMultilevel"/>
     <w:tmpl w:val="A530931A"/>
@@ -26889,7 +28373,7 @@
       </w:pPr>
     </w:lvl>
   </w:abstractNum>
-  <w:abstractNum w:abstractNumId="43" w15:restartNumberingAfterBreak="0">
+  <w:abstractNum w:abstractNumId="46" w15:restartNumberingAfterBreak="0">
     <w:nsid w:val="33434F4E"/>
     <w:multiLevelType w:val="hybridMultilevel"/>
     <w:tmpl w:val="19E260CC"/>
@@ -26978,7 +28462,7 @@
       </w:pPr>
     </w:lvl>
   </w:abstractNum>
-  <w:abstractNum w:abstractNumId="44" w15:restartNumberingAfterBreak="0">
+  <w:abstractNum w:abstractNumId="47" w15:restartNumberingAfterBreak="0">
     <w:nsid w:val="3487500D"/>
     <w:multiLevelType w:val="hybridMultilevel"/>
     <w:tmpl w:val="8EC82FBC"/>
@@ -27067,7 +28551,7 @@
       </w:pPr>
     </w:lvl>
   </w:abstractNum>
-  <w:abstractNum w:abstractNumId="45" w15:restartNumberingAfterBreak="0">
+  <w:abstractNum w:abstractNumId="48" w15:restartNumberingAfterBreak="0">
     <w:nsid w:val="374F2164"/>
     <w:multiLevelType w:val="hybridMultilevel"/>
     <w:tmpl w:val="6406B4B0"/>
@@ -27153,7 +28637,7 @@
       </w:pPr>
     </w:lvl>
   </w:abstractNum>
-  <w:abstractNum w:abstractNumId="46" w15:restartNumberingAfterBreak="0">
+  <w:abstractNum w:abstractNumId="49" w15:restartNumberingAfterBreak="0">
     <w:nsid w:val="37EB6FAD"/>
     <w:multiLevelType w:val="hybridMultilevel"/>
     <w:tmpl w:val="FF2E34A4"/>
@@ -27239,7 +28723,7 @@
       </w:pPr>
     </w:lvl>
   </w:abstractNum>
-  <w:abstractNum w:abstractNumId="47" w15:restartNumberingAfterBreak="0">
+  <w:abstractNum w:abstractNumId="50" w15:restartNumberingAfterBreak="0">
     <w:nsid w:val="39827814"/>
     <w:multiLevelType w:val="hybridMultilevel"/>
     <w:tmpl w:val="F7D65C64"/>
@@ -27325,7 +28809,7 @@
       </w:pPr>
     </w:lvl>
   </w:abstractNum>
-  <w:abstractNum w:abstractNumId="48" w15:restartNumberingAfterBreak="0">
+  <w:abstractNum w:abstractNumId="51" w15:restartNumberingAfterBreak="0">
     <w:nsid w:val="39AE7DDF"/>
     <w:multiLevelType w:val="hybridMultilevel"/>
     <w:tmpl w:val="08FE7C34"/>
@@ -27414,7 +28898,7 @@
       </w:pPr>
     </w:lvl>
   </w:abstractNum>
-  <w:abstractNum w:abstractNumId="49" w15:restartNumberingAfterBreak="0">
+  <w:abstractNum w:abstractNumId="52" w15:restartNumberingAfterBreak="0">
     <w:nsid w:val="39C27C63"/>
     <w:multiLevelType w:val="hybridMultilevel"/>
     <w:tmpl w:val="EE667AD6"/>
@@ -27503,7 +28987,7 @@
       </w:pPr>
     </w:lvl>
   </w:abstractNum>
-  <w:abstractNum w:abstractNumId="50" w15:restartNumberingAfterBreak="0">
+  <w:abstractNum w:abstractNumId="53" w15:restartNumberingAfterBreak="0">
     <w:nsid w:val="3A102EB8"/>
     <w:multiLevelType w:val="hybridMultilevel"/>
     <w:tmpl w:val="E5F45A98"/>
@@ -27592,7 +29076,7 @@
       </w:pPr>
     </w:lvl>
   </w:abstractNum>
-  <w:abstractNum w:abstractNumId="51" w15:restartNumberingAfterBreak="0">
+  <w:abstractNum w:abstractNumId="54" w15:restartNumberingAfterBreak="0">
     <w:nsid w:val="3BCE0976"/>
     <w:multiLevelType w:val="hybridMultilevel"/>
     <w:tmpl w:val="4B960D08"/>
@@ -27678,7 +29162,93 @@
       </w:pPr>
     </w:lvl>
   </w:abstractNum>
-  <w:abstractNum w:abstractNumId="52" w15:restartNumberingAfterBreak="0">
+  <w:abstractNum w:abstractNumId="55" w15:restartNumberingAfterBreak="0">
+    <w:nsid w:val="3D4C42BC"/>
+    <w:multiLevelType w:val="hybridMultilevel"/>
+    <w:tmpl w:val="B1409C26"/>
+    <w:lvl w:ilvl="0" w:tplc="0409000F">
+      <w:start w:val="1"/>
+      <w:numFmt w:val="decimal"/>
+      <w:lvlText w:val="%1."/>
+      <w:lvlJc w:val="left"/>
+      <w:pPr>
+        <w:ind w:left="720" w:hanging="360"/>
+      </w:pPr>
+    </w:lvl>
+    <w:lvl w:ilvl="1" w:tplc="04090019" w:tentative="1">
+      <w:start w:val="1"/>
+      <w:numFmt w:val="lowerLetter"/>
+      <w:lvlText w:val="%2."/>
+      <w:lvlJc w:val="left"/>
+      <w:pPr>
+        <w:ind w:left="1440" w:hanging="360"/>
+      </w:pPr>
+    </w:lvl>
+    <w:lvl w:ilvl="2" w:tplc="0409001B" w:tentative="1">
+      <w:start w:val="1"/>
+      <w:numFmt w:val="lowerRoman"/>
+      <w:lvlText w:val="%3."/>
+      <w:lvlJc w:val="right"/>
+      <w:pPr>
+        <w:ind w:left="2160" w:hanging="180"/>
+      </w:pPr>
+    </w:lvl>
+    <w:lvl w:ilvl="3" w:tplc="0409000F" w:tentative="1">
+      <w:start w:val="1"/>
+      <w:numFmt w:val="decimal"/>
+      <w:lvlText w:val="%4."/>
+      <w:lvlJc w:val="left"/>
+      <w:pPr>
+        <w:ind w:left="2880" w:hanging="360"/>
+      </w:pPr>
+    </w:lvl>
+    <w:lvl w:ilvl="4" w:tplc="04090019" w:tentative="1">
+      <w:start w:val="1"/>
+      <w:numFmt w:val="lowerLetter"/>
+      <w:lvlText w:val="%5."/>
+      <w:lvlJc w:val="left"/>
+      <w:pPr>
+        <w:ind w:left="3600" w:hanging="360"/>
+      </w:pPr>
+    </w:lvl>
+    <w:lvl w:ilvl="5" w:tplc="0409001B" w:tentative="1">
+      <w:start w:val="1"/>
+      <w:numFmt w:val="lowerRoman"/>
+      <w:lvlText w:val="%6."/>
+      <w:lvlJc w:val="right"/>
+      <w:pPr>
+        <w:ind w:left="4320" w:hanging="180"/>
+      </w:pPr>
+    </w:lvl>
+    <w:lvl w:ilvl="6" w:tplc="0409000F" w:tentative="1">
+      <w:start w:val="1"/>
+      <w:numFmt w:val="decimal"/>
+      <w:lvlText w:val="%7."/>
+      <w:lvlJc w:val="left"/>
+      <w:pPr>
+        <w:ind w:left="5040" w:hanging="360"/>
+      </w:pPr>
+    </w:lvl>
+    <w:lvl w:ilvl="7" w:tplc="04090019" w:tentative="1">
+      <w:start w:val="1"/>
+      <w:numFmt w:val="lowerLetter"/>
+      <w:lvlText w:val="%8."/>
+      <w:lvlJc w:val="left"/>
+      <w:pPr>
+        <w:ind w:left="5760" w:hanging="360"/>
+      </w:pPr>
+    </w:lvl>
+    <w:lvl w:ilvl="8" w:tplc="0409001B" w:tentative="1">
+      <w:start w:val="1"/>
+      <w:numFmt w:val="lowerRoman"/>
+      <w:lvlText w:val="%9."/>
+      <w:lvlJc w:val="right"/>
+      <w:pPr>
+        <w:ind w:left="6480" w:hanging="180"/>
+      </w:pPr>
+    </w:lvl>
+  </w:abstractNum>
+  <w:abstractNum w:abstractNumId="56" w15:restartNumberingAfterBreak="0">
     <w:nsid w:val="3F78193E"/>
     <w:multiLevelType w:val="hybridMultilevel"/>
     <w:tmpl w:val="4A16941E"/>
@@ -27764,7 +29334,7 @@
       </w:pPr>
     </w:lvl>
   </w:abstractNum>
-  <w:abstractNum w:abstractNumId="53" w15:restartNumberingAfterBreak="0">
+  <w:abstractNum w:abstractNumId="57" w15:restartNumberingAfterBreak="0">
     <w:nsid w:val="43D87F6C"/>
     <w:multiLevelType w:val="hybridMultilevel"/>
     <w:tmpl w:val="BB8A2134"/>
@@ -27853,7 +29423,7 @@
       </w:pPr>
     </w:lvl>
   </w:abstractNum>
-  <w:abstractNum w:abstractNumId="54" w15:restartNumberingAfterBreak="0">
+  <w:abstractNum w:abstractNumId="58" w15:restartNumberingAfterBreak="0">
     <w:nsid w:val="46BE2896"/>
     <w:multiLevelType w:val="hybridMultilevel"/>
     <w:tmpl w:val="1F52DB50"/>
@@ -27942,7 +29512,7 @@
       </w:pPr>
     </w:lvl>
   </w:abstractNum>
-  <w:abstractNum w:abstractNumId="55" w15:restartNumberingAfterBreak="0">
+  <w:abstractNum w:abstractNumId="59" w15:restartNumberingAfterBreak="0">
     <w:nsid w:val="470F52C6"/>
     <w:multiLevelType w:val="hybridMultilevel"/>
     <w:tmpl w:val="F8461DAE"/>
@@ -28031,7 +29601,7 @@
       </w:pPr>
     </w:lvl>
   </w:abstractNum>
-  <w:abstractNum w:abstractNumId="56" w15:restartNumberingAfterBreak="0">
+  <w:abstractNum w:abstractNumId="60" w15:restartNumberingAfterBreak="0">
     <w:nsid w:val="477509C4"/>
     <w:multiLevelType w:val="hybridMultilevel"/>
     <w:tmpl w:val="1AA0E584"/>
@@ -28120,7 +29690,7 @@
       </w:pPr>
     </w:lvl>
   </w:abstractNum>
-  <w:abstractNum w:abstractNumId="57" w15:restartNumberingAfterBreak="0">
+  <w:abstractNum w:abstractNumId="61" w15:restartNumberingAfterBreak="0">
     <w:nsid w:val="48A814E6"/>
     <w:multiLevelType w:val="hybridMultilevel"/>
     <w:tmpl w:val="8AFE9C28"/>
@@ -28209,7 +29779,7 @@
       </w:pPr>
     </w:lvl>
   </w:abstractNum>
-  <w:abstractNum w:abstractNumId="58" w15:restartNumberingAfterBreak="0">
+  <w:abstractNum w:abstractNumId="62" w15:restartNumberingAfterBreak="0">
     <w:nsid w:val="49B85AC9"/>
     <w:multiLevelType w:val="hybridMultilevel"/>
     <w:tmpl w:val="57BC2D9A"/>
@@ -28295,7 +29865,7 @@
       </w:pPr>
     </w:lvl>
   </w:abstractNum>
-  <w:abstractNum w:abstractNumId="59" w15:restartNumberingAfterBreak="0">
+  <w:abstractNum w:abstractNumId="63" w15:restartNumberingAfterBreak="0">
     <w:nsid w:val="4E1C60E2"/>
     <w:multiLevelType w:val="hybridMultilevel"/>
     <w:tmpl w:val="FD5ECBDA"/>
@@ -28381,7 +29951,7 @@
       </w:pPr>
     </w:lvl>
   </w:abstractNum>
-  <w:abstractNum w:abstractNumId="60" w15:restartNumberingAfterBreak="0">
+  <w:abstractNum w:abstractNumId="64" w15:restartNumberingAfterBreak="0">
     <w:nsid w:val="4FBD3EE1"/>
     <w:multiLevelType w:val="hybridMultilevel"/>
     <w:tmpl w:val="FBA2258E"/>
@@ -28467,7 +30037,7 @@
       </w:pPr>
     </w:lvl>
   </w:abstractNum>
-  <w:abstractNum w:abstractNumId="61" w15:restartNumberingAfterBreak="0">
+  <w:abstractNum w:abstractNumId="65" w15:restartNumberingAfterBreak="0">
     <w:nsid w:val="509248B2"/>
     <w:multiLevelType w:val="hybridMultilevel"/>
     <w:tmpl w:val="6BE83F8C"/>
@@ -28556,7 +30126,7 @@
       </w:pPr>
     </w:lvl>
   </w:abstractNum>
-  <w:abstractNum w:abstractNumId="62" w15:restartNumberingAfterBreak="0">
+  <w:abstractNum w:abstractNumId="66" w15:restartNumberingAfterBreak="0">
     <w:nsid w:val="51A32634"/>
     <w:multiLevelType w:val="hybridMultilevel"/>
     <w:tmpl w:val="0C0682EA"/>
@@ -28645,7 +30215,7 @@
       </w:pPr>
     </w:lvl>
   </w:abstractNum>
-  <w:abstractNum w:abstractNumId="63" w15:restartNumberingAfterBreak="0">
+  <w:abstractNum w:abstractNumId="67" w15:restartNumberingAfterBreak="0">
     <w:nsid w:val="51FE56DE"/>
     <w:multiLevelType w:val="hybridMultilevel"/>
     <w:tmpl w:val="9CE81A18"/>
@@ -28731,7 +30301,7 @@
       </w:pPr>
     </w:lvl>
   </w:abstractNum>
-  <w:abstractNum w:abstractNumId="64" w15:restartNumberingAfterBreak="0">
+  <w:abstractNum w:abstractNumId="68" w15:restartNumberingAfterBreak="0">
     <w:nsid w:val="520540F6"/>
     <w:multiLevelType w:val="hybridMultilevel"/>
     <w:tmpl w:val="43E65086"/>
@@ -28820,7 +30390,7 @@
       </w:pPr>
     </w:lvl>
   </w:abstractNum>
-  <w:abstractNum w:abstractNumId="65" w15:restartNumberingAfterBreak="0">
+  <w:abstractNum w:abstractNumId="69" w15:restartNumberingAfterBreak="0">
     <w:nsid w:val="53B104C1"/>
     <w:multiLevelType w:val="hybridMultilevel"/>
     <w:tmpl w:val="ADB6B2A0"/>
@@ -28909,7 +30479,7 @@
       </w:pPr>
     </w:lvl>
   </w:abstractNum>
-  <w:abstractNum w:abstractNumId="66" w15:restartNumberingAfterBreak="0">
+  <w:abstractNum w:abstractNumId="70" w15:restartNumberingAfterBreak="0">
     <w:nsid w:val="55265BFA"/>
     <w:multiLevelType w:val="hybridMultilevel"/>
     <w:tmpl w:val="18248306"/>
@@ -28998,7 +30568,7 @@
       </w:pPr>
     </w:lvl>
   </w:abstractNum>
-  <w:abstractNum w:abstractNumId="67" w15:restartNumberingAfterBreak="0">
+  <w:abstractNum w:abstractNumId="71" w15:restartNumberingAfterBreak="0">
     <w:nsid w:val="55351A5C"/>
     <w:multiLevelType w:val="hybridMultilevel"/>
     <w:tmpl w:val="12D26FEC"/>
@@ -29087,7 +30657,7 @@
       </w:pPr>
     </w:lvl>
   </w:abstractNum>
-  <w:abstractNum w:abstractNumId="68" w15:restartNumberingAfterBreak="0">
+  <w:abstractNum w:abstractNumId="72" w15:restartNumberingAfterBreak="0">
     <w:nsid w:val="596C53E5"/>
     <w:multiLevelType w:val="hybridMultilevel"/>
     <w:tmpl w:val="AACCDAA8"/>
@@ -29176,7 +30746,7 @@
       </w:pPr>
     </w:lvl>
   </w:abstractNum>
-  <w:abstractNum w:abstractNumId="69" w15:restartNumberingAfterBreak="0">
+  <w:abstractNum w:abstractNumId="73" w15:restartNumberingAfterBreak="0">
     <w:nsid w:val="5AD264BB"/>
     <w:multiLevelType w:val="hybridMultilevel"/>
     <w:tmpl w:val="5FF012C6"/>
@@ -29265,7 +30835,7 @@
       </w:pPr>
     </w:lvl>
   </w:abstractNum>
-  <w:abstractNum w:abstractNumId="70" w15:restartNumberingAfterBreak="0">
+  <w:abstractNum w:abstractNumId="74" w15:restartNumberingAfterBreak="0">
     <w:nsid w:val="5AF654AE"/>
     <w:multiLevelType w:val="hybridMultilevel"/>
     <w:tmpl w:val="34FAC18C"/>
@@ -29354,7 +30924,7 @@
       </w:pPr>
     </w:lvl>
   </w:abstractNum>
-  <w:abstractNum w:abstractNumId="71" w15:restartNumberingAfterBreak="0">
+  <w:abstractNum w:abstractNumId="75" w15:restartNumberingAfterBreak="0">
     <w:nsid w:val="5AFB236D"/>
     <w:multiLevelType w:val="hybridMultilevel"/>
     <w:tmpl w:val="713458EA"/>
@@ -29443,7 +31013,7 @@
       </w:pPr>
     </w:lvl>
   </w:abstractNum>
-  <w:abstractNum w:abstractNumId="72" w15:restartNumberingAfterBreak="0">
+  <w:abstractNum w:abstractNumId="76" w15:restartNumberingAfterBreak="0">
     <w:nsid w:val="5C5E3FF2"/>
     <w:multiLevelType w:val="hybridMultilevel"/>
     <w:tmpl w:val="B0D8EDDC"/>
@@ -29532,7 +31102,7 @@
       </w:pPr>
     </w:lvl>
   </w:abstractNum>
-  <w:abstractNum w:abstractNumId="73" w15:restartNumberingAfterBreak="0">
+  <w:abstractNum w:abstractNumId="77" w15:restartNumberingAfterBreak="0">
     <w:nsid w:val="5CA02B62"/>
     <w:multiLevelType w:val="hybridMultilevel"/>
     <w:tmpl w:val="6A6AFC66"/>
@@ -29621,7 +31191,7 @@
       </w:pPr>
     </w:lvl>
   </w:abstractNum>
-  <w:abstractNum w:abstractNumId="74" w15:restartNumberingAfterBreak="0">
+  <w:abstractNum w:abstractNumId="78" w15:restartNumberingAfterBreak="0">
     <w:nsid w:val="5E507DD5"/>
     <w:multiLevelType w:val="hybridMultilevel"/>
     <w:tmpl w:val="A8C29860"/>
@@ -29710,7 +31280,7 @@
       </w:pPr>
     </w:lvl>
   </w:abstractNum>
-  <w:abstractNum w:abstractNumId="75" w15:restartNumberingAfterBreak="0">
+  <w:abstractNum w:abstractNumId="79" w15:restartNumberingAfterBreak="0">
     <w:nsid w:val="5F1C1161"/>
     <w:multiLevelType w:val="hybridMultilevel"/>
     <w:tmpl w:val="7E3EAD72"/>
@@ -29799,7 +31369,156 @@
       </w:pPr>
     </w:lvl>
   </w:abstractNum>
-  <w:abstractNum w:abstractNumId="76" w15:restartNumberingAfterBreak="0">
+  <w:abstractNum w:abstractNumId="80" w15:restartNumberingAfterBreak="0">
+    <w:nsid w:val="5FAD332D"/>
+    <w:multiLevelType w:val="multilevel"/>
+    <w:tmpl w:val="FE3259B0"/>
+    <w:lvl w:ilvl="0">
+      <w:start w:val="1"/>
+      <w:numFmt w:val="bullet"/>
+      <w:lvlText w:val=""/>
+      <w:lvlJc w:val="left"/>
+      <w:pPr>
+        <w:tabs>
+          <w:tab w:val="num" w:pos="720"/>
+        </w:tabs>
+        <w:ind w:left="720" w:hanging="360"/>
+      </w:pPr>
+      <w:rPr>
+        <w:rFonts w:ascii="Symbol" w:hAnsi="Symbol" w:hint="default"/>
+        <w:sz w:val="20"/>
+      </w:rPr>
+    </w:lvl>
+    <w:lvl w:ilvl="1" w:tentative="1">
+      <w:start w:val="1"/>
+      <w:numFmt w:val="bullet"/>
+      <w:lvlText w:val="o"/>
+      <w:lvlJc w:val="left"/>
+      <w:pPr>
+        <w:tabs>
+          <w:tab w:val="num" w:pos="1440"/>
+        </w:tabs>
+        <w:ind w:left="1440" w:hanging="360"/>
+      </w:pPr>
+      <w:rPr>
+        <w:rFonts w:ascii="Courier New" w:hAnsi="Courier New" w:hint="default"/>
+        <w:sz w:val="20"/>
+      </w:rPr>
+    </w:lvl>
+    <w:lvl w:ilvl="2" w:tentative="1">
+      <w:start w:val="1"/>
+      <w:numFmt w:val="bullet"/>
+      <w:lvlText w:val=""/>
+      <w:lvlJc w:val="left"/>
+      <w:pPr>
+        <w:tabs>
+          <w:tab w:val="num" w:pos="2160"/>
+        </w:tabs>
+        <w:ind w:left="2160" w:hanging="360"/>
+      </w:pPr>
+      <w:rPr>
+        <w:rFonts w:ascii="Wingdings" w:hAnsi="Wingdings" w:hint="default"/>
+        <w:sz w:val="20"/>
+      </w:rPr>
+    </w:lvl>
+    <w:lvl w:ilvl="3" w:tentative="1">
+      <w:start w:val="1"/>
+      <w:numFmt w:val="bullet"/>
+      <w:lvlText w:val=""/>
+      <w:lvlJc w:val="left"/>
+      <w:pPr>
+        <w:tabs>
+          <w:tab w:val="num" w:pos="2880"/>
+        </w:tabs>
+        <w:ind w:left="2880" w:hanging="360"/>
+      </w:pPr>
+      <w:rPr>
+        <w:rFonts w:ascii="Wingdings" w:hAnsi="Wingdings" w:hint="default"/>
+        <w:sz w:val="20"/>
+      </w:rPr>
+    </w:lvl>
+    <w:lvl w:ilvl="4" w:tentative="1">
+      <w:start w:val="1"/>
+      <w:numFmt w:val="bullet"/>
+      <w:lvlText w:val=""/>
+      <w:lvlJc w:val="left"/>
+      <w:pPr>
+        <w:tabs>
+          <w:tab w:val="num" w:pos="3600"/>
+        </w:tabs>
+        <w:ind w:left="3600" w:hanging="360"/>
+      </w:pPr>
+      <w:rPr>
+        <w:rFonts w:ascii="Wingdings" w:hAnsi="Wingdings" w:hint="default"/>
+        <w:sz w:val="20"/>
+      </w:rPr>
+    </w:lvl>
+    <w:lvl w:ilvl="5" w:tentative="1">
+      <w:start w:val="1"/>
+      <w:numFmt w:val="bullet"/>
+      <w:lvlText w:val=""/>
+      <w:lvlJc w:val="left"/>
+      <w:pPr>
+        <w:tabs>
+          <w:tab w:val="num" w:pos="4320"/>
+        </w:tabs>
+        <w:ind w:left="4320" w:hanging="360"/>
+      </w:pPr>
+      <w:rPr>
+        <w:rFonts w:ascii="Wingdings" w:hAnsi="Wingdings" w:hint="default"/>
+        <w:sz w:val="20"/>
+      </w:rPr>
+    </w:lvl>
+    <w:lvl w:ilvl="6" w:tentative="1">
+      <w:start w:val="1"/>
+      <w:numFmt w:val="bullet"/>
+      <w:lvlText w:val=""/>
+      <w:lvlJc w:val="left"/>
+      <w:pPr>
+        <w:tabs>
+          <w:tab w:val="num" w:pos="5040"/>
+        </w:tabs>
+        <w:ind w:left="5040" w:hanging="360"/>
+      </w:pPr>
+      <w:rPr>
+        <w:rFonts w:ascii="Wingdings" w:hAnsi="Wingdings" w:hint="default"/>
+        <w:sz w:val="20"/>
+      </w:rPr>
+    </w:lvl>
+    <w:lvl w:ilvl="7" w:tentative="1">
+      <w:start w:val="1"/>
+      <w:numFmt w:val="bullet"/>
+      <w:lvlText w:val=""/>
+      <w:lvlJc w:val="left"/>
+      <w:pPr>
+        <w:tabs>
+          <w:tab w:val="num" w:pos="5760"/>
+        </w:tabs>
+        <w:ind w:left="5760" w:hanging="360"/>
+      </w:pPr>
+      <w:rPr>
+        <w:rFonts w:ascii="Wingdings" w:hAnsi="Wingdings" w:hint="default"/>
+        <w:sz w:val="20"/>
+      </w:rPr>
+    </w:lvl>
+    <w:lvl w:ilvl="8" w:tentative="1">
+      <w:start w:val="1"/>
+      <w:numFmt w:val="bullet"/>
+      <w:lvlText w:val=""/>
+      <w:lvlJc w:val="left"/>
+      <w:pPr>
+        <w:tabs>
+          <w:tab w:val="num" w:pos="6480"/>
+        </w:tabs>
+        <w:ind w:left="6480" w:hanging="360"/>
+      </w:pPr>
+      <w:rPr>
+        <w:rFonts w:ascii="Wingdings" w:hAnsi="Wingdings" w:hint="default"/>
+        <w:sz w:val="20"/>
+      </w:rPr>
+    </w:lvl>
+  </w:abstractNum>
+  <w:abstractNum w:abstractNumId="81" w15:restartNumberingAfterBreak="0">
     <w:nsid w:val="6084681B"/>
     <w:multiLevelType w:val="hybridMultilevel"/>
     <w:tmpl w:val="EF0AE9F4"/>
@@ -29888,7 +31607,7 @@
       </w:pPr>
     </w:lvl>
   </w:abstractNum>
-  <w:abstractNum w:abstractNumId="77" w15:restartNumberingAfterBreak="0">
+  <w:abstractNum w:abstractNumId="82" w15:restartNumberingAfterBreak="0">
     <w:nsid w:val="61932078"/>
     <w:multiLevelType w:val="hybridMultilevel"/>
     <w:tmpl w:val="703E835E"/>
@@ -29977,7 +31696,7 @@
       </w:pPr>
     </w:lvl>
   </w:abstractNum>
-  <w:abstractNum w:abstractNumId="78" w15:restartNumberingAfterBreak="0">
+  <w:abstractNum w:abstractNumId="83" w15:restartNumberingAfterBreak="0">
     <w:nsid w:val="621A39A7"/>
     <w:multiLevelType w:val="hybridMultilevel"/>
     <w:tmpl w:val="DBB673F0"/>
@@ -30066,7 +31785,7 @@
       </w:pPr>
     </w:lvl>
   </w:abstractNum>
-  <w:abstractNum w:abstractNumId="79" w15:restartNumberingAfterBreak="0">
+  <w:abstractNum w:abstractNumId="84" w15:restartNumberingAfterBreak="0">
     <w:nsid w:val="62454DEB"/>
     <w:multiLevelType w:val="hybridMultilevel"/>
     <w:tmpl w:val="D7EE78CE"/>
@@ -30152,7 +31871,7 @@
       </w:pPr>
     </w:lvl>
   </w:abstractNum>
-  <w:abstractNum w:abstractNumId="80" w15:restartNumberingAfterBreak="0">
+  <w:abstractNum w:abstractNumId="85" w15:restartNumberingAfterBreak="0">
     <w:nsid w:val="63B60F60"/>
     <w:multiLevelType w:val="hybridMultilevel"/>
     <w:tmpl w:val="09C8BD14"/>
@@ -30242,7 +31961,7 @@
       </w:pPr>
     </w:lvl>
   </w:abstractNum>
-  <w:abstractNum w:abstractNumId="81" w15:restartNumberingAfterBreak="0">
+  <w:abstractNum w:abstractNumId="86" w15:restartNumberingAfterBreak="0">
     <w:nsid w:val="65AC4D7F"/>
     <w:multiLevelType w:val="hybridMultilevel"/>
     <w:tmpl w:val="AF4200FA"/>
@@ -30331,7 +32050,7 @@
       </w:pPr>
     </w:lvl>
   </w:abstractNum>
-  <w:abstractNum w:abstractNumId="82" w15:restartNumberingAfterBreak="0">
+  <w:abstractNum w:abstractNumId="87" w15:restartNumberingAfterBreak="0">
     <w:nsid w:val="65CB56C6"/>
     <w:multiLevelType w:val="hybridMultilevel"/>
     <w:tmpl w:val="6ABC44E6"/>
@@ -30420,7 +32139,7 @@
       </w:pPr>
     </w:lvl>
   </w:abstractNum>
-  <w:abstractNum w:abstractNumId="83" w15:restartNumberingAfterBreak="0">
+  <w:abstractNum w:abstractNumId="88" w15:restartNumberingAfterBreak="0">
     <w:nsid w:val="665805A0"/>
     <w:multiLevelType w:val="multilevel"/>
     <w:tmpl w:val="EF5650DC"/>
@@ -30569,7 +32288,7 @@
       </w:rPr>
     </w:lvl>
   </w:abstractNum>
-  <w:abstractNum w:abstractNumId="84" w15:restartNumberingAfterBreak="0">
+  <w:abstractNum w:abstractNumId="89" w15:restartNumberingAfterBreak="0">
     <w:nsid w:val="66C30E96"/>
     <w:multiLevelType w:val="hybridMultilevel"/>
     <w:tmpl w:val="F93883E8"/>
@@ -30658,7 +32377,7 @@
       </w:pPr>
     </w:lvl>
   </w:abstractNum>
-  <w:abstractNum w:abstractNumId="85" w15:restartNumberingAfterBreak="0">
+  <w:abstractNum w:abstractNumId="90" w15:restartNumberingAfterBreak="0">
     <w:nsid w:val="67A0424C"/>
     <w:multiLevelType w:val="hybridMultilevel"/>
     <w:tmpl w:val="FE466852"/>
@@ -30747,7 +32466,7 @@
       </w:pPr>
     </w:lvl>
   </w:abstractNum>
-  <w:abstractNum w:abstractNumId="86" w15:restartNumberingAfterBreak="0">
+  <w:abstractNum w:abstractNumId="91" w15:restartNumberingAfterBreak="0">
     <w:nsid w:val="69BD3819"/>
     <w:multiLevelType w:val="hybridMultilevel"/>
     <w:tmpl w:val="90DA7CC2"/>
@@ -30833,7 +32552,7 @@
       </w:pPr>
     </w:lvl>
   </w:abstractNum>
-  <w:abstractNum w:abstractNumId="87" w15:restartNumberingAfterBreak="0">
+  <w:abstractNum w:abstractNumId="92" w15:restartNumberingAfterBreak="0">
     <w:nsid w:val="6AC55B9F"/>
     <w:multiLevelType w:val="hybridMultilevel"/>
     <w:tmpl w:val="6DB8994C"/>
@@ -30919,7 +32638,7 @@
       </w:pPr>
     </w:lvl>
   </w:abstractNum>
-  <w:abstractNum w:abstractNumId="88" w15:restartNumberingAfterBreak="0">
+  <w:abstractNum w:abstractNumId="93" w15:restartNumberingAfterBreak="0">
     <w:nsid w:val="6C8A38C1"/>
     <w:multiLevelType w:val="hybridMultilevel"/>
     <w:tmpl w:val="FBACC0F8"/>
@@ -31008,7 +32727,7 @@
       </w:pPr>
     </w:lvl>
   </w:abstractNum>
-  <w:abstractNum w:abstractNumId="89" w15:restartNumberingAfterBreak="0">
+  <w:abstractNum w:abstractNumId="94" w15:restartNumberingAfterBreak="0">
     <w:nsid w:val="6DB501B6"/>
     <w:multiLevelType w:val="hybridMultilevel"/>
     <w:tmpl w:val="BD7CC0E8"/>
@@ -31121,7 +32840,7 @@
       </w:rPr>
     </w:lvl>
   </w:abstractNum>
-  <w:abstractNum w:abstractNumId="90" w15:restartNumberingAfterBreak="0">
+  <w:abstractNum w:abstractNumId="95" w15:restartNumberingAfterBreak="0">
     <w:nsid w:val="6FD8062F"/>
     <w:multiLevelType w:val="hybridMultilevel"/>
     <w:tmpl w:val="E3329FCA"/>
@@ -31207,7 +32926,7 @@
       </w:pPr>
     </w:lvl>
   </w:abstractNum>
-  <w:abstractNum w:abstractNumId="91" w15:restartNumberingAfterBreak="0">
+  <w:abstractNum w:abstractNumId="96" w15:restartNumberingAfterBreak="0">
     <w:nsid w:val="712A1CC7"/>
     <w:multiLevelType w:val="hybridMultilevel"/>
     <w:tmpl w:val="FA7608BE"/>
@@ -31296,7 +33015,7 @@
       </w:pPr>
     </w:lvl>
   </w:abstractNum>
-  <w:abstractNum w:abstractNumId="92" w15:restartNumberingAfterBreak="0">
+  <w:abstractNum w:abstractNumId="97" w15:restartNumberingAfterBreak="0">
     <w:nsid w:val="71D678ED"/>
     <w:multiLevelType w:val="hybridMultilevel"/>
     <w:tmpl w:val="F736937C"/>
@@ -31382,7 +33101,7 @@
       </w:pPr>
     </w:lvl>
   </w:abstractNum>
-  <w:abstractNum w:abstractNumId="93" w15:restartNumberingAfterBreak="0">
+  <w:abstractNum w:abstractNumId="98" w15:restartNumberingAfterBreak="0">
     <w:nsid w:val="72C675D9"/>
     <w:multiLevelType w:val="hybridMultilevel"/>
     <w:tmpl w:val="900468D4"/>
@@ -31471,7 +33190,7 @@
       </w:pPr>
     </w:lvl>
   </w:abstractNum>
-  <w:abstractNum w:abstractNumId="94" w15:restartNumberingAfterBreak="0">
+  <w:abstractNum w:abstractNumId="99" w15:restartNumberingAfterBreak="0">
     <w:nsid w:val="737475E1"/>
     <w:multiLevelType w:val="hybridMultilevel"/>
     <w:tmpl w:val="30A21950"/>
@@ -31560,7 +33279,7 @@
       </w:pPr>
     </w:lvl>
   </w:abstractNum>
-  <w:abstractNum w:abstractNumId="95" w15:restartNumberingAfterBreak="0">
+  <w:abstractNum w:abstractNumId="100" w15:restartNumberingAfterBreak="0">
     <w:nsid w:val="74B522CF"/>
     <w:multiLevelType w:val="hybridMultilevel"/>
     <w:tmpl w:val="3DF081D8"/>
@@ -31649,7 +33368,7 @@
       </w:pPr>
     </w:lvl>
   </w:abstractNum>
-  <w:abstractNum w:abstractNumId="96" w15:restartNumberingAfterBreak="0">
+  <w:abstractNum w:abstractNumId="101" w15:restartNumberingAfterBreak="0">
     <w:nsid w:val="75B73E16"/>
     <w:multiLevelType w:val="multilevel"/>
     <w:tmpl w:val="EF5650DC"/>
@@ -31798,7 +33517,7 @@
       </w:rPr>
     </w:lvl>
   </w:abstractNum>
-  <w:abstractNum w:abstractNumId="97" w15:restartNumberingAfterBreak="0">
+  <w:abstractNum w:abstractNumId="102" w15:restartNumberingAfterBreak="0">
     <w:nsid w:val="767F252C"/>
     <w:multiLevelType w:val="hybridMultilevel"/>
     <w:tmpl w:val="D83ADA3A"/>
@@ -31887,7 +33606,7 @@
       </w:pPr>
     </w:lvl>
   </w:abstractNum>
-  <w:abstractNum w:abstractNumId="98" w15:restartNumberingAfterBreak="0">
+  <w:abstractNum w:abstractNumId="103" w15:restartNumberingAfterBreak="0">
     <w:nsid w:val="77AC5CAB"/>
     <w:multiLevelType w:val="hybridMultilevel"/>
     <w:tmpl w:val="AE7A0F44"/>
@@ -31973,7 +33692,7 @@
       </w:pPr>
     </w:lvl>
   </w:abstractNum>
-  <w:abstractNum w:abstractNumId="99" w15:restartNumberingAfterBreak="0">
+  <w:abstractNum w:abstractNumId="104" w15:restartNumberingAfterBreak="0">
     <w:nsid w:val="77B359C9"/>
     <w:multiLevelType w:val="hybridMultilevel"/>
     <w:tmpl w:val="141015EC"/>
@@ -32062,7 +33781,7 @@
       </w:pPr>
     </w:lvl>
   </w:abstractNum>
-  <w:abstractNum w:abstractNumId="100" w15:restartNumberingAfterBreak="0">
+  <w:abstractNum w:abstractNumId="105" w15:restartNumberingAfterBreak="0">
     <w:nsid w:val="788B50FD"/>
     <w:multiLevelType w:val="hybridMultilevel"/>
     <w:tmpl w:val="E33C048E"/>
@@ -32151,7 +33870,7 @@
       </w:pPr>
     </w:lvl>
   </w:abstractNum>
-  <w:abstractNum w:abstractNumId="101" w15:restartNumberingAfterBreak="0">
+  <w:abstractNum w:abstractNumId="106" w15:restartNumberingAfterBreak="0">
     <w:nsid w:val="7AEA359C"/>
     <w:multiLevelType w:val="hybridMultilevel"/>
     <w:tmpl w:val="DA5A6DEE"/>
@@ -32240,7 +33959,7 @@
       </w:pPr>
     </w:lvl>
   </w:abstractNum>
-  <w:abstractNum w:abstractNumId="102" w15:restartNumberingAfterBreak="0">
+  <w:abstractNum w:abstractNumId="107" w15:restartNumberingAfterBreak="0">
     <w:nsid w:val="7BE67EF6"/>
     <w:multiLevelType w:val="hybridMultilevel"/>
     <w:tmpl w:val="A9E2EFEC"/>
@@ -32329,7 +34048,7 @@
       </w:pPr>
     </w:lvl>
   </w:abstractNum>
-  <w:abstractNum w:abstractNumId="103" w15:restartNumberingAfterBreak="0">
+  <w:abstractNum w:abstractNumId="108" w15:restartNumberingAfterBreak="0">
     <w:nsid w:val="7C022CEF"/>
     <w:multiLevelType w:val="hybridMultilevel"/>
     <w:tmpl w:val="2E443114"/>
@@ -32418,7 +34137,7 @@
       </w:pPr>
     </w:lvl>
   </w:abstractNum>
-  <w:abstractNum w:abstractNumId="104" w15:restartNumberingAfterBreak="0">
+  <w:abstractNum w:abstractNumId="109" w15:restartNumberingAfterBreak="0">
     <w:nsid w:val="7DBD1418"/>
     <w:multiLevelType w:val="hybridMultilevel"/>
     <w:tmpl w:val="046AC470"/>
@@ -32504,7 +34223,7 @@
       </w:pPr>
     </w:lvl>
   </w:abstractNum>
-  <w:abstractNum w:abstractNumId="105" w15:restartNumberingAfterBreak="0">
+  <w:abstractNum w:abstractNumId="110" w15:restartNumberingAfterBreak="0">
     <w:nsid w:val="7E526F96"/>
     <w:multiLevelType w:val="hybridMultilevel"/>
     <w:tmpl w:val="36CA4DDE"/>
@@ -32593,7 +34312,7 @@
       </w:pPr>
     </w:lvl>
   </w:abstractNum>
-  <w:abstractNum w:abstractNumId="106" w15:restartNumberingAfterBreak="0">
+  <w:abstractNum w:abstractNumId="111" w15:restartNumberingAfterBreak="0">
     <w:nsid w:val="7E931566"/>
     <w:multiLevelType w:val="hybridMultilevel"/>
     <w:tmpl w:val="381857F2"/>
@@ -32682,7 +34401,7 @@
       </w:pPr>
     </w:lvl>
   </w:abstractNum>
-  <w:abstractNum w:abstractNumId="107" w15:restartNumberingAfterBreak="0">
+  <w:abstractNum w:abstractNumId="112" w15:restartNumberingAfterBreak="0">
     <w:nsid w:val="7E9F7E2D"/>
     <w:multiLevelType w:val="multilevel"/>
     <w:tmpl w:val="EF5650DC"/>
@@ -32832,328 +34551,343 @@
     </w:lvl>
   </w:abstractNum>
   <w:num w:numId="1" w16cid:durableId="762066090">
-    <w:abstractNumId w:val="95"/>
+    <w:abstractNumId w:val="100"/>
   </w:num>
   <w:num w:numId="2" w16cid:durableId="678701199">
-    <w:abstractNumId w:val="7"/>
+    <w:abstractNumId w:val="8"/>
   </w:num>
   <w:num w:numId="3" w16cid:durableId="1473675055">
-    <w:abstractNumId w:val="85"/>
+    <w:abstractNumId w:val="90"/>
   </w:num>
   <w:num w:numId="4" w16cid:durableId="473913957">
-    <w:abstractNumId w:val="11"/>
+    <w:abstractNumId w:val="12"/>
   </w:num>
   <w:num w:numId="5" w16cid:durableId="1551071687">
-    <w:abstractNumId w:val="33"/>
+    <w:abstractNumId w:val="36"/>
   </w:num>
   <w:num w:numId="6" w16cid:durableId="1494371188">
-    <w:abstractNumId w:val="29"/>
+    <w:abstractNumId w:val="32"/>
   </w:num>
   <w:num w:numId="7" w16cid:durableId="1735816189">
-    <w:abstractNumId w:val="56"/>
+    <w:abstractNumId w:val="60"/>
   </w:num>
   <w:num w:numId="8" w16cid:durableId="2035500541">
-    <w:abstractNumId w:val="93"/>
+    <w:abstractNumId w:val="98"/>
   </w:num>
   <w:num w:numId="9" w16cid:durableId="585119284">
-    <w:abstractNumId w:val="64"/>
+    <w:abstractNumId w:val="68"/>
   </w:num>
   <w:num w:numId="10" w16cid:durableId="1989164952">
-    <w:abstractNumId w:val="55"/>
+    <w:abstractNumId w:val="59"/>
   </w:num>
   <w:num w:numId="11" w16cid:durableId="310254893">
+    <w:abstractNumId w:val="81"/>
+  </w:num>
+  <w:num w:numId="12" w16cid:durableId="1594588835">
+    <w:abstractNumId w:val="35"/>
+  </w:num>
+  <w:num w:numId="13" w16cid:durableId="1607930790">
+    <w:abstractNumId w:val="41"/>
+  </w:num>
+  <w:num w:numId="14" w16cid:durableId="1562908401">
+    <w:abstractNumId w:val="37"/>
+  </w:num>
+  <w:num w:numId="15" w16cid:durableId="344983210">
     <w:abstractNumId w:val="76"/>
   </w:num>
-  <w:num w:numId="12" w16cid:durableId="1594588835">
-    <w:abstractNumId w:val="32"/>
-  </w:num>
-  <w:num w:numId="13" w16cid:durableId="1607930790">
-    <w:abstractNumId w:val="38"/>
-  </w:num>
-  <w:num w:numId="14" w16cid:durableId="1562908401">
-    <w:abstractNumId w:val="34"/>
-  </w:num>
-  <w:num w:numId="15" w16cid:durableId="344983210">
-    <w:abstractNumId w:val="72"/>
-  </w:num>
   <w:num w:numId="16" w16cid:durableId="1449348051">
-    <w:abstractNumId w:val="82"/>
+    <w:abstractNumId w:val="87"/>
   </w:num>
   <w:num w:numId="17" w16cid:durableId="1056733765">
-    <w:abstractNumId w:val="49"/>
+    <w:abstractNumId w:val="52"/>
   </w:num>
   <w:num w:numId="18" w16cid:durableId="267005381">
-    <w:abstractNumId w:val="67"/>
+    <w:abstractNumId w:val="71"/>
   </w:num>
   <w:num w:numId="19" w16cid:durableId="179124019">
-    <w:abstractNumId w:val="18"/>
+    <w:abstractNumId w:val="20"/>
   </w:num>
   <w:num w:numId="20" w16cid:durableId="1049767584">
-    <w:abstractNumId w:val="40"/>
+    <w:abstractNumId w:val="43"/>
   </w:num>
   <w:num w:numId="21" w16cid:durableId="183055058">
     <w:abstractNumId w:val="3"/>
   </w:num>
   <w:num w:numId="22" w16cid:durableId="508712459">
-    <w:abstractNumId w:val="105"/>
+    <w:abstractNumId w:val="110"/>
   </w:num>
   <w:num w:numId="23" w16cid:durableId="1943536121">
-    <w:abstractNumId w:val="30"/>
+    <w:abstractNumId w:val="33"/>
   </w:num>
   <w:num w:numId="24" w16cid:durableId="426195526">
-    <w:abstractNumId w:val="102"/>
+    <w:abstractNumId w:val="107"/>
   </w:num>
   <w:num w:numId="25" w16cid:durableId="1463883268">
-    <w:abstractNumId w:val="74"/>
+    <w:abstractNumId w:val="78"/>
   </w:num>
   <w:num w:numId="26" w16cid:durableId="2140998020">
-    <w:abstractNumId w:val="57"/>
+    <w:abstractNumId w:val="61"/>
   </w:num>
   <w:num w:numId="27" w16cid:durableId="1569875539">
-    <w:abstractNumId w:val="77"/>
+    <w:abstractNumId w:val="82"/>
   </w:num>
   <w:num w:numId="28" w16cid:durableId="1616211520">
-    <w:abstractNumId w:val="53"/>
+    <w:abstractNumId w:val="57"/>
   </w:num>
   <w:num w:numId="29" w16cid:durableId="1692684133">
     <w:abstractNumId w:val="4"/>
   </w:num>
   <w:num w:numId="30" w16cid:durableId="897547314">
-    <w:abstractNumId w:val="17"/>
+    <w:abstractNumId w:val="19"/>
   </w:num>
   <w:num w:numId="31" w16cid:durableId="1470631900">
-    <w:abstractNumId w:val="94"/>
+    <w:abstractNumId w:val="99"/>
   </w:num>
   <w:num w:numId="32" w16cid:durableId="323508029">
     <w:abstractNumId w:val="1"/>
   </w:num>
   <w:num w:numId="33" w16cid:durableId="422802318">
-    <w:abstractNumId w:val="97"/>
+    <w:abstractNumId w:val="102"/>
   </w:num>
   <w:num w:numId="34" w16cid:durableId="484901370">
-    <w:abstractNumId w:val="19"/>
+    <w:abstractNumId w:val="21"/>
   </w:num>
   <w:num w:numId="35" w16cid:durableId="1325468">
-    <w:abstractNumId w:val="44"/>
+    <w:abstractNumId w:val="47"/>
   </w:num>
   <w:num w:numId="36" w16cid:durableId="1774475643">
-    <w:abstractNumId w:val="103"/>
+    <w:abstractNumId w:val="108"/>
   </w:num>
   <w:num w:numId="37" w16cid:durableId="828518055">
-    <w:abstractNumId w:val="80"/>
+    <w:abstractNumId w:val="85"/>
   </w:num>
   <w:num w:numId="38" w16cid:durableId="1412585811">
-    <w:abstractNumId w:val="91"/>
+    <w:abstractNumId w:val="96"/>
   </w:num>
   <w:num w:numId="39" w16cid:durableId="941375811">
-    <w:abstractNumId w:val="100"/>
+    <w:abstractNumId w:val="105"/>
   </w:num>
   <w:num w:numId="40" w16cid:durableId="873689798">
-    <w:abstractNumId w:val="89"/>
+    <w:abstractNumId w:val="94"/>
   </w:num>
   <w:num w:numId="41" w16cid:durableId="2083062867">
-    <w:abstractNumId w:val="16"/>
+    <w:abstractNumId w:val="18"/>
   </w:num>
   <w:num w:numId="42" w16cid:durableId="1570537370">
-    <w:abstractNumId w:val="84"/>
+    <w:abstractNumId w:val="89"/>
   </w:num>
   <w:num w:numId="43" w16cid:durableId="868252384">
     <w:abstractNumId w:val="5"/>
   </w:num>
   <w:num w:numId="44" w16cid:durableId="1816989766">
-    <w:abstractNumId w:val="41"/>
+    <w:abstractNumId w:val="44"/>
   </w:num>
   <w:num w:numId="45" w16cid:durableId="326246437">
-    <w:abstractNumId w:val="61"/>
+    <w:abstractNumId w:val="65"/>
   </w:num>
   <w:num w:numId="46" w16cid:durableId="365910238">
-    <w:abstractNumId w:val="43"/>
+    <w:abstractNumId w:val="46"/>
   </w:num>
   <w:num w:numId="47" w16cid:durableId="1308164984">
-    <w:abstractNumId w:val="15"/>
+    <w:abstractNumId w:val="17"/>
   </w:num>
   <w:num w:numId="48" w16cid:durableId="1617297635">
-    <w:abstractNumId w:val="73"/>
+    <w:abstractNumId w:val="77"/>
   </w:num>
   <w:num w:numId="49" w16cid:durableId="1780368137">
-    <w:abstractNumId w:val="14"/>
+    <w:abstractNumId w:val="16"/>
   </w:num>
   <w:num w:numId="50" w16cid:durableId="328288760">
-    <w:abstractNumId w:val="101"/>
+    <w:abstractNumId w:val="106"/>
   </w:num>
   <w:num w:numId="51" w16cid:durableId="1149054017">
-    <w:abstractNumId w:val="50"/>
+    <w:abstractNumId w:val="53"/>
   </w:num>
   <w:num w:numId="52" w16cid:durableId="2119835597">
-    <w:abstractNumId w:val="37"/>
+    <w:abstractNumId w:val="40"/>
   </w:num>
   <w:num w:numId="53" w16cid:durableId="355469033">
-    <w:abstractNumId w:val="81"/>
+    <w:abstractNumId w:val="86"/>
   </w:num>
   <w:num w:numId="54" w16cid:durableId="1421874614">
-    <w:abstractNumId w:val="54"/>
+    <w:abstractNumId w:val="58"/>
   </w:num>
   <w:num w:numId="55" w16cid:durableId="184097463">
-    <w:abstractNumId w:val="22"/>
+    <w:abstractNumId w:val="24"/>
   </w:num>
   <w:num w:numId="56" w16cid:durableId="1457064613">
-    <w:abstractNumId w:val="106"/>
+    <w:abstractNumId w:val="111"/>
   </w:num>
   <w:num w:numId="57" w16cid:durableId="826286377">
     <w:abstractNumId w:val="0"/>
   </w:num>
   <w:num w:numId="58" w16cid:durableId="1404258060">
+    <w:abstractNumId w:val="42"/>
+  </w:num>
+  <w:num w:numId="59" w16cid:durableId="1864510322">
+    <w:abstractNumId w:val="28"/>
+  </w:num>
+  <w:num w:numId="60" w16cid:durableId="728383420">
+    <w:abstractNumId w:val="79"/>
+  </w:num>
+  <w:num w:numId="61" w16cid:durableId="1113940273">
+    <w:abstractNumId w:val="45"/>
+  </w:num>
+  <w:num w:numId="62" w16cid:durableId="1176379213">
+    <w:abstractNumId w:val="66"/>
+  </w:num>
+  <w:num w:numId="63" w16cid:durableId="1833839020">
+    <w:abstractNumId w:val="83"/>
+  </w:num>
+  <w:num w:numId="64" w16cid:durableId="1002514378">
+    <w:abstractNumId w:val="74"/>
+  </w:num>
+  <w:num w:numId="65" w16cid:durableId="1789736250">
     <w:abstractNumId w:val="39"/>
   </w:num>
-  <w:num w:numId="59" w16cid:durableId="1864510322">
-    <w:abstractNumId w:val="26"/>
+  <w:num w:numId="66" w16cid:durableId="1887570295">
+    <w:abstractNumId w:val="72"/>
   </w:num>
-  <w:num w:numId="60" w16cid:durableId="728383420">
+  <w:num w:numId="67" w16cid:durableId="1245450575">
     <w:abstractNumId w:val="75"/>
   </w:num>
-  <w:num w:numId="61" w16cid:durableId="1113940273">
-    <w:abstractNumId w:val="42"/>
+  <w:num w:numId="68" w16cid:durableId="258225140">
+    <w:abstractNumId w:val="69"/>
   </w:num>
-  <w:num w:numId="62" w16cid:durableId="1176379213">
-    <w:abstractNumId w:val="62"/>
+  <w:num w:numId="69" w16cid:durableId="1160653717">
+    <w:abstractNumId w:val="73"/>
   </w:num>
-  <w:num w:numId="63" w16cid:durableId="1833839020">
-    <w:abstractNumId w:val="78"/>
+  <w:num w:numId="70" w16cid:durableId="284316820">
+    <w:abstractNumId w:val="30"/>
   </w:num>
-  <w:num w:numId="64" w16cid:durableId="1002514378">
+  <w:num w:numId="71" w16cid:durableId="1485124286">
+    <w:abstractNumId w:val="25"/>
+  </w:num>
+  <w:num w:numId="72" w16cid:durableId="1267076738">
+    <w:abstractNumId w:val="104"/>
+  </w:num>
+  <w:num w:numId="73" w16cid:durableId="1743603049">
+    <w:abstractNumId w:val="51"/>
+  </w:num>
+  <w:num w:numId="74" w16cid:durableId="382556292">
     <w:abstractNumId w:val="70"/>
   </w:num>
-  <w:num w:numId="65" w16cid:durableId="1789736250">
-    <w:abstractNumId w:val="36"/>
+  <w:num w:numId="75" w16cid:durableId="957952466">
+    <w:abstractNumId w:val="93"/>
   </w:num>
-  <w:num w:numId="66" w16cid:durableId="1887570295">
-    <w:abstractNumId w:val="68"/>
+  <w:num w:numId="76" w16cid:durableId="559555753">
+    <w:abstractNumId w:val="14"/>
   </w:num>
-  <w:num w:numId="67" w16cid:durableId="1245450575">
-    <w:abstractNumId w:val="71"/>
-  </w:num>
-  <w:num w:numId="68" w16cid:durableId="258225140">
-    <w:abstractNumId w:val="65"/>
-  </w:num>
-  <w:num w:numId="69" w16cid:durableId="1160653717">
-    <w:abstractNumId w:val="69"/>
-  </w:num>
-  <w:num w:numId="70" w16cid:durableId="284316820">
-    <w:abstractNumId w:val="27"/>
-  </w:num>
-  <w:num w:numId="71" w16cid:durableId="1485124286">
+  <w:num w:numId="77" w16cid:durableId="1686129909">
     <w:abstractNumId w:val="23"/>
   </w:num>
-  <w:num w:numId="72" w16cid:durableId="1267076738">
-    <w:abstractNumId w:val="99"/>
-  </w:num>
-  <w:num w:numId="73" w16cid:durableId="1743603049">
-    <w:abstractNumId w:val="48"/>
-  </w:num>
-  <w:num w:numId="74" w16cid:durableId="382556292">
-    <w:abstractNumId w:val="66"/>
-  </w:num>
-  <w:num w:numId="75" w16cid:durableId="957952466">
+  <w:num w:numId="78" w16cid:durableId="1224683787">
     <w:abstractNumId w:val="88"/>
   </w:num>
-  <w:num w:numId="76" w16cid:durableId="559555753">
-    <w:abstractNumId w:val="12"/>
-  </w:num>
-  <w:num w:numId="77" w16cid:durableId="1686129909">
-    <w:abstractNumId w:val="21"/>
-  </w:num>
-  <w:num w:numId="78" w16cid:durableId="1224683787">
-    <w:abstractNumId w:val="83"/>
-  </w:num>
   <w:num w:numId="79" w16cid:durableId="1884444630">
-    <w:abstractNumId w:val="107"/>
+    <w:abstractNumId w:val="112"/>
   </w:num>
   <w:num w:numId="80" w16cid:durableId="1934625982">
-    <w:abstractNumId w:val="13"/>
+    <w:abstractNumId w:val="15"/>
   </w:num>
   <w:num w:numId="81" w16cid:durableId="814832688">
-    <w:abstractNumId w:val="98"/>
+    <w:abstractNumId w:val="103"/>
   </w:num>
   <w:num w:numId="82" w16cid:durableId="1955286403">
-    <w:abstractNumId w:val="86"/>
+    <w:abstractNumId w:val="91"/>
   </w:num>
   <w:num w:numId="83" w16cid:durableId="259534999">
-    <w:abstractNumId w:val="51"/>
+    <w:abstractNumId w:val="54"/>
   </w:num>
   <w:num w:numId="84" w16cid:durableId="508101306">
-    <w:abstractNumId w:val="46"/>
+    <w:abstractNumId w:val="49"/>
   </w:num>
   <w:num w:numId="85" w16cid:durableId="1524320444">
-    <w:abstractNumId w:val="31"/>
+    <w:abstractNumId w:val="34"/>
   </w:num>
   <w:num w:numId="86" w16cid:durableId="1283268694">
-    <w:abstractNumId w:val="25"/>
+    <w:abstractNumId w:val="27"/>
   </w:num>
   <w:num w:numId="87" w16cid:durableId="137966471">
     <w:abstractNumId w:val="6"/>
   </w:num>
   <w:num w:numId="88" w16cid:durableId="341592870">
-    <w:abstractNumId w:val="45"/>
+    <w:abstractNumId w:val="48"/>
   </w:num>
   <w:num w:numId="89" w16cid:durableId="494809704">
-    <w:abstractNumId w:val="87"/>
+    <w:abstractNumId w:val="92"/>
   </w:num>
   <w:num w:numId="90" w16cid:durableId="1432779072">
+    <w:abstractNumId w:val="67"/>
+  </w:num>
+  <w:num w:numId="91" w16cid:durableId="437914007">
+    <w:abstractNumId w:val="26"/>
+  </w:num>
+  <w:num w:numId="92" w16cid:durableId="484198671">
+    <w:abstractNumId w:val="10"/>
+  </w:num>
+  <w:num w:numId="93" w16cid:durableId="836841870">
+    <w:abstractNumId w:val="56"/>
+  </w:num>
+  <w:num w:numId="94" w16cid:durableId="110520941">
+    <w:abstractNumId w:val="38"/>
+  </w:num>
+  <w:num w:numId="95" w16cid:durableId="1440906815">
+    <w:abstractNumId w:val="22"/>
+  </w:num>
+  <w:num w:numId="96" w16cid:durableId="1253515167">
     <w:abstractNumId w:val="63"/>
   </w:num>
-  <w:num w:numId="91" w16cid:durableId="437914007">
-    <w:abstractNumId w:val="24"/>
-  </w:num>
-  <w:num w:numId="92" w16cid:durableId="484198671">
-    <w:abstractNumId w:val="9"/>
-  </w:num>
-  <w:num w:numId="93" w16cid:durableId="836841870">
-    <w:abstractNumId w:val="52"/>
-  </w:num>
-  <w:num w:numId="94" w16cid:durableId="110520941">
-    <w:abstractNumId w:val="35"/>
-  </w:num>
-  <w:num w:numId="95" w16cid:durableId="1440906815">
-    <w:abstractNumId w:val="20"/>
-  </w:num>
-  <w:num w:numId="96" w16cid:durableId="1253515167">
-    <w:abstractNumId w:val="59"/>
-  </w:num>
   <w:num w:numId="97" w16cid:durableId="301885446">
-    <w:abstractNumId w:val="104"/>
+    <w:abstractNumId w:val="109"/>
   </w:num>
   <w:num w:numId="98" w16cid:durableId="1440489119">
-    <w:abstractNumId w:val="79"/>
+    <w:abstractNumId w:val="84"/>
   </w:num>
   <w:num w:numId="99" w16cid:durableId="158927622">
-    <w:abstractNumId w:val="28"/>
+    <w:abstractNumId w:val="31"/>
   </w:num>
   <w:num w:numId="100" w16cid:durableId="742457394">
-    <w:abstractNumId w:val="47"/>
+    <w:abstractNumId w:val="50"/>
   </w:num>
   <w:num w:numId="101" w16cid:durableId="26879911">
-    <w:abstractNumId w:val="92"/>
+    <w:abstractNumId w:val="97"/>
   </w:num>
   <w:num w:numId="102" w16cid:durableId="375744171">
-    <w:abstractNumId w:val="96"/>
+    <w:abstractNumId w:val="101"/>
   </w:num>
   <w:num w:numId="103" w16cid:durableId="539782499">
-    <w:abstractNumId w:val="60"/>
+    <w:abstractNumId w:val="64"/>
   </w:num>
   <w:num w:numId="104" w16cid:durableId="1317799061">
-    <w:abstractNumId w:val="10"/>
+    <w:abstractNumId w:val="11"/>
   </w:num>
   <w:num w:numId="105" w16cid:durableId="831218891">
     <w:abstractNumId w:val="2"/>
   </w:num>
   <w:num w:numId="106" w16cid:durableId="399982687">
-    <w:abstractNumId w:val="58"/>
+    <w:abstractNumId w:val="62"/>
   </w:num>
   <w:num w:numId="107" w16cid:durableId="410929580">
-    <w:abstractNumId w:val="8"/>
+    <w:abstractNumId w:val="9"/>
   </w:num>
   <w:num w:numId="108" w16cid:durableId="2021153316">
-    <w:abstractNumId w:val="90"/>
+    <w:abstractNumId w:val="95"/>
+  </w:num>
+  <w:num w:numId="109" w16cid:durableId="291711121">
+    <w:abstractNumId w:val="29"/>
+  </w:num>
+  <w:num w:numId="110" w16cid:durableId="356783068">
+    <w:abstractNumId w:val="13"/>
+  </w:num>
+  <w:num w:numId="111" w16cid:durableId="1279557328">
+    <w:abstractNumId w:val="7"/>
+  </w:num>
+  <w:num w:numId="112" w16cid:durableId="624773505">
+    <w:abstractNumId w:val="80"/>
+  </w:num>
+  <w:num w:numId="113" w16cid:durableId="527642207">
+    <w:abstractNumId w:val="55"/>
   </w:num>
 </w:numbering>
 </file>
@@ -34652,7 +36386,7 @@
 </file>
 
 <file path=customXml/itemProps1.xml><?xml version="1.0" encoding="utf-8"?>
-<ds:datastoreItem xmlns:ds="http://schemas.openxmlformats.org/officeDocument/2006/customXml" ds:itemID="{3A0B9245-7219-EA43-8DCF-2A5C91586F5E}">
+<ds:datastoreItem xmlns:ds="http://schemas.openxmlformats.org/officeDocument/2006/customXml" ds:itemID="{E196BE64-3528-344C-94B0-57B6B811D083}">
   <ds:schemaRefs>
     <ds:schemaRef ds:uri="http://schemas.openxmlformats.org/officeDocument/2006/bibliography"/>
   </ds:schemaRefs>

</xml_diff>

<commit_message>
use case 14 completion
</commit_message>
<xml_diff>
--- a/Use-Cases v0.1.docx
+++ b/Use-Cases v0.1.docx
@@ -23544,6 +23544,115 @@
     </w:p>
     <w:p>
       <w:pPr>
+        <w:spacing w:before="100" w:beforeAutospacing="1" w:after="100" w:afterAutospacing="1" w:line="240" w:lineRule="auto"/>
+        <w:rPr>
+          <w:b/>
+          <w:bCs/>
+          <w:color w:val="FF0000"/>
+          <w:lang w:val="el-GR"/>
+        </w:rPr>
+      </w:pPr>
+      <w:r>
+        <w:rPr>
+          <w:b/>
+          <w:bCs/>
+          <w:color w:val="FF0000"/>
+          <w:lang w:val="el-GR"/>
+        </w:rPr>
+        <w:t xml:space="preserve"> ++ Ενεργοποιείται από την περίπτωση χρήσης οριστικοποίηση</w:t>
+      </w:r>
+      <w:r>
+        <w:rPr>
+          <w:b/>
+          <w:bCs/>
+          <w:color w:val="FF0000"/>
+          <w:lang w:val="el-GR"/>
+        </w:rPr>
+        <w:t>ς</w:t>
+      </w:r>
+    </w:p>
+    <w:p>
+      <w:pPr>
+        <w:spacing w:before="100" w:beforeAutospacing="1" w:after="100" w:afterAutospacing="1" w:line="240" w:lineRule="auto"/>
+        <w:rPr>
+          <w:b/>
+          <w:bCs/>
+          <w:color w:val="FF0000"/>
+          <w:lang w:val="el-GR"/>
+        </w:rPr>
+      </w:pPr>
+      <w:r>
+        <w:rPr>
+          <w:b/>
+          <w:bCs/>
+          <w:color w:val="FF0000"/>
+          <w:lang w:val="el-GR"/>
+        </w:rPr>
+        <w:t>Τ</w:t>
+      </w:r>
+      <w:r>
+        <w:rPr>
+          <w:b/>
+          <w:bCs/>
+          <w:color w:val="FF0000"/>
+          <w:lang w:val="el-GR"/>
+        </w:rPr>
+        <w:t>ο σύστημα ανιχνεύει την ενεργοποίηση μιας μίσθωσης και δημιουργεί αυτόματα έναν χώρο συνομιλίας.</w:t>
+      </w:r>
+    </w:p>
+    <w:p>
+      <w:pPr>
+        <w:spacing w:before="100" w:beforeAutospacing="1" w:after="100" w:afterAutospacing="1" w:line="240" w:lineRule="auto"/>
+        <w:rPr>
+          <w:b/>
+          <w:bCs/>
+          <w:color w:val="FF0000"/>
+          <w:lang w:val="el-GR"/>
+        </w:rPr>
+      </w:pPr>
+      <w:r>
+        <w:rPr>
+          <w:b/>
+          <w:bCs/>
+          <w:color w:val="FF0000"/>
+          <w:lang w:val="el-GR"/>
+        </w:rPr>
+        <w:t>Ο χώρος συνομιλίας συσχετίζεται μοναδικά με την ενεργή μίσθωση.</w:t>
+      </w:r>
+    </w:p>
+    <w:p>
+      <w:pPr>
+        <w:spacing w:before="100" w:beforeAutospacing="1" w:after="100" w:afterAutospacing="1" w:line="240" w:lineRule="auto"/>
+        <w:rPr>
+          <w:b/>
+          <w:bCs/>
+          <w:color w:val="FF0000"/>
+          <w:lang w:val="el-GR"/>
+        </w:rPr>
+      </w:pPr>
+      <w:r>
+        <w:rPr>
+          <w:b/>
+          <w:bCs/>
+          <w:color w:val="FF0000"/>
+          <w:lang w:val="el-GR"/>
+        </w:rPr>
+        <w:t>Το σύστημα προσθέτει στον χώρο συνομιλίας όλους τους συμμετέχοντες της μίσθωσης.</w:t>
+      </w:r>
+    </w:p>
+    <w:p>
+      <w:pPr>
+        <w:spacing w:before="100" w:beforeAutospacing="1" w:after="100" w:afterAutospacing="1" w:line="240" w:lineRule="auto"/>
+        <w:rPr>
+          <w:b/>
+          <w:bCs/>
+          <w:color w:val="FF0000"/>
+          <w:lang w:val="el-GR"/>
+        </w:rPr>
+      </w:pPr>
+    </w:p>
+    <w:p>
+      <w:pPr>
         <w:pStyle w:val="Heading2"/>
         <w:rPr>
           <w:b/>
@@ -23556,6 +23665,7 @@
         <w:rPr>
           <w:b/>
           <w:bCs/>
+          <w:lang w:val="el-GR"/>
         </w:rPr>
         <w:t>1</w:t>
       </w:r>
@@ -23571,6 +23681,7 @@
         <w:rPr>
           <w:b/>
           <w:bCs/>
+          <w:lang w:val="el-GR"/>
         </w:rPr>
         <w:t xml:space="preserve">. </w:t>
       </w:r>
@@ -23579,7 +23690,15 @@
           <w:b/>
           <w:bCs/>
         </w:rPr>
-        <w:t xml:space="preserve">Chat </w:t>
+        <w:t>Chat</w:t>
+      </w:r>
+      <w:r>
+        <w:rPr>
+          <w:b/>
+          <w:bCs/>
+          <w:lang w:val="el-GR"/>
+        </w:rPr>
+        <w:t xml:space="preserve"> </w:t>
       </w:r>
       <w:r>
         <w:rPr>
@@ -23596,22 +23715,625 @@
         <w:spacing w:before="100" w:beforeAutospacing="1" w:after="100" w:afterAutospacing="1" w:line="240" w:lineRule="auto"/>
         <w:rPr>
           <w:color w:val="000000" w:themeColor="text1"/>
-        </w:rPr>
-      </w:pPr>
+          <w:lang w:val="el-GR"/>
+        </w:rPr>
+      </w:pPr>
+      <w:r>
+        <w:rPr>
+          <w:b/>
+          <w:bCs/>
+          <w:color w:val="000000" w:themeColor="text1"/>
+          <w:lang w:val="el-GR"/>
+        </w:rPr>
+        <w:t>Χειριστές:</w:t>
+      </w:r>
+      <w:r>
+        <w:rPr>
+          <w:color w:val="000000" w:themeColor="text1"/>
+          <w:lang w:val="el-GR"/>
+        </w:rPr>
+        <w:t xml:space="preserve"> Εγγεγραμμένοι Χρήστες (Ιδιοκτήτης ή Ενοικιαστής)</w:t>
+      </w:r>
     </w:p>
     <w:p>
       <w:pPr>
         <w:spacing w:before="100" w:beforeAutospacing="1" w:after="100" w:afterAutospacing="1" w:line="240" w:lineRule="auto"/>
         <w:rPr>
           <w:color w:val="000000" w:themeColor="text1"/>
-        </w:rPr>
-      </w:pPr>
+          <w:lang w:val="el-GR"/>
+        </w:rPr>
+      </w:pPr>
+      <w:r>
+        <w:rPr>
+          <w:b/>
+          <w:bCs/>
+          <w:color w:val="000000" w:themeColor="text1"/>
+          <w:lang w:val="el-GR"/>
+        </w:rPr>
+        <w:t>Προϋποθέσεις:</w:t>
+      </w:r>
+      <w:r>
+        <w:rPr>
+          <w:color w:val="000000" w:themeColor="text1"/>
+          <w:lang w:val="el-GR"/>
+        </w:rPr>
+        <w:t xml:space="preserve"> Υπάρχει ενεργή μίσθωση στην οποία συμμετέχει ο χρήστης</w:t>
+      </w:r>
     </w:p>
     <w:p>
       <w:pPr>
         <w:spacing w:before="100" w:beforeAutospacing="1" w:after="100" w:afterAutospacing="1" w:line="240" w:lineRule="auto"/>
         <w:rPr>
+          <w:b/>
+          <w:bCs/>
           <w:color w:val="000000" w:themeColor="text1"/>
+          <w:lang w:val="el-GR"/>
+        </w:rPr>
+      </w:pPr>
+    </w:p>
+    <w:p>
+      <w:pPr>
+        <w:spacing w:before="100" w:beforeAutospacing="1" w:after="100" w:afterAutospacing="1" w:line="240" w:lineRule="auto"/>
+        <w:rPr>
+          <w:b/>
+          <w:bCs/>
+          <w:color w:val="000000" w:themeColor="text1"/>
+          <w:lang w:val="el-GR"/>
+        </w:rPr>
+      </w:pPr>
+      <w:r>
+        <w:rPr>
+          <w:b/>
+          <w:bCs/>
+          <w:color w:val="000000" w:themeColor="text1"/>
+          <w:lang w:val="el-GR"/>
+        </w:rPr>
+        <w:t>Βασική Ροή</w:t>
+      </w:r>
+    </w:p>
+    <w:p>
+      <w:pPr>
+        <w:pStyle w:val="ListParagraph"/>
+        <w:numPr>
+          <w:ilvl w:val="0"/>
+          <w:numId w:val="114"/>
+        </w:numPr>
+        <w:spacing w:before="100" w:beforeAutospacing="1" w:after="100" w:afterAutospacing="1" w:line="240" w:lineRule="auto"/>
+        <w:rPr>
+          <w:color w:val="000000" w:themeColor="text1"/>
+          <w:lang w:val="el-GR"/>
+        </w:rPr>
+      </w:pPr>
+      <w:r>
+        <w:rPr>
+          <w:color w:val="000000" w:themeColor="text1"/>
+          <w:lang w:val="el-GR"/>
+        </w:rPr>
+        <w:t>Ο χρήστης επιλέγει «Συνομιλία» από την καρτέλα ενεργής μίσθωσης.</w:t>
+      </w:r>
+    </w:p>
+    <w:p>
+      <w:pPr>
+        <w:pStyle w:val="ListParagraph"/>
+        <w:spacing w:before="100" w:beforeAutospacing="1" w:after="100" w:afterAutospacing="1" w:line="240" w:lineRule="auto"/>
+        <w:rPr>
+          <w:color w:val="000000" w:themeColor="text1"/>
+          <w:lang w:val="el-GR"/>
+        </w:rPr>
+      </w:pPr>
+    </w:p>
+    <w:p>
+      <w:pPr>
+        <w:pStyle w:val="ListParagraph"/>
+        <w:numPr>
+          <w:ilvl w:val="0"/>
+          <w:numId w:val="114"/>
+        </w:numPr>
+        <w:spacing w:before="100" w:beforeAutospacing="1" w:after="100" w:afterAutospacing="1" w:line="240" w:lineRule="auto"/>
+        <w:rPr>
+          <w:color w:val="000000" w:themeColor="text1"/>
+          <w:lang w:val="el-GR"/>
+        </w:rPr>
+      </w:pPr>
+      <w:r>
+        <w:rPr>
+          <w:color w:val="000000" w:themeColor="text1"/>
+          <w:lang w:val="el-GR"/>
+        </w:rPr>
+        <w:t>Το σύστημα ανακτά το αναγνωριστικό του χρήστη από τη βάση δεδομένων.</w:t>
+      </w:r>
+    </w:p>
+    <w:p>
+      <w:pPr>
+        <w:pStyle w:val="ListParagraph"/>
+        <w:spacing w:before="100" w:beforeAutospacing="1" w:after="100" w:afterAutospacing="1" w:line="240" w:lineRule="auto"/>
+        <w:rPr>
+          <w:color w:val="000000" w:themeColor="text1"/>
+          <w:lang w:val="el-GR"/>
+        </w:rPr>
+      </w:pPr>
+    </w:p>
+    <w:p>
+      <w:pPr>
+        <w:pStyle w:val="ListParagraph"/>
+        <w:numPr>
+          <w:ilvl w:val="0"/>
+          <w:numId w:val="114"/>
+        </w:numPr>
+        <w:spacing w:before="100" w:beforeAutospacing="1" w:after="100" w:afterAutospacing="1" w:line="240" w:lineRule="auto"/>
+        <w:rPr>
+          <w:color w:val="000000" w:themeColor="text1"/>
+          <w:lang w:val="el-GR"/>
+        </w:rPr>
+      </w:pPr>
+      <w:r>
+        <w:rPr>
+          <w:color w:val="000000" w:themeColor="text1"/>
+          <w:lang w:val="el-GR"/>
+        </w:rPr>
+        <w:t>Το σύστημα ελέγχει αν ο χρήστης συμμετέχει σε μίσθωση</w:t>
+      </w:r>
+      <w:r>
+        <w:rPr>
+          <w:color w:val="000000" w:themeColor="text1"/>
+          <w:lang w:val="el-GR"/>
+        </w:rPr>
+        <w:t xml:space="preserve"> με κατάσταση «Ενεργή»</w:t>
+      </w:r>
+      <w:r>
+        <w:rPr>
+          <w:color w:val="000000" w:themeColor="text1"/>
+          <w:lang w:val="el-GR"/>
+        </w:rPr>
+        <w:t xml:space="preserve"> και εντοπίζει την εγγραφή.</w:t>
+      </w:r>
+    </w:p>
+    <w:p>
+      <w:pPr>
+        <w:pStyle w:val="ListParagraph"/>
+        <w:spacing w:before="100" w:beforeAutospacing="1" w:after="100" w:afterAutospacing="1" w:line="240" w:lineRule="auto"/>
+        <w:rPr>
+          <w:color w:val="000000" w:themeColor="text1"/>
+          <w:lang w:val="el-GR"/>
+        </w:rPr>
+      </w:pPr>
+    </w:p>
+    <w:p>
+      <w:pPr>
+        <w:pStyle w:val="ListParagraph"/>
+        <w:numPr>
+          <w:ilvl w:val="0"/>
+          <w:numId w:val="114"/>
+        </w:numPr>
+        <w:spacing w:before="100" w:beforeAutospacing="1" w:after="100" w:afterAutospacing="1" w:line="240" w:lineRule="auto"/>
+        <w:rPr>
+          <w:color w:val="000000" w:themeColor="text1"/>
+          <w:lang w:val="el-GR"/>
+        </w:rPr>
+      </w:pPr>
+      <w:r>
+        <w:rPr>
+          <w:color w:val="000000" w:themeColor="text1"/>
+          <w:lang w:val="el-GR"/>
+        </w:rPr>
+        <w:t>Το σύστημα διαπιστώνει ενεργή μίσθωση και ελέγχει αν υπάρχει ήδη ενεργό περιβάλλον συνομιλίας.</w:t>
+      </w:r>
+    </w:p>
+    <w:p>
+      <w:pPr>
+        <w:pStyle w:val="ListParagraph"/>
+        <w:spacing w:before="100" w:beforeAutospacing="1" w:after="100" w:afterAutospacing="1" w:line="240" w:lineRule="auto"/>
+        <w:rPr>
+          <w:color w:val="000000" w:themeColor="text1"/>
+          <w:lang w:val="el-GR"/>
+        </w:rPr>
+      </w:pPr>
+    </w:p>
+    <w:p>
+      <w:pPr>
+        <w:pStyle w:val="ListParagraph"/>
+        <w:numPr>
+          <w:ilvl w:val="0"/>
+          <w:numId w:val="114"/>
+        </w:numPr>
+        <w:spacing w:before="100" w:beforeAutospacing="1" w:after="100" w:afterAutospacing="1" w:line="240" w:lineRule="auto"/>
+        <w:rPr>
+          <w:color w:val="000000" w:themeColor="text1"/>
+          <w:lang w:val="el-GR"/>
+        </w:rPr>
+      </w:pPr>
+      <w:r>
+        <w:rPr>
+          <w:color w:val="000000" w:themeColor="text1"/>
+          <w:lang w:val="el-GR"/>
+        </w:rPr>
+        <w:t>Το σύστημα εντοπίζει ενεργό περιβάλλον συνομιλίας για τη συγκεκριμένη μίσθωση και συνεχίζει.</w:t>
+      </w:r>
+    </w:p>
+    <w:p>
+      <w:pPr>
+        <w:pStyle w:val="ListParagraph"/>
+        <w:spacing w:before="100" w:beforeAutospacing="1" w:after="100" w:afterAutospacing="1" w:line="240" w:lineRule="auto"/>
+        <w:rPr>
+          <w:color w:val="000000" w:themeColor="text1"/>
+          <w:lang w:val="el-GR"/>
+        </w:rPr>
+      </w:pPr>
+    </w:p>
+    <w:p>
+      <w:pPr>
+        <w:pStyle w:val="ListParagraph"/>
+        <w:numPr>
+          <w:ilvl w:val="0"/>
+          <w:numId w:val="114"/>
+        </w:numPr>
+        <w:spacing w:before="100" w:beforeAutospacing="1" w:after="100" w:afterAutospacing="1" w:line="240" w:lineRule="auto"/>
+        <w:rPr>
+          <w:color w:val="000000" w:themeColor="text1"/>
+          <w:lang w:val="el-GR"/>
+        </w:rPr>
+      </w:pPr>
+      <w:r>
+        <w:rPr>
+          <w:color w:val="000000" w:themeColor="text1"/>
+          <w:lang w:val="el-GR"/>
+        </w:rPr>
+        <w:t>Το σύστημα ανακτά το ιστορικό των μηνυμάτων από τη βάση δεδομένων και το εμφανίζει στην οθόνη, ταξινομώντας το χρονολογικά.</w:t>
+      </w:r>
+    </w:p>
+    <w:p>
+      <w:pPr>
+        <w:pStyle w:val="ListParagraph"/>
+        <w:spacing w:before="100" w:beforeAutospacing="1" w:after="100" w:afterAutospacing="1" w:line="240" w:lineRule="auto"/>
+        <w:rPr>
+          <w:color w:val="000000" w:themeColor="text1"/>
+          <w:lang w:val="el-GR"/>
+        </w:rPr>
+      </w:pPr>
+    </w:p>
+    <w:p>
+      <w:pPr>
+        <w:pStyle w:val="ListParagraph"/>
+        <w:numPr>
+          <w:ilvl w:val="0"/>
+          <w:numId w:val="114"/>
+        </w:numPr>
+        <w:spacing w:before="100" w:beforeAutospacing="1" w:after="100" w:afterAutospacing="1" w:line="240" w:lineRule="auto"/>
+        <w:rPr>
+          <w:color w:val="000000" w:themeColor="text1"/>
+          <w:lang w:val="el-GR"/>
+        </w:rPr>
+      </w:pPr>
+      <w:r>
+        <w:rPr>
+          <w:color w:val="000000" w:themeColor="text1"/>
+          <w:lang w:val="el-GR"/>
+        </w:rPr>
+        <w:t>Ο χρήστης πληκτρολογεί το νέο του μήνυμα στο ειδικό πλαίσιο και επιλέγει «Αποστολή».</w:t>
+      </w:r>
+    </w:p>
+    <w:p>
+      <w:pPr>
+        <w:spacing w:before="100" w:beforeAutospacing="1" w:after="100" w:afterAutospacing="1" w:line="240" w:lineRule="auto"/>
+        <w:rPr>
+          <w:color w:val="000000" w:themeColor="text1"/>
+          <w:lang w:val="el-GR"/>
+        </w:rPr>
+      </w:pPr>
+    </w:p>
+    <w:p>
+      <w:pPr>
+        <w:pStyle w:val="ListParagraph"/>
+        <w:numPr>
+          <w:ilvl w:val="0"/>
+          <w:numId w:val="114"/>
+        </w:numPr>
+        <w:spacing w:before="100" w:beforeAutospacing="1" w:after="100" w:afterAutospacing="1" w:line="240" w:lineRule="auto"/>
+        <w:rPr>
+          <w:color w:val="000000" w:themeColor="text1"/>
+          <w:lang w:val="el-GR"/>
+        </w:rPr>
+      </w:pPr>
+      <w:r>
+        <w:rPr>
+          <w:color w:val="000000" w:themeColor="text1"/>
+          <w:lang w:val="el-GR"/>
+        </w:rPr>
+        <w:t>Το σύστημα λαμβάνει το μήνυμα και το συσχετίζει με την συγκεκριμένη μίσθωση.</w:t>
+      </w:r>
+    </w:p>
+    <w:p>
+      <w:pPr>
+        <w:pStyle w:val="ListParagraph"/>
+        <w:spacing w:before="100" w:beforeAutospacing="1" w:after="100" w:afterAutospacing="1" w:line="240" w:lineRule="auto"/>
+        <w:rPr>
+          <w:color w:val="000000" w:themeColor="text1"/>
+          <w:lang w:val="el-GR"/>
+        </w:rPr>
+      </w:pPr>
+    </w:p>
+    <w:p>
+      <w:pPr>
+        <w:pStyle w:val="ListParagraph"/>
+        <w:numPr>
+          <w:ilvl w:val="0"/>
+          <w:numId w:val="114"/>
+        </w:numPr>
+        <w:spacing w:before="100" w:beforeAutospacing="1" w:after="100" w:afterAutospacing="1" w:line="240" w:lineRule="auto"/>
+        <w:rPr>
+          <w:color w:val="000000" w:themeColor="text1"/>
+          <w:lang w:val="el-GR"/>
+        </w:rPr>
+      </w:pPr>
+      <w:r>
+        <w:rPr>
+          <w:color w:val="000000" w:themeColor="text1"/>
+          <w:lang w:val="el-GR"/>
+        </w:rPr>
+        <w:t xml:space="preserve">Το σύστημα δημιουργεί νέα εγγραφή μηνύματος στη βάση δεδομένων με πεδία : αποστολέας, περιεχόμενο μηνύματος, </w:t>
+      </w:r>
+      <w:r>
+        <w:rPr>
+          <w:color w:val="000000" w:themeColor="text1"/>
+        </w:rPr>
+        <w:t>timestamp</w:t>
+      </w:r>
+      <w:r>
+        <w:rPr>
+          <w:color w:val="000000" w:themeColor="text1"/>
+          <w:lang w:val="el-GR"/>
+        </w:rPr>
+        <w:t xml:space="preserve"> και το μαρκάρει ως «Μη Αναγνωσμένο»</w:t>
+      </w:r>
+    </w:p>
+    <w:p>
+      <w:pPr>
+        <w:pStyle w:val="ListParagraph"/>
+        <w:spacing w:before="100" w:beforeAutospacing="1" w:after="100" w:afterAutospacing="1" w:line="240" w:lineRule="auto"/>
+        <w:rPr>
+          <w:color w:val="000000" w:themeColor="text1"/>
+          <w:lang w:val="el-GR"/>
+        </w:rPr>
+      </w:pPr>
+    </w:p>
+    <w:p>
+      <w:pPr>
+        <w:pStyle w:val="ListParagraph"/>
+        <w:numPr>
+          <w:ilvl w:val="0"/>
+          <w:numId w:val="114"/>
+        </w:numPr>
+        <w:spacing w:before="100" w:beforeAutospacing="1" w:after="100" w:afterAutospacing="1" w:line="240" w:lineRule="auto"/>
+        <w:rPr>
+          <w:color w:val="000000" w:themeColor="text1"/>
+          <w:lang w:val="el-GR"/>
+        </w:rPr>
+      </w:pPr>
+      <w:r>
+        <w:rPr>
+          <w:color w:val="000000" w:themeColor="text1"/>
+          <w:lang w:val="el-GR"/>
+        </w:rPr>
+        <w:t>Το σύστημα εμφανίζει το νέο μήνυμα στην οθόνη του περιβάλλοντος συνομιλίας</w:t>
+      </w:r>
+      <w:r>
+        <w:rPr>
+          <w:color w:val="000000" w:themeColor="text1"/>
+          <w:lang w:val="el-GR"/>
+        </w:rPr>
+        <w:t>.</w:t>
+      </w:r>
+    </w:p>
+    <w:p>
+      <w:pPr>
+        <w:pStyle w:val="ListParagraph"/>
+        <w:spacing w:before="100" w:beforeAutospacing="1" w:after="100" w:afterAutospacing="1" w:line="240" w:lineRule="auto"/>
+        <w:rPr>
+          <w:color w:val="000000" w:themeColor="text1"/>
+          <w:lang w:val="el-GR"/>
+        </w:rPr>
+      </w:pPr>
+    </w:p>
+    <w:p>
+      <w:pPr>
+        <w:pStyle w:val="ListParagraph"/>
+        <w:numPr>
+          <w:ilvl w:val="0"/>
+          <w:numId w:val="114"/>
+        </w:numPr>
+        <w:spacing w:before="100" w:beforeAutospacing="1" w:after="100" w:afterAutospacing="1" w:line="240" w:lineRule="auto"/>
+        <w:rPr>
+          <w:color w:val="000000" w:themeColor="text1"/>
+          <w:lang w:val="el-GR"/>
+        </w:rPr>
+      </w:pPr>
+      <w:r>
+        <w:rPr>
+          <w:lang w:val="el-GR"/>
+        </w:rPr>
+        <w:t>Το σύστημα δημιουργεί για κάθε συμμετέχοντα, εκτός του αποστολέα, μία νέα εγγραφή ειδοποίησης στη βάση δεδομένων</w:t>
+      </w:r>
+      <w:r>
+        <w:rPr>
+          <w:lang w:val="el-GR"/>
+        </w:rPr>
+        <w:t>.</w:t>
+      </w:r>
+    </w:p>
+    <w:p>
+      <w:pPr>
+        <w:pStyle w:val="ListParagraph"/>
+        <w:spacing w:before="100" w:beforeAutospacing="1" w:after="100" w:afterAutospacing="1" w:line="240" w:lineRule="auto"/>
+        <w:rPr>
+          <w:color w:val="000000" w:themeColor="text1"/>
+          <w:lang w:val="el-GR"/>
+        </w:rPr>
+      </w:pPr>
+    </w:p>
+    <w:p>
+      <w:pPr>
+        <w:pStyle w:val="ListParagraph"/>
+        <w:numPr>
+          <w:ilvl w:val="0"/>
+          <w:numId w:val="114"/>
+        </w:numPr>
+        <w:spacing w:before="100" w:beforeAutospacing="1" w:after="100" w:afterAutospacing="1" w:line="240" w:lineRule="auto"/>
+        <w:rPr>
+          <w:color w:val="000000" w:themeColor="text1"/>
+          <w:lang w:val="el-GR"/>
+        </w:rPr>
+      </w:pPr>
+      <w:r>
+        <w:rPr>
+          <w:lang w:val="el-GR"/>
+        </w:rPr>
+        <w:t xml:space="preserve">Το σύστημα ενεργοποιεί μηχανισμό </w:t>
+      </w:r>
+      <w:r>
+        <w:t>push</w:t>
+      </w:r>
+      <w:r>
+        <w:rPr>
+          <w:lang w:val="el-GR"/>
+        </w:rPr>
+        <w:t xml:space="preserve"> </w:t>
+      </w:r>
+      <w:r>
+        <w:t>notification</w:t>
+      </w:r>
+      <w:r>
+        <w:rPr>
+          <w:lang w:val="el-GR"/>
+        </w:rPr>
+        <w:t xml:space="preserve">  και αποστέλλει</w:t>
+      </w:r>
+      <w:r>
+        <w:rPr>
+          <w:lang w:val="el-GR"/>
+        </w:rPr>
+        <w:t xml:space="preserve"> σε</w:t>
+      </w:r>
+      <w:r>
+        <w:rPr>
+          <w:lang w:val="el-GR"/>
+        </w:rPr>
+        <w:t xml:space="preserve"> πραγματικό </w:t>
+      </w:r>
+      <w:r>
+        <w:rPr>
+          <w:lang w:val="el-GR"/>
+        </w:rPr>
+        <w:t>χρόνο</w:t>
+      </w:r>
+      <w:r>
+        <w:rPr>
+          <w:lang w:val="el-GR"/>
+        </w:rPr>
+        <w:t xml:space="preserve"> ειδοποίηση στους παραλήπτες</w:t>
+      </w:r>
+      <w:r>
+        <w:rPr>
+          <w:lang w:val="el-GR"/>
+        </w:rPr>
+        <w:t>.</w:t>
+      </w:r>
+    </w:p>
+    <w:p>
+      <w:pPr>
+        <w:pStyle w:val="ListParagraph"/>
+        <w:spacing w:before="100" w:beforeAutospacing="1" w:after="100" w:afterAutospacing="1" w:line="240" w:lineRule="auto"/>
+        <w:rPr>
+          <w:color w:val="000000" w:themeColor="text1"/>
+          <w:lang w:val="el-GR"/>
+        </w:rPr>
+      </w:pPr>
+    </w:p>
+    <w:p>
+      <w:pPr>
+        <w:pStyle w:val="ListParagraph"/>
+        <w:numPr>
+          <w:ilvl w:val="0"/>
+          <w:numId w:val="114"/>
+        </w:numPr>
+        <w:spacing w:before="100" w:beforeAutospacing="1" w:after="100" w:afterAutospacing="1" w:line="240" w:lineRule="auto"/>
+        <w:rPr>
+          <w:color w:val="000000" w:themeColor="text1"/>
+          <w:lang w:val="el-GR"/>
+        </w:rPr>
+      </w:pPr>
+      <w:r>
+        <w:rPr>
+          <w:color w:val="000000" w:themeColor="text1"/>
+          <w:lang w:val="el-GR"/>
+        </w:rPr>
+        <w:t>Ο χρήστης επιλέγει να εξέλθει της συνομιλίας.</w:t>
+      </w:r>
+    </w:p>
+    <w:p>
+      <w:pPr>
+        <w:pStyle w:val="ListParagraph"/>
+        <w:spacing w:before="100" w:beforeAutospacing="1" w:after="100" w:afterAutospacing="1" w:line="240" w:lineRule="auto"/>
+        <w:rPr>
+          <w:color w:val="000000" w:themeColor="text1"/>
+          <w:lang w:val="el-GR"/>
+        </w:rPr>
+      </w:pPr>
+    </w:p>
+    <w:p>
+      <w:pPr>
+        <w:pStyle w:val="ListParagraph"/>
+        <w:numPr>
+          <w:ilvl w:val="0"/>
+          <w:numId w:val="114"/>
+        </w:numPr>
+        <w:spacing w:before="100" w:beforeAutospacing="1" w:after="100" w:afterAutospacing="1" w:line="240" w:lineRule="auto"/>
+        <w:rPr>
+          <w:color w:val="000000" w:themeColor="text1"/>
+          <w:lang w:val="el-GR"/>
+        </w:rPr>
+      </w:pPr>
+      <w:r>
+        <w:rPr>
+          <w:color w:val="000000" w:themeColor="text1"/>
+          <w:lang w:val="el-GR"/>
+        </w:rPr>
+        <w:t>Το σύστημα επιστρέφει στην αρχική οθόνη ενεργής μίσθωσης.</w:t>
+      </w:r>
+    </w:p>
+    <w:p>
+      <w:pPr>
+        <w:spacing w:before="100" w:beforeAutospacing="1" w:after="100" w:afterAutospacing="1" w:line="240" w:lineRule="auto"/>
+        <w:rPr>
+          <w:color w:val="000000" w:themeColor="text1"/>
+          <w:lang w:val="el-GR"/>
+        </w:rPr>
+      </w:pPr>
+    </w:p>
+    <w:p>
+      <w:pPr>
+        <w:spacing w:before="100" w:beforeAutospacing="1" w:after="100" w:afterAutospacing="1" w:line="240" w:lineRule="auto"/>
+        <w:ind w:left="360"/>
+        <w:rPr>
+          <w:color w:val="000000" w:themeColor="text1"/>
+          <w:lang w:val="el-GR"/>
+        </w:rPr>
+      </w:pPr>
+    </w:p>
+    <w:p>
+      <w:pPr>
+        <w:spacing w:before="100" w:beforeAutospacing="1" w:after="100" w:afterAutospacing="1" w:line="240" w:lineRule="auto"/>
+        <w:rPr>
+          <w:color w:val="000000" w:themeColor="text1"/>
+          <w:lang w:val="el-GR"/>
+        </w:rPr>
+      </w:pPr>
+    </w:p>
+    <w:p>
+      <w:pPr>
+        <w:spacing w:before="100" w:beforeAutospacing="1" w:after="100" w:afterAutospacing="1" w:line="240" w:lineRule="auto"/>
+        <w:rPr>
+          <w:color w:val="000000" w:themeColor="text1"/>
+          <w:lang w:val="el-GR"/>
         </w:rPr>
       </w:pPr>
     </w:p>
@@ -30753,6 +31475,92 @@
     </w:lvl>
   </w:abstractNum>
   <w:abstractNum w:abstractNumId="73" w15:restartNumberingAfterBreak="0">
+    <w:nsid w:val="5A135B67"/>
+    <w:multiLevelType w:val="hybridMultilevel"/>
+    <w:tmpl w:val="A286593C"/>
+    <w:lvl w:ilvl="0" w:tplc="0409000F">
+      <w:start w:val="1"/>
+      <w:numFmt w:val="decimal"/>
+      <w:lvlText w:val="%1."/>
+      <w:lvlJc w:val="left"/>
+      <w:pPr>
+        <w:ind w:left="720" w:hanging="360"/>
+      </w:pPr>
+    </w:lvl>
+    <w:lvl w:ilvl="1" w:tplc="04090019" w:tentative="1">
+      <w:start w:val="1"/>
+      <w:numFmt w:val="lowerLetter"/>
+      <w:lvlText w:val="%2."/>
+      <w:lvlJc w:val="left"/>
+      <w:pPr>
+        <w:ind w:left="1440" w:hanging="360"/>
+      </w:pPr>
+    </w:lvl>
+    <w:lvl w:ilvl="2" w:tplc="0409001B" w:tentative="1">
+      <w:start w:val="1"/>
+      <w:numFmt w:val="lowerRoman"/>
+      <w:lvlText w:val="%3."/>
+      <w:lvlJc w:val="right"/>
+      <w:pPr>
+        <w:ind w:left="2160" w:hanging="180"/>
+      </w:pPr>
+    </w:lvl>
+    <w:lvl w:ilvl="3" w:tplc="0409000F" w:tentative="1">
+      <w:start w:val="1"/>
+      <w:numFmt w:val="decimal"/>
+      <w:lvlText w:val="%4."/>
+      <w:lvlJc w:val="left"/>
+      <w:pPr>
+        <w:ind w:left="2880" w:hanging="360"/>
+      </w:pPr>
+    </w:lvl>
+    <w:lvl w:ilvl="4" w:tplc="04090019" w:tentative="1">
+      <w:start w:val="1"/>
+      <w:numFmt w:val="lowerLetter"/>
+      <w:lvlText w:val="%5."/>
+      <w:lvlJc w:val="left"/>
+      <w:pPr>
+        <w:ind w:left="3600" w:hanging="360"/>
+      </w:pPr>
+    </w:lvl>
+    <w:lvl w:ilvl="5" w:tplc="0409001B" w:tentative="1">
+      <w:start w:val="1"/>
+      <w:numFmt w:val="lowerRoman"/>
+      <w:lvlText w:val="%6."/>
+      <w:lvlJc w:val="right"/>
+      <w:pPr>
+        <w:ind w:left="4320" w:hanging="180"/>
+      </w:pPr>
+    </w:lvl>
+    <w:lvl w:ilvl="6" w:tplc="0409000F" w:tentative="1">
+      <w:start w:val="1"/>
+      <w:numFmt w:val="decimal"/>
+      <w:lvlText w:val="%7."/>
+      <w:lvlJc w:val="left"/>
+      <w:pPr>
+        <w:ind w:left="5040" w:hanging="360"/>
+      </w:pPr>
+    </w:lvl>
+    <w:lvl w:ilvl="7" w:tplc="04090019" w:tentative="1">
+      <w:start w:val="1"/>
+      <w:numFmt w:val="lowerLetter"/>
+      <w:lvlText w:val="%8."/>
+      <w:lvlJc w:val="left"/>
+      <w:pPr>
+        <w:ind w:left="5760" w:hanging="360"/>
+      </w:pPr>
+    </w:lvl>
+    <w:lvl w:ilvl="8" w:tplc="0409001B" w:tentative="1">
+      <w:start w:val="1"/>
+      <w:numFmt w:val="lowerRoman"/>
+      <w:lvlText w:val="%9."/>
+      <w:lvlJc w:val="right"/>
+      <w:pPr>
+        <w:ind w:left="6480" w:hanging="180"/>
+      </w:pPr>
+    </w:lvl>
+  </w:abstractNum>
+  <w:abstractNum w:abstractNumId="74" w15:restartNumberingAfterBreak="0">
     <w:nsid w:val="5AD264BB"/>
     <w:multiLevelType w:val="hybridMultilevel"/>
     <w:tmpl w:val="5FF012C6"/>
@@ -30841,7 +31649,7 @@
       </w:pPr>
     </w:lvl>
   </w:abstractNum>
-  <w:abstractNum w:abstractNumId="74" w15:restartNumberingAfterBreak="0">
+  <w:abstractNum w:abstractNumId="75" w15:restartNumberingAfterBreak="0">
     <w:nsid w:val="5AF654AE"/>
     <w:multiLevelType w:val="hybridMultilevel"/>
     <w:tmpl w:val="34FAC18C"/>
@@ -30930,7 +31738,7 @@
       </w:pPr>
     </w:lvl>
   </w:abstractNum>
-  <w:abstractNum w:abstractNumId="75" w15:restartNumberingAfterBreak="0">
+  <w:abstractNum w:abstractNumId="76" w15:restartNumberingAfterBreak="0">
     <w:nsid w:val="5AFB236D"/>
     <w:multiLevelType w:val="hybridMultilevel"/>
     <w:tmpl w:val="713458EA"/>
@@ -31019,7 +31827,7 @@
       </w:pPr>
     </w:lvl>
   </w:abstractNum>
-  <w:abstractNum w:abstractNumId="76" w15:restartNumberingAfterBreak="0">
+  <w:abstractNum w:abstractNumId="77" w15:restartNumberingAfterBreak="0">
     <w:nsid w:val="5C5E3FF2"/>
     <w:multiLevelType w:val="hybridMultilevel"/>
     <w:tmpl w:val="B0D8EDDC"/>
@@ -31108,7 +31916,7 @@
       </w:pPr>
     </w:lvl>
   </w:abstractNum>
-  <w:abstractNum w:abstractNumId="77" w15:restartNumberingAfterBreak="0">
+  <w:abstractNum w:abstractNumId="78" w15:restartNumberingAfterBreak="0">
     <w:nsid w:val="5CA02B62"/>
     <w:multiLevelType w:val="hybridMultilevel"/>
     <w:tmpl w:val="6A6AFC66"/>
@@ -31197,7 +32005,7 @@
       </w:pPr>
     </w:lvl>
   </w:abstractNum>
-  <w:abstractNum w:abstractNumId="78" w15:restartNumberingAfterBreak="0">
+  <w:abstractNum w:abstractNumId="79" w15:restartNumberingAfterBreak="0">
     <w:nsid w:val="5E507DD5"/>
     <w:multiLevelType w:val="hybridMultilevel"/>
     <w:tmpl w:val="A8C29860"/>
@@ -31286,7 +32094,7 @@
       </w:pPr>
     </w:lvl>
   </w:abstractNum>
-  <w:abstractNum w:abstractNumId="79" w15:restartNumberingAfterBreak="0">
+  <w:abstractNum w:abstractNumId="80" w15:restartNumberingAfterBreak="0">
     <w:nsid w:val="5F1C1161"/>
     <w:multiLevelType w:val="hybridMultilevel"/>
     <w:tmpl w:val="7E3EAD72"/>
@@ -31375,7 +32183,7 @@
       </w:pPr>
     </w:lvl>
   </w:abstractNum>
-  <w:abstractNum w:abstractNumId="80" w15:restartNumberingAfterBreak="0">
+  <w:abstractNum w:abstractNumId="81" w15:restartNumberingAfterBreak="0">
     <w:nsid w:val="5FAD332D"/>
     <w:multiLevelType w:val="multilevel"/>
     <w:tmpl w:val="FE3259B0"/>
@@ -31524,7 +32332,7 @@
       </w:rPr>
     </w:lvl>
   </w:abstractNum>
-  <w:abstractNum w:abstractNumId="81" w15:restartNumberingAfterBreak="0">
+  <w:abstractNum w:abstractNumId="82" w15:restartNumberingAfterBreak="0">
     <w:nsid w:val="6084681B"/>
     <w:multiLevelType w:val="hybridMultilevel"/>
     <w:tmpl w:val="EF0AE9F4"/>
@@ -31613,7 +32421,7 @@
       </w:pPr>
     </w:lvl>
   </w:abstractNum>
-  <w:abstractNum w:abstractNumId="82" w15:restartNumberingAfterBreak="0">
+  <w:abstractNum w:abstractNumId="83" w15:restartNumberingAfterBreak="0">
     <w:nsid w:val="61932078"/>
     <w:multiLevelType w:val="hybridMultilevel"/>
     <w:tmpl w:val="703E835E"/>
@@ -31702,7 +32510,7 @@
       </w:pPr>
     </w:lvl>
   </w:abstractNum>
-  <w:abstractNum w:abstractNumId="83" w15:restartNumberingAfterBreak="0">
+  <w:abstractNum w:abstractNumId="84" w15:restartNumberingAfterBreak="0">
     <w:nsid w:val="621A39A7"/>
     <w:multiLevelType w:val="hybridMultilevel"/>
     <w:tmpl w:val="DBB673F0"/>
@@ -31791,7 +32599,7 @@
       </w:pPr>
     </w:lvl>
   </w:abstractNum>
-  <w:abstractNum w:abstractNumId="84" w15:restartNumberingAfterBreak="0">
+  <w:abstractNum w:abstractNumId="85" w15:restartNumberingAfterBreak="0">
     <w:nsid w:val="62454DEB"/>
     <w:multiLevelType w:val="hybridMultilevel"/>
     <w:tmpl w:val="D7EE78CE"/>
@@ -31877,7 +32685,7 @@
       </w:pPr>
     </w:lvl>
   </w:abstractNum>
-  <w:abstractNum w:abstractNumId="85" w15:restartNumberingAfterBreak="0">
+  <w:abstractNum w:abstractNumId="86" w15:restartNumberingAfterBreak="0">
     <w:nsid w:val="63B60F60"/>
     <w:multiLevelType w:val="hybridMultilevel"/>
     <w:tmpl w:val="09C8BD14"/>
@@ -31967,7 +32775,7 @@
       </w:pPr>
     </w:lvl>
   </w:abstractNum>
-  <w:abstractNum w:abstractNumId="86" w15:restartNumberingAfterBreak="0">
+  <w:abstractNum w:abstractNumId="87" w15:restartNumberingAfterBreak="0">
     <w:nsid w:val="65AC4D7F"/>
     <w:multiLevelType w:val="hybridMultilevel"/>
     <w:tmpl w:val="AF4200FA"/>
@@ -32056,7 +32864,7 @@
       </w:pPr>
     </w:lvl>
   </w:abstractNum>
-  <w:abstractNum w:abstractNumId="87" w15:restartNumberingAfterBreak="0">
+  <w:abstractNum w:abstractNumId="88" w15:restartNumberingAfterBreak="0">
     <w:nsid w:val="65CB56C6"/>
     <w:multiLevelType w:val="hybridMultilevel"/>
     <w:tmpl w:val="6ABC44E6"/>
@@ -32145,7 +32953,7 @@
       </w:pPr>
     </w:lvl>
   </w:abstractNum>
-  <w:abstractNum w:abstractNumId="88" w15:restartNumberingAfterBreak="0">
+  <w:abstractNum w:abstractNumId="89" w15:restartNumberingAfterBreak="0">
     <w:nsid w:val="665805A0"/>
     <w:multiLevelType w:val="multilevel"/>
     <w:tmpl w:val="EF5650DC"/>
@@ -32294,7 +33102,7 @@
       </w:rPr>
     </w:lvl>
   </w:abstractNum>
-  <w:abstractNum w:abstractNumId="89" w15:restartNumberingAfterBreak="0">
+  <w:abstractNum w:abstractNumId="90" w15:restartNumberingAfterBreak="0">
     <w:nsid w:val="66C30E96"/>
     <w:multiLevelType w:val="hybridMultilevel"/>
     <w:tmpl w:val="F93883E8"/>
@@ -32383,7 +33191,7 @@
       </w:pPr>
     </w:lvl>
   </w:abstractNum>
-  <w:abstractNum w:abstractNumId="90" w15:restartNumberingAfterBreak="0">
+  <w:abstractNum w:abstractNumId="91" w15:restartNumberingAfterBreak="0">
     <w:nsid w:val="67A0424C"/>
     <w:multiLevelType w:val="hybridMultilevel"/>
     <w:tmpl w:val="FE466852"/>
@@ -32472,7 +33280,7 @@
       </w:pPr>
     </w:lvl>
   </w:abstractNum>
-  <w:abstractNum w:abstractNumId="91" w15:restartNumberingAfterBreak="0">
+  <w:abstractNum w:abstractNumId="92" w15:restartNumberingAfterBreak="0">
     <w:nsid w:val="69BD3819"/>
     <w:multiLevelType w:val="hybridMultilevel"/>
     <w:tmpl w:val="90DA7CC2"/>
@@ -32558,7 +33366,7 @@
       </w:pPr>
     </w:lvl>
   </w:abstractNum>
-  <w:abstractNum w:abstractNumId="92" w15:restartNumberingAfterBreak="0">
+  <w:abstractNum w:abstractNumId="93" w15:restartNumberingAfterBreak="0">
     <w:nsid w:val="6AC55B9F"/>
     <w:multiLevelType w:val="hybridMultilevel"/>
     <w:tmpl w:val="6DB8994C"/>
@@ -32644,7 +33452,7 @@
       </w:pPr>
     </w:lvl>
   </w:abstractNum>
-  <w:abstractNum w:abstractNumId="93" w15:restartNumberingAfterBreak="0">
+  <w:abstractNum w:abstractNumId="94" w15:restartNumberingAfterBreak="0">
     <w:nsid w:val="6C8A38C1"/>
     <w:multiLevelType w:val="hybridMultilevel"/>
     <w:tmpl w:val="FBACC0F8"/>
@@ -32733,7 +33541,7 @@
       </w:pPr>
     </w:lvl>
   </w:abstractNum>
-  <w:abstractNum w:abstractNumId="94" w15:restartNumberingAfterBreak="0">
+  <w:abstractNum w:abstractNumId="95" w15:restartNumberingAfterBreak="0">
     <w:nsid w:val="6DB501B6"/>
     <w:multiLevelType w:val="hybridMultilevel"/>
     <w:tmpl w:val="BD7CC0E8"/>
@@ -32846,7 +33654,7 @@
       </w:rPr>
     </w:lvl>
   </w:abstractNum>
-  <w:abstractNum w:abstractNumId="95" w15:restartNumberingAfterBreak="0">
+  <w:abstractNum w:abstractNumId="96" w15:restartNumberingAfterBreak="0">
     <w:nsid w:val="6FD8062F"/>
     <w:multiLevelType w:val="hybridMultilevel"/>
     <w:tmpl w:val="E3329FCA"/>
@@ -32932,7 +33740,7 @@
       </w:pPr>
     </w:lvl>
   </w:abstractNum>
-  <w:abstractNum w:abstractNumId="96" w15:restartNumberingAfterBreak="0">
+  <w:abstractNum w:abstractNumId="97" w15:restartNumberingAfterBreak="0">
     <w:nsid w:val="712A1CC7"/>
     <w:multiLevelType w:val="hybridMultilevel"/>
     <w:tmpl w:val="FA7608BE"/>
@@ -33021,7 +33829,7 @@
       </w:pPr>
     </w:lvl>
   </w:abstractNum>
-  <w:abstractNum w:abstractNumId="97" w15:restartNumberingAfterBreak="0">
+  <w:abstractNum w:abstractNumId="98" w15:restartNumberingAfterBreak="0">
     <w:nsid w:val="71D678ED"/>
     <w:multiLevelType w:val="hybridMultilevel"/>
     <w:tmpl w:val="F736937C"/>
@@ -33107,7 +33915,7 @@
       </w:pPr>
     </w:lvl>
   </w:abstractNum>
-  <w:abstractNum w:abstractNumId="98" w15:restartNumberingAfterBreak="0">
+  <w:abstractNum w:abstractNumId="99" w15:restartNumberingAfterBreak="0">
     <w:nsid w:val="72C675D9"/>
     <w:multiLevelType w:val="hybridMultilevel"/>
     <w:tmpl w:val="900468D4"/>
@@ -33196,7 +34004,7 @@
       </w:pPr>
     </w:lvl>
   </w:abstractNum>
-  <w:abstractNum w:abstractNumId="99" w15:restartNumberingAfterBreak="0">
+  <w:abstractNum w:abstractNumId="100" w15:restartNumberingAfterBreak="0">
     <w:nsid w:val="737475E1"/>
     <w:multiLevelType w:val="hybridMultilevel"/>
     <w:tmpl w:val="30A21950"/>
@@ -33285,7 +34093,7 @@
       </w:pPr>
     </w:lvl>
   </w:abstractNum>
-  <w:abstractNum w:abstractNumId="100" w15:restartNumberingAfterBreak="0">
+  <w:abstractNum w:abstractNumId="101" w15:restartNumberingAfterBreak="0">
     <w:nsid w:val="74B522CF"/>
     <w:multiLevelType w:val="hybridMultilevel"/>
     <w:tmpl w:val="3DF081D8"/>
@@ -33374,7 +34182,7 @@
       </w:pPr>
     </w:lvl>
   </w:abstractNum>
-  <w:abstractNum w:abstractNumId="101" w15:restartNumberingAfterBreak="0">
+  <w:abstractNum w:abstractNumId="102" w15:restartNumberingAfterBreak="0">
     <w:nsid w:val="75B73E16"/>
     <w:multiLevelType w:val="multilevel"/>
     <w:tmpl w:val="EF5650DC"/>
@@ -33523,7 +34331,7 @@
       </w:rPr>
     </w:lvl>
   </w:abstractNum>
-  <w:abstractNum w:abstractNumId="102" w15:restartNumberingAfterBreak="0">
+  <w:abstractNum w:abstractNumId="103" w15:restartNumberingAfterBreak="0">
     <w:nsid w:val="767F252C"/>
     <w:multiLevelType w:val="hybridMultilevel"/>
     <w:tmpl w:val="D83ADA3A"/>
@@ -33612,7 +34420,7 @@
       </w:pPr>
     </w:lvl>
   </w:abstractNum>
-  <w:abstractNum w:abstractNumId="103" w15:restartNumberingAfterBreak="0">
+  <w:abstractNum w:abstractNumId="104" w15:restartNumberingAfterBreak="0">
     <w:nsid w:val="77AC5CAB"/>
     <w:multiLevelType w:val="hybridMultilevel"/>
     <w:tmpl w:val="AE7A0F44"/>
@@ -33698,7 +34506,7 @@
       </w:pPr>
     </w:lvl>
   </w:abstractNum>
-  <w:abstractNum w:abstractNumId="104" w15:restartNumberingAfterBreak="0">
+  <w:abstractNum w:abstractNumId="105" w15:restartNumberingAfterBreak="0">
     <w:nsid w:val="77B359C9"/>
     <w:multiLevelType w:val="hybridMultilevel"/>
     <w:tmpl w:val="141015EC"/>
@@ -33787,7 +34595,7 @@
       </w:pPr>
     </w:lvl>
   </w:abstractNum>
-  <w:abstractNum w:abstractNumId="105" w15:restartNumberingAfterBreak="0">
+  <w:abstractNum w:abstractNumId="106" w15:restartNumberingAfterBreak="0">
     <w:nsid w:val="788B50FD"/>
     <w:multiLevelType w:val="hybridMultilevel"/>
     <w:tmpl w:val="E33C048E"/>
@@ -33876,7 +34684,7 @@
       </w:pPr>
     </w:lvl>
   </w:abstractNum>
-  <w:abstractNum w:abstractNumId="106" w15:restartNumberingAfterBreak="0">
+  <w:abstractNum w:abstractNumId="107" w15:restartNumberingAfterBreak="0">
     <w:nsid w:val="7AEA359C"/>
     <w:multiLevelType w:val="hybridMultilevel"/>
     <w:tmpl w:val="DA5A6DEE"/>
@@ -33965,7 +34773,7 @@
       </w:pPr>
     </w:lvl>
   </w:abstractNum>
-  <w:abstractNum w:abstractNumId="107" w15:restartNumberingAfterBreak="0">
+  <w:abstractNum w:abstractNumId="108" w15:restartNumberingAfterBreak="0">
     <w:nsid w:val="7BE67EF6"/>
     <w:multiLevelType w:val="hybridMultilevel"/>
     <w:tmpl w:val="A9E2EFEC"/>
@@ -34054,7 +34862,7 @@
       </w:pPr>
     </w:lvl>
   </w:abstractNum>
-  <w:abstractNum w:abstractNumId="108" w15:restartNumberingAfterBreak="0">
+  <w:abstractNum w:abstractNumId="109" w15:restartNumberingAfterBreak="0">
     <w:nsid w:val="7C022CEF"/>
     <w:multiLevelType w:val="hybridMultilevel"/>
     <w:tmpl w:val="2E443114"/>
@@ -34143,7 +34951,7 @@
       </w:pPr>
     </w:lvl>
   </w:abstractNum>
-  <w:abstractNum w:abstractNumId="109" w15:restartNumberingAfterBreak="0">
+  <w:abstractNum w:abstractNumId="110" w15:restartNumberingAfterBreak="0">
     <w:nsid w:val="7DBD1418"/>
     <w:multiLevelType w:val="hybridMultilevel"/>
     <w:tmpl w:val="046AC470"/>
@@ -34229,7 +35037,7 @@
       </w:pPr>
     </w:lvl>
   </w:abstractNum>
-  <w:abstractNum w:abstractNumId="110" w15:restartNumberingAfterBreak="0">
+  <w:abstractNum w:abstractNumId="111" w15:restartNumberingAfterBreak="0">
     <w:nsid w:val="7E526F96"/>
     <w:multiLevelType w:val="hybridMultilevel"/>
     <w:tmpl w:val="36CA4DDE"/>
@@ -34318,7 +35126,7 @@
       </w:pPr>
     </w:lvl>
   </w:abstractNum>
-  <w:abstractNum w:abstractNumId="111" w15:restartNumberingAfterBreak="0">
+  <w:abstractNum w:abstractNumId="112" w15:restartNumberingAfterBreak="0">
     <w:nsid w:val="7E931566"/>
     <w:multiLevelType w:val="hybridMultilevel"/>
     <w:tmpl w:val="381857F2"/>
@@ -34407,7 +35215,7 @@
       </w:pPr>
     </w:lvl>
   </w:abstractNum>
-  <w:abstractNum w:abstractNumId="112" w15:restartNumberingAfterBreak="0">
+  <w:abstractNum w:abstractNumId="113" w15:restartNumberingAfterBreak="0">
     <w:nsid w:val="7E9F7E2D"/>
     <w:multiLevelType w:val="multilevel"/>
     <w:tmpl w:val="EF5650DC"/>
@@ -34557,13 +35365,13 @@
     </w:lvl>
   </w:abstractNum>
   <w:num w:numId="1" w16cid:durableId="762066090">
-    <w:abstractNumId w:val="100"/>
+    <w:abstractNumId w:val="101"/>
   </w:num>
   <w:num w:numId="2" w16cid:durableId="678701199">
     <w:abstractNumId w:val="8"/>
   </w:num>
   <w:num w:numId="3" w16cid:durableId="1473675055">
-    <w:abstractNumId w:val="90"/>
+    <w:abstractNumId w:val="91"/>
   </w:num>
   <w:num w:numId="4" w16cid:durableId="473913957">
     <w:abstractNumId w:val="12"/>
@@ -34578,7 +35386,7 @@
     <w:abstractNumId w:val="60"/>
   </w:num>
   <w:num w:numId="8" w16cid:durableId="2035500541">
-    <w:abstractNumId w:val="98"/>
+    <w:abstractNumId w:val="99"/>
   </w:num>
   <w:num w:numId="9" w16cid:durableId="585119284">
     <w:abstractNumId w:val="68"/>
@@ -34587,7 +35395,7 @@
     <w:abstractNumId w:val="59"/>
   </w:num>
   <w:num w:numId="11" w16cid:durableId="310254893">
-    <w:abstractNumId w:val="81"/>
+    <w:abstractNumId w:val="82"/>
   </w:num>
   <w:num w:numId="12" w16cid:durableId="1594588835">
     <w:abstractNumId w:val="35"/>
@@ -34599,10 +35407,10 @@
     <w:abstractNumId w:val="37"/>
   </w:num>
   <w:num w:numId="15" w16cid:durableId="344983210">
-    <w:abstractNumId w:val="76"/>
+    <w:abstractNumId w:val="77"/>
   </w:num>
   <w:num w:numId="16" w16cid:durableId="1449348051">
-    <w:abstractNumId w:val="87"/>
+    <w:abstractNumId w:val="88"/>
   </w:num>
   <w:num w:numId="17" w16cid:durableId="1056733765">
     <w:abstractNumId w:val="52"/>
@@ -34620,22 +35428,22 @@
     <w:abstractNumId w:val="3"/>
   </w:num>
   <w:num w:numId="22" w16cid:durableId="508712459">
-    <w:abstractNumId w:val="110"/>
+    <w:abstractNumId w:val="111"/>
   </w:num>
   <w:num w:numId="23" w16cid:durableId="1943536121">
     <w:abstractNumId w:val="33"/>
   </w:num>
   <w:num w:numId="24" w16cid:durableId="426195526">
-    <w:abstractNumId w:val="107"/>
+    <w:abstractNumId w:val="108"/>
   </w:num>
   <w:num w:numId="25" w16cid:durableId="1463883268">
-    <w:abstractNumId w:val="78"/>
+    <w:abstractNumId w:val="79"/>
   </w:num>
   <w:num w:numId="26" w16cid:durableId="2140998020">
     <w:abstractNumId w:val="61"/>
   </w:num>
   <w:num w:numId="27" w16cid:durableId="1569875539">
-    <w:abstractNumId w:val="82"/>
+    <w:abstractNumId w:val="83"/>
   </w:num>
   <w:num w:numId="28" w16cid:durableId="1616211520">
     <w:abstractNumId w:val="57"/>
@@ -34647,13 +35455,13 @@
     <w:abstractNumId w:val="19"/>
   </w:num>
   <w:num w:numId="31" w16cid:durableId="1470631900">
-    <w:abstractNumId w:val="99"/>
+    <w:abstractNumId w:val="100"/>
   </w:num>
   <w:num w:numId="32" w16cid:durableId="323508029">
     <w:abstractNumId w:val="1"/>
   </w:num>
   <w:num w:numId="33" w16cid:durableId="422802318">
-    <w:abstractNumId w:val="102"/>
+    <w:abstractNumId w:val="103"/>
   </w:num>
   <w:num w:numId="34" w16cid:durableId="484901370">
     <w:abstractNumId w:val="21"/>
@@ -34662,25 +35470,25 @@
     <w:abstractNumId w:val="47"/>
   </w:num>
   <w:num w:numId="36" w16cid:durableId="1774475643">
-    <w:abstractNumId w:val="108"/>
+    <w:abstractNumId w:val="109"/>
   </w:num>
   <w:num w:numId="37" w16cid:durableId="828518055">
-    <w:abstractNumId w:val="85"/>
+    <w:abstractNumId w:val="86"/>
   </w:num>
   <w:num w:numId="38" w16cid:durableId="1412585811">
-    <w:abstractNumId w:val="96"/>
+    <w:abstractNumId w:val="97"/>
   </w:num>
   <w:num w:numId="39" w16cid:durableId="941375811">
-    <w:abstractNumId w:val="105"/>
+    <w:abstractNumId w:val="106"/>
   </w:num>
   <w:num w:numId="40" w16cid:durableId="873689798">
-    <w:abstractNumId w:val="94"/>
+    <w:abstractNumId w:val="95"/>
   </w:num>
   <w:num w:numId="41" w16cid:durableId="2083062867">
     <w:abstractNumId w:val="18"/>
   </w:num>
   <w:num w:numId="42" w16cid:durableId="1570537370">
-    <w:abstractNumId w:val="89"/>
+    <w:abstractNumId w:val="90"/>
   </w:num>
   <w:num w:numId="43" w16cid:durableId="868252384">
     <w:abstractNumId w:val="5"/>
@@ -34698,13 +35506,13 @@
     <w:abstractNumId w:val="17"/>
   </w:num>
   <w:num w:numId="48" w16cid:durableId="1617297635">
-    <w:abstractNumId w:val="77"/>
+    <w:abstractNumId w:val="78"/>
   </w:num>
   <w:num w:numId="49" w16cid:durableId="1780368137">
     <w:abstractNumId w:val="16"/>
   </w:num>
   <w:num w:numId="50" w16cid:durableId="328288760">
-    <w:abstractNumId w:val="106"/>
+    <w:abstractNumId w:val="107"/>
   </w:num>
   <w:num w:numId="51" w16cid:durableId="1149054017">
     <w:abstractNumId w:val="53"/>
@@ -34713,7 +35521,7 @@
     <w:abstractNumId w:val="40"/>
   </w:num>
   <w:num w:numId="53" w16cid:durableId="355469033">
-    <w:abstractNumId w:val="86"/>
+    <w:abstractNumId w:val="87"/>
   </w:num>
   <w:num w:numId="54" w16cid:durableId="1421874614">
     <w:abstractNumId w:val="58"/>
@@ -34722,7 +35530,7 @@
     <w:abstractNumId w:val="24"/>
   </w:num>
   <w:num w:numId="56" w16cid:durableId="1457064613">
-    <w:abstractNumId w:val="111"/>
+    <w:abstractNumId w:val="112"/>
   </w:num>
   <w:num w:numId="57" w16cid:durableId="826286377">
     <w:abstractNumId w:val="0"/>
@@ -34734,7 +35542,7 @@
     <w:abstractNumId w:val="28"/>
   </w:num>
   <w:num w:numId="60" w16cid:durableId="728383420">
-    <w:abstractNumId w:val="79"/>
+    <w:abstractNumId w:val="80"/>
   </w:num>
   <w:num w:numId="61" w16cid:durableId="1113940273">
     <w:abstractNumId w:val="45"/>
@@ -34743,10 +35551,10 @@
     <w:abstractNumId w:val="66"/>
   </w:num>
   <w:num w:numId="63" w16cid:durableId="1833839020">
-    <w:abstractNumId w:val="83"/>
+    <w:abstractNumId w:val="84"/>
   </w:num>
   <w:num w:numId="64" w16cid:durableId="1002514378">
-    <w:abstractNumId w:val="74"/>
+    <w:abstractNumId w:val="75"/>
   </w:num>
   <w:num w:numId="65" w16cid:durableId="1789736250">
     <w:abstractNumId w:val="39"/>
@@ -34755,13 +35563,13 @@
     <w:abstractNumId w:val="72"/>
   </w:num>
   <w:num w:numId="67" w16cid:durableId="1245450575">
-    <w:abstractNumId w:val="75"/>
+    <w:abstractNumId w:val="76"/>
   </w:num>
   <w:num w:numId="68" w16cid:durableId="258225140">
     <w:abstractNumId w:val="69"/>
   </w:num>
   <w:num w:numId="69" w16cid:durableId="1160653717">
-    <w:abstractNumId w:val="73"/>
+    <w:abstractNumId w:val="74"/>
   </w:num>
   <w:num w:numId="70" w16cid:durableId="284316820">
     <w:abstractNumId w:val="30"/>
@@ -34770,7 +35578,7 @@
     <w:abstractNumId w:val="25"/>
   </w:num>
   <w:num w:numId="72" w16cid:durableId="1267076738">
-    <w:abstractNumId w:val="104"/>
+    <w:abstractNumId w:val="105"/>
   </w:num>
   <w:num w:numId="73" w16cid:durableId="1743603049">
     <w:abstractNumId w:val="51"/>
@@ -34779,7 +35587,7 @@
     <w:abstractNumId w:val="70"/>
   </w:num>
   <w:num w:numId="75" w16cid:durableId="957952466">
-    <w:abstractNumId w:val="93"/>
+    <w:abstractNumId w:val="94"/>
   </w:num>
   <w:num w:numId="76" w16cid:durableId="559555753">
     <w:abstractNumId w:val="14"/>
@@ -34788,19 +35596,19 @@
     <w:abstractNumId w:val="23"/>
   </w:num>
   <w:num w:numId="78" w16cid:durableId="1224683787">
-    <w:abstractNumId w:val="88"/>
+    <w:abstractNumId w:val="89"/>
   </w:num>
   <w:num w:numId="79" w16cid:durableId="1884444630">
-    <w:abstractNumId w:val="112"/>
+    <w:abstractNumId w:val="113"/>
   </w:num>
   <w:num w:numId="80" w16cid:durableId="1934625982">
     <w:abstractNumId w:val="15"/>
   </w:num>
   <w:num w:numId="81" w16cid:durableId="814832688">
-    <w:abstractNumId w:val="103"/>
+    <w:abstractNumId w:val="104"/>
   </w:num>
   <w:num w:numId="82" w16cid:durableId="1955286403">
-    <w:abstractNumId w:val="91"/>
+    <w:abstractNumId w:val="92"/>
   </w:num>
   <w:num w:numId="83" w16cid:durableId="259534999">
     <w:abstractNumId w:val="54"/>
@@ -34821,7 +35629,7 @@
     <w:abstractNumId w:val="48"/>
   </w:num>
   <w:num w:numId="89" w16cid:durableId="494809704">
-    <w:abstractNumId w:val="92"/>
+    <w:abstractNumId w:val="93"/>
   </w:num>
   <w:num w:numId="90" w16cid:durableId="1432779072">
     <w:abstractNumId w:val="67"/>
@@ -34845,10 +35653,10 @@
     <w:abstractNumId w:val="63"/>
   </w:num>
   <w:num w:numId="97" w16cid:durableId="301885446">
-    <w:abstractNumId w:val="109"/>
+    <w:abstractNumId w:val="110"/>
   </w:num>
   <w:num w:numId="98" w16cid:durableId="1440489119">
-    <w:abstractNumId w:val="84"/>
+    <w:abstractNumId w:val="85"/>
   </w:num>
   <w:num w:numId="99" w16cid:durableId="158927622">
     <w:abstractNumId w:val="31"/>
@@ -34857,10 +35665,10 @@
     <w:abstractNumId w:val="50"/>
   </w:num>
   <w:num w:numId="101" w16cid:durableId="26879911">
-    <w:abstractNumId w:val="97"/>
+    <w:abstractNumId w:val="98"/>
   </w:num>
   <w:num w:numId="102" w16cid:durableId="375744171">
-    <w:abstractNumId w:val="101"/>
+    <w:abstractNumId w:val="102"/>
   </w:num>
   <w:num w:numId="103" w16cid:durableId="539782499">
     <w:abstractNumId w:val="64"/>
@@ -34878,7 +35686,7 @@
     <w:abstractNumId w:val="9"/>
   </w:num>
   <w:num w:numId="108" w16cid:durableId="2021153316">
-    <w:abstractNumId w:val="95"/>
+    <w:abstractNumId w:val="96"/>
   </w:num>
   <w:num w:numId="109" w16cid:durableId="291711121">
     <w:abstractNumId w:val="29"/>
@@ -34890,10 +35698,13 @@
     <w:abstractNumId w:val="7"/>
   </w:num>
   <w:num w:numId="112" w16cid:durableId="624773505">
-    <w:abstractNumId w:val="80"/>
+    <w:abstractNumId w:val="81"/>
   </w:num>
   <w:num w:numId="113" w16cid:durableId="527642207">
     <w:abstractNumId w:val="55"/>
+  </w:num>
+  <w:num w:numId="114" w16cid:durableId="1629051078">
+    <w:abstractNumId w:val="73"/>
   </w:num>
 </w:numbering>
 </file>
@@ -36392,7 +37203,7 @@
 </file>
 
 <file path=customXml/itemProps1.xml><?xml version="1.0" encoding="utf-8"?>
-<ds:datastoreItem xmlns:ds="http://schemas.openxmlformats.org/officeDocument/2006/customXml" ds:itemID="{097ED801-4DDC-C64A-9FCD-4EF2B1CC8927}">
+<ds:datastoreItem xmlns:ds="http://schemas.openxmlformats.org/officeDocument/2006/customXml" ds:itemID="{222710BB-790A-8A4F-9A3D-9BE9BE5AEFC0}">
   <ds:schemaRefs>
     <ds:schemaRef ds:uri="http://schemas.openxmlformats.org/officeDocument/2006/bibliography"/>
   </ds:schemaRefs>

</xml_diff>